<commit_message>
Add link MS Planner
</commit_message>
<xml_diff>
--- a/docs/MyProjectMgnt.docx
+++ b/docs/MyProjectMgnt.docx
@@ -6887,13 +6887,7 @@
         <w:t xml:space="preserve">): </w:t>
       </w:r>
       <w:r>
-        <w:t>…</w:t>
-      </w:r>
-      <w:r>
-        <w:t>………………………………………..</w:t>
-      </w:r>
-      <w:r>
-        <w:t>…..</w:t>
+        <w:t>https://tasks.office.com/husteduvn.onmicrosoft.com/en-US/Home/Planner/#/plantaskboard?groupId=6b8bd059-a70c-4e4c-a13d-b867bb8347d9&amp;planId=M32_F7TUykWyB4pfL5ZkUskAHsZa</w:t>
       </w:r>
     </w:p>
     <w:p>
@@ -8432,6 +8426,7 @@
           <w:i/>
           <w:iCs/>
         </w:rPr>
+        <w:lastRenderedPageBreak/>
         <w:t>Số</w:t>
       </w:r>
       <w:proofErr w:type="spellEnd"/>
@@ -8537,7 +8532,6 @@
       <w:bookmarkStart w:id="9" w:name="_Toc57272147"/>
       <w:proofErr w:type="spellStart"/>
       <w:r>
-        <w:lastRenderedPageBreak/>
         <w:t>Thống</w:t>
       </w:r>
       <w:proofErr w:type="spellEnd"/>
@@ -11530,6 +11524,7 @@
       <w:bookmarkStart w:id="16" w:name="_Toc57272154"/>
       <w:proofErr w:type="spellStart"/>
       <w:r>
+        <w:lastRenderedPageBreak/>
         <w:t>Ước</w:t>
       </w:r>
       <w:proofErr w:type="spellEnd"/>
@@ -11850,7 +11845,6 @@
         <w:rPr>
           <w:i/>
         </w:rPr>
-        <w:lastRenderedPageBreak/>
         <w:t xml:space="preserve">Chi </w:t>
       </w:r>
       <w:proofErr w:type="spellStart"/>
@@ -19319,6 +19313,17 @@
       <w:lang w:eastAsia="hi-IN" w:bidi="hi-IN"/>
     </w:rPr>
   </w:style>
+  <w:style w:type="character" w:styleId="FollowedHyperlink">
+    <w:name w:val="FollowedHyperlink"/>
+    <w:basedOn w:val="DefaultParagraphFont"/>
+    <w:semiHidden/>
+    <w:unhideWhenUsed/>
+    <w:rsid w:val="00515739"/>
+    <w:rPr>
+      <w:color w:val="800080" w:themeColor="followedHyperlink"/>
+      <w:u w:val="single"/>
+    </w:rPr>
+  </w:style>
 </w:styles>
 </file>
 

</xml_diff>

<commit_message>
Add link manage sourcecode
</commit_message>
<xml_diff>
--- a/docs/MyProjectMgnt.docx
+++ b/docs/MyProjectMgnt.docx
@@ -7024,10 +7024,7 @@
         <w:t xml:space="preserve"> </w:t>
       </w:r>
       <w:r>
-        <w:t>…………………………………………</w:t>
-      </w:r>
-      <w:r>
-        <w:t>…………………….</w:t>
+        <w:t>https://github.com/DoHaiTran/Excel-Custom-Functions</w:t>
       </w:r>
     </w:p>
     <w:p/>
@@ -8372,6 +8369,7 @@
           <w:i/>
           <w:iCs/>
         </w:rPr>
+        <w:lastRenderedPageBreak/>
         <w:t>Số</w:t>
       </w:r>
       <w:proofErr w:type="spellEnd"/>
@@ -8426,7 +8424,6 @@
           <w:i/>
           <w:iCs/>
         </w:rPr>
-        <w:lastRenderedPageBreak/>
         <w:t>Số</w:t>
       </w:r>
       <w:proofErr w:type="spellEnd"/>

</xml_diff>

<commit_message>
Add number of collaborator
</commit_message>
<xml_diff>
--- a/docs/MyProjectMgnt.docx
+++ b/docs/MyProjectMgnt.docx
@@ -8705,6 +8705,13 @@
           <w:iCs/>
         </w:rPr>
         <w:t>)</w:t>
+      </w:r>
+      <w:r>
+        <w:rPr>
+          <w:i/>
+          <w:iCs/>
+        </w:rPr>
+        <w:t>: 15</w:t>
       </w:r>
     </w:p>
     <w:p>

</xml_diff>

<commit_message>
Add number of commit
</commit_message>
<xml_diff>
--- a/docs/MyProjectMgnt.docx
+++ b/docs/MyProjectMgnt.docx
@@ -8757,6 +8757,13 @@
           <w:iCs/>
         </w:rPr>
         <w:t xml:space="preserve"> commit</w:t>
+      </w:r>
+      <w:r>
+        <w:rPr>
+          <w:i/>
+          <w:iCs/>
+        </w:rPr>
+        <w:t>: 207</w:t>
       </w:r>
     </w:p>
     <w:p>

</xml_diff>

<commit_message>
Add number of branch
</commit_message>
<xml_diff>
--- a/docs/MyProjectMgnt.docx
+++ b/docs/MyProjectMgnt.docx
@@ -8793,6 +8793,13 @@
           <w:iCs/>
         </w:rPr>
         <w:t xml:space="preserve"> branch</w:t>
+      </w:r>
+      <w:r>
+        <w:rPr>
+          <w:i/>
+          <w:iCs/>
+        </w:rPr>
+        <w:t>: 18</w:t>
       </w:r>
     </w:p>
     <w:p>

</xml_diff>

<commit_message>
Add the information about collaborator
</commit_message>
<xml_diff>
--- a/docs/MyProjectMgnt.docx
+++ b/docs/MyProjectMgnt.docx
@@ -9016,6 +9016,556 @@
       </w:r>
       <w:proofErr w:type="spellEnd"/>
     </w:p>
+    <w:tbl>
+      <w:tblPr>
+        <w:tblStyle w:val="TableGrid"/>
+        <w:tblW w:w="0" w:type="auto"/>
+        <w:tblInd w:w="360" w:type="dxa"/>
+        <w:tblLook w:val="04A0" w:firstRow="1" w:lastRow="0" w:firstColumn="1" w:lastColumn="0" w:noHBand="0" w:noVBand="1"/>
+      </w:tblPr>
+      <w:tblGrid>
+        <w:gridCol w:w="1401"/>
+        <w:gridCol w:w="1401"/>
+        <w:gridCol w:w="1402"/>
+        <w:gridCol w:w="1402"/>
+        <w:gridCol w:w="1402"/>
+        <w:gridCol w:w="1402"/>
+      </w:tblGrid>
+      <w:tr>
+        <w:tc>
+          <w:tcPr>
+            <w:tcW w:w="1401" w:type="dxa"/>
+          </w:tcPr>
+          <w:p>
+            <w:pPr>
+              <w:rPr>
+                <w:i/>
+                <w:iCs/>
+              </w:rPr>
+            </w:pPr>
+            <w:proofErr w:type="spellStart"/>
+            <w:r>
+              <w:rPr>
+                <w:i/>
+                <w:iCs/>
+              </w:rPr>
+              <w:t>Số</w:t>
+            </w:r>
+            <w:proofErr w:type="spellEnd"/>
+            <w:r>
+              <w:rPr>
+                <w:i/>
+                <w:iCs/>
+              </w:rPr>
+              <w:t xml:space="preserve"> commit </w:t>
+            </w:r>
+            <w:proofErr w:type="spellStart"/>
+            <w:r>
+              <w:rPr>
+                <w:i/>
+                <w:iCs/>
+              </w:rPr>
+              <w:t>trong</w:t>
+            </w:r>
+            <w:proofErr w:type="spellEnd"/>
+            <w:r>
+              <w:rPr>
+                <w:i/>
+                <w:iCs/>
+              </w:rPr>
+              <w:t xml:space="preserve"> </w:t>
+            </w:r>
+            <w:proofErr w:type="spellStart"/>
+            <w:r>
+              <w:rPr>
+                <w:i/>
+                <w:iCs/>
+              </w:rPr>
+              <w:t>dự</w:t>
+            </w:r>
+            <w:proofErr w:type="spellEnd"/>
+            <w:r>
+              <w:rPr>
+                <w:i/>
+                <w:iCs/>
+              </w:rPr>
+              <w:t xml:space="preserve"> </w:t>
+            </w:r>
+            <w:proofErr w:type="spellStart"/>
+            <w:r>
+              <w:rPr>
+                <w:i/>
+                <w:iCs/>
+              </w:rPr>
+              <w:t>án</w:t>
+            </w:r>
+            <w:proofErr w:type="spellEnd"/>
+          </w:p>
+        </w:tc>
+        <w:tc>
+          <w:tcPr>
+            <w:tcW w:w="1401" w:type="dxa"/>
+          </w:tcPr>
+          <w:p>
+            <w:pPr>
+              <w:rPr>
+                <w:i/>
+                <w:iCs/>
+              </w:rPr>
+            </w:pPr>
+            <w:r>
+              <w:rPr>
+                <w:i/>
+                <w:iCs/>
+              </w:rPr>
+              <w:t>88</w:t>
+            </w:r>
+          </w:p>
+        </w:tc>
+        <w:tc>
+          <w:tcPr>
+            <w:tcW w:w="1402" w:type="dxa"/>
+          </w:tcPr>
+          <w:p>
+            <w:pPr>
+              <w:rPr>
+                <w:i/>
+                <w:iCs/>
+              </w:rPr>
+            </w:pPr>
+            <w:r>
+              <w:rPr>
+                <w:i/>
+                <w:iCs/>
+              </w:rPr>
+              <w:t>68</w:t>
+            </w:r>
+          </w:p>
+        </w:tc>
+        <w:tc>
+          <w:tcPr>
+            <w:tcW w:w="1402" w:type="dxa"/>
+          </w:tcPr>
+          <w:p>
+            <w:pPr>
+              <w:rPr>
+                <w:i/>
+                <w:iCs/>
+              </w:rPr>
+            </w:pPr>
+            <w:r>
+              <w:rPr>
+                <w:i/>
+                <w:iCs/>
+              </w:rPr>
+              <w:t>11</w:t>
+            </w:r>
+          </w:p>
+        </w:tc>
+        <w:tc>
+          <w:tcPr>
+            <w:tcW w:w="1402" w:type="dxa"/>
+          </w:tcPr>
+          <w:p>
+            <w:pPr>
+              <w:rPr>
+                <w:i/>
+                <w:iCs/>
+              </w:rPr>
+            </w:pPr>
+            <w:r>
+              <w:rPr>
+                <w:i/>
+                <w:iCs/>
+              </w:rPr>
+              <w:t>8</w:t>
+            </w:r>
+          </w:p>
+        </w:tc>
+        <w:tc>
+          <w:tcPr>
+            <w:tcW w:w="1402" w:type="dxa"/>
+          </w:tcPr>
+          <w:p>
+            <w:pPr>
+              <w:rPr>
+                <w:i/>
+                <w:iCs/>
+              </w:rPr>
+            </w:pPr>
+            <w:r>
+              <w:rPr>
+                <w:i/>
+                <w:iCs/>
+              </w:rPr>
+              <w:t>6</w:t>
+            </w:r>
+          </w:p>
+        </w:tc>
+      </w:tr>
+      <w:tr>
+        <w:tc>
+          <w:tcPr>
+            <w:tcW w:w="1401" w:type="dxa"/>
+          </w:tcPr>
+          <w:p>
+            <w:pPr>
+              <w:rPr>
+                <w:i/>
+                <w:iCs/>
+              </w:rPr>
+            </w:pPr>
+            <w:r>
+              <w:rPr>
+                <w:i/>
+                <w:iCs/>
+              </w:rPr>
+              <w:t xml:space="preserve">Link </w:t>
+            </w:r>
+            <w:proofErr w:type="spellStart"/>
+            <w:r>
+              <w:rPr>
+                <w:i/>
+                <w:iCs/>
+              </w:rPr>
+              <w:t>tài</w:t>
+            </w:r>
+            <w:proofErr w:type="spellEnd"/>
+            <w:r>
+              <w:rPr>
+                <w:i/>
+                <w:iCs/>
+              </w:rPr>
+              <w:t xml:space="preserve"> </w:t>
+            </w:r>
+            <w:proofErr w:type="spellStart"/>
+            <w:r>
+              <w:rPr>
+                <w:i/>
+                <w:iCs/>
+              </w:rPr>
+              <w:t>khoản</w:t>
+            </w:r>
+            <w:proofErr w:type="spellEnd"/>
+            <w:r>
+              <w:rPr>
+                <w:i/>
+                <w:iCs/>
+              </w:rPr>
+              <w:t xml:space="preserve"> GitHub</w:t>
+            </w:r>
+          </w:p>
+        </w:tc>
+        <w:tc>
+          <w:tcPr>
+            <w:tcW w:w="1401" w:type="dxa"/>
+          </w:tcPr>
+          <w:p>
+            <w:pPr>
+              <w:rPr>
+                <w:i/>
+                <w:iCs/>
+              </w:rPr>
+            </w:pPr>
+          </w:p>
+        </w:tc>
+        <w:tc>
+          <w:tcPr>
+            <w:tcW w:w="1402" w:type="dxa"/>
+          </w:tcPr>
+          <w:p>
+            <w:pPr>
+              <w:rPr>
+                <w:i/>
+                <w:iCs/>
+              </w:rPr>
+            </w:pPr>
+          </w:p>
+        </w:tc>
+        <w:tc>
+          <w:tcPr>
+            <w:tcW w:w="1402" w:type="dxa"/>
+          </w:tcPr>
+          <w:p>
+            <w:pPr>
+              <w:rPr>
+                <w:i/>
+                <w:iCs/>
+              </w:rPr>
+            </w:pPr>
+          </w:p>
+        </w:tc>
+        <w:tc>
+          <w:tcPr>
+            <w:tcW w:w="1402" w:type="dxa"/>
+          </w:tcPr>
+          <w:p>
+            <w:pPr>
+              <w:rPr>
+                <w:i/>
+                <w:iCs/>
+              </w:rPr>
+            </w:pPr>
+          </w:p>
+        </w:tc>
+        <w:tc>
+          <w:tcPr>
+            <w:tcW w:w="1402" w:type="dxa"/>
+          </w:tcPr>
+          <w:p>
+            <w:pPr>
+              <w:rPr>
+                <w:i/>
+                <w:iCs/>
+              </w:rPr>
+            </w:pPr>
+          </w:p>
+        </w:tc>
+      </w:tr>
+      <w:tr>
+        <w:tc>
+          <w:tcPr>
+            <w:tcW w:w="1401" w:type="dxa"/>
+          </w:tcPr>
+          <w:p>
+            <w:pPr>
+              <w:rPr>
+                <w:i/>
+                <w:iCs/>
+              </w:rPr>
+            </w:pPr>
+            <w:proofErr w:type="spellStart"/>
+            <w:r>
+              <w:rPr>
+                <w:i/>
+                <w:iCs/>
+              </w:rPr>
+              <w:t>Tên</w:t>
+            </w:r>
+            <w:proofErr w:type="spellEnd"/>
+            <w:r>
+              <w:rPr>
+                <w:i/>
+                <w:iCs/>
+              </w:rPr>
+              <w:t xml:space="preserve"> </w:t>
+            </w:r>
+            <w:proofErr w:type="spellStart"/>
+            <w:r>
+              <w:rPr>
+                <w:i/>
+                <w:iCs/>
+              </w:rPr>
+              <w:t>đầy</w:t>
+            </w:r>
+            <w:proofErr w:type="spellEnd"/>
+            <w:r>
+              <w:rPr>
+                <w:i/>
+                <w:iCs/>
+              </w:rPr>
+              <w:t xml:space="preserve"> </w:t>
+            </w:r>
+            <w:proofErr w:type="spellStart"/>
+            <w:r>
+              <w:rPr>
+                <w:i/>
+                <w:iCs/>
+              </w:rPr>
+              <w:t>đủ</w:t>
+            </w:r>
+            <w:proofErr w:type="spellEnd"/>
+          </w:p>
+        </w:tc>
+        <w:tc>
+          <w:tcPr>
+            <w:tcW w:w="1401" w:type="dxa"/>
+          </w:tcPr>
+          <w:p>
+            <w:pPr>
+              <w:rPr>
+                <w:i/>
+                <w:iCs/>
+              </w:rPr>
+            </w:pPr>
+          </w:p>
+        </w:tc>
+        <w:tc>
+          <w:tcPr>
+            <w:tcW w:w="1402" w:type="dxa"/>
+          </w:tcPr>
+          <w:p>
+            <w:pPr>
+              <w:rPr>
+                <w:i/>
+                <w:iCs/>
+              </w:rPr>
+            </w:pPr>
+          </w:p>
+        </w:tc>
+        <w:tc>
+          <w:tcPr>
+            <w:tcW w:w="1402" w:type="dxa"/>
+          </w:tcPr>
+          <w:p>
+            <w:pPr>
+              <w:rPr>
+                <w:i/>
+                <w:iCs/>
+              </w:rPr>
+            </w:pPr>
+          </w:p>
+        </w:tc>
+        <w:tc>
+          <w:tcPr>
+            <w:tcW w:w="1402" w:type="dxa"/>
+          </w:tcPr>
+          <w:p>
+            <w:pPr>
+              <w:rPr>
+                <w:i/>
+                <w:iCs/>
+              </w:rPr>
+            </w:pPr>
+          </w:p>
+        </w:tc>
+        <w:tc>
+          <w:tcPr>
+            <w:tcW w:w="1402" w:type="dxa"/>
+          </w:tcPr>
+          <w:p>
+            <w:pPr>
+              <w:rPr>
+                <w:i/>
+                <w:iCs/>
+              </w:rPr>
+            </w:pPr>
+          </w:p>
+        </w:tc>
+      </w:tr>
+      <w:tr>
+        <w:tc>
+          <w:tcPr>
+            <w:tcW w:w="1401" w:type="dxa"/>
+          </w:tcPr>
+          <w:p>
+            <w:pPr>
+              <w:rPr>
+                <w:i/>
+                <w:iCs/>
+              </w:rPr>
+            </w:pPr>
+            <w:proofErr w:type="spellStart"/>
+            <w:r>
+              <w:rPr>
+                <w:i/>
+                <w:iCs/>
+              </w:rPr>
+              <w:t>Số</w:t>
+            </w:r>
+            <w:proofErr w:type="spellEnd"/>
+            <w:r>
+              <w:rPr>
+                <w:i/>
+                <w:iCs/>
+              </w:rPr>
+              <w:t xml:space="preserve"> repository </w:t>
+            </w:r>
+            <w:proofErr w:type="spellStart"/>
+            <w:r>
+              <w:rPr>
+                <w:i/>
+                <w:iCs/>
+              </w:rPr>
+              <w:t>có</w:t>
+            </w:r>
+            <w:proofErr w:type="spellEnd"/>
+          </w:p>
+          <w:p>
+            <w:pPr>
+              <w:rPr>
+                <w:i/>
+                <w:iCs/>
+              </w:rPr>
+            </w:pPr>
+          </w:p>
+        </w:tc>
+        <w:tc>
+          <w:tcPr>
+            <w:tcW w:w="1401" w:type="dxa"/>
+          </w:tcPr>
+          <w:p>
+            <w:pPr>
+              <w:rPr>
+                <w:i/>
+                <w:iCs/>
+              </w:rPr>
+            </w:pPr>
+          </w:p>
+        </w:tc>
+        <w:tc>
+          <w:tcPr>
+            <w:tcW w:w="1402" w:type="dxa"/>
+          </w:tcPr>
+          <w:p>
+            <w:pPr>
+              <w:rPr>
+                <w:i/>
+                <w:iCs/>
+              </w:rPr>
+            </w:pPr>
+          </w:p>
+        </w:tc>
+        <w:tc>
+          <w:tcPr>
+            <w:tcW w:w="1402" w:type="dxa"/>
+          </w:tcPr>
+          <w:p>
+            <w:pPr>
+              <w:rPr>
+                <w:i/>
+                <w:iCs/>
+              </w:rPr>
+            </w:pPr>
+          </w:p>
+        </w:tc>
+        <w:tc>
+          <w:tcPr>
+            <w:tcW w:w="1402" w:type="dxa"/>
+          </w:tcPr>
+          <w:p>
+            <w:pPr>
+              <w:rPr>
+                <w:i/>
+                <w:iCs/>
+              </w:rPr>
+            </w:pPr>
+          </w:p>
+        </w:tc>
+        <w:tc>
+          <w:tcPr>
+            <w:tcW w:w="1402" w:type="dxa"/>
+          </w:tcPr>
+          <w:p>
+            <w:pPr>
+              <w:rPr>
+                <w:i/>
+                <w:iCs/>
+              </w:rPr>
+            </w:pPr>
+          </w:p>
+        </w:tc>
+      </w:tr>
+    </w:tbl>
+    <w:p>
+      <w:pPr>
+        <w:ind w:left="360"/>
+        <w:rPr>
+          <w:i/>
+          <w:iCs/>
+        </w:rPr>
+      </w:pPr>
+    </w:p>
     <w:p>
       <w:pPr>
         <w:pStyle w:val="ListParagraph"/>
@@ -10742,6 +11292,7 @@
       <w:bookmarkStart w:id="15" w:name="_Toc57272153"/>
       <w:proofErr w:type="spellStart"/>
       <w:r>
+        <w:lastRenderedPageBreak/>
         <w:t>Ước</w:t>
       </w:r>
       <w:proofErr w:type="spellEnd"/>
@@ -11542,7 +12093,6 @@
       <w:bookmarkStart w:id="16" w:name="_Toc57272154"/>
       <w:proofErr w:type="spellStart"/>
       <w:r>
-        <w:lastRenderedPageBreak/>
         <w:t>Ước</w:t>
       </w:r>
       <w:proofErr w:type="spellEnd"/>
@@ -13339,6 +13889,7 @@
         <w:rPr>
           <w:lang w:eastAsia="en-US" w:bidi="ar-SA"/>
         </w:rPr>
+        <w:lastRenderedPageBreak/>
         <w:t>Danh</w:t>
       </w:r>
       <w:proofErr w:type="spellEnd"/>

</xml_diff>

<commit_message>
Update information of 5 collaborators
</commit_message>
<xml_diff>
--- a/docs/MyProjectMgnt.docx
+++ b/docs/MyProjectMgnt.docx
@@ -9024,12 +9024,12 @@
         <w:tblLook w:val="04A0" w:firstRow="1" w:lastRow="0" w:firstColumn="1" w:lastColumn="0" w:noHBand="0" w:noVBand="1"/>
       </w:tblPr>
       <w:tblGrid>
-        <w:gridCol w:w="1317"/>
-        <w:gridCol w:w="2597"/>
-        <w:gridCol w:w="1139"/>
-        <w:gridCol w:w="1139"/>
-        <w:gridCol w:w="1109"/>
-        <w:gridCol w:w="1109"/>
+        <w:gridCol w:w="662"/>
+        <w:gridCol w:w="1428"/>
+        <w:gridCol w:w="1819"/>
+        <w:gridCol w:w="1613"/>
+        <w:gridCol w:w="1431"/>
+        <w:gridCol w:w="1457"/>
       </w:tblGrid>
       <w:tr>
         <w:tc>
@@ -9287,6 +9287,13 @@
                 <w:iCs/>
               </w:rPr>
             </w:pPr>
+            <w:r>
+              <w:rPr>
+                <w:i/>
+                <w:iCs/>
+              </w:rPr>
+              <w:t>https://github.com/TCourtneyOwen</w:t>
+            </w:r>
           </w:p>
         </w:tc>
         <w:tc>
@@ -9300,6 +9307,13 @@
                 <w:iCs/>
               </w:rPr>
             </w:pPr>
+            <w:r>
+              <w:rPr>
+                <w:i/>
+                <w:iCs/>
+              </w:rPr>
+              <w:t>https://github.com/saunders77</w:t>
+            </w:r>
           </w:p>
         </w:tc>
         <w:tc>
@@ -9313,6 +9327,13 @@
                 <w:iCs/>
               </w:rPr>
             </w:pPr>
+            <w:r>
+              <w:rPr>
+                <w:i/>
+                <w:iCs/>
+              </w:rPr>
+              <w:t>https://github.com/kbrandl</w:t>
+            </w:r>
           </w:p>
         </w:tc>
         <w:tc>
@@ -9326,6 +9347,13 @@
                 <w:iCs/>
               </w:rPr>
             </w:pPr>
+            <w:r>
+              <w:rPr>
+                <w:i/>
+                <w:iCs/>
+              </w:rPr>
+              <w:t>https://github.com/keyur32</w:t>
+            </w:r>
           </w:p>
         </w:tc>
       </w:tr>
@@ -9420,6 +9448,18 @@
                 <w:iCs/>
               </w:rPr>
             </w:pPr>
+            <w:r>
+              <w:rPr>
+                <w:rFonts w:ascii="Segoe UI" w:hAnsi="Segoe UI" w:cs="Segoe UI"/>
+                <w:b/>
+                <w:bCs/>
+                <w:color w:val="24292E"/>
+                <w:sz w:val="39"/>
+                <w:szCs w:val="39"/>
+                <w:shd w:val="clear" w:color="auto" w:fill="FFFFFF"/>
+              </w:rPr>
+              <w:t>Courtney Owen</w:t>
+            </w:r>
           </w:p>
         </w:tc>
         <w:tc>
@@ -9433,6 +9473,18 @@
                 <w:iCs/>
               </w:rPr>
             </w:pPr>
+            <w:r>
+              <w:rPr>
+                <w:rFonts w:ascii="Segoe UI" w:hAnsi="Segoe UI" w:cs="Segoe UI"/>
+                <w:b/>
+                <w:bCs/>
+                <w:color w:val="24292E"/>
+                <w:sz w:val="39"/>
+                <w:szCs w:val="39"/>
+                <w:shd w:val="clear" w:color="auto" w:fill="FFFFFF"/>
+              </w:rPr>
+              <w:t>Michael Saunders</w:t>
+            </w:r>
           </w:p>
         </w:tc>
         <w:tc>
@@ -9446,6 +9498,32 @@
                 <w:iCs/>
               </w:rPr>
             </w:pPr>
+            <w:r>
+              <w:rPr>
+                <w:rFonts w:ascii="Segoe UI" w:hAnsi="Segoe UI" w:cs="Segoe UI"/>
+                <w:b/>
+                <w:bCs/>
+                <w:color w:val="24292E"/>
+                <w:sz w:val="39"/>
+                <w:szCs w:val="39"/>
+                <w:shd w:val="clear" w:color="auto" w:fill="FFFFFF"/>
+              </w:rPr>
+              <w:t xml:space="preserve">Kim </w:t>
+            </w:r>
+            <w:proofErr w:type="spellStart"/>
+            <w:r>
+              <w:rPr>
+                <w:rFonts w:ascii="Segoe UI" w:hAnsi="Segoe UI" w:cs="Segoe UI"/>
+                <w:b/>
+                <w:bCs/>
+                <w:color w:val="24292E"/>
+                <w:sz w:val="39"/>
+                <w:szCs w:val="39"/>
+                <w:shd w:val="clear" w:color="auto" w:fill="FFFFFF"/>
+              </w:rPr>
+              <w:t>Brandl</w:t>
+            </w:r>
+            <w:proofErr w:type="spellEnd"/>
           </w:p>
         </w:tc>
         <w:tc>
@@ -9459,6 +9537,18 @@
                 <w:iCs/>
               </w:rPr>
             </w:pPr>
+            <w:r>
+              <w:rPr>
+                <w:rFonts w:ascii="Segoe UI" w:hAnsi="Segoe UI" w:cs="Segoe UI"/>
+                <w:b/>
+                <w:bCs/>
+                <w:color w:val="24292E"/>
+                <w:sz w:val="39"/>
+                <w:szCs w:val="39"/>
+                <w:shd w:val="clear" w:color="auto" w:fill="FFFFFF"/>
+              </w:rPr>
+              <w:t>Keyur Patel - MSFT</w:t>
+            </w:r>
           </w:p>
         </w:tc>
       </w:tr>
@@ -9540,6 +9630,13 @@
                 <w:iCs/>
               </w:rPr>
             </w:pPr>
+            <w:r>
+              <w:rPr>
+                <w:i/>
+                <w:iCs/>
+              </w:rPr>
+              <w:t>24</w:t>
+            </w:r>
           </w:p>
         </w:tc>
         <w:tc>
@@ -9553,6 +9650,13 @@
                 <w:iCs/>
               </w:rPr>
             </w:pPr>
+            <w:r>
+              <w:rPr>
+                <w:i/>
+                <w:iCs/>
+              </w:rPr>
+              <w:t>28</w:t>
+            </w:r>
           </w:p>
         </w:tc>
         <w:tc>
@@ -9566,6 +9670,13 @@
                 <w:iCs/>
               </w:rPr>
             </w:pPr>
+            <w:r>
+              <w:rPr>
+                <w:i/>
+                <w:iCs/>
+              </w:rPr>
+              <w:t>1</w:t>
+            </w:r>
           </w:p>
         </w:tc>
         <w:tc>
@@ -9579,6 +9690,13 @@
                 <w:iCs/>
               </w:rPr>
             </w:pPr>
+            <w:r>
+              <w:rPr>
+                <w:i/>
+                <w:iCs/>
+              </w:rPr>
+              <w:t>49</w:t>
+            </w:r>
           </w:p>
         </w:tc>
       </w:tr>
@@ -10220,6 +10338,7 @@
       <w:bookmarkStart w:id="11" w:name="_Toc57272149"/>
       <w:proofErr w:type="spellStart"/>
       <w:r>
+        <w:lastRenderedPageBreak/>
         <w:t>Phạm</w:t>
       </w:r>
       <w:proofErr w:type="spellEnd"/>
@@ -11099,7 +11218,6 @@
           <w:i/>
           <w:iCs/>
         </w:rPr>
-        <w:lastRenderedPageBreak/>
         <w:t>Để</w:t>
       </w:r>
       <w:proofErr w:type="spellEnd"/>
@@ -13147,6 +13265,7 @@
       <w:bookmarkStart w:id="19" w:name="_Toc57272157"/>
       <w:proofErr w:type="spellStart"/>
       <w:r>
+        <w:lastRenderedPageBreak/>
         <w:t>Quản</w:t>
       </w:r>
       <w:proofErr w:type="spellEnd"/>
@@ -13879,7 +13998,6 @@
       </w:pPr>
       <w:proofErr w:type="spellStart"/>
       <w:r>
-        <w:lastRenderedPageBreak/>
         <w:t>Bố</w:t>
       </w:r>
       <w:proofErr w:type="spellEnd"/>

</xml_diff>

<commit_message>
Thêm ước lượng rủi ro
</commit_message>
<xml_diff>
--- a/docs/MyProjectMgnt.docx
+++ b/docs/MyProjectMgnt.docx
@@ -1,6 +1,6 @@
 
 <file path=word/document.xml><?xml version="1.0" encoding="utf-8"?>
-<w:document xmlns:wpc="http://schemas.microsoft.com/office/word/2010/wordprocessingCanvas" xmlns:cx="http://schemas.microsoft.com/office/drawing/2014/chartex" xmlns:cx1="http://schemas.microsoft.com/office/drawing/2015/9/8/chartex" xmlns:cx2="http://schemas.microsoft.com/office/drawing/2015/10/21/chartex" xmlns:cx3="http://schemas.microsoft.com/office/drawing/2016/5/9/chartex" xmlns:cx4="http://schemas.microsoft.com/office/drawing/2016/5/10/chartex" xmlns:cx5="http://schemas.microsoft.com/office/drawing/2016/5/11/chartex" xmlns:cx6="http://schemas.microsoft.com/office/drawing/2016/5/12/chartex" xmlns:cx7="http://schemas.microsoft.com/office/drawing/2016/5/13/chartex" xmlns:cx8="http://schemas.microsoft.com/office/drawing/2016/5/14/chartex" xmlns:mc="http://schemas.openxmlformats.org/markup-compatibility/2006" xmlns:aink="http://schemas.microsoft.com/office/drawing/2016/ink" xmlns:am3d="http://schemas.microsoft.com/office/drawing/2017/model3d" xmlns:o="urn:schemas-microsoft-com:office:office" xmlns:r="http://schemas.openxmlformats.org/officeDocument/2006/relationships" xmlns:m="http://schemas.openxmlformats.org/officeDocument/2006/math" xmlns:v="urn:schemas-microsoft-com:vml" xmlns:wp14="http://schemas.microsoft.com/office/word/2010/wordprocessingDrawing" xmlns:wp="http://schemas.openxmlformats.org/drawingml/2006/wordprocessingDrawing" xmlns:w10="urn:schemas-microsoft-com:office:word" xmlns:w="http://schemas.openxmlformats.org/wordprocessingml/2006/main" xmlns:w14="http://schemas.microsoft.com/office/word/2010/wordml" xmlns:w15="http://schemas.microsoft.com/office/word/2012/wordml" xmlns:w16cex="http://schemas.microsoft.com/office/word/2018/wordml/cex" xmlns:w16cid="http://schemas.microsoft.com/office/word/2016/wordml/cid" xmlns:w16="http://schemas.microsoft.com/office/word/2018/wordml" xmlns:w16se="http://schemas.microsoft.com/office/word/2015/wordml/symex" xmlns:wpg="http://schemas.microsoft.com/office/word/2010/wordprocessingGroup" xmlns:wpi="http://schemas.microsoft.com/office/word/2010/wordprocessingInk" xmlns:wne="http://schemas.microsoft.com/office/word/2006/wordml" xmlns:wps="http://schemas.microsoft.com/office/word/2010/wordprocessingShape" mc:Ignorable="w14 w15 w16se w16cid w16 w16cex wp14">
+<w:document xmlns:wpc="http://schemas.microsoft.com/office/word/2010/wordprocessingCanvas" xmlns:cx="http://schemas.microsoft.com/office/drawing/2014/chartex" xmlns:mc="http://schemas.openxmlformats.org/markup-compatibility/2006" xmlns:o="urn:schemas-microsoft-com:office:office" xmlns:r="http://schemas.openxmlformats.org/officeDocument/2006/relationships" xmlns:m="http://schemas.openxmlformats.org/officeDocument/2006/math" xmlns:v="urn:schemas-microsoft-com:vml" xmlns:wp14="http://schemas.microsoft.com/office/word/2010/wordprocessingDrawing" xmlns:wp="http://schemas.openxmlformats.org/drawingml/2006/wordprocessingDrawing" xmlns:w10="urn:schemas-microsoft-com:office:word" xmlns:w="http://schemas.openxmlformats.org/wordprocessingml/2006/main" xmlns:w14="http://schemas.microsoft.com/office/word/2010/wordml" xmlns:w15="http://schemas.microsoft.com/office/word/2012/wordml" xmlns:w16se="http://schemas.microsoft.com/office/word/2015/wordml/symex" xmlns:wpg="http://schemas.microsoft.com/office/word/2010/wordprocessingGroup" xmlns:wpi="http://schemas.microsoft.com/office/word/2010/wordprocessingInk" xmlns:wne="http://schemas.microsoft.com/office/word/2006/wordml" xmlns:wps="http://schemas.microsoft.com/office/word/2010/wordprocessingShape" mc:Ignorable="w14 w15 w16se wp14">
   <w:background w:color="FFFFFF"/>
   <w:body>
     <w:p>
@@ -22,6 +22,7 @@
           <w:color w:val="2A62A6"/>
           <w:sz w:val="32"/>
           <w:szCs w:val="32"/>
+          <w:lang w:eastAsia="en-US" w:bidi="ar-SA"/>
         </w:rPr>
         <mc:AlternateContent>
           <mc:Choice Requires="wps">
@@ -2848,15 +2849,18 @@
       </w:r>
       <w:proofErr w:type="spellEnd"/>
       <w:r>
-        <w:t xml:space="preserve"> ra </w:t>
-      </w:r>
-      <w:proofErr w:type="spellStart"/>
-      <w:r>
-        <w:t>và</w:t>
-      </w:r>
-      <w:proofErr w:type="spellEnd"/>
-      <w:r>
-        <w:t xml:space="preserve"> </w:t>
+        <w:t xml:space="preserve"> </w:t>
+      </w:r>
+      <w:proofErr w:type="spellStart"/>
+      <w:r>
+        <w:t>ra</w:t>
+      </w:r>
+      <w:proofErr w:type="spellEnd"/>
+      <w:r>
+        <w:t xml:space="preserve"> </w:t>
+      </w:r>
+      <w:r>
+        <w:t xml:space="preserve">và </w:t>
       </w:r>
       <w:proofErr w:type="spellStart"/>
       <w:r>
@@ -2867,6 +2871,7 @@
         <w:t xml:space="preserve"> </w:t>
       </w:r>
       <w:proofErr w:type="spellStart"/>
+      <w:proofErr w:type="gramStart"/>
       <w:r>
         <w:t>bảo</w:t>
       </w:r>
@@ -2882,6 +2887,7 @@
         <w:t>đảm</w:t>
       </w:r>
       <w:proofErr w:type="spellEnd"/>
+      <w:proofErr w:type="gramEnd"/>
       <w:r>
         <w:t xml:space="preserve"> </w:t>
       </w:r>
@@ -3251,7 +3257,15 @@
       </w:r>
       <w:proofErr w:type="spellEnd"/>
       <w:r>
-        <w:t xml:space="preserve"> Git.</w:t>
+        <w:t xml:space="preserve"> </w:t>
+      </w:r>
+      <w:proofErr w:type="spellStart"/>
+      <w:r>
+        <w:t>Git</w:t>
+      </w:r>
+      <w:proofErr w:type="spellEnd"/>
+      <w:r>
+        <w:t>.</w:t>
       </w:r>
     </w:p>
     <w:p>
@@ -3400,15 +3414,7 @@
       </w:r>
       <w:proofErr w:type="spellEnd"/>
       <w:r>
-        <w:t xml:space="preserve">, </w:t>
-      </w:r>
-      <w:proofErr w:type="spellStart"/>
-      <w:r>
-        <w:t>và</w:t>
-      </w:r>
-      <w:proofErr w:type="spellEnd"/>
-      <w:r>
-        <w:t xml:space="preserve"> </w:t>
+        <w:t xml:space="preserve">, và </w:t>
       </w:r>
       <w:proofErr w:type="spellStart"/>
       <w:r>
@@ -3924,21 +3930,7 @@
         <w:rPr>
           <w:color w:val="FF0000"/>
         </w:rPr>
-        <w:t xml:space="preserve">, </w:t>
-      </w:r>
-      <w:proofErr w:type="spellStart"/>
-      <w:r>
-        <w:rPr>
-          <w:color w:val="FF0000"/>
-        </w:rPr>
-        <w:t>và</w:t>
-      </w:r>
-      <w:proofErr w:type="spellEnd"/>
-      <w:r>
-        <w:rPr>
-          <w:color w:val="FF0000"/>
-        </w:rPr>
-        <w:t xml:space="preserve"> </w:t>
+        <w:t xml:space="preserve">, và </w:t>
       </w:r>
       <w:proofErr w:type="spellStart"/>
       <w:r>
@@ -4137,15 +4129,7 @@
       </w:r>
       <w:proofErr w:type="spellEnd"/>
       <w:r>
-        <w:t xml:space="preserve"> </w:t>
-      </w:r>
-      <w:proofErr w:type="spellStart"/>
-      <w:r>
-        <w:t>và</w:t>
-      </w:r>
-      <w:proofErr w:type="spellEnd"/>
-      <w:r>
-        <w:t xml:space="preserve"> </w:t>
+        <w:t xml:space="preserve"> và </w:t>
       </w:r>
       <w:proofErr w:type="spellStart"/>
       <w:r>
@@ -4576,7 +4560,21 @@
         <w:rPr>
           <w:lang w:val="fr-FR"/>
         </w:rPr>
-        <w:t xml:space="preserve"> MS Planner </w:t>
+        <w:t xml:space="preserve"> MS </w:t>
+      </w:r>
+      <w:proofErr w:type="spellStart"/>
+      <w:r>
+        <w:rPr>
+          <w:lang w:val="fr-FR"/>
+        </w:rPr>
+        <w:t>Planner</w:t>
+      </w:r>
+      <w:proofErr w:type="spellEnd"/>
+      <w:r>
+        <w:rPr>
+          <w:lang w:val="fr-FR"/>
+        </w:rPr>
+        <w:t xml:space="preserve"> </w:t>
       </w:r>
       <w:proofErr w:type="spellStart"/>
       <w:r>
@@ -4896,23 +4894,7 @@
           <w:i/>
           <w:iCs/>
         </w:rPr>
-        <w:t xml:space="preserve"> </w:t>
-      </w:r>
-      <w:proofErr w:type="spellStart"/>
-      <w:r>
-        <w:rPr>
-          <w:i/>
-          <w:iCs/>
-        </w:rPr>
-        <w:t>và</w:t>
-      </w:r>
-      <w:proofErr w:type="spellEnd"/>
-      <w:r>
-        <w:rPr>
-          <w:i/>
-          <w:iCs/>
-        </w:rPr>
-        <w:t xml:space="preserve"> </w:t>
+        <w:t xml:space="preserve"> và </w:t>
       </w:r>
       <w:proofErr w:type="spellStart"/>
       <w:r>
@@ -5408,6 +5390,7 @@
       <w:r>
         <w:rPr>
           <w:noProof/>
+          <w:lang w:eastAsia="en-US" w:bidi="ar-SA"/>
         </w:rPr>
         <w:drawing>
           <wp:inline distT="0" distB="0" distL="0" distR="0" wp14:anchorId="0202A120" wp14:editId="5DE3375F">
@@ -5479,6 +5462,7 @@
         <w:t xml:space="preserve"> </w:t>
       </w:r>
       <w:proofErr w:type="spellStart"/>
+      <w:proofErr w:type="gramStart"/>
       <w:r>
         <w:t>cột</w:t>
       </w:r>
@@ -5494,6 +5478,7 @@
         <w:t>yêu</w:t>
       </w:r>
       <w:proofErr w:type="spellEnd"/>
+      <w:proofErr w:type="gramEnd"/>
       <w:r>
         <w:t xml:space="preserve"> </w:t>
       </w:r>
@@ -5514,8 +5499,13 @@
       </w:r>
       <w:proofErr w:type="spellEnd"/>
       <w:r>
-        <w:t xml:space="preserve"> ra</w:t>
-      </w:r>
+        <w:t xml:space="preserve"> </w:t>
+      </w:r>
+      <w:proofErr w:type="spellStart"/>
+      <w:r>
+        <w:t>ra</w:t>
+      </w:r>
+      <w:proofErr w:type="spellEnd"/>
       <w:r>
         <w:t xml:space="preserve"> 12</w:t>
       </w:r>
@@ -5545,15 +5535,7 @@
         <w:t>)</w:t>
       </w:r>
       <w:r>
-        <w:t xml:space="preserve"> </w:t>
-      </w:r>
-      <w:proofErr w:type="spellStart"/>
-      <w:r>
-        <w:t>và</w:t>
-      </w:r>
-      <w:proofErr w:type="spellEnd"/>
-      <w:r>
-        <w:t xml:space="preserve"> </w:t>
+        <w:t xml:space="preserve"> và </w:t>
       </w:r>
       <w:proofErr w:type="spellStart"/>
       <w:r>
@@ -6783,7 +6765,7 @@
           <w:b/>
           <w:bCs/>
         </w:rPr>
-        <w:t xml:space="preserve"> </w:t>
+        <w:t xml:space="preserve"> và </w:t>
       </w:r>
       <w:proofErr w:type="spellStart"/>
       <w:r>
@@ -6791,7 +6773,7 @@
           <w:b/>
           <w:bCs/>
         </w:rPr>
-        <w:t>và</w:t>
+        <w:t>phân</w:t>
       </w:r>
       <w:proofErr w:type="spellEnd"/>
       <w:r>
@@ -6799,7 +6781,7 @@
           <w:b/>
           <w:bCs/>
         </w:rPr>
-        <w:t xml:space="preserve"> </w:t>
+        <w:t xml:space="preserve"> chia </w:t>
       </w:r>
       <w:proofErr w:type="spellStart"/>
       <w:r>
@@ -6807,7 +6789,7 @@
           <w:b/>
           <w:bCs/>
         </w:rPr>
-        <w:t>phân</w:t>
+        <w:t>công</w:t>
       </w:r>
       <w:proofErr w:type="spellEnd"/>
       <w:r>
@@ -6815,7 +6797,7 @@
           <w:b/>
           <w:bCs/>
         </w:rPr>
-        <w:t xml:space="preserve"> chia </w:t>
+        <w:t xml:space="preserve"> </w:t>
       </w:r>
       <w:proofErr w:type="spellStart"/>
       <w:r>
@@ -6823,7 +6805,7 @@
           <w:b/>
           <w:bCs/>
         </w:rPr>
-        <w:t>công</w:t>
+        <w:t>việc</w:t>
       </w:r>
       <w:proofErr w:type="spellEnd"/>
       <w:r>
@@ -6831,72 +6813,72 @@
           <w:b/>
           <w:bCs/>
         </w:rPr>
-        <w:t xml:space="preserve"> </w:t>
-      </w:r>
-      <w:proofErr w:type="spellStart"/>
+        <w:t>:</w:t>
+      </w:r>
+      <w:r>
+        <w:t xml:space="preserve"> MS Planner </w:t>
+      </w:r>
+      <w:r>
+        <w:rPr>
+          <w:color w:val="FF0000"/>
+        </w:rPr>
+        <w:t>(</w:t>
+      </w:r>
+      <w:proofErr w:type="spellStart"/>
+      <w:r>
+        <w:rPr>
+          <w:color w:val="FF0000"/>
+        </w:rPr>
+        <w:t>bắt</w:t>
+      </w:r>
+      <w:proofErr w:type="spellEnd"/>
+      <w:r>
+        <w:rPr>
+          <w:color w:val="FF0000"/>
+        </w:rPr>
+        <w:t xml:space="preserve"> </w:t>
+      </w:r>
+      <w:proofErr w:type="spellStart"/>
+      <w:r>
+        <w:rPr>
+          <w:color w:val="FF0000"/>
+        </w:rPr>
+        <w:t>buộc</w:t>
+      </w:r>
+      <w:proofErr w:type="spellEnd"/>
+      <w:r>
+        <w:rPr>
+          <w:color w:val="FF0000"/>
+        </w:rPr>
+        <w:t xml:space="preserve">): </w:t>
+      </w:r>
+      <w:r>
+        <w:t>https://tasks.office.com/husteduvn.onmicrosoft.com/en-US/Home/Planner/#/plantaskboard?groupId=6b8bd059-a70c-4e4c-a13d-b867bb8347d9&amp;planId=M32_F7TUykWyB4pfL5ZkUskAHsZa</w:t>
+      </w:r>
+    </w:p>
+    <w:p>
       <w:r>
         <w:rPr>
           <w:b/>
           <w:bCs/>
         </w:rPr>
-        <w:t>việc</w:t>
-      </w:r>
-      <w:proofErr w:type="spellEnd"/>
+        <w:t xml:space="preserve">Link </w:t>
+      </w:r>
+      <w:proofErr w:type="spellStart"/>
       <w:r>
         <w:rPr>
           <w:b/>
           <w:bCs/>
         </w:rPr>
-        <w:t>:</w:t>
-      </w:r>
-      <w:r>
-        <w:t xml:space="preserve"> MS Planner </w:t>
-      </w:r>
-      <w:r>
-        <w:rPr>
-          <w:color w:val="FF0000"/>
-        </w:rPr>
-        <w:t>(</w:t>
-      </w:r>
-      <w:proofErr w:type="spellStart"/>
-      <w:r>
-        <w:rPr>
-          <w:color w:val="FF0000"/>
-        </w:rPr>
-        <w:t>bắt</w:t>
-      </w:r>
-      <w:proofErr w:type="spellEnd"/>
-      <w:r>
-        <w:rPr>
-          <w:color w:val="FF0000"/>
-        </w:rPr>
-        <w:t xml:space="preserve"> </w:t>
-      </w:r>
-      <w:proofErr w:type="spellStart"/>
-      <w:r>
-        <w:rPr>
-          <w:color w:val="FF0000"/>
-        </w:rPr>
-        <w:t>buộc</w:t>
-      </w:r>
-      <w:proofErr w:type="spellEnd"/>
-      <w:r>
-        <w:rPr>
-          <w:color w:val="FF0000"/>
-        </w:rPr>
-        <w:t xml:space="preserve">): </w:t>
-      </w:r>
-      <w:r>
-        <w:t>https://tasks.office.com/husteduvn.onmicrosoft.com/en-US/Home/Planner/#/plantaskboard?groupId=6b8bd059-a70c-4e4c-a13d-b867bb8347d9&amp;planId=M32_F7TUykWyB4pfL5ZkUskAHsZa</w:t>
-      </w:r>
-    </w:p>
-    <w:p>
+        <w:t>Quản</w:t>
+      </w:r>
+      <w:proofErr w:type="spellEnd"/>
       <w:r>
         <w:rPr>
           <w:b/>
           <w:bCs/>
         </w:rPr>
-        <w:t xml:space="preserve">Link </w:t>
+        <w:t xml:space="preserve"> </w:t>
       </w:r>
       <w:proofErr w:type="spellStart"/>
       <w:r>
@@ -6904,7 +6886,7 @@
           <w:b/>
           <w:bCs/>
         </w:rPr>
-        <w:t>Quản</w:t>
+        <w:t>lý</w:t>
       </w:r>
       <w:proofErr w:type="spellEnd"/>
       <w:r>
@@ -6920,7 +6902,7 @@
           <w:b/>
           <w:bCs/>
         </w:rPr>
-        <w:t>lý</w:t>
+        <w:t>mã</w:t>
       </w:r>
       <w:proofErr w:type="spellEnd"/>
       <w:r>
@@ -6936,7 +6918,7 @@
           <w:b/>
           <w:bCs/>
         </w:rPr>
-        <w:t>mã</w:t>
+        <w:t>nguồn</w:t>
       </w:r>
       <w:proofErr w:type="spellEnd"/>
       <w:r>
@@ -6944,22 +6926,6 @@
           <w:b/>
           <w:bCs/>
         </w:rPr>
-        <w:t xml:space="preserve"> </w:t>
-      </w:r>
-      <w:proofErr w:type="spellStart"/>
-      <w:r>
-        <w:rPr>
-          <w:b/>
-          <w:bCs/>
-        </w:rPr>
-        <w:t>nguồn</w:t>
-      </w:r>
-      <w:proofErr w:type="spellEnd"/>
-      <w:r>
-        <w:rPr>
-          <w:b/>
-          <w:bCs/>
-        </w:rPr>
         <w:t>:</w:t>
       </w:r>
       <w:r>
@@ -6975,7 +6941,15 @@
         <w:t>ub</w:t>
       </w:r>
       <w:r>
-        <w:t xml:space="preserve">/GitLab </w:t>
+        <w:t>/</w:t>
+      </w:r>
+      <w:proofErr w:type="spellStart"/>
+      <w:r>
+        <w:t>GitLab</w:t>
+      </w:r>
+      <w:proofErr w:type="spellEnd"/>
+      <w:r>
+        <w:t xml:space="preserve"> </w:t>
       </w:r>
       <w:r>
         <w:rPr>
@@ -7154,12 +7128,21 @@
         </w:rPr>
         <w:t xml:space="preserve">Anh </w:t>
       </w:r>
-      <w:r>
-        <w:rPr>
-          <w:i/>
-          <w:iCs/>
-        </w:rPr>
-        <w:t xml:space="preserve">Lê </w:t>
+      <w:proofErr w:type="spellStart"/>
+      <w:r>
+        <w:rPr>
+          <w:i/>
+          <w:iCs/>
+        </w:rPr>
+        <w:t>Lê</w:t>
+      </w:r>
+      <w:proofErr w:type="spellEnd"/>
+      <w:r>
+        <w:rPr>
+          <w:i/>
+          <w:iCs/>
+        </w:rPr>
+        <w:t xml:space="preserve"> </w:t>
       </w:r>
       <w:proofErr w:type="spellStart"/>
       <w:r>
@@ -7400,15 +7383,7 @@
       </w:r>
       <w:proofErr w:type="spellEnd"/>
       <w:r>
-        <w:t xml:space="preserve"> </w:t>
-      </w:r>
-      <w:proofErr w:type="spellStart"/>
-      <w:r>
-        <w:t>và</w:t>
-      </w:r>
-      <w:proofErr w:type="spellEnd"/>
-      <w:r>
-        <w:t xml:space="preserve"> </w:t>
+        <w:t xml:space="preserve"> và </w:t>
       </w:r>
       <w:proofErr w:type="spellStart"/>
       <w:r>
@@ -10232,23 +10207,7 @@
           <w:i/>
           <w:iCs/>
         </w:rPr>
-        <w:t xml:space="preserve"> </w:t>
-      </w:r>
-      <w:proofErr w:type="spellStart"/>
-      <w:r>
-        <w:rPr>
-          <w:i/>
-          <w:iCs/>
-        </w:rPr>
-        <w:t>và</w:t>
-      </w:r>
-      <w:proofErr w:type="spellEnd"/>
-      <w:r>
-        <w:rPr>
-          <w:i/>
-          <w:iCs/>
-        </w:rPr>
-        <w:t xml:space="preserve"> </w:t>
+        <w:t xml:space="preserve"> và </w:t>
       </w:r>
       <w:proofErr w:type="spellStart"/>
       <w:r>
@@ -10495,8 +10454,13 @@
         <w:pStyle w:val="Heading1"/>
       </w:pPr>
       <w:bookmarkStart w:id="12" w:name="_Toc57272150"/>
-      <w:r>
-        <w:t xml:space="preserve">Giao </w:t>
+      <w:proofErr w:type="spellStart"/>
+      <w:r>
+        <w:t>Giao</w:t>
+      </w:r>
+      <w:proofErr w:type="spellEnd"/>
+      <w:r>
+        <w:t xml:space="preserve"> </w:t>
       </w:r>
       <w:proofErr w:type="spellStart"/>
       <w:r>
@@ -10990,7 +10954,23 @@
           <w:i/>
           <w:iCs/>
         </w:rPr>
-        <w:t xml:space="preserve"> bao </w:t>
+        <w:t xml:space="preserve"> </w:t>
+      </w:r>
+      <w:proofErr w:type="spellStart"/>
+      <w:r>
+        <w:rPr>
+          <w:i/>
+          <w:iCs/>
+        </w:rPr>
+        <w:t>bao</w:t>
+      </w:r>
+      <w:proofErr w:type="spellEnd"/>
+      <w:r>
+        <w:rPr>
+          <w:i/>
+          <w:iCs/>
+        </w:rPr>
+        <w:t xml:space="preserve"> </w:t>
       </w:r>
       <w:proofErr w:type="spellStart"/>
       <w:r>
@@ -11156,7 +11136,23 @@
           <w:i/>
           <w:iCs/>
         </w:rPr>
-        <w:t xml:space="preserve"> bao </w:t>
+        <w:t xml:space="preserve"> </w:t>
+      </w:r>
+      <w:proofErr w:type="spellStart"/>
+      <w:r>
+        <w:rPr>
+          <w:i/>
+          <w:iCs/>
+        </w:rPr>
+        <w:t>bao</w:t>
+      </w:r>
+      <w:proofErr w:type="spellEnd"/>
+      <w:r>
+        <w:rPr>
+          <w:i/>
+          <w:iCs/>
+        </w:rPr>
+        <w:t xml:space="preserve"> </w:t>
       </w:r>
       <w:proofErr w:type="spellStart"/>
       <w:r>
@@ -11386,7 +11382,23 @@
           <w:i/>
           <w:iCs/>
         </w:rPr>
-        <w:t xml:space="preserve"> bao </w:t>
+        <w:t xml:space="preserve"> </w:t>
+      </w:r>
+      <w:proofErr w:type="spellStart"/>
+      <w:r>
+        <w:rPr>
+          <w:i/>
+          <w:iCs/>
+        </w:rPr>
+        <w:t>bao</w:t>
+      </w:r>
+      <w:proofErr w:type="spellEnd"/>
+      <w:r>
+        <w:rPr>
+          <w:i/>
+          <w:iCs/>
+        </w:rPr>
+        <w:t xml:space="preserve"> </w:t>
       </w:r>
       <w:proofErr w:type="spellStart"/>
       <w:r>
@@ -12086,8 +12098,17 @@
           <w:i/>
           <w:iCs/>
         </w:rPr>
-        <w:t xml:space="preserve"> ra</w:t>
-      </w:r>
+        <w:t xml:space="preserve"> </w:t>
+      </w:r>
+      <w:proofErr w:type="spellStart"/>
+      <w:r>
+        <w:rPr>
+          <w:i/>
+          <w:iCs/>
+        </w:rPr>
+        <w:t>ra</w:t>
+      </w:r>
+      <w:proofErr w:type="spellEnd"/>
     </w:p>
     <w:p>
       <w:pPr>
@@ -12229,659 +12250,1006 @@
       </w:r>
       <w:proofErr w:type="spellEnd"/>
     </w:p>
-    <w:p/>
     <w:p>
       <w:pPr>
-        <w:pStyle w:val="Heading1"/>
-      </w:pPr>
-      <w:bookmarkStart w:id="16" w:name="_Toc57272154"/>
-      <w:proofErr w:type="spellStart"/>
-      <w:r>
-        <w:t>Ước</w:t>
-      </w:r>
-      <w:proofErr w:type="spellEnd"/>
-      <w:r>
-        <w:t xml:space="preserve"> </w:t>
-      </w:r>
-      <w:proofErr w:type="spellStart"/>
-      <w:r>
-        <w:t>lượng</w:t>
-      </w:r>
-      <w:proofErr w:type="spellEnd"/>
-      <w:r>
-        <w:t xml:space="preserve"> </w:t>
-      </w:r>
-      <w:proofErr w:type="spellStart"/>
-      <w:r>
-        <w:t>giá</w:t>
-      </w:r>
-      <w:proofErr w:type="spellEnd"/>
-      <w:r>
-        <w:t xml:space="preserve"> </w:t>
-      </w:r>
-      <w:proofErr w:type="spellStart"/>
-      <w:r>
+        <w:widowControl/>
+        <w:numPr>
+          <w:ilvl w:val="0"/>
+          <w:numId w:val="40"/>
+        </w:numPr>
+        <w:suppressAutoHyphens w:val="0"/>
+        <w:spacing w:after="0" w:line="240" w:lineRule="auto"/>
+        <w:textAlignment w:val="baseline"/>
+        <w:rPr>
+          <w:rFonts w:eastAsia="Times New Roman" w:cs="Tahoma"/>
+          <w:i/>
+          <w:iCs/>
+          <w:color w:val="000000"/>
+          <w:lang w:eastAsia="en-US" w:bidi="ar-SA"/>
+        </w:rPr>
+      </w:pPr>
+      <w:proofErr w:type="spellStart"/>
+      <w:r>
+        <w:rPr>
+          <w:rFonts w:eastAsia="Times New Roman" w:cs="Tahoma"/>
+          <w:i/>
+          <w:iCs/>
+          <w:color w:val="000000"/>
+          <w:lang w:eastAsia="en-US" w:bidi="ar-SA"/>
+        </w:rPr>
+        <w:t>Thời</w:t>
+      </w:r>
+      <w:proofErr w:type="spellEnd"/>
+      <w:r>
+        <w:rPr>
+          <w:rFonts w:eastAsia="Times New Roman" w:cs="Tahoma"/>
+          <w:i/>
+          <w:iCs/>
+          <w:color w:val="000000"/>
+          <w:lang w:eastAsia="en-US" w:bidi="ar-SA"/>
+        </w:rPr>
+        <w:t xml:space="preserve"> </w:t>
+      </w:r>
+      <w:proofErr w:type="spellStart"/>
+      <w:r>
+        <w:rPr>
+          <w:rFonts w:eastAsia="Times New Roman" w:cs="Tahoma"/>
+          <w:i/>
+          <w:iCs/>
+          <w:color w:val="000000"/>
+          <w:lang w:eastAsia="en-US" w:bidi="ar-SA"/>
+        </w:rPr>
+        <w:t>gian</w:t>
+      </w:r>
+      <w:proofErr w:type="spellEnd"/>
+      <w:r>
+        <w:rPr>
+          <w:rFonts w:eastAsia="Times New Roman" w:cs="Tahoma"/>
+          <w:i/>
+          <w:iCs/>
+          <w:color w:val="000000"/>
+          <w:lang w:eastAsia="en-US" w:bidi="ar-SA"/>
+        </w:rPr>
+        <w:t xml:space="preserve"> </w:t>
+      </w:r>
+      <w:proofErr w:type="spellStart"/>
+      <w:r>
+        <w:rPr>
+          <w:rFonts w:eastAsia="Times New Roman" w:cs="Tahoma"/>
+          <w:i/>
+          <w:iCs/>
+          <w:color w:val="000000"/>
+          <w:lang w:eastAsia="en-US" w:bidi="ar-SA"/>
+        </w:rPr>
+        <w:t>để</w:t>
+      </w:r>
+      <w:proofErr w:type="spellEnd"/>
+      <w:r>
+        <w:rPr>
+          <w:rFonts w:eastAsia="Times New Roman" w:cs="Tahoma"/>
+          <w:i/>
+          <w:iCs/>
+          <w:color w:val="000000"/>
+          <w:lang w:eastAsia="en-US" w:bidi="ar-SA"/>
+        </w:rPr>
+        <w:t xml:space="preserve"> </w:t>
+      </w:r>
+      <w:proofErr w:type="spellStart"/>
+      <w:r>
+        <w:rPr>
+          <w:rFonts w:eastAsia="Times New Roman" w:cs="Tahoma"/>
+          <w:i/>
+          <w:iCs/>
+          <w:color w:val="000000"/>
+          <w:lang w:eastAsia="en-US" w:bidi="ar-SA"/>
+        </w:rPr>
+        <w:t>chạy</w:t>
+      </w:r>
+      <w:proofErr w:type="spellEnd"/>
+      <w:r>
+        <w:rPr>
+          <w:rFonts w:eastAsia="Times New Roman" w:cs="Tahoma"/>
+          <w:i/>
+          <w:iCs/>
+          <w:color w:val="000000"/>
+          <w:lang w:eastAsia="en-US" w:bidi="ar-SA"/>
+        </w:rPr>
+        <w:t xml:space="preserve"> </w:t>
+      </w:r>
+      <w:proofErr w:type="spellStart"/>
+      <w:r>
+        <w:rPr>
+          <w:rFonts w:eastAsia="Times New Roman" w:cs="Tahoma"/>
+          <w:i/>
+          <w:iCs/>
+          <w:color w:val="000000"/>
+          <w:lang w:eastAsia="en-US" w:bidi="ar-SA"/>
+        </w:rPr>
         <w:t>thành</w:t>
       </w:r>
-      <w:bookmarkEnd w:id="16"/>
-      <w:proofErr w:type="spellEnd"/>
+      <w:proofErr w:type="spellEnd"/>
+      <w:r>
+        <w:rPr>
+          <w:rFonts w:eastAsia="Times New Roman" w:cs="Tahoma"/>
+          <w:i/>
+          <w:iCs/>
+          <w:color w:val="000000"/>
+          <w:lang w:eastAsia="en-US" w:bidi="ar-SA"/>
+        </w:rPr>
+        <w:t xml:space="preserve"> </w:t>
+      </w:r>
+      <w:proofErr w:type="spellStart"/>
+      <w:r>
+        <w:rPr>
+          <w:rFonts w:eastAsia="Times New Roman" w:cs="Tahoma"/>
+          <w:i/>
+          <w:iCs/>
+          <w:color w:val="000000"/>
+          <w:lang w:eastAsia="en-US" w:bidi="ar-SA"/>
+        </w:rPr>
+        <w:t>công</w:t>
+      </w:r>
+      <w:proofErr w:type="spellEnd"/>
+      <w:r>
+        <w:rPr>
+          <w:rFonts w:eastAsia="Times New Roman" w:cs="Tahoma"/>
+          <w:i/>
+          <w:iCs/>
+          <w:color w:val="000000"/>
+          <w:lang w:eastAsia="en-US" w:bidi="ar-SA"/>
+        </w:rPr>
+        <w:t xml:space="preserve"> </w:t>
+      </w:r>
+      <w:proofErr w:type="spellStart"/>
+      <w:r>
+        <w:rPr>
+          <w:rFonts w:eastAsia="Times New Roman" w:cs="Tahoma"/>
+          <w:i/>
+          <w:iCs/>
+          <w:color w:val="000000"/>
+          <w:lang w:eastAsia="en-US" w:bidi="ar-SA"/>
+        </w:rPr>
+        <w:t>mã</w:t>
+      </w:r>
+      <w:proofErr w:type="spellEnd"/>
+      <w:r>
+        <w:rPr>
+          <w:rFonts w:eastAsia="Times New Roman" w:cs="Tahoma"/>
+          <w:i/>
+          <w:iCs/>
+          <w:color w:val="000000"/>
+          <w:lang w:eastAsia="en-US" w:bidi="ar-SA"/>
+        </w:rPr>
+        <w:t xml:space="preserve"> </w:t>
+      </w:r>
+      <w:proofErr w:type="spellStart"/>
+      <w:r>
+        <w:rPr>
+          <w:rFonts w:eastAsia="Times New Roman" w:cs="Tahoma"/>
+          <w:i/>
+          <w:iCs/>
+          <w:color w:val="000000"/>
+          <w:lang w:eastAsia="en-US" w:bidi="ar-SA"/>
+        </w:rPr>
+        <w:t>nguồn</w:t>
+      </w:r>
+      <w:proofErr w:type="spellEnd"/>
+      <w:r>
+        <w:rPr>
+          <w:rFonts w:eastAsia="Times New Roman" w:cs="Tahoma"/>
+          <w:i/>
+          <w:iCs/>
+          <w:color w:val="000000"/>
+          <w:lang w:eastAsia="en-US" w:bidi="ar-SA"/>
+        </w:rPr>
+        <w:t xml:space="preserve"> </w:t>
+      </w:r>
+      <w:proofErr w:type="spellStart"/>
+      <w:r>
+        <w:rPr>
+          <w:rFonts w:eastAsia="Times New Roman" w:cs="Tahoma"/>
+          <w:i/>
+          <w:iCs/>
+          <w:color w:val="000000"/>
+          <w:lang w:eastAsia="en-US" w:bidi="ar-SA"/>
+        </w:rPr>
+        <w:t>mở</w:t>
+      </w:r>
+      <w:proofErr w:type="spellEnd"/>
+      <w:r>
+        <w:rPr>
+          <w:rFonts w:eastAsia="Times New Roman" w:cs="Tahoma"/>
+          <w:i/>
+          <w:iCs/>
+          <w:color w:val="000000"/>
+          <w:lang w:eastAsia="en-US" w:bidi="ar-SA"/>
+        </w:rPr>
+        <w:t>: 24h</w:t>
+      </w:r>
     </w:p>
     <w:p>
       <w:pPr>
-        <w:rPr>
-          <w:i/>
-        </w:rPr>
-      </w:pPr>
-      <w:proofErr w:type="spellStart"/>
-      <w:r>
-        <w:rPr>
-          <w:i/>
-        </w:rPr>
-        <w:t>Giả</w:t>
-      </w:r>
-      <w:proofErr w:type="spellEnd"/>
-      <w:r>
-        <w:rPr>
-          <w:i/>
-        </w:rPr>
-        <w:t xml:space="preserve"> </w:t>
-      </w:r>
-      <w:proofErr w:type="spellStart"/>
-      <w:r>
-        <w:rPr>
-          <w:i/>
-        </w:rPr>
-        <w:t>định</w:t>
-      </w:r>
-      <w:proofErr w:type="spellEnd"/>
-      <w:r>
-        <w:rPr>
-          <w:i/>
-        </w:rPr>
-        <w:t xml:space="preserve"> </w:t>
-      </w:r>
-      <w:proofErr w:type="spellStart"/>
-      <w:r>
-        <w:rPr>
-          <w:i/>
-        </w:rPr>
-        <w:t>rằng</w:t>
-      </w:r>
-      <w:proofErr w:type="spellEnd"/>
-      <w:r>
-        <w:rPr>
-          <w:i/>
-        </w:rPr>
-        <w:t xml:space="preserve"> </w:t>
-      </w:r>
-      <w:proofErr w:type="spellStart"/>
-      <w:r>
-        <w:rPr>
-          <w:i/>
-        </w:rPr>
-        <w:t>nhóm</w:t>
-      </w:r>
-      <w:proofErr w:type="spellEnd"/>
-      <w:r>
-        <w:rPr>
-          <w:i/>
-        </w:rPr>
-        <w:t xml:space="preserve"> </w:t>
-      </w:r>
-      <w:proofErr w:type="spellStart"/>
-      <w:r>
-        <w:rPr>
-          <w:i/>
-        </w:rPr>
-        <w:t>tải</w:t>
-      </w:r>
-      <w:proofErr w:type="spellEnd"/>
-      <w:r>
-        <w:rPr>
-          <w:i/>
-        </w:rPr>
-        <w:t xml:space="preserve"> </w:t>
-      </w:r>
-      <w:proofErr w:type="spellStart"/>
-      <w:r>
-        <w:rPr>
-          <w:i/>
-        </w:rPr>
-        <w:t>về</w:t>
-      </w:r>
-      <w:proofErr w:type="spellEnd"/>
-      <w:r>
-        <w:rPr>
-          <w:i/>
-        </w:rPr>
-        <w:t xml:space="preserve"> </w:t>
-      </w:r>
-      <w:proofErr w:type="spellStart"/>
-      <w:r>
-        <w:rPr>
-          <w:i/>
+        <w:widowControl/>
+        <w:numPr>
+          <w:ilvl w:val="0"/>
+          <w:numId w:val="40"/>
+        </w:numPr>
+        <w:suppressAutoHyphens w:val="0"/>
+        <w:spacing w:after="0" w:line="240" w:lineRule="auto"/>
+        <w:textAlignment w:val="baseline"/>
+        <w:rPr>
+          <w:rFonts w:eastAsia="Times New Roman" w:cs="Tahoma"/>
+          <w:i/>
+          <w:iCs/>
+          <w:color w:val="000000"/>
+          <w:lang w:eastAsia="en-US" w:bidi="ar-SA"/>
+        </w:rPr>
+      </w:pPr>
+      <w:proofErr w:type="spellStart"/>
+      <w:r>
+        <w:rPr>
+          <w:rFonts w:eastAsia="Times New Roman" w:cs="Tahoma"/>
+          <w:i/>
+          <w:iCs/>
+          <w:color w:val="000000"/>
+          <w:lang w:eastAsia="en-US" w:bidi="ar-SA"/>
+        </w:rPr>
+        <w:t>Thời</w:t>
+      </w:r>
+      <w:proofErr w:type="spellEnd"/>
+      <w:r>
+        <w:rPr>
+          <w:rFonts w:eastAsia="Times New Roman" w:cs="Tahoma"/>
+          <w:i/>
+          <w:iCs/>
+          <w:color w:val="000000"/>
+          <w:lang w:eastAsia="en-US" w:bidi="ar-SA"/>
+        </w:rPr>
+        <w:t xml:space="preserve"> </w:t>
+      </w:r>
+      <w:proofErr w:type="spellStart"/>
+      <w:r>
+        <w:rPr>
+          <w:rFonts w:eastAsia="Times New Roman" w:cs="Tahoma"/>
+          <w:i/>
+          <w:iCs/>
+          <w:color w:val="000000"/>
+          <w:lang w:eastAsia="en-US" w:bidi="ar-SA"/>
+        </w:rPr>
+        <w:t>gian</w:t>
+      </w:r>
+      <w:proofErr w:type="spellEnd"/>
+      <w:r>
+        <w:rPr>
+          <w:rFonts w:eastAsia="Times New Roman" w:cs="Tahoma"/>
+          <w:i/>
+          <w:iCs/>
+          <w:color w:val="000000"/>
+          <w:lang w:eastAsia="en-US" w:bidi="ar-SA"/>
+        </w:rPr>
+        <w:t xml:space="preserve"> </w:t>
+      </w:r>
+      <w:proofErr w:type="spellStart"/>
+      <w:r>
+        <w:rPr>
+          <w:rFonts w:eastAsia="Times New Roman" w:cs="Tahoma"/>
+          <w:i/>
+          <w:iCs/>
+          <w:color w:val="000000"/>
+          <w:lang w:eastAsia="en-US" w:bidi="ar-SA"/>
+        </w:rPr>
+        <w:t>để</w:t>
+      </w:r>
+      <w:proofErr w:type="spellEnd"/>
+      <w:r>
+        <w:rPr>
+          <w:rFonts w:eastAsia="Times New Roman" w:cs="Tahoma"/>
+          <w:i/>
+          <w:iCs/>
+          <w:color w:val="000000"/>
+          <w:lang w:eastAsia="en-US" w:bidi="ar-SA"/>
+        </w:rPr>
+        <w:t xml:space="preserve"> </w:t>
+      </w:r>
+      <w:proofErr w:type="spellStart"/>
+      <w:r>
+        <w:rPr>
+          <w:rFonts w:eastAsia="Times New Roman" w:cs="Tahoma"/>
+          <w:i/>
+          <w:iCs/>
+          <w:color w:val="000000"/>
+          <w:lang w:eastAsia="en-US" w:bidi="ar-SA"/>
+        </w:rPr>
+        <w:t>hiểu</w:t>
+      </w:r>
+      <w:proofErr w:type="spellEnd"/>
+      <w:r>
+        <w:rPr>
+          <w:rFonts w:eastAsia="Times New Roman" w:cs="Tahoma"/>
+          <w:i/>
+          <w:iCs/>
+          <w:color w:val="000000"/>
+          <w:lang w:eastAsia="en-US" w:bidi="ar-SA"/>
+        </w:rPr>
+        <w:t xml:space="preserve"> </w:t>
+      </w:r>
+      <w:proofErr w:type="spellStart"/>
+      <w:r>
+        <w:rPr>
+          <w:rFonts w:eastAsia="Times New Roman" w:cs="Tahoma"/>
+          <w:i/>
+          <w:iCs/>
+          <w:color w:val="000000"/>
+          <w:lang w:eastAsia="en-US" w:bidi="ar-SA"/>
+        </w:rPr>
+        <w:t>rõ</w:t>
+      </w:r>
+      <w:proofErr w:type="spellEnd"/>
+      <w:r>
+        <w:rPr>
+          <w:rFonts w:eastAsia="Times New Roman" w:cs="Tahoma"/>
+          <w:i/>
+          <w:iCs/>
+          <w:color w:val="000000"/>
+          <w:lang w:eastAsia="en-US" w:bidi="ar-SA"/>
+        </w:rPr>
+        <w:t xml:space="preserve"> </w:t>
+      </w:r>
+      <w:proofErr w:type="spellStart"/>
+      <w:r>
+        <w:rPr>
+          <w:rFonts w:eastAsia="Times New Roman" w:cs="Tahoma"/>
+          <w:i/>
+          <w:iCs/>
+          <w:color w:val="000000"/>
+          <w:lang w:eastAsia="en-US" w:bidi="ar-SA"/>
         </w:rPr>
         <w:t>mã</w:t>
       </w:r>
       <w:proofErr w:type="spellEnd"/>
       <w:r>
         <w:rPr>
-          <w:i/>
-        </w:rPr>
-        <w:t xml:space="preserve"> </w:t>
-      </w:r>
-      <w:proofErr w:type="spellStart"/>
-      <w:r>
-        <w:rPr>
-          <w:i/>
+          <w:rFonts w:eastAsia="Times New Roman" w:cs="Tahoma"/>
+          <w:i/>
+          <w:iCs/>
+          <w:color w:val="000000"/>
+          <w:lang w:eastAsia="en-US" w:bidi="ar-SA"/>
+        </w:rPr>
+        <w:t xml:space="preserve"> </w:t>
+      </w:r>
+      <w:proofErr w:type="spellStart"/>
+      <w:r>
+        <w:rPr>
+          <w:rFonts w:eastAsia="Times New Roman" w:cs="Tahoma"/>
+          <w:i/>
+          <w:iCs/>
+          <w:color w:val="000000"/>
+          <w:lang w:eastAsia="en-US" w:bidi="ar-SA"/>
         </w:rPr>
         <w:t>nguồn</w:t>
       </w:r>
       <w:proofErr w:type="spellEnd"/>
       <w:r>
         <w:rPr>
-          <w:i/>
-        </w:rPr>
-        <w:t xml:space="preserve"> </w:t>
-      </w:r>
-      <w:proofErr w:type="spellStart"/>
-      <w:r>
-        <w:rPr>
-          <w:i/>
+          <w:rFonts w:eastAsia="Times New Roman" w:cs="Tahoma"/>
+          <w:i/>
+          <w:iCs/>
+          <w:color w:val="000000"/>
+          <w:lang w:eastAsia="en-US" w:bidi="ar-SA"/>
+        </w:rPr>
+        <w:t xml:space="preserve"> </w:t>
+      </w:r>
+      <w:proofErr w:type="spellStart"/>
+      <w:r>
+        <w:rPr>
+          <w:rFonts w:eastAsia="Times New Roman" w:cs="Tahoma"/>
+          <w:i/>
+          <w:iCs/>
+          <w:color w:val="000000"/>
+          <w:lang w:eastAsia="en-US" w:bidi="ar-SA"/>
         </w:rPr>
         <w:t>mở</w:t>
       </w:r>
       <w:proofErr w:type="spellEnd"/>
       <w:r>
         <w:rPr>
-          <w:i/>
-        </w:rPr>
-        <w:t xml:space="preserve"> </w:t>
-      </w:r>
-      <w:proofErr w:type="spellStart"/>
-      <w:r>
-        <w:rPr>
-          <w:i/>
-        </w:rPr>
-        <w:t>này</w:t>
-      </w:r>
-      <w:proofErr w:type="spellEnd"/>
-      <w:r>
-        <w:rPr>
-          <w:i/>
-        </w:rPr>
-        <w:t xml:space="preserve">, </w:t>
-      </w:r>
-      <w:proofErr w:type="spellStart"/>
-      <w:r>
-        <w:rPr>
-          <w:i/>
-        </w:rPr>
-        <w:t>tìm</w:t>
-      </w:r>
-      <w:proofErr w:type="spellEnd"/>
-      <w:r>
-        <w:rPr>
-          <w:i/>
-        </w:rPr>
-        <w:t xml:space="preserve"> </w:t>
-      </w:r>
-      <w:proofErr w:type="spellStart"/>
-      <w:r>
-        <w:rPr>
-          <w:i/>
-        </w:rPr>
-        <w:t>hiểu</w:t>
-      </w:r>
-      <w:proofErr w:type="spellEnd"/>
-      <w:r>
-        <w:rPr>
-          <w:i/>
-        </w:rPr>
-        <w:t xml:space="preserve"> </w:t>
-      </w:r>
-      <w:proofErr w:type="spellStart"/>
-      <w:r>
-        <w:rPr>
-          <w:i/>
-        </w:rPr>
-        <w:t>và</w:t>
-      </w:r>
-      <w:proofErr w:type="spellEnd"/>
-      <w:r>
-        <w:rPr>
-          <w:i/>
-        </w:rPr>
-        <w:t xml:space="preserve"> </w:t>
-      </w:r>
-      <w:proofErr w:type="spellStart"/>
-      <w:r>
-        <w:rPr>
-          <w:i/>
-        </w:rPr>
-        <w:t>đem</w:t>
-      </w:r>
-      <w:proofErr w:type="spellEnd"/>
-      <w:r>
-        <w:rPr>
-          <w:i/>
-        </w:rPr>
-        <w:t xml:space="preserve"> </w:t>
-      </w:r>
-      <w:proofErr w:type="spellStart"/>
-      <w:r>
-        <w:rPr>
-          <w:i/>
-        </w:rPr>
-        <w:t>bán</w:t>
-      </w:r>
-      <w:proofErr w:type="spellEnd"/>
-      <w:r>
-        <w:rPr>
-          <w:i/>
-        </w:rPr>
-        <w:t xml:space="preserve"> </w:t>
-      </w:r>
-      <w:proofErr w:type="spellStart"/>
-      <w:r>
-        <w:rPr>
-          <w:i/>
-        </w:rPr>
-        <w:t>luôn</w:t>
-      </w:r>
-      <w:proofErr w:type="spellEnd"/>
-      <w:r>
-        <w:rPr>
-          <w:i/>
-        </w:rPr>
-        <w:t xml:space="preserve"> </w:t>
-      </w:r>
-      <w:proofErr w:type="spellStart"/>
-      <w:r>
-        <w:rPr>
-          <w:i/>
-        </w:rPr>
-        <w:t>cho</w:t>
-      </w:r>
-      <w:proofErr w:type="spellEnd"/>
-      <w:r>
-        <w:rPr>
-          <w:i/>
-        </w:rPr>
-        <w:t xml:space="preserve"> </w:t>
-      </w:r>
-      <w:proofErr w:type="spellStart"/>
-      <w:r>
-        <w:rPr>
-          <w:i/>
-        </w:rPr>
-        <w:t>người</w:t>
-      </w:r>
-      <w:proofErr w:type="spellEnd"/>
-      <w:r>
-        <w:rPr>
-          <w:i/>
-        </w:rPr>
-        <w:t xml:space="preserve"> </w:t>
-      </w:r>
-      <w:proofErr w:type="spellStart"/>
-      <w:r>
-        <w:rPr>
-          <w:i/>
-        </w:rPr>
-        <w:t>sử</w:t>
-      </w:r>
-      <w:proofErr w:type="spellEnd"/>
-      <w:r>
-        <w:rPr>
-          <w:i/>
-        </w:rPr>
-        <w:t xml:space="preserve"> </w:t>
-      </w:r>
-      <w:proofErr w:type="spellStart"/>
-      <w:r>
-        <w:rPr>
-          <w:i/>
-        </w:rPr>
-        <w:t>dụng</w:t>
-      </w:r>
-      <w:proofErr w:type="spellEnd"/>
+          <w:rFonts w:eastAsia="Times New Roman" w:cs="Tahoma"/>
+          <w:i/>
+          <w:iCs/>
+          <w:color w:val="000000"/>
+          <w:lang w:eastAsia="en-US" w:bidi="ar-SA"/>
+        </w:rPr>
+        <w:t>: 78h</w:t>
+      </w:r>
     </w:p>
     <w:p>
       <w:pPr>
-        <w:rPr>
-          <w:i/>
-        </w:rPr>
-      </w:pPr>
-      <w:r>
-        <w:rPr>
-          <w:i/>
-        </w:rPr>
-        <w:t xml:space="preserve">Chi </w:t>
-      </w:r>
-      <w:proofErr w:type="spellStart"/>
-      <w:r>
-        <w:rPr>
-          <w:i/>
-        </w:rPr>
-        <w:t>phí</w:t>
-      </w:r>
-      <w:proofErr w:type="spellEnd"/>
-      <w:r>
-        <w:rPr>
-          <w:i/>
-        </w:rPr>
-        <w:t xml:space="preserve"> </w:t>
-      </w:r>
-      <w:proofErr w:type="spellStart"/>
-      <w:r>
-        <w:rPr>
-          <w:i/>
-        </w:rPr>
-        <w:t>phát</w:t>
-      </w:r>
-      <w:proofErr w:type="spellEnd"/>
-      <w:r>
-        <w:rPr>
-          <w:i/>
-        </w:rPr>
-        <w:t xml:space="preserve"> </w:t>
-      </w:r>
-      <w:proofErr w:type="spellStart"/>
-      <w:r>
-        <w:rPr>
-          <w:i/>
-        </w:rPr>
-        <w:t>triển</w:t>
-      </w:r>
-      <w:proofErr w:type="spellEnd"/>
-      <w:r>
-        <w:rPr>
-          <w:i/>
-        </w:rPr>
-        <w:t xml:space="preserve">  +  Chi </w:t>
-      </w:r>
-      <w:proofErr w:type="spellStart"/>
-      <w:r>
-        <w:rPr>
-          <w:i/>
-        </w:rPr>
-        <w:t>phí</w:t>
-      </w:r>
-      <w:proofErr w:type="spellEnd"/>
-      <w:r>
-        <w:rPr>
-          <w:i/>
-        </w:rPr>
-        <w:t xml:space="preserve"> </w:t>
-      </w:r>
-      <w:proofErr w:type="spellStart"/>
-      <w:r>
-        <w:rPr>
-          <w:i/>
-        </w:rPr>
-        <w:t>kiểm</w:t>
-      </w:r>
-      <w:proofErr w:type="spellEnd"/>
-      <w:r>
-        <w:rPr>
-          <w:i/>
-        </w:rPr>
-        <w:t xml:space="preserve"> </w:t>
-      </w:r>
-      <w:proofErr w:type="spellStart"/>
-      <w:r>
-        <w:rPr>
-          <w:i/>
-        </w:rPr>
-        <w:t>thử</w:t>
-      </w:r>
-      <w:proofErr w:type="spellEnd"/>
+        <w:widowControl/>
+        <w:numPr>
+          <w:ilvl w:val="0"/>
+          <w:numId w:val="40"/>
+        </w:numPr>
+        <w:suppressAutoHyphens w:val="0"/>
+        <w:spacing w:line="240" w:lineRule="auto"/>
+        <w:textAlignment w:val="baseline"/>
+        <w:rPr>
+          <w:rFonts w:eastAsia="Times New Roman" w:cs="Tahoma"/>
+          <w:i/>
+          <w:iCs/>
+          <w:color w:val="000000"/>
+          <w:lang w:eastAsia="en-US" w:bidi="ar-SA"/>
+        </w:rPr>
+      </w:pPr>
+      <w:proofErr w:type="spellStart"/>
+      <w:r>
+        <w:rPr>
+          <w:rFonts w:eastAsia="Times New Roman" w:cs="Tahoma"/>
+          <w:i/>
+          <w:iCs/>
+          <w:color w:val="000000"/>
+          <w:lang w:eastAsia="en-US" w:bidi="ar-SA"/>
+        </w:rPr>
+        <w:t>Thời</w:t>
+      </w:r>
+      <w:proofErr w:type="spellEnd"/>
+      <w:r>
+        <w:rPr>
+          <w:rFonts w:eastAsia="Times New Roman" w:cs="Tahoma"/>
+          <w:i/>
+          <w:iCs/>
+          <w:color w:val="000000"/>
+          <w:lang w:eastAsia="en-US" w:bidi="ar-SA"/>
+        </w:rPr>
+        <w:t xml:space="preserve"> </w:t>
+      </w:r>
+      <w:proofErr w:type="spellStart"/>
+      <w:r>
+        <w:rPr>
+          <w:rFonts w:eastAsia="Times New Roman" w:cs="Tahoma"/>
+          <w:i/>
+          <w:iCs/>
+          <w:color w:val="000000"/>
+          <w:lang w:eastAsia="en-US" w:bidi="ar-SA"/>
+        </w:rPr>
+        <w:t>gian</w:t>
+      </w:r>
+      <w:proofErr w:type="spellEnd"/>
+      <w:r>
+        <w:rPr>
+          <w:rFonts w:eastAsia="Times New Roman" w:cs="Tahoma"/>
+          <w:i/>
+          <w:iCs/>
+          <w:color w:val="000000"/>
+          <w:lang w:eastAsia="en-US" w:bidi="ar-SA"/>
+        </w:rPr>
+        <w:t xml:space="preserve"> </w:t>
+      </w:r>
+      <w:proofErr w:type="spellStart"/>
+      <w:r>
+        <w:rPr>
+          <w:rFonts w:eastAsia="Times New Roman" w:cs="Tahoma"/>
+          <w:i/>
+          <w:iCs/>
+          <w:color w:val="000000"/>
+          <w:lang w:eastAsia="en-US" w:bidi="ar-SA"/>
+        </w:rPr>
+        <w:t>để</w:t>
+      </w:r>
+      <w:proofErr w:type="spellEnd"/>
+      <w:r>
+        <w:rPr>
+          <w:rFonts w:eastAsia="Times New Roman" w:cs="Tahoma"/>
+          <w:i/>
+          <w:iCs/>
+          <w:color w:val="000000"/>
+          <w:lang w:eastAsia="en-US" w:bidi="ar-SA"/>
+        </w:rPr>
+        <w:t xml:space="preserve"> </w:t>
+      </w:r>
+      <w:proofErr w:type="spellStart"/>
+      <w:r>
+        <w:rPr>
+          <w:rFonts w:eastAsia="Times New Roman" w:cs="Tahoma"/>
+          <w:i/>
+          <w:iCs/>
+          <w:color w:val="000000"/>
+          <w:lang w:eastAsia="en-US" w:bidi="ar-SA"/>
+        </w:rPr>
+        <w:t>thay</w:t>
+      </w:r>
+      <w:proofErr w:type="spellEnd"/>
+      <w:r>
+        <w:rPr>
+          <w:rFonts w:eastAsia="Times New Roman" w:cs="Tahoma"/>
+          <w:i/>
+          <w:iCs/>
+          <w:color w:val="000000"/>
+          <w:lang w:eastAsia="en-US" w:bidi="ar-SA"/>
+        </w:rPr>
+        <w:t xml:space="preserve"> </w:t>
+      </w:r>
+      <w:proofErr w:type="spellStart"/>
+      <w:r>
+        <w:rPr>
+          <w:rFonts w:eastAsia="Times New Roman" w:cs="Tahoma"/>
+          <w:i/>
+          <w:iCs/>
+          <w:color w:val="000000"/>
+          <w:lang w:eastAsia="en-US" w:bidi="ar-SA"/>
+        </w:rPr>
+        <w:t>đổi</w:t>
+      </w:r>
+      <w:proofErr w:type="spellEnd"/>
+      <w:r>
+        <w:rPr>
+          <w:rFonts w:eastAsia="Times New Roman" w:cs="Tahoma"/>
+          <w:i/>
+          <w:iCs/>
+          <w:color w:val="000000"/>
+          <w:lang w:eastAsia="en-US" w:bidi="ar-SA"/>
+        </w:rPr>
+        <w:t xml:space="preserve"> </w:t>
+      </w:r>
+      <w:proofErr w:type="spellStart"/>
+      <w:r>
+        <w:rPr>
+          <w:rFonts w:eastAsia="Times New Roman" w:cs="Tahoma"/>
+          <w:i/>
+          <w:iCs/>
+          <w:color w:val="000000"/>
+          <w:lang w:eastAsia="en-US" w:bidi="ar-SA"/>
+        </w:rPr>
+        <w:t>giao</w:t>
+      </w:r>
+      <w:proofErr w:type="spellEnd"/>
+      <w:r>
+        <w:rPr>
+          <w:rFonts w:eastAsia="Times New Roman" w:cs="Tahoma"/>
+          <w:i/>
+          <w:iCs/>
+          <w:color w:val="000000"/>
+          <w:lang w:eastAsia="en-US" w:bidi="ar-SA"/>
+        </w:rPr>
+        <w:t xml:space="preserve"> </w:t>
+      </w:r>
+      <w:proofErr w:type="spellStart"/>
+      <w:r>
+        <w:rPr>
+          <w:rFonts w:eastAsia="Times New Roman" w:cs="Tahoma"/>
+          <w:i/>
+          <w:iCs/>
+          <w:color w:val="000000"/>
+          <w:lang w:eastAsia="en-US" w:bidi="ar-SA"/>
+        </w:rPr>
+        <w:t>diện</w:t>
+      </w:r>
+      <w:proofErr w:type="spellEnd"/>
+      <w:r>
+        <w:rPr>
+          <w:rFonts w:eastAsia="Times New Roman" w:cs="Tahoma"/>
+          <w:i/>
+          <w:iCs/>
+          <w:color w:val="000000"/>
+          <w:lang w:eastAsia="en-US" w:bidi="ar-SA"/>
+        </w:rPr>
+        <w:t xml:space="preserve">, </w:t>
+      </w:r>
+      <w:proofErr w:type="spellStart"/>
+      <w:r>
+        <w:rPr>
+          <w:rFonts w:eastAsia="Times New Roman" w:cs="Tahoma"/>
+          <w:i/>
+          <w:iCs/>
+          <w:color w:val="000000"/>
+          <w:lang w:eastAsia="en-US" w:bidi="ar-SA"/>
+        </w:rPr>
+        <w:t>để</w:t>
+      </w:r>
+      <w:proofErr w:type="spellEnd"/>
+      <w:r>
+        <w:rPr>
+          <w:rFonts w:eastAsia="Times New Roman" w:cs="Tahoma"/>
+          <w:i/>
+          <w:iCs/>
+          <w:color w:val="000000"/>
+          <w:lang w:eastAsia="en-US" w:bidi="ar-SA"/>
+        </w:rPr>
+        <w:t xml:space="preserve"> </w:t>
+      </w:r>
+      <w:proofErr w:type="spellStart"/>
+      <w:r>
+        <w:rPr>
+          <w:rFonts w:eastAsia="Times New Roman" w:cs="Tahoma"/>
+          <w:i/>
+          <w:iCs/>
+          <w:color w:val="000000"/>
+          <w:lang w:eastAsia="en-US" w:bidi="ar-SA"/>
+        </w:rPr>
+        <w:t>chỉnh</w:t>
+      </w:r>
+      <w:proofErr w:type="spellEnd"/>
+      <w:r>
+        <w:rPr>
+          <w:rFonts w:eastAsia="Times New Roman" w:cs="Tahoma"/>
+          <w:i/>
+          <w:iCs/>
+          <w:color w:val="000000"/>
+          <w:lang w:eastAsia="en-US" w:bidi="ar-SA"/>
+        </w:rPr>
+        <w:t xml:space="preserve"> </w:t>
+      </w:r>
+      <w:proofErr w:type="spellStart"/>
+      <w:r>
+        <w:rPr>
+          <w:rFonts w:eastAsia="Times New Roman" w:cs="Tahoma"/>
+          <w:i/>
+          <w:iCs/>
+          <w:color w:val="000000"/>
+          <w:lang w:eastAsia="en-US" w:bidi="ar-SA"/>
+        </w:rPr>
+        <w:t>sửa</w:t>
+      </w:r>
+      <w:proofErr w:type="spellEnd"/>
+      <w:r>
+        <w:rPr>
+          <w:rFonts w:eastAsia="Times New Roman" w:cs="Tahoma"/>
+          <w:i/>
+          <w:iCs/>
+          <w:color w:val="000000"/>
+          <w:lang w:eastAsia="en-US" w:bidi="ar-SA"/>
+        </w:rPr>
+        <w:t xml:space="preserve"> </w:t>
+      </w:r>
+      <w:proofErr w:type="spellStart"/>
+      <w:r>
+        <w:rPr>
+          <w:rFonts w:eastAsia="Times New Roman" w:cs="Tahoma"/>
+          <w:i/>
+          <w:iCs/>
+          <w:color w:val="000000"/>
+          <w:lang w:eastAsia="en-US" w:bidi="ar-SA"/>
+        </w:rPr>
+        <w:t>tính</w:t>
+      </w:r>
+      <w:proofErr w:type="spellEnd"/>
+      <w:r>
+        <w:rPr>
+          <w:rFonts w:eastAsia="Times New Roman" w:cs="Tahoma"/>
+          <w:i/>
+          <w:iCs/>
+          <w:color w:val="000000"/>
+          <w:lang w:eastAsia="en-US" w:bidi="ar-SA"/>
+        </w:rPr>
+        <w:t xml:space="preserve"> </w:t>
+      </w:r>
+      <w:proofErr w:type="spellStart"/>
+      <w:r>
+        <w:rPr>
+          <w:rFonts w:eastAsia="Times New Roman" w:cs="Tahoma"/>
+          <w:i/>
+          <w:iCs/>
+          <w:color w:val="000000"/>
+          <w:lang w:eastAsia="en-US" w:bidi="ar-SA"/>
+        </w:rPr>
+        <w:t>năng</w:t>
+      </w:r>
+      <w:proofErr w:type="spellEnd"/>
+      <w:r>
+        <w:rPr>
+          <w:rFonts w:eastAsia="Times New Roman" w:cs="Tahoma"/>
+          <w:i/>
+          <w:iCs/>
+          <w:color w:val="000000"/>
+          <w:lang w:eastAsia="en-US" w:bidi="ar-SA"/>
+        </w:rPr>
+        <w:t>: 104h</w:t>
+      </w:r>
     </w:p>
     <w:p>
-      <w:pPr>
-        <w:rPr>
-          <w:i/>
-        </w:rPr>
-      </w:pPr>
-      <w:r>
-        <w:rPr>
-          <w:i/>
-        </w:rPr>
-        <w:t xml:space="preserve">Chi </w:t>
-      </w:r>
-      <w:proofErr w:type="spellStart"/>
-      <w:r>
-        <w:rPr>
-          <w:i/>
-        </w:rPr>
-        <w:t>phí</w:t>
-      </w:r>
-      <w:proofErr w:type="spellEnd"/>
-      <w:r>
-        <w:rPr>
-          <w:i/>
-        </w:rPr>
-        <w:t xml:space="preserve"> </w:t>
-      </w:r>
-      <w:proofErr w:type="spellStart"/>
-      <w:r>
-        <w:rPr>
-          <w:i/>
-        </w:rPr>
-        <w:t>vận</w:t>
-      </w:r>
-      <w:proofErr w:type="spellEnd"/>
-      <w:r>
-        <w:rPr>
-          <w:i/>
-        </w:rPr>
-        <w:t xml:space="preserve"> </w:t>
-      </w:r>
-      <w:proofErr w:type="spellStart"/>
-      <w:r>
-        <w:rPr>
-          <w:i/>
-        </w:rPr>
-        <w:t>hành</w:t>
-      </w:r>
-      <w:proofErr w:type="spellEnd"/>
-      <w:r>
-        <w:rPr>
-          <w:i/>
-        </w:rPr>
-        <w:t xml:space="preserve">, </w:t>
-      </w:r>
-      <w:proofErr w:type="spellStart"/>
-      <w:r>
-        <w:rPr>
-          <w:i/>
-        </w:rPr>
-        <w:t>quản</w:t>
-      </w:r>
-      <w:proofErr w:type="spellEnd"/>
-      <w:r>
-        <w:rPr>
-          <w:i/>
-        </w:rPr>
-        <w:t xml:space="preserve"> </w:t>
-      </w:r>
-      <w:proofErr w:type="spellStart"/>
-      <w:r>
-        <w:rPr>
-          <w:i/>
-        </w:rPr>
-        <w:t>lý</w:t>
-      </w:r>
-      <w:proofErr w:type="spellEnd"/>
-      <w:r>
-        <w:rPr>
-          <w:i/>
-        </w:rPr>
-        <w:t xml:space="preserve">, </w:t>
-      </w:r>
-      <w:proofErr w:type="spellStart"/>
-      <w:r>
-        <w:rPr>
-          <w:i/>
-        </w:rPr>
-        <w:t>hành</w:t>
-      </w:r>
-      <w:proofErr w:type="spellEnd"/>
-      <w:r>
-        <w:rPr>
-          <w:i/>
-        </w:rPr>
-        <w:t xml:space="preserve"> </w:t>
-      </w:r>
-      <w:proofErr w:type="spellStart"/>
-      <w:r>
-        <w:rPr>
-          <w:i/>
-        </w:rPr>
-        <w:t>chính</w:t>
-      </w:r>
-      <w:proofErr w:type="spellEnd"/>
+      <w:bookmarkStart w:id="16" w:name="_GoBack"/>
+      <w:bookmarkEnd w:id="16"/>
     </w:p>
     <w:p>
       <w:pPr>
-        <w:rPr>
-          <w:i/>
-        </w:rPr>
-      </w:pPr>
-      <w:r>
-        <w:rPr>
-          <w:i/>
-        </w:rPr>
-        <w:t xml:space="preserve">Chi </w:t>
-      </w:r>
-      <w:proofErr w:type="spellStart"/>
-      <w:r>
-        <w:rPr>
-          <w:i/>
-        </w:rPr>
-        <w:t>phí</w:t>
-      </w:r>
-      <w:proofErr w:type="spellEnd"/>
-      <w:r>
-        <w:rPr>
-          <w:i/>
-        </w:rPr>
-        <w:t xml:space="preserve"> </w:t>
-      </w:r>
-      <w:proofErr w:type="spellStart"/>
-      <w:r>
-        <w:rPr>
-          <w:i/>
-        </w:rPr>
-        <w:t>kính</w:t>
-      </w:r>
-      <w:proofErr w:type="spellEnd"/>
-      <w:r>
-        <w:rPr>
-          <w:i/>
-        </w:rPr>
-        <w:t xml:space="preserve"> </w:t>
-      </w:r>
-      <w:proofErr w:type="spellStart"/>
-      <w:r>
-        <w:rPr>
-          <w:i/>
-        </w:rPr>
-        <w:t>doanh</w:t>
-      </w:r>
-      <w:proofErr w:type="spellEnd"/>
-      <w:r>
-        <w:rPr>
-          <w:i/>
-        </w:rPr>
-        <w:t xml:space="preserve">, </w:t>
-      </w:r>
-      <w:proofErr w:type="spellStart"/>
-      <w:r>
-        <w:rPr>
-          <w:i/>
-        </w:rPr>
-        <w:t>quảng</w:t>
-      </w:r>
-      <w:proofErr w:type="spellEnd"/>
-      <w:r>
-        <w:rPr>
-          <w:i/>
-        </w:rPr>
-        <w:t xml:space="preserve"> </w:t>
-      </w:r>
-      <w:proofErr w:type="spellStart"/>
-      <w:r>
-        <w:rPr>
-          <w:i/>
-        </w:rPr>
-        <w:t>cáo</w:t>
-      </w:r>
-      <w:proofErr w:type="spellEnd"/>
-      <w:r>
-        <w:rPr>
-          <w:i/>
-        </w:rPr>
-        <w:t xml:space="preserve">, </w:t>
-      </w:r>
-      <w:proofErr w:type="spellStart"/>
-      <w:r>
-        <w:rPr>
-          <w:i/>
-        </w:rPr>
-        <w:t>tiếp</w:t>
-      </w:r>
-      <w:proofErr w:type="spellEnd"/>
-      <w:r>
-        <w:rPr>
-          <w:i/>
-        </w:rPr>
-        <w:t xml:space="preserve"> </w:t>
-      </w:r>
-      <w:proofErr w:type="spellStart"/>
-      <w:r>
-        <w:rPr>
-          <w:i/>
-        </w:rPr>
-        <w:t>thị</w:t>
-      </w:r>
+        <w:pStyle w:val="Heading1"/>
+      </w:pPr>
+      <w:bookmarkStart w:id="17" w:name="_Toc57272154"/>
+      <w:proofErr w:type="spellStart"/>
+      <w:r>
+        <w:t>Ước</w:t>
+      </w:r>
+      <w:proofErr w:type="spellEnd"/>
+      <w:r>
+        <w:t xml:space="preserve"> </w:t>
+      </w:r>
+      <w:proofErr w:type="spellStart"/>
+      <w:r>
+        <w:t>lượng</w:t>
+      </w:r>
+      <w:proofErr w:type="spellEnd"/>
+      <w:r>
+        <w:t xml:space="preserve"> </w:t>
+      </w:r>
+      <w:proofErr w:type="spellStart"/>
+      <w:r>
+        <w:t>giá</w:t>
+      </w:r>
+      <w:proofErr w:type="spellEnd"/>
+      <w:r>
+        <w:t xml:space="preserve"> </w:t>
+      </w:r>
+      <w:proofErr w:type="spellStart"/>
+      <w:r>
+        <w:t>thành</w:t>
+      </w:r>
+      <w:bookmarkEnd w:id="17"/>
       <w:proofErr w:type="spellEnd"/>
     </w:p>
     <w:p>
       <w:pPr>
-        <w:pStyle w:val="Heading1"/>
-      </w:pPr>
-      <w:bookmarkStart w:id="17" w:name="_Toc57272155"/>
-      <w:proofErr w:type="spellStart"/>
-      <w:r>
-        <w:t>Ước</w:t>
-      </w:r>
-      <w:proofErr w:type="spellEnd"/>
-      <w:r>
-        <w:t xml:space="preserve"> </w:t>
-      </w:r>
-      <w:proofErr w:type="spellStart"/>
-      <w:r>
-        <w:t>lượng</w:t>
-      </w:r>
-      <w:proofErr w:type="spellEnd"/>
-      <w:r>
-        <w:t xml:space="preserve"> </w:t>
-      </w:r>
-      <w:proofErr w:type="spellStart"/>
-      <w:r>
-        <w:t>chất</w:t>
-      </w:r>
-      <w:proofErr w:type="spellEnd"/>
-      <w:r>
-        <w:t xml:space="preserve"> </w:t>
-      </w:r>
-      <w:proofErr w:type="spellStart"/>
-      <w:r>
-        <w:t>lượng</w:t>
-      </w:r>
-      <w:bookmarkEnd w:id="17"/>
+        <w:rPr>
+          <w:i/>
+        </w:rPr>
+      </w:pPr>
+      <w:proofErr w:type="spellStart"/>
+      <w:r>
+        <w:rPr>
+          <w:i/>
+        </w:rPr>
+        <w:t>Giả</w:t>
+      </w:r>
+      <w:proofErr w:type="spellEnd"/>
+      <w:r>
+        <w:rPr>
+          <w:i/>
+        </w:rPr>
+        <w:t xml:space="preserve"> </w:t>
+      </w:r>
+      <w:proofErr w:type="spellStart"/>
+      <w:r>
+        <w:rPr>
+          <w:i/>
+        </w:rPr>
+        <w:t>định</w:t>
+      </w:r>
+      <w:proofErr w:type="spellEnd"/>
+      <w:r>
+        <w:rPr>
+          <w:i/>
+        </w:rPr>
+        <w:t xml:space="preserve"> </w:t>
+      </w:r>
+      <w:proofErr w:type="spellStart"/>
+      <w:r>
+        <w:rPr>
+          <w:i/>
+        </w:rPr>
+        <w:t>rằng</w:t>
+      </w:r>
+      <w:proofErr w:type="spellEnd"/>
+      <w:r>
+        <w:rPr>
+          <w:i/>
+        </w:rPr>
+        <w:t xml:space="preserve"> </w:t>
+      </w:r>
+      <w:proofErr w:type="spellStart"/>
+      <w:r>
+        <w:rPr>
+          <w:i/>
+        </w:rPr>
+        <w:t>nhóm</w:t>
+      </w:r>
+      <w:proofErr w:type="spellEnd"/>
+      <w:r>
+        <w:rPr>
+          <w:i/>
+        </w:rPr>
+        <w:t xml:space="preserve"> </w:t>
+      </w:r>
+      <w:proofErr w:type="spellStart"/>
+      <w:r>
+        <w:rPr>
+          <w:i/>
+        </w:rPr>
+        <w:t>tải</w:t>
+      </w:r>
+      <w:proofErr w:type="spellEnd"/>
+      <w:r>
+        <w:rPr>
+          <w:i/>
+        </w:rPr>
+        <w:t xml:space="preserve"> </w:t>
+      </w:r>
+      <w:proofErr w:type="spellStart"/>
+      <w:r>
+        <w:rPr>
+          <w:i/>
+        </w:rPr>
+        <w:t>về</w:t>
+      </w:r>
+      <w:proofErr w:type="spellEnd"/>
+      <w:r>
+        <w:rPr>
+          <w:i/>
+        </w:rPr>
+        <w:t xml:space="preserve"> </w:t>
+      </w:r>
+      <w:proofErr w:type="spellStart"/>
+      <w:r>
+        <w:rPr>
+          <w:i/>
+        </w:rPr>
+        <w:t>mã</w:t>
+      </w:r>
+      <w:proofErr w:type="spellEnd"/>
+      <w:r>
+        <w:rPr>
+          <w:i/>
+        </w:rPr>
+        <w:t xml:space="preserve"> </w:t>
+      </w:r>
+      <w:proofErr w:type="spellStart"/>
+      <w:r>
+        <w:rPr>
+          <w:i/>
+        </w:rPr>
+        <w:t>nguồn</w:t>
+      </w:r>
+      <w:proofErr w:type="spellEnd"/>
+      <w:r>
+        <w:rPr>
+          <w:i/>
+        </w:rPr>
+        <w:t xml:space="preserve"> </w:t>
+      </w:r>
+      <w:proofErr w:type="spellStart"/>
+      <w:r>
+        <w:rPr>
+          <w:i/>
+        </w:rPr>
+        <w:t>mở</w:t>
+      </w:r>
+      <w:proofErr w:type="spellEnd"/>
+      <w:r>
+        <w:rPr>
+          <w:i/>
+        </w:rPr>
+        <w:t xml:space="preserve"> </w:t>
+      </w:r>
+      <w:proofErr w:type="spellStart"/>
+      <w:r>
+        <w:rPr>
+          <w:i/>
+        </w:rPr>
+        <w:t>này</w:t>
+      </w:r>
+      <w:proofErr w:type="spellEnd"/>
+      <w:r>
+        <w:rPr>
+          <w:i/>
+        </w:rPr>
+        <w:t xml:space="preserve">, </w:t>
+      </w:r>
+      <w:proofErr w:type="spellStart"/>
+      <w:r>
+        <w:rPr>
+          <w:i/>
+        </w:rPr>
+        <w:t>tìm</w:t>
+      </w:r>
+      <w:proofErr w:type="spellEnd"/>
+      <w:r>
+        <w:rPr>
+          <w:i/>
+        </w:rPr>
+        <w:t xml:space="preserve"> </w:t>
+      </w:r>
+      <w:proofErr w:type="spellStart"/>
+      <w:r>
+        <w:rPr>
+          <w:i/>
+        </w:rPr>
+        <w:t>hiểu</w:t>
+      </w:r>
+      <w:proofErr w:type="spellEnd"/>
+      <w:r>
+        <w:rPr>
+          <w:i/>
+        </w:rPr>
+        <w:t xml:space="preserve"> và </w:t>
+      </w:r>
+      <w:proofErr w:type="spellStart"/>
+      <w:r>
+        <w:rPr>
+          <w:i/>
+        </w:rPr>
+        <w:t>đem</w:t>
+      </w:r>
+      <w:proofErr w:type="spellEnd"/>
+      <w:r>
+        <w:rPr>
+          <w:i/>
+        </w:rPr>
+        <w:t xml:space="preserve"> </w:t>
+      </w:r>
+      <w:proofErr w:type="spellStart"/>
+      <w:r>
+        <w:rPr>
+          <w:i/>
+        </w:rPr>
+        <w:t>bán</w:t>
+      </w:r>
+      <w:proofErr w:type="spellEnd"/>
+      <w:r>
+        <w:rPr>
+          <w:i/>
+        </w:rPr>
+        <w:t xml:space="preserve"> </w:t>
+      </w:r>
+      <w:proofErr w:type="spellStart"/>
+      <w:r>
+        <w:rPr>
+          <w:i/>
+        </w:rPr>
+        <w:t>luôn</w:t>
+      </w:r>
+      <w:proofErr w:type="spellEnd"/>
+      <w:r>
+        <w:rPr>
+          <w:i/>
+        </w:rPr>
+        <w:t xml:space="preserve"> </w:t>
+      </w:r>
+      <w:proofErr w:type="spellStart"/>
+      <w:r>
+        <w:rPr>
+          <w:i/>
+        </w:rPr>
+        <w:t>cho</w:t>
+      </w:r>
+      <w:proofErr w:type="spellEnd"/>
+      <w:r>
+        <w:rPr>
+          <w:i/>
+        </w:rPr>
+        <w:t xml:space="preserve"> </w:t>
+      </w:r>
+      <w:proofErr w:type="spellStart"/>
+      <w:r>
+        <w:rPr>
+          <w:i/>
+        </w:rPr>
+        <w:t>người</w:t>
+      </w:r>
+      <w:proofErr w:type="spellEnd"/>
+      <w:r>
+        <w:rPr>
+          <w:i/>
+        </w:rPr>
+        <w:t xml:space="preserve"> </w:t>
+      </w:r>
+      <w:proofErr w:type="spellStart"/>
+      <w:r>
+        <w:rPr>
+          <w:i/>
+        </w:rPr>
+        <w:t>sử</w:t>
+      </w:r>
+      <w:proofErr w:type="spellEnd"/>
+      <w:r>
+        <w:rPr>
+          <w:i/>
+        </w:rPr>
+        <w:t xml:space="preserve"> </w:t>
+      </w:r>
+      <w:proofErr w:type="spellStart"/>
+      <w:r>
+        <w:rPr>
+          <w:i/>
+        </w:rPr>
+        <w:t>dụng</w:t>
+      </w:r>
       <w:proofErr w:type="spellEnd"/>
     </w:p>
     <w:p>
@@ -12890,62 +13258,98 @@
           <w:i/>
         </w:rPr>
       </w:pPr>
-      <w:proofErr w:type="spellStart"/>
-      <w:r>
-        <w:rPr>
-          <w:i/>
-        </w:rPr>
-        <w:t>Ước</w:t>
-      </w:r>
-      <w:proofErr w:type="spellEnd"/>
-      <w:r>
-        <w:rPr>
-          <w:i/>
-        </w:rPr>
-        <w:t xml:space="preserve"> </w:t>
-      </w:r>
-      <w:proofErr w:type="spellStart"/>
-      <w:r>
-        <w:rPr>
-          <w:i/>
-        </w:rPr>
-        <w:t>lượng</w:t>
-      </w:r>
-      <w:proofErr w:type="spellEnd"/>
-      <w:r>
-        <w:rPr>
-          <w:i/>
-        </w:rPr>
-        <w:t xml:space="preserve"> </w:t>
-      </w:r>
-      <w:proofErr w:type="spellStart"/>
-      <w:r>
-        <w:rPr>
-          <w:i/>
-        </w:rPr>
-        <w:t>số</w:t>
-      </w:r>
-      <w:proofErr w:type="spellEnd"/>
-      <w:r>
-        <w:rPr>
-          <w:i/>
-        </w:rPr>
-        <w:t xml:space="preserve"> </w:t>
-      </w:r>
-      <w:proofErr w:type="spellStart"/>
-      <w:r>
-        <w:rPr>
-          <w:i/>
-        </w:rPr>
-        <w:t>dòng</w:t>
-      </w:r>
-      <w:proofErr w:type="spellEnd"/>
-      <w:r>
-        <w:rPr>
-          <w:i/>
-        </w:rPr>
-        <w:t xml:space="preserve"> code</w:t>
-      </w:r>
+      <w:r>
+        <w:rPr>
+          <w:i/>
+        </w:rPr>
+        <w:t xml:space="preserve">Chi </w:t>
+      </w:r>
+      <w:proofErr w:type="spellStart"/>
+      <w:r>
+        <w:rPr>
+          <w:i/>
+        </w:rPr>
+        <w:t>phí</w:t>
+      </w:r>
+      <w:proofErr w:type="spellEnd"/>
+      <w:r>
+        <w:rPr>
+          <w:i/>
+        </w:rPr>
+        <w:t xml:space="preserve"> </w:t>
+      </w:r>
+      <w:proofErr w:type="spellStart"/>
+      <w:r>
+        <w:rPr>
+          <w:i/>
+        </w:rPr>
+        <w:t>phát</w:t>
+      </w:r>
+      <w:proofErr w:type="spellEnd"/>
+      <w:r>
+        <w:rPr>
+          <w:i/>
+        </w:rPr>
+        <w:t xml:space="preserve"> </w:t>
+      </w:r>
+      <w:proofErr w:type="spellStart"/>
+      <w:proofErr w:type="gramStart"/>
+      <w:r>
+        <w:rPr>
+          <w:i/>
+        </w:rPr>
+        <w:t>triển</w:t>
+      </w:r>
+      <w:proofErr w:type="spellEnd"/>
+      <w:r>
+        <w:rPr>
+          <w:i/>
+        </w:rPr>
+        <w:t xml:space="preserve">  +</w:t>
+      </w:r>
+      <w:proofErr w:type="gramEnd"/>
+      <w:r>
+        <w:rPr>
+          <w:i/>
+        </w:rPr>
+        <w:t xml:space="preserve">  Chi </w:t>
+      </w:r>
+      <w:proofErr w:type="spellStart"/>
+      <w:r>
+        <w:rPr>
+          <w:i/>
+        </w:rPr>
+        <w:t>phí</w:t>
+      </w:r>
+      <w:proofErr w:type="spellEnd"/>
+      <w:r>
+        <w:rPr>
+          <w:i/>
+        </w:rPr>
+        <w:t xml:space="preserve"> </w:t>
+      </w:r>
+      <w:proofErr w:type="spellStart"/>
+      <w:r>
+        <w:rPr>
+          <w:i/>
+        </w:rPr>
+        <w:t>kiểm</w:t>
+      </w:r>
+      <w:proofErr w:type="spellEnd"/>
+      <w:r>
+        <w:rPr>
+          <w:i/>
+        </w:rPr>
+        <w:t xml:space="preserve"> </w:t>
+      </w:r>
+      <w:proofErr w:type="spellStart"/>
+      <w:r>
+        <w:rPr>
+          <w:i/>
+        </w:rPr>
+        <w:t>thử</w:t>
+      </w:r>
+      <w:proofErr w:type="spellEnd"/>
     </w:p>
     <w:p>
       <w:pPr>
@@ -12953,349 +13357,672 @@
           <w:i/>
         </w:rPr>
       </w:pPr>
-      <w:proofErr w:type="spellStart"/>
-      <w:r>
-        <w:rPr>
-          <w:i/>
-        </w:rPr>
-        <w:t>Ước</w:t>
-      </w:r>
-      <w:proofErr w:type="spellEnd"/>
-      <w:r>
-        <w:rPr>
-          <w:i/>
-        </w:rPr>
-        <w:t xml:space="preserve"> </w:t>
-      </w:r>
-      <w:proofErr w:type="spellStart"/>
-      <w:r>
-        <w:rPr>
-          <w:i/>
-        </w:rPr>
-        <w:t>lượng</w:t>
-      </w:r>
-      <w:proofErr w:type="spellEnd"/>
-      <w:r>
-        <w:rPr>
-          <w:i/>
-        </w:rPr>
-        <w:t xml:space="preserve"> </w:t>
-      </w:r>
-      <w:proofErr w:type="spellStart"/>
-      <w:r>
-        <w:rPr>
-          <w:i/>
-        </w:rPr>
-        <w:t>số</w:t>
-      </w:r>
-      <w:proofErr w:type="spellEnd"/>
-      <w:r>
-        <w:rPr>
-          <w:i/>
-        </w:rPr>
-        <w:t xml:space="preserve"> testcase </w:t>
-      </w:r>
+      <w:r>
+        <w:rPr>
+          <w:i/>
+        </w:rPr>
+        <w:t xml:space="preserve">Chi </w:t>
+      </w:r>
+      <w:proofErr w:type="spellStart"/>
+      <w:r>
+        <w:rPr>
+          <w:i/>
+        </w:rPr>
+        <w:t>phí</w:t>
+      </w:r>
+      <w:proofErr w:type="spellEnd"/>
+      <w:r>
+        <w:rPr>
+          <w:i/>
+        </w:rPr>
+        <w:t xml:space="preserve"> </w:t>
+      </w:r>
+      <w:proofErr w:type="spellStart"/>
+      <w:r>
+        <w:rPr>
+          <w:i/>
+        </w:rPr>
+        <w:t>vận</w:t>
+      </w:r>
+      <w:proofErr w:type="spellEnd"/>
+      <w:r>
+        <w:rPr>
+          <w:i/>
+        </w:rPr>
+        <w:t xml:space="preserve"> </w:t>
+      </w:r>
+      <w:proofErr w:type="spellStart"/>
+      <w:r>
+        <w:rPr>
+          <w:i/>
+        </w:rPr>
+        <w:t>hành</w:t>
+      </w:r>
+      <w:proofErr w:type="spellEnd"/>
+      <w:r>
+        <w:rPr>
+          <w:i/>
+        </w:rPr>
+        <w:t xml:space="preserve">, </w:t>
+      </w:r>
+      <w:proofErr w:type="spellStart"/>
+      <w:r>
+        <w:rPr>
+          <w:i/>
+        </w:rPr>
+        <w:t>quản</w:t>
+      </w:r>
+      <w:proofErr w:type="spellEnd"/>
+      <w:r>
+        <w:rPr>
+          <w:i/>
+        </w:rPr>
+        <w:t xml:space="preserve"> </w:t>
+      </w:r>
+      <w:proofErr w:type="spellStart"/>
+      <w:r>
+        <w:rPr>
+          <w:i/>
+        </w:rPr>
+        <w:t>lý</w:t>
+      </w:r>
+      <w:proofErr w:type="spellEnd"/>
+      <w:r>
+        <w:rPr>
+          <w:i/>
+        </w:rPr>
+        <w:t xml:space="preserve">, </w:t>
+      </w:r>
+      <w:proofErr w:type="spellStart"/>
+      <w:r>
+        <w:rPr>
+          <w:i/>
+        </w:rPr>
+        <w:t>hành</w:t>
+      </w:r>
+      <w:proofErr w:type="spellEnd"/>
+      <w:r>
+        <w:rPr>
+          <w:i/>
+        </w:rPr>
+        <w:t xml:space="preserve"> </w:t>
+      </w:r>
+      <w:proofErr w:type="spellStart"/>
+      <w:r>
+        <w:rPr>
+          <w:i/>
+        </w:rPr>
+        <w:t>chính</w:t>
+      </w:r>
+      <w:proofErr w:type="spellEnd"/>
     </w:p>
     <w:p>
       <w:pPr>
         <w:rPr>
           <w:i/>
-          <w:lang w:val="fr-FR"/>
-        </w:rPr>
-      </w:pPr>
-      <w:r>
-        <w:rPr>
-          <w:i/>
-          <w:lang w:val="fr-FR"/>
-        </w:rPr>
-        <w:t xml:space="preserve">Qui </w:t>
-      </w:r>
-      <w:proofErr w:type="spellStart"/>
-      <w:r>
-        <w:rPr>
-          <w:i/>
-          <w:lang w:val="fr-FR"/>
-        </w:rPr>
-        <w:t>định</w:t>
-      </w:r>
-      <w:proofErr w:type="spellEnd"/>
-      <w:r>
-        <w:rPr>
-          <w:i/>
-          <w:lang w:val="fr-FR"/>
-        </w:rPr>
-        <w:t xml:space="preserve"> </w:t>
-      </w:r>
-      <w:proofErr w:type="spellStart"/>
-      <w:r>
-        <w:rPr>
-          <w:i/>
-          <w:lang w:val="fr-FR"/>
-        </w:rPr>
-        <w:t>số</w:t>
-      </w:r>
-      <w:proofErr w:type="spellEnd"/>
-      <w:r>
-        <w:rPr>
-          <w:i/>
-          <w:lang w:val="fr-FR"/>
-        </w:rPr>
-        <w:t xml:space="preserve"> </w:t>
-      </w:r>
-      <w:proofErr w:type="spellStart"/>
-      <w:r>
-        <w:rPr>
-          <w:i/>
-          <w:lang w:val="fr-FR"/>
-        </w:rPr>
-        <w:t>dòng</w:t>
-      </w:r>
-      <w:proofErr w:type="spellEnd"/>
-      <w:r>
-        <w:rPr>
-          <w:i/>
-          <w:lang w:val="fr-FR"/>
-        </w:rPr>
-        <w:t xml:space="preserve"> comme</w:t>
-      </w:r>
-      <w:r>
-        <w:rPr>
-          <w:i/>
-          <w:lang w:val="fr-FR"/>
-        </w:rPr>
-        <w:t xml:space="preserve">nt </w:t>
-      </w:r>
-      <w:proofErr w:type="spellStart"/>
-      <w:r>
-        <w:rPr>
-          <w:i/>
-          <w:lang w:val="fr-FR"/>
-        </w:rPr>
-        <w:t>trên</w:t>
-      </w:r>
-      <w:proofErr w:type="spellEnd"/>
-      <w:r>
-        <w:rPr>
-          <w:i/>
-          <w:lang w:val="fr-FR"/>
-        </w:rPr>
-        <w:t xml:space="preserve"> </w:t>
-      </w:r>
-      <w:proofErr w:type="spellStart"/>
-      <w:r>
-        <w:rPr>
-          <w:i/>
-          <w:lang w:val="fr-FR"/>
-        </w:rPr>
-        <w:t>mỗi</w:t>
-      </w:r>
-      <w:proofErr w:type="spellEnd"/>
-      <w:r>
-        <w:rPr>
-          <w:i/>
-          <w:lang w:val="fr-FR"/>
-        </w:rPr>
-        <w:t xml:space="preserve"> </w:t>
-      </w:r>
-      <w:proofErr w:type="spellStart"/>
-      <w:r>
-        <w:rPr>
-          <w:i/>
-          <w:lang w:val="fr-FR"/>
-        </w:rPr>
-        <w:t>K</w:t>
-      </w:r>
-      <w:r>
-        <w:rPr>
-          <w:i/>
-          <w:lang w:val="fr-FR"/>
-        </w:rPr>
-        <w:t>l</w:t>
-      </w:r>
-      <w:r>
-        <w:rPr>
-          <w:i/>
-          <w:lang w:val="fr-FR"/>
-        </w:rPr>
-        <w:t>oc</w:t>
+        </w:rPr>
+      </w:pPr>
+      <w:r>
+        <w:rPr>
+          <w:i/>
+        </w:rPr>
+        <w:t xml:space="preserve">Chi </w:t>
+      </w:r>
+      <w:proofErr w:type="spellStart"/>
+      <w:r>
+        <w:rPr>
+          <w:i/>
+        </w:rPr>
+        <w:t>phí</w:t>
+      </w:r>
+      <w:proofErr w:type="spellEnd"/>
+      <w:r>
+        <w:rPr>
+          <w:i/>
+        </w:rPr>
+        <w:t xml:space="preserve"> </w:t>
+      </w:r>
+      <w:proofErr w:type="spellStart"/>
+      <w:r>
+        <w:rPr>
+          <w:i/>
+        </w:rPr>
+        <w:t>kính</w:t>
+      </w:r>
+      <w:proofErr w:type="spellEnd"/>
+      <w:r>
+        <w:rPr>
+          <w:i/>
+        </w:rPr>
+        <w:t xml:space="preserve"> </w:t>
+      </w:r>
+      <w:proofErr w:type="spellStart"/>
+      <w:r>
+        <w:rPr>
+          <w:i/>
+        </w:rPr>
+        <w:t>doanh</w:t>
+      </w:r>
+      <w:proofErr w:type="spellEnd"/>
+      <w:r>
+        <w:rPr>
+          <w:i/>
+        </w:rPr>
+        <w:t xml:space="preserve">, </w:t>
+      </w:r>
+      <w:proofErr w:type="spellStart"/>
+      <w:r>
+        <w:rPr>
+          <w:i/>
+        </w:rPr>
+        <w:t>quảng</w:t>
+      </w:r>
+      <w:proofErr w:type="spellEnd"/>
+      <w:r>
+        <w:rPr>
+          <w:i/>
+        </w:rPr>
+        <w:t xml:space="preserve"> </w:t>
+      </w:r>
+      <w:proofErr w:type="spellStart"/>
+      <w:r>
+        <w:rPr>
+          <w:i/>
+        </w:rPr>
+        <w:t>cáo</w:t>
+      </w:r>
+      <w:proofErr w:type="spellEnd"/>
+      <w:r>
+        <w:rPr>
+          <w:i/>
+        </w:rPr>
+        <w:t xml:space="preserve">, </w:t>
+      </w:r>
+      <w:proofErr w:type="spellStart"/>
+      <w:r>
+        <w:rPr>
+          <w:i/>
+        </w:rPr>
+        <w:t>tiếp</w:t>
+      </w:r>
+      <w:proofErr w:type="spellEnd"/>
+      <w:r>
+        <w:rPr>
+          <w:i/>
+        </w:rPr>
+        <w:t xml:space="preserve"> </w:t>
+      </w:r>
+      <w:proofErr w:type="spellStart"/>
+      <w:r>
+        <w:rPr>
+          <w:i/>
+        </w:rPr>
+        <w:t>thị</w:t>
       </w:r>
       <w:proofErr w:type="spellEnd"/>
     </w:p>
     <w:p>
       <w:pPr>
-        <w:rPr>
-          <w:i/>
-          <w:lang w:val="fr-FR"/>
-        </w:rPr>
-      </w:pPr>
-      <w:r>
-        <w:rPr>
-          <w:i/>
-          <w:lang w:val="fr-FR"/>
-        </w:rPr>
-        <w:t xml:space="preserve">Qui </w:t>
-      </w:r>
-      <w:proofErr w:type="spellStart"/>
-      <w:r>
-        <w:rPr>
-          <w:i/>
-          <w:lang w:val="fr-FR"/>
-        </w:rPr>
-        <w:t>định</w:t>
-      </w:r>
-      <w:proofErr w:type="spellEnd"/>
-      <w:r>
-        <w:rPr>
-          <w:i/>
-          <w:lang w:val="fr-FR"/>
-        </w:rPr>
-        <w:t xml:space="preserve"> </w:t>
-      </w:r>
-      <w:proofErr w:type="spellStart"/>
-      <w:r>
-        <w:rPr>
-          <w:i/>
-          <w:lang w:val="fr-FR"/>
-        </w:rPr>
-        <w:t>về</w:t>
-      </w:r>
-      <w:proofErr w:type="spellEnd"/>
-      <w:r>
-        <w:rPr>
-          <w:i/>
-          <w:lang w:val="fr-FR"/>
-        </w:rPr>
-        <w:t xml:space="preserve"> </w:t>
-      </w:r>
-      <w:proofErr w:type="spellStart"/>
-      <w:r>
-        <w:rPr>
-          <w:i/>
-          <w:lang w:val="fr-FR"/>
-        </w:rPr>
-        <w:t>số</w:t>
-      </w:r>
-      <w:proofErr w:type="spellEnd"/>
-      <w:r>
-        <w:rPr>
-          <w:i/>
-          <w:lang w:val="fr-FR"/>
-        </w:rPr>
-        <w:t xml:space="preserve"> unit test, au</w:t>
-      </w:r>
-      <w:r>
-        <w:rPr>
-          <w:i/>
-          <w:lang w:val="fr-FR"/>
-        </w:rPr>
-        <w:t>tomation test</w:t>
-      </w:r>
+        <w:pStyle w:val="Heading1"/>
+      </w:pPr>
+      <w:bookmarkStart w:id="18" w:name="_Toc57272155"/>
+      <w:proofErr w:type="spellStart"/>
+      <w:r>
+        <w:t>Ước</w:t>
+      </w:r>
+      <w:proofErr w:type="spellEnd"/>
+      <w:r>
+        <w:t xml:space="preserve"> </w:t>
+      </w:r>
+      <w:proofErr w:type="spellStart"/>
+      <w:r>
+        <w:t>lượng</w:t>
+      </w:r>
+      <w:proofErr w:type="spellEnd"/>
+      <w:r>
+        <w:t xml:space="preserve"> </w:t>
+      </w:r>
+      <w:proofErr w:type="spellStart"/>
+      <w:r>
+        <w:t>chất</w:t>
+      </w:r>
+      <w:proofErr w:type="spellEnd"/>
+      <w:r>
+        <w:t xml:space="preserve"> </w:t>
+      </w:r>
+      <w:proofErr w:type="spellStart"/>
+      <w:r>
+        <w:t>lượng</w:t>
+      </w:r>
+      <w:bookmarkEnd w:id="18"/>
+      <w:proofErr w:type="spellEnd"/>
     </w:p>
     <w:p>
       <w:pPr>
-        <w:pStyle w:val="Heading1"/>
-      </w:pPr>
-      <w:bookmarkStart w:id="18" w:name="_Toc57272156"/>
-      <w:proofErr w:type="spellStart"/>
-      <w:r>
-        <w:t>Đóng</w:t>
-      </w:r>
-      <w:proofErr w:type="spellEnd"/>
-      <w:r>
-        <w:t xml:space="preserve"> </w:t>
-      </w:r>
-      <w:proofErr w:type="spellStart"/>
-      <w:r>
-        <w:t>dự</w:t>
-      </w:r>
-      <w:proofErr w:type="spellEnd"/>
-      <w:r>
-        <w:t xml:space="preserve"> </w:t>
-      </w:r>
-      <w:proofErr w:type="spellStart"/>
-      <w:r>
-        <w:t>án</w:t>
-      </w:r>
-      <w:bookmarkEnd w:id="18"/>
-      <w:proofErr w:type="spellEnd"/>
+        <w:rPr>
+          <w:i/>
+        </w:rPr>
+      </w:pPr>
+      <w:proofErr w:type="spellStart"/>
+      <w:r>
+        <w:rPr>
+          <w:i/>
+        </w:rPr>
+        <w:t>Ước</w:t>
+      </w:r>
+      <w:proofErr w:type="spellEnd"/>
+      <w:r>
+        <w:rPr>
+          <w:i/>
+        </w:rPr>
+        <w:t xml:space="preserve"> </w:t>
+      </w:r>
+      <w:proofErr w:type="spellStart"/>
+      <w:r>
+        <w:rPr>
+          <w:i/>
+        </w:rPr>
+        <w:t>lượng</w:t>
+      </w:r>
+      <w:proofErr w:type="spellEnd"/>
+      <w:r>
+        <w:rPr>
+          <w:i/>
+        </w:rPr>
+        <w:t xml:space="preserve"> </w:t>
+      </w:r>
+      <w:proofErr w:type="spellStart"/>
+      <w:r>
+        <w:rPr>
+          <w:i/>
+        </w:rPr>
+        <w:t>số</w:t>
+      </w:r>
+      <w:proofErr w:type="spellEnd"/>
+      <w:r>
+        <w:rPr>
+          <w:i/>
+        </w:rPr>
+        <w:t xml:space="preserve"> </w:t>
+      </w:r>
+      <w:proofErr w:type="spellStart"/>
+      <w:r>
+        <w:rPr>
+          <w:i/>
+        </w:rPr>
+        <w:t>dòng</w:t>
+      </w:r>
+      <w:proofErr w:type="spellEnd"/>
+      <w:r>
+        <w:rPr>
+          <w:i/>
+        </w:rPr>
+        <w:t xml:space="preserve"> code</w:t>
+      </w:r>
     </w:p>
     <w:p>
-      <w:proofErr w:type="spellStart"/>
-      <w:r>
-        <w:t>Thực</w:t>
-      </w:r>
-      <w:proofErr w:type="spellEnd"/>
-      <w:r>
-        <w:t xml:space="preserve"> </w:t>
-      </w:r>
-      <w:proofErr w:type="spellStart"/>
-      <w:r>
-        <w:t>hiện</w:t>
-      </w:r>
-      <w:proofErr w:type="spellEnd"/>
-      <w:r>
-        <w:t xml:space="preserve"> </w:t>
-      </w:r>
-      <w:proofErr w:type="spellStart"/>
-      <w:r>
-        <w:t>các</w:t>
-      </w:r>
-      <w:proofErr w:type="spellEnd"/>
-      <w:r>
-        <w:t xml:space="preserve"> </w:t>
-      </w:r>
-      <w:proofErr w:type="spellStart"/>
-      <w:r>
-        <w:t>thống</w:t>
-      </w:r>
-      <w:proofErr w:type="spellEnd"/>
-      <w:r>
-        <w:t xml:space="preserve"> </w:t>
-      </w:r>
-      <w:proofErr w:type="spellStart"/>
-      <w:r>
-        <w:t>kê</w:t>
-      </w:r>
-      <w:proofErr w:type="spellEnd"/>
+      <w:pPr>
+        <w:rPr>
+          <w:i/>
+        </w:rPr>
+      </w:pPr>
+      <w:proofErr w:type="spellStart"/>
+      <w:r>
+        <w:rPr>
+          <w:i/>
+        </w:rPr>
+        <w:t>Ước</w:t>
+      </w:r>
+      <w:proofErr w:type="spellEnd"/>
+      <w:r>
+        <w:rPr>
+          <w:i/>
+        </w:rPr>
+        <w:t xml:space="preserve"> </w:t>
+      </w:r>
+      <w:proofErr w:type="spellStart"/>
+      <w:r>
+        <w:rPr>
+          <w:i/>
+        </w:rPr>
+        <w:t>lượng</w:t>
+      </w:r>
+      <w:proofErr w:type="spellEnd"/>
+      <w:r>
+        <w:rPr>
+          <w:i/>
+        </w:rPr>
+        <w:t xml:space="preserve"> </w:t>
+      </w:r>
+      <w:proofErr w:type="spellStart"/>
+      <w:r>
+        <w:rPr>
+          <w:i/>
+        </w:rPr>
+        <w:t>số</w:t>
+      </w:r>
+      <w:proofErr w:type="spellEnd"/>
+      <w:r>
+        <w:rPr>
+          <w:i/>
+        </w:rPr>
+        <w:t xml:space="preserve"> </w:t>
+      </w:r>
+      <w:proofErr w:type="spellStart"/>
+      <w:r>
+        <w:rPr>
+          <w:i/>
+        </w:rPr>
+        <w:t>testcase</w:t>
+      </w:r>
+      <w:proofErr w:type="spellEnd"/>
+      <w:r>
+        <w:rPr>
+          <w:i/>
+        </w:rPr>
+        <w:t xml:space="preserve"> </w:t>
+      </w:r>
     </w:p>
     <w:p>
       <w:pPr>
-        <w:pStyle w:val="Heading2"/>
-      </w:pPr>
-      <w:bookmarkStart w:id="19" w:name="_Toc57272157"/>
-      <w:proofErr w:type="spellStart"/>
-      <w:r>
-        <w:lastRenderedPageBreak/>
-        <w:t>Quản</w:t>
-      </w:r>
-      <w:proofErr w:type="spellEnd"/>
-      <w:r>
-        <w:t xml:space="preserve"> </w:t>
-      </w:r>
-      <w:proofErr w:type="spellStart"/>
-      <w:r>
-        <w:t>lý</w:t>
-      </w:r>
-      <w:proofErr w:type="spellEnd"/>
-      <w:r>
-        <w:t xml:space="preserve"> </w:t>
-      </w:r>
-      <w:proofErr w:type="spellStart"/>
-      <w:r>
-        <w:t>mã</w:t>
-      </w:r>
-      <w:proofErr w:type="spellEnd"/>
-      <w:r>
-        <w:t xml:space="preserve"> </w:t>
-      </w:r>
-      <w:proofErr w:type="spellStart"/>
-      <w:r>
-        <w:t>nguồn</w:t>
-      </w:r>
-      <w:bookmarkEnd w:id="19"/>
+        <w:rPr>
+          <w:i/>
+          <w:lang w:val="fr-FR"/>
+        </w:rPr>
+      </w:pPr>
+      <w:r>
+        <w:rPr>
+          <w:i/>
+          <w:lang w:val="fr-FR"/>
+        </w:rPr>
+        <w:t xml:space="preserve">Qui </w:t>
+      </w:r>
+      <w:proofErr w:type="spellStart"/>
+      <w:r>
+        <w:rPr>
+          <w:i/>
+          <w:lang w:val="fr-FR"/>
+        </w:rPr>
+        <w:t>định</w:t>
+      </w:r>
+      <w:proofErr w:type="spellEnd"/>
+      <w:r>
+        <w:rPr>
+          <w:i/>
+          <w:lang w:val="fr-FR"/>
+        </w:rPr>
+        <w:t xml:space="preserve"> </w:t>
+      </w:r>
+      <w:proofErr w:type="spellStart"/>
+      <w:r>
+        <w:rPr>
+          <w:i/>
+          <w:lang w:val="fr-FR"/>
+        </w:rPr>
+        <w:t>số</w:t>
+      </w:r>
+      <w:proofErr w:type="spellEnd"/>
+      <w:r>
+        <w:rPr>
+          <w:i/>
+          <w:lang w:val="fr-FR"/>
+        </w:rPr>
+        <w:t xml:space="preserve"> </w:t>
+      </w:r>
+      <w:proofErr w:type="spellStart"/>
+      <w:r>
+        <w:rPr>
+          <w:i/>
+          <w:lang w:val="fr-FR"/>
+        </w:rPr>
+        <w:t>dòng</w:t>
+      </w:r>
+      <w:proofErr w:type="spellEnd"/>
+      <w:r>
+        <w:rPr>
+          <w:i/>
+          <w:lang w:val="fr-FR"/>
+        </w:rPr>
+        <w:t xml:space="preserve"> comme</w:t>
+      </w:r>
+      <w:r>
+        <w:rPr>
+          <w:i/>
+          <w:lang w:val="fr-FR"/>
+        </w:rPr>
+        <w:t xml:space="preserve">nt </w:t>
+      </w:r>
+      <w:proofErr w:type="spellStart"/>
+      <w:r>
+        <w:rPr>
+          <w:i/>
+          <w:lang w:val="fr-FR"/>
+        </w:rPr>
+        <w:t>trên</w:t>
+      </w:r>
+      <w:proofErr w:type="spellEnd"/>
+      <w:r>
+        <w:rPr>
+          <w:i/>
+          <w:lang w:val="fr-FR"/>
+        </w:rPr>
+        <w:t xml:space="preserve"> </w:t>
+      </w:r>
+      <w:proofErr w:type="spellStart"/>
+      <w:r>
+        <w:rPr>
+          <w:i/>
+          <w:lang w:val="fr-FR"/>
+        </w:rPr>
+        <w:t>mỗi</w:t>
+      </w:r>
+      <w:proofErr w:type="spellEnd"/>
+      <w:r>
+        <w:rPr>
+          <w:i/>
+          <w:lang w:val="fr-FR"/>
+        </w:rPr>
+        <w:t xml:space="preserve"> </w:t>
+      </w:r>
+      <w:proofErr w:type="spellStart"/>
+      <w:r>
+        <w:rPr>
+          <w:i/>
+          <w:lang w:val="fr-FR"/>
+        </w:rPr>
+        <w:t>K</w:t>
+      </w:r>
+      <w:r>
+        <w:rPr>
+          <w:i/>
+          <w:lang w:val="fr-FR"/>
+        </w:rPr>
+        <w:t>l</w:t>
+      </w:r>
+      <w:r>
+        <w:rPr>
+          <w:i/>
+          <w:lang w:val="fr-FR"/>
+        </w:rPr>
+        <w:t>oc</w:t>
+      </w:r>
       <w:proofErr w:type="spellEnd"/>
     </w:p>
     <w:p>
+      <w:pPr>
+        <w:rPr>
+          <w:i/>
+          <w:lang w:val="fr-FR"/>
+        </w:rPr>
+      </w:pPr>
+      <w:r>
+        <w:rPr>
+          <w:i/>
+          <w:lang w:val="fr-FR"/>
+        </w:rPr>
+        <w:t xml:space="preserve">Qui </w:t>
+      </w:r>
+      <w:proofErr w:type="spellStart"/>
+      <w:r>
+        <w:rPr>
+          <w:i/>
+          <w:lang w:val="fr-FR"/>
+        </w:rPr>
+        <w:t>định</w:t>
+      </w:r>
+      <w:proofErr w:type="spellEnd"/>
+      <w:r>
+        <w:rPr>
+          <w:i/>
+          <w:lang w:val="fr-FR"/>
+        </w:rPr>
+        <w:t xml:space="preserve"> </w:t>
+      </w:r>
+      <w:proofErr w:type="spellStart"/>
+      <w:r>
+        <w:rPr>
+          <w:i/>
+          <w:lang w:val="fr-FR"/>
+        </w:rPr>
+        <w:t>về</w:t>
+      </w:r>
+      <w:proofErr w:type="spellEnd"/>
+      <w:r>
+        <w:rPr>
+          <w:i/>
+          <w:lang w:val="fr-FR"/>
+        </w:rPr>
+        <w:t xml:space="preserve"> </w:t>
+      </w:r>
+      <w:proofErr w:type="spellStart"/>
+      <w:r>
+        <w:rPr>
+          <w:i/>
+          <w:lang w:val="fr-FR"/>
+        </w:rPr>
+        <w:t>số</w:t>
+      </w:r>
+      <w:proofErr w:type="spellEnd"/>
+      <w:r>
+        <w:rPr>
+          <w:i/>
+          <w:lang w:val="fr-FR"/>
+        </w:rPr>
+        <w:t xml:space="preserve"> unit test, au</w:t>
+      </w:r>
+      <w:r>
+        <w:rPr>
+          <w:i/>
+          <w:lang w:val="fr-FR"/>
+        </w:rPr>
+        <w:t>tomation test</w:t>
+      </w:r>
+    </w:p>
+    <w:p>
+      <w:pPr>
+        <w:pStyle w:val="Heading1"/>
+      </w:pPr>
+      <w:bookmarkStart w:id="19" w:name="_Toc57272156"/>
+      <w:proofErr w:type="spellStart"/>
+      <w:r>
+        <w:lastRenderedPageBreak/>
+        <w:t>Đóng</w:t>
+      </w:r>
+      <w:proofErr w:type="spellEnd"/>
+      <w:r>
+        <w:t xml:space="preserve"> </w:t>
+      </w:r>
+      <w:proofErr w:type="spellStart"/>
+      <w:r>
+        <w:t>dự</w:t>
+      </w:r>
+      <w:proofErr w:type="spellEnd"/>
+      <w:r>
+        <w:t xml:space="preserve"> </w:t>
+      </w:r>
+      <w:proofErr w:type="spellStart"/>
+      <w:r>
+        <w:t>án</w:t>
+      </w:r>
+      <w:bookmarkEnd w:id="19"/>
+      <w:proofErr w:type="spellEnd"/>
+    </w:p>
+    <w:p>
+      <w:proofErr w:type="spellStart"/>
+      <w:r>
+        <w:t>Thực</w:t>
+      </w:r>
+      <w:proofErr w:type="spellEnd"/>
+      <w:r>
+        <w:t xml:space="preserve"> </w:t>
+      </w:r>
+      <w:proofErr w:type="spellStart"/>
+      <w:r>
+        <w:t>hiện</w:t>
+      </w:r>
+      <w:proofErr w:type="spellEnd"/>
+      <w:r>
+        <w:t xml:space="preserve"> </w:t>
+      </w:r>
+      <w:proofErr w:type="spellStart"/>
+      <w:r>
+        <w:t>các</w:t>
+      </w:r>
+      <w:proofErr w:type="spellEnd"/>
+      <w:r>
+        <w:t xml:space="preserve"> </w:t>
+      </w:r>
+      <w:proofErr w:type="spellStart"/>
+      <w:r>
+        <w:t>thống</w:t>
+      </w:r>
+      <w:proofErr w:type="spellEnd"/>
+      <w:r>
+        <w:t xml:space="preserve"> </w:t>
+      </w:r>
+      <w:proofErr w:type="spellStart"/>
+      <w:r>
+        <w:t>kê</w:t>
+      </w:r>
+      <w:proofErr w:type="spellEnd"/>
+    </w:p>
+    <w:p>
+      <w:pPr>
+        <w:pStyle w:val="Heading2"/>
+      </w:pPr>
+      <w:bookmarkStart w:id="20" w:name="_Toc57272157"/>
+      <w:proofErr w:type="spellStart"/>
+      <w:r>
+        <w:t>Quản</w:t>
+      </w:r>
+      <w:proofErr w:type="spellEnd"/>
+      <w:r>
+        <w:t xml:space="preserve"> </w:t>
+      </w:r>
+      <w:proofErr w:type="spellStart"/>
+      <w:r>
+        <w:t>lý</w:t>
+      </w:r>
+      <w:proofErr w:type="spellEnd"/>
+      <w:r>
+        <w:t xml:space="preserve"> </w:t>
+      </w:r>
+      <w:proofErr w:type="spellStart"/>
+      <w:r>
+        <w:t>mã</w:t>
+      </w:r>
+      <w:proofErr w:type="spellEnd"/>
+      <w:r>
+        <w:t xml:space="preserve"> </w:t>
+      </w:r>
+      <w:proofErr w:type="spellStart"/>
+      <w:r>
+        <w:t>nguồn</w:t>
+      </w:r>
+      <w:bookmarkEnd w:id="20"/>
+      <w:proofErr w:type="spellEnd"/>
+    </w:p>
+    <w:p>
       <w:proofErr w:type="spellStart"/>
       <w:r>
         <w:t>Dựa</w:t>
@@ -13342,8 +14069,13 @@
       </w:r>
       <w:proofErr w:type="spellEnd"/>
       <w:r>
-        <w:t xml:space="preserve"> Git</w:t>
-      </w:r>
+        <w:t xml:space="preserve"> </w:t>
+      </w:r>
+      <w:proofErr w:type="spellStart"/>
+      <w:r>
+        <w:t>Git</w:t>
+      </w:r>
+      <w:proofErr w:type="spellEnd"/>
       <w:r>
         <w:t xml:space="preserve"> </w:t>
       </w:r>
@@ -13466,7 +14198,15 @@
       </w:r>
       <w:proofErr w:type="spellEnd"/>
       <w:r>
-        <w:t xml:space="preserve"> ra </w:t>
+        <w:t xml:space="preserve"> </w:t>
+      </w:r>
+      <w:proofErr w:type="spellStart"/>
+      <w:r>
+        <w:t>ra</w:t>
+      </w:r>
+      <w:proofErr w:type="spellEnd"/>
+      <w:r>
+        <w:t xml:space="preserve"> </w:t>
       </w:r>
       <w:r>
         <w:t>3</w:t>
@@ -13716,8 +14456,13 @@
       </w:r>
       <w:proofErr w:type="spellEnd"/>
       <w:r>
-        <w:t xml:space="preserve"> ra</w:t>
-      </w:r>
+        <w:t xml:space="preserve"> </w:t>
+      </w:r>
+      <w:proofErr w:type="spellStart"/>
+      <w:r>
+        <w:t>ra</w:t>
+      </w:r>
+      <w:proofErr w:type="spellEnd"/>
     </w:p>
     <w:p>
       <w:pPr>
@@ -13777,7 +14522,7 @@
       <w:pPr>
         <w:pStyle w:val="Heading2"/>
       </w:pPr>
-      <w:bookmarkStart w:id="20" w:name="_Toc57272158"/>
+      <w:bookmarkStart w:id="21" w:name="_Toc57272158"/>
       <w:proofErr w:type="spellStart"/>
       <w:r>
         <w:t>Quản</w:t>
@@ -13806,7 +14551,7 @@
       <w:r>
         <w:t>việc</w:t>
       </w:r>
-      <w:bookmarkEnd w:id="20"/>
+      <w:bookmarkEnd w:id="21"/>
       <w:proofErr w:type="spellEnd"/>
     </w:p>
     <w:p>
@@ -13870,7 +14615,15 @@
       </w:r>
       <w:proofErr w:type="spellEnd"/>
       <w:r>
-        <w:t xml:space="preserve"> ra </w:t>
+        <w:t xml:space="preserve"> </w:t>
+      </w:r>
+      <w:proofErr w:type="spellStart"/>
+      <w:r>
+        <w:t>ra</w:t>
+      </w:r>
+      <w:proofErr w:type="spellEnd"/>
+      <w:r>
+        <w:t xml:space="preserve"> </w:t>
       </w:r>
       <w:r>
         <w:t>2</w:t>
@@ -14028,7 +14781,7 @@
           <w:lang w:eastAsia="en-US" w:bidi="ar-SA"/>
         </w:rPr>
       </w:pPr>
-      <w:bookmarkStart w:id="21" w:name="_Toc57272159"/>
+      <w:bookmarkStart w:id="22" w:name="_Toc57272159"/>
       <w:proofErr w:type="spellStart"/>
       <w:r>
         <w:rPr>
@@ -14106,7 +14859,7 @@
         </w:rPr>
         <w:t>quan</w:t>
       </w:r>
-      <w:bookmarkEnd w:id="21"/>
+      <w:bookmarkEnd w:id="22"/>
       <w:proofErr w:type="spellEnd"/>
     </w:p>
     <w:p>
@@ -14144,7 +14897,7 @@
 </file>
 
 <file path=word/endnotes.xml><?xml version="1.0" encoding="utf-8"?>
-<w:endnotes xmlns:wpc="http://schemas.microsoft.com/office/word/2010/wordprocessingCanvas" xmlns:cx="http://schemas.microsoft.com/office/drawing/2014/chartex" xmlns:cx1="http://schemas.microsoft.com/office/drawing/2015/9/8/chartex" xmlns:cx2="http://schemas.microsoft.com/office/drawing/2015/10/21/chartex" xmlns:cx3="http://schemas.microsoft.com/office/drawing/2016/5/9/chartex" xmlns:cx4="http://schemas.microsoft.com/office/drawing/2016/5/10/chartex" xmlns:cx5="http://schemas.microsoft.com/office/drawing/2016/5/11/chartex" xmlns:cx6="http://schemas.microsoft.com/office/drawing/2016/5/12/chartex" xmlns:cx7="http://schemas.microsoft.com/office/drawing/2016/5/13/chartex" xmlns:cx8="http://schemas.microsoft.com/office/drawing/2016/5/14/chartex" xmlns:mc="http://schemas.openxmlformats.org/markup-compatibility/2006" xmlns:aink="http://schemas.microsoft.com/office/drawing/2016/ink" xmlns:am3d="http://schemas.microsoft.com/office/drawing/2017/model3d" xmlns:o="urn:schemas-microsoft-com:office:office" xmlns:r="http://schemas.openxmlformats.org/officeDocument/2006/relationships" xmlns:m="http://schemas.openxmlformats.org/officeDocument/2006/math" xmlns:v="urn:schemas-microsoft-com:vml" xmlns:wp14="http://schemas.microsoft.com/office/word/2010/wordprocessingDrawing" xmlns:wp="http://schemas.openxmlformats.org/drawingml/2006/wordprocessingDrawing" xmlns:w10="urn:schemas-microsoft-com:office:word" xmlns:w="http://schemas.openxmlformats.org/wordprocessingml/2006/main" xmlns:w14="http://schemas.microsoft.com/office/word/2010/wordml" xmlns:w15="http://schemas.microsoft.com/office/word/2012/wordml" xmlns:w16cex="http://schemas.microsoft.com/office/word/2018/wordml/cex" xmlns:w16cid="http://schemas.microsoft.com/office/word/2016/wordml/cid" xmlns:w16="http://schemas.microsoft.com/office/word/2018/wordml" xmlns:w16se="http://schemas.microsoft.com/office/word/2015/wordml/symex" xmlns:wpg="http://schemas.microsoft.com/office/word/2010/wordprocessingGroup" xmlns:wpi="http://schemas.microsoft.com/office/word/2010/wordprocessingInk" xmlns:wne="http://schemas.microsoft.com/office/word/2006/wordml" xmlns:wps="http://schemas.microsoft.com/office/word/2010/wordprocessingShape" mc:Ignorable="w14 w15 w16se w16cid w16 w16cex wp14">
+<w:endnotes xmlns:wpc="http://schemas.microsoft.com/office/word/2010/wordprocessingCanvas" xmlns:cx="http://schemas.microsoft.com/office/drawing/2014/chartex" xmlns:mc="http://schemas.openxmlformats.org/markup-compatibility/2006" xmlns:o="urn:schemas-microsoft-com:office:office" xmlns:r="http://schemas.openxmlformats.org/officeDocument/2006/relationships" xmlns:m="http://schemas.openxmlformats.org/officeDocument/2006/math" xmlns:v="urn:schemas-microsoft-com:vml" xmlns:wp14="http://schemas.microsoft.com/office/word/2010/wordprocessingDrawing" xmlns:wp="http://schemas.openxmlformats.org/drawingml/2006/wordprocessingDrawing" xmlns:w10="urn:schemas-microsoft-com:office:word" xmlns:w="http://schemas.openxmlformats.org/wordprocessingml/2006/main" xmlns:w14="http://schemas.microsoft.com/office/word/2010/wordml" xmlns:w15="http://schemas.microsoft.com/office/word/2012/wordml" xmlns:w16se="http://schemas.microsoft.com/office/word/2015/wordml/symex" xmlns:wpg="http://schemas.microsoft.com/office/word/2010/wordprocessingGroup" xmlns:wpi="http://schemas.microsoft.com/office/word/2010/wordprocessingInk" xmlns:wne="http://schemas.microsoft.com/office/word/2006/wordml" xmlns:wps="http://schemas.microsoft.com/office/word/2010/wordprocessingShape" mc:Ignorable="w14 w15 w16se wp14">
   <w:endnote w:type="separator" w:id="-1">
     <w:p>
       <w:r>
@@ -14172,7 +14925,7 @@
 </file>
 
 <file path=word/footer1.xml><?xml version="1.0" encoding="utf-8"?>
-<w:ftr xmlns:wpc="http://schemas.microsoft.com/office/word/2010/wordprocessingCanvas" xmlns:cx="http://schemas.microsoft.com/office/drawing/2014/chartex" xmlns:cx1="http://schemas.microsoft.com/office/drawing/2015/9/8/chartex" xmlns:cx2="http://schemas.microsoft.com/office/drawing/2015/10/21/chartex" xmlns:cx3="http://schemas.microsoft.com/office/drawing/2016/5/9/chartex" xmlns:cx4="http://schemas.microsoft.com/office/drawing/2016/5/10/chartex" xmlns:cx5="http://schemas.microsoft.com/office/drawing/2016/5/11/chartex" xmlns:cx6="http://schemas.microsoft.com/office/drawing/2016/5/12/chartex" xmlns:cx7="http://schemas.microsoft.com/office/drawing/2016/5/13/chartex" xmlns:cx8="http://schemas.microsoft.com/office/drawing/2016/5/14/chartex" xmlns:mc="http://schemas.openxmlformats.org/markup-compatibility/2006" xmlns:aink="http://schemas.microsoft.com/office/drawing/2016/ink" xmlns:am3d="http://schemas.microsoft.com/office/drawing/2017/model3d" xmlns:o="urn:schemas-microsoft-com:office:office" xmlns:r="http://schemas.openxmlformats.org/officeDocument/2006/relationships" xmlns:m="http://schemas.openxmlformats.org/officeDocument/2006/math" xmlns:v="urn:schemas-microsoft-com:vml" xmlns:wp14="http://schemas.microsoft.com/office/word/2010/wordprocessingDrawing" xmlns:wp="http://schemas.openxmlformats.org/drawingml/2006/wordprocessingDrawing" xmlns:w10="urn:schemas-microsoft-com:office:word" xmlns:w="http://schemas.openxmlformats.org/wordprocessingml/2006/main" xmlns:w14="http://schemas.microsoft.com/office/word/2010/wordml" xmlns:w15="http://schemas.microsoft.com/office/word/2012/wordml" xmlns:w16cex="http://schemas.microsoft.com/office/word/2018/wordml/cex" xmlns:w16cid="http://schemas.microsoft.com/office/word/2016/wordml/cid" xmlns:w16="http://schemas.microsoft.com/office/word/2018/wordml" xmlns:w16se="http://schemas.microsoft.com/office/word/2015/wordml/symex" xmlns:wpg="http://schemas.microsoft.com/office/word/2010/wordprocessingGroup" xmlns:wpi="http://schemas.microsoft.com/office/word/2010/wordprocessingInk" xmlns:wne="http://schemas.microsoft.com/office/word/2006/wordml" xmlns:wps="http://schemas.microsoft.com/office/word/2010/wordprocessingShape" mc:Ignorable="w14 w15 w16se w16cid w16 w16cex wp14">
+<w:ftr xmlns:wpc="http://schemas.microsoft.com/office/word/2010/wordprocessingCanvas" xmlns:cx="http://schemas.microsoft.com/office/drawing/2014/chartex" xmlns:mc="http://schemas.openxmlformats.org/markup-compatibility/2006" xmlns:o="urn:schemas-microsoft-com:office:office" xmlns:r="http://schemas.openxmlformats.org/officeDocument/2006/relationships" xmlns:m="http://schemas.openxmlformats.org/officeDocument/2006/math" xmlns:v="urn:schemas-microsoft-com:vml" xmlns:wp14="http://schemas.microsoft.com/office/word/2010/wordprocessingDrawing" xmlns:wp="http://schemas.openxmlformats.org/drawingml/2006/wordprocessingDrawing" xmlns:w10="urn:schemas-microsoft-com:office:word" xmlns:w="http://schemas.openxmlformats.org/wordprocessingml/2006/main" xmlns:w14="http://schemas.microsoft.com/office/word/2010/wordml" xmlns:w15="http://schemas.microsoft.com/office/word/2012/wordml" xmlns:w16se="http://schemas.microsoft.com/office/word/2015/wordml/symex" xmlns:wpg="http://schemas.microsoft.com/office/word/2010/wordprocessingGroup" xmlns:wpi="http://schemas.microsoft.com/office/word/2010/wordprocessingInk" xmlns:wne="http://schemas.microsoft.com/office/word/2006/wordml" xmlns:wps="http://schemas.microsoft.com/office/word/2010/wordprocessingShape" mc:Ignorable="w14 w15 w16se wp14">
   <w:p>
     <w:pPr>
       <w:pStyle w:val="Footer"/>
@@ -14235,7 +14988,7 @@
         <w:color w:val="951B13"/>
         <w:lang w:eastAsia="ar-SA" w:bidi="ar-SA"/>
       </w:rPr>
-      <w:t>ii</w:t>
+      <w:t>v</w:t>
     </w:r>
     <w:r>
       <w:rPr>
@@ -14250,7 +15003,7 @@
 </file>
 
 <file path=word/footer2.xml><?xml version="1.0" encoding="utf-8"?>
-<w:ftr xmlns:wpc="http://schemas.microsoft.com/office/word/2010/wordprocessingCanvas" xmlns:cx="http://schemas.microsoft.com/office/drawing/2014/chartex" xmlns:cx1="http://schemas.microsoft.com/office/drawing/2015/9/8/chartex" xmlns:cx2="http://schemas.microsoft.com/office/drawing/2015/10/21/chartex" xmlns:cx3="http://schemas.microsoft.com/office/drawing/2016/5/9/chartex" xmlns:cx4="http://schemas.microsoft.com/office/drawing/2016/5/10/chartex" xmlns:cx5="http://schemas.microsoft.com/office/drawing/2016/5/11/chartex" xmlns:cx6="http://schemas.microsoft.com/office/drawing/2016/5/12/chartex" xmlns:cx7="http://schemas.microsoft.com/office/drawing/2016/5/13/chartex" xmlns:cx8="http://schemas.microsoft.com/office/drawing/2016/5/14/chartex" xmlns:mc="http://schemas.openxmlformats.org/markup-compatibility/2006" xmlns:aink="http://schemas.microsoft.com/office/drawing/2016/ink" xmlns:am3d="http://schemas.microsoft.com/office/drawing/2017/model3d" xmlns:o="urn:schemas-microsoft-com:office:office" xmlns:r="http://schemas.openxmlformats.org/officeDocument/2006/relationships" xmlns:m="http://schemas.openxmlformats.org/officeDocument/2006/math" xmlns:v="urn:schemas-microsoft-com:vml" xmlns:wp14="http://schemas.microsoft.com/office/word/2010/wordprocessingDrawing" xmlns:wp="http://schemas.openxmlformats.org/drawingml/2006/wordprocessingDrawing" xmlns:w10="urn:schemas-microsoft-com:office:word" xmlns:w="http://schemas.openxmlformats.org/wordprocessingml/2006/main" xmlns:w14="http://schemas.microsoft.com/office/word/2010/wordml" xmlns:w15="http://schemas.microsoft.com/office/word/2012/wordml" xmlns:w16cex="http://schemas.microsoft.com/office/word/2018/wordml/cex" xmlns:w16cid="http://schemas.microsoft.com/office/word/2016/wordml/cid" xmlns:w16="http://schemas.microsoft.com/office/word/2018/wordml" xmlns:w16se="http://schemas.microsoft.com/office/word/2015/wordml/symex" xmlns:wpg="http://schemas.microsoft.com/office/word/2010/wordprocessingGroup" xmlns:wpi="http://schemas.microsoft.com/office/word/2010/wordprocessingInk" xmlns:wne="http://schemas.microsoft.com/office/word/2006/wordml" xmlns:wps="http://schemas.microsoft.com/office/word/2010/wordprocessingShape" mc:Ignorable="w14 w15 w16se w16cid w16 w16cex wp14">
+<w:ftr xmlns:wpc="http://schemas.microsoft.com/office/word/2010/wordprocessingCanvas" xmlns:cx="http://schemas.microsoft.com/office/drawing/2014/chartex" xmlns:mc="http://schemas.openxmlformats.org/markup-compatibility/2006" xmlns:o="urn:schemas-microsoft-com:office:office" xmlns:r="http://schemas.openxmlformats.org/officeDocument/2006/relationships" xmlns:m="http://schemas.openxmlformats.org/officeDocument/2006/math" xmlns:v="urn:schemas-microsoft-com:vml" xmlns:wp14="http://schemas.microsoft.com/office/word/2010/wordprocessingDrawing" xmlns:wp="http://schemas.openxmlformats.org/drawingml/2006/wordprocessingDrawing" xmlns:w10="urn:schemas-microsoft-com:office:word" xmlns:w="http://schemas.openxmlformats.org/wordprocessingml/2006/main" xmlns:w14="http://schemas.microsoft.com/office/word/2010/wordml" xmlns:w15="http://schemas.microsoft.com/office/word/2012/wordml" xmlns:w16se="http://schemas.microsoft.com/office/word/2015/wordml/symex" xmlns:wpg="http://schemas.microsoft.com/office/word/2010/wordprocessingGroup" xmlns:wpi="http://schemas.microsoft.com/office/word/2010/wordprocessingInk" xmlns:wne="http://schemas.microsoft.com/office/word/2006/wordml" xmlns:wps="http://schemas.microsoft.com/office/word/2010/wordprocessingShape" mc:Ignorable="w14 w15 w16se wp14">
   <w:p>
     <w:pPr>
       <w:pStyle w:val="Footer"/>
@@ -14425,14 +15178,14 @@
 </file>
 
 <file path=word/footer3.xml><?xml version="1.0" encoding="utf-8"?>
-<w:ftr xmlns:wpc="http://schemas.microsoft.com/office/word/2010/wordprocessingCanvas" xmlns:cx="http://schemas.microsoft.com/office/drawing/2014/chartex" xmlns:cx1="http://schemas.microsoft.com/office/drawing/2015/9/8/chartex" xmlns:cx2="http://schemas.microsoft.com/office/drawing/2015/10/21/chartex" xmlns:cx3="http://schemas.microsoft.com/office/drawing/2016/5/9/chartex" xmlns:cx4="http://schemas.microsoft.com/office/drawing/2016/5/10/chartex" xmlns:cx5="http://schemas.microsoft.com/office/drawing/2016/5/11/chartex" xmlns:cx6="http://schemas.microsoft.com/office/drawing/2016/5/12/chartex" xmlns:cx7="http://schemas.microsoft.com/office/drawing/2016/5/13/chartex" xmlns:cx8="http://schemas.microsoft.com/office/drawing/2016/5/14/chartex" xmlns:mc="http://schemas.openxmlformats.org/markup-compatibility/2006" xmlns:aink="http://schemas.microsoft.com/office/drawing/2016/ink" xmlns:am3d="http://schemas.microsoft.com/office/drawing/2017/model3d" xmlns:o="urn:schemas-microsoft-com:office:office" xmlns:r="http://schemas.openxmlformats.org/officeDocument/2006/relationships" xmlns:m="http://schemas.openxmlformats.org/officeDocument/2006/math" xmlns:v="urn:schemas-microsoft-com:vml" xmlns:wp14="http://schemas.microsoft.com/office/word/2010/wordprocessingDrawing" xmlns:wp="http://schemas.openxmlformats.org/drawingml/2006/wordprocessingDrawing" xmlns:w10="urn:schemas-microsoft-com:office:word" xmlns:w="http://schemas.openxmlformats.org/wordprocessingml/2006/main" xmlns:w14="http://schemas.microsoft.com/office/word/2010/wordml" xmlns:w15="http://schemas.microsoft.com/office/word/2012/wordml" xmlns:w16cex="http://schemas.microsoft.com/office/word/2018/wordml/cex" xmlns:w16cid="http://schemas.microsoft.com/office/word/2016/wordml/cid" xmlns:w16="http://schemas.microsoft.com/office/word/2018/wordml" xmlns:w16se="http://schemas.microsoft.com/office/word/2015/wordml/symex" xmlns:wpg="http://schemas.microsoft.com/office/word/2010/wordprocessingGroup" xmlns:wpi="http://schemas.microsoft.com/office/word/2010/wordprocessingInk" xmlns:wne="http://schemas.microsoft.com/office/word/2006/wordml" xmlns:wps="http://schemas.microsoft.com/office/word/2010/wordprocessingShape" mc:Ignorable="w14 w15 w16se w16cid w16 w16cex wp14">
+<w:ftr xmlns:wpc="http://schemas.microsoft.com/office/word/2010/wordprocessingCanvas" xmlns:cx="http://schemas.microsoft.com/office/drawing/2014/chartex" xmlns:mc="http://schemas.openxmlformats.org/markup-compatibility/2006" xmlns:o="urn:schemas-microsoft-com:office:office" xmlns:r="http://schemas.openxmlformats.org/officeDocument/2006/relationships" xmlns:m="http://schemas.openxmlformats.org/officeDocument/2006/math" xmlns:v="urn:schemas-microsoft-com:vml" xmlns:wp14="http://schemas.microsoft.com/office/word/2010/wordprocessingDrawing" xmlns:wp="http://schemas.openxmlformats.org/drawingml/2006/wordprocessingDrawing" xmlns:w10="urn:schemas-microsoft-com:office:word" xmlns:w="http://schemas.openxmlformats.org/wordprocessingml/2006/main" xmlns:w14="http://schemas.microsoft.com/office/word/2010/wordml" xmlns:w15="http://schemas.microsoft.com/office/word/2012/wordml" xmlns:w16se="http://schemas.microsoft.com/office/word/2015/wordml/symex" xmlns:wpg="http://schemas.microsoft.com/office/word/2010/wordprocessingGroup" xmlns:wpi="http://schemas.microsoft.com/office/word/2010/wordprocessingInk" xmlns:wne="http://schemas.microsoft.com/office/word/2006/wordml" xmlns:wps="http://schemas.microsoft.com/office/word/2010/wordprocessingShape" mc:Ignorable="w14 w15 w16se wp14">
   <w:p/>
   <w:p/>
 </w:ftr>
 </file>
 
 <file path=word/footer4.xml><?xml version="1.0" encoding="utf-8"?>
-<w:ftr xmlns:wpc="http://schemas.microsoft.com/office/word/2010/wordprocessingCanvas" xmlns:cx="http://schemas.microsoft.com/office/drawing/2014/chartex" xmlns:cx1="http://schemas.microsoft.com/office/drawing/2015/9/8/chartex" xmlns:cx2="http://schemas.microsoft.com/office/drawing/2015/10/21/chartex" xmlns:cx3="http://schemas.microsoft.com/office/drawing/2016/5/9/chartex" xmlns:cx4="http://schemas.microsoft.com/office/drawing/2016/5/10/chartex" xmlns:cx5="http://schemas.microsoft.com/office/drawing/2016/5/11/chartex" xmlns:cx6="http://schemas.microsoft.com/office/drawing/2016/5/12/chartex" xmlns:cx7="http://schemas.microsoft.com/office/drawing/2016/5/13/chartex" xmlns:cx8="http://schemas.microsoft.com/office/drawing/2016/5/14/chartex" xmlns:mc="http://schemas.openxmlformats.org/markup-compatibility/2006" xmlns:aink="http://schemas.microsoft.com/office/drawing/2016/ink" xmlns:am3d="http://schemas.microsoft.com/office/drawing/2017/model3d" xmlns:o="urn:schemas-microsoft-com:office:office" xmlns:r="http://schemas.openxmlformats.org/officeDocument/2006/relationships" xmlns:m="http://schemas.openxmlformats.org/officeDocument/2006/math" xmlns:v="urn:schemas-microsoft-com:vml" xmlns:wp14="http://schemas.microsoft.com/office/word/2010/wordprocessingDrawing" xmlns:wp="http://schemas.openxmlformats.org/drawingml/2006/wordprocessingDrawing" xmlns:w10="urn:schemas-microsoft-com:office:word" xmlns:w="http://schemas.openxmlformats.org/wordprocessingml/2006/main" xmlns:w14="http://schemas.microsoft.com/office/word/2010/wordml" xmlns:w15="http://schemas.microsoft.com/office/word/2012/wordml" xmlns:w16cex="http://schemas.microsoft.com/office/word/2018/wordml/cex" xmlns:w16cid="http://schemas.microsoft.com/office/word/2016/wordml/cid" xmlns:w16="http://schemas.microsoft.com/office/word/2018/wordml" xmlns:w16se="http://schemas.microsoft.com/office/word/2015/wordml/symex" xmlns:wpg="http://schemas.microsoft.com/office/word/2010/wordprocessingGroup" xmlns:wpi="http://schemas.microsoft.com/office/word/2010/wordprocessingInk" xmlns:wne="http://schemas.microsoft.com/office/word/2006/wordml" xmlns:wps="http://schemas.microsoft.com/office/word/2010/wordprocessingShape" mc:Ignorable="w14 w15 w16se w16cid w16 w16cex wp14">
+<w:ftr xmlns:wpc="http://schemas.microsoft.com/office/word/2010/wordprocessingCanvas" xmlns:cx="http://schemas.microsoft.com/office/drawing/2014/chartex" xmlns:mc="http://schemas.openxmlformats.org/markup-compatibility/2006" xmlns:o="urn:schemas-microsoft-com:office:office" xmlns:r="http://schemas.openxmlformats.org/officeDocument/2006/relationships" xmlns:m="http://schemas.openxmlformats.org/officeDocument/2006/math" xmlns:v="urn:schemas-microsoft-com:vml" xmlns:wp14="http://schemas.microsoft.com/office/word/2010/wordprocessingDrawing" xmlns:wp="http://schemas.openxmlformats.org/drawingml/2006/wordprocessingDrawing" xmlns:w10="urn:schemas-microsoft-com:office:word" xmlns:w="http://schemas.openxmlformats.org/wordprocessingml/2006/main" xmlns:w14="http://schemas.microsoft.com/office/word/2010/wordml" xmlns:w15="http://schemas.microsoft.com/office/word/2012/wordml" xmlns:w16se="http://schemas.microsoft.com/office/word/2015/wordml/symex" xmlns:wpg="http://schemas.microsoft.com/office/word/2010/wordprocessingGroup" xmlns:wpi="http://schemas.microsoft.com/office/word/2010/wordprocessingInk" xmlns:wne="http://schemas.microsoft.com/office/word/2006/wordml" xmlns:wps="http://schemas.microsoft.com/office/word/2010/wordprocessingShape" mc:Ignorable="w14 w15 w16se wp14">
   <w:p>
     <w:pPr>
       <w:pStyle w:val="Footer"/>
@@ -14495,7 +15248,7 @@
         <w:color w:val="C00000"/>
         <w:lang w:eastAsia="ar-SA" w:bidi="ar-SA"/>
       </w:rPr>
-      <w:t>12</w:t>
+      <w:t>9</w:t>
     </w:r>
     <w:r>
       <w:rPr>
@@ -14544,7 +15297,7 @@
         <w:color w:val="C00000"/>
         <w:lang w:eastAsia="ar-SA" w:bidi="ar-SA"/>
       </w:rPr>
-      <w:t>12</w:t>
+      <w:t>9</w:t>
     </w:r>
     <w:r>
       <w:rPr>
@@ -14559,13 +15312,13 @@
 </file>
 
 <file path=word/footer5.xml><?xml version="1.0" encoding="utf-8"?>
-<w:ftr xmlns:wpc="http://schemas.microsoft.com/office/word/2010/wordprocessingCanvas" xmlns:cx="http://schemas.microsoft.com/office/drawing/2014/chartex" xmlns:cx1="http://schemas.microsoft.com/office/drawing/2015/9/8/chartex" xmlns:cx2="http://schemas.microsoft.com/office/drawing/2015/10/21/chartex" xmlns:cx3="http://schemas.microsoft.com/office/drawing/2016/5/9/chartex" xmlns:cx4="http://schemas.microsoft.com/office/drawing/2016/5/10/chartex" xmlns:cx5="http://schemas.microsoft.com/office/drawing/2016/5/11/chartex" xmlns:cx6="http://schemas.microsoft.com/office/drawing/2016/5/12/chartex" xmlns:cx7="http://schemas.microsoft.com/office/drawing/2016/5/13/chartex" xmlns:cx8="http://schemas.microsoft.com/office/drawing/2016/5/14/chartex" xmlns:mc="http://schemas.openxmlformats.org/markup-compatibility/2006" xmlns:aink="http://schemas.microsoft.com/office/drawing/2016/ink" xmlns:am3d="http://schemas.microsoft.com/office/drawing/2017/model3d" xmlns:o="urn:schemas-microsoft-com:office:office" xmlns:r="http://schemas.openxmlformats.org/officeDocument/2006/relationships" xmlns:m="http://schemas.openxmlformats.org/officeDocument/2006/math" xmlns:v="urn:schemas-microsoft-com:vml" xmlns:wp14="http://schemas.microsoft.com/office/word/2010/wordprocessingDrawing" xmlns:wp="http://schemas.openxmlformats.org/drawingml/2006/wordprocessingDrawing" xmlns:w10="urn:schemas-microsoft-com:office:word" xmlns:w="http://schemas.openxmlformats.org/wordprocessingml/2006/main" xmlns:w14="http://schemas.microsoft.com/office/word/2010/wordml" xmlns:w15="http://schemas.microsoft.com/office/word/2012/wordml" xmlns:w16cex="http://schemas.microsoft.com/office/word/2018/wordml/cex" xmlns:w16cid="http://schemas.microsoft.com/office/word/2016/wordml/cid" xmlns:w16="http://schemas.microsoft.com/office/word/2018/wordml" xmlns:w16se="http://schemas.microsoft.com/office/word/2015/wordml/symex" xmlns:wpg="http://schemas.microsoft.com/office/word/2010/wordprocessingGroup" xmlns:wpi="http://schemas.microsoft.com/office/word/2010/wordprocessingInk" xmlns:wne="http://schemas.microsoft.com/office/word/2006/wordml" xmlns:wps="http://schemas.microsoft.com/office/word/2010/wordprocessingShape" mc:Ignorable="w14 w15 w16se w16cid w16 w16cex wp14">
+<w:ftr xmlns:wpc="http://schemas.microsoft.com/office/word/2010/wordprocessingCanvas" xmlns:cx="http://schemas.microsoft.com/office/drawing/2014/chartex" xmlns:mc="http://schemas.openxmlformats.org/markup-compatibility/2006" xmlns:o="urn:schemas-microsoft-com:office:office" xmlns:r="http://schemas.openxmlformats.org/officeDocument/2006/relationships" xmlns:m="http://schemas.openxmlformats.org/officeDocument/2006/math" xmlns:v="urn:schemas-microsoft-com:vml" xmlns:wp14="http://schemas.microsoft.com/office/word/2010/wordprocessingDrawing" xmlns:wp="http://schemas.openxmlformats.org/drawingml/2006/wordprocessingDrawing" xmlns:w10="urn:schemas-microsoft-com:office:word" xmlns:w="http://schemas.openxmlformats.org/wordprocessingml/2006/main" xmlns:w14="http://schemas.microsoft.com/office/word/2010/wordml" xmlns:w15="http://schemas.microsoft.com/office/word/2012/wordml" xmlns:w16se="http://schemas.microsoft.com/office/word/2015/wordml/symex" xmlns:wpg="http://schemas.microsoft.com/office/word/2010/wordprocessingGroup" xmlns:wpi="http://schemas.microsoft.com/office/word/2010/wordprocessingInk" xmlns:wne="http://schemas.microsoft.com/office/word/2006/wordml" xmlns:wps="http://schemas.microsoft.com/office/word/2010/wordprocessingShape" mc:Ignorable="w14 w15 w16se wp14">
   <w:p/>
 </w:ftr>
 </file>
 
 <file path=word/footnotes.xml><?xml version="1.0" encoding="utf-8"?>
-<w:footnotes xmlns:wpc="http://schemas.microsoft.com/office/word/2010/wordprocessingCanvas" xmlns:cx="http://schemas.microsoft.com/office/drawing/2014/chartex" xmlns:cx1="http://schemas.microsoft.com/office/drawing/2015/9/8/chartex" xmlns:cx2="http://schemas.microsoft.com/office/drawing/2015/10/21/chartex" xmlns:cx3="http://schemas.microsoft.com/office/drawing/2016/5/9/chartex" xmlns:cx4="http://schemas.microsoft.com/office/drawing/2016/5/10/chartex" xmlns:cx5="http://schemas.microsoft.com/office/drawing/2016/5/11/chartex" xmlns:cx6="http://schemas.microsoft.com/office/drawing/2016/5/12/chartex" xmlns:cx7="http://schemas.microsoft.com/office/drawing/2016/5/13/chartex" xmlns:cx8="http://schemas.microsoft.com/office/drawing/2016/5/14/chartex" xmlns:mc="http://schemas.openxmlformats.org/markup-compatibility/2006" xmlns:aink="http://schemas.microsoft.com/office/drawing/2016/ink" xmlns:am3d="http://schemas.microsoft.com/office/drawing/2017/model3d" xmlns:o="urn:schemas-microsoft-com:office:office" xmlns:r="http://schemas.openxmlformats.org/officeDocument/2006/relationships" xmlns:m="http://schemas.openxmlformats.org/officeDocument/2006/math" xmlns:v="urn:schemas-microsoft-com:vml" xmlns:wp14="http://schemas.microsoft.com/office/word/2010/wordprocessingDrawing" xmlns:wp="http://schemas.openxmlformats.org/drawingml/2006/wordprocessingDrawing" xmlns:w10="urn:schemas-microsoft-com:office:word" xmlns:w="http://schemas.openxmlformats.org/wordprocessingml/2006/main" xmlns:w14="http://schemas.microsoft.com/office/word/2010/wordml" xmlns:w15="http://schemas.microsoft.com/office/word/2012/wordml" xmlns:w16cex="http://schemas.microsoft.com/office/word/2018/wordml/cex" xmlns:w16cid="http://schemas.microsoft.com/office/word/2016/wordml/cid" xmlns:w16="http://schemas.microsoft.com/office/word/2018/wordml" xmlns:w16se="http://schemas.microsoft.com/office/word/2015/wordml/symex" xmlns:wpg="http://schemas.microsoft.com/office/word/2010/wordprocessingGroup" xmlns:wpi="http://schemas.microsoft.com/office/word/2010/wordprocessingInk" xmlns:wne="http://schemas.microsoft.com/office/word/2006/wordml" xmlns:wps="http://schemas.microsoft.com/office/word/2010/wordprocessingShape" mc:Ignorable="w14 w15 w16se w16cid w16 w16cex wp14">
+<w:footnotes xmlns:wpc="http://schemas.microsoft.com/office/word/2010/wordprocessingCanvas" xmlns:cx="http://schemas.microsoft.com/office/drawing/2014/chartex" xmlns:mc="http://schemas.openxmlformats.org/markup-compatibility/2006" xmlns:o="urn:schemas-microsoft-com:office:office" xmlns:r="http://schemas.openxmlformats.org/officeDocument/2006/relationships" xmlns:m="http://schemas.openxmlformats.org/officeDocument/2006/math" xmlns:v="urn:schemas-microsoft-com:vml" xmlns:wp14="http://schemas.microsoft.com/office/word/2010/wordprocessingDrawing" xmlns:wp="http://schemas.openxmlformats.org/drawingml/2006/wordprocessingDrawing" xmlns:w10="urn:schemas-microsoft-com:office:word" xmlns:w="http://schemas.openxmlformats.org/wordprocessingml/2006/main" xmlns:w14="http://schemas.microsoft.com/office/word/2010/wordml" xmlns:w15="http://schemas.microsoft.com/office/word/2012/wordml" xmlns:w16se="http://schemas.microsoft.com/office/word/2015/wordml/symex" xmlns:wpg="http://schemas.microsoft.com/office/word/2010/wordprocessingGroup" xmlns:wpi="http://schemas.microsoft.com/office/word/2010/wordprocessingInk" xmlns:wne="http://schemas.microsoft.com/office/word/2006/wordml" xmlns:wps="http://schemas.microsoft.com/office/word/2010/wordprocessingShape" mc:Ignorable="w14 w15 w16se wp14">
   <w:footnote w:type="separator" w:id="-1">
     <w:p>
       <w:r>
@@ -14593,7 +15346,7 @@
 </file>
 
 <file path=word/header1.xml><?xml version="1.0" encoding="utf-8"?>
-<w:hdr xmlns:wpc="http://schemas.microsoft.com/office/word/2010/wordprocessingCanvas" xmlns:cx="http://schemas.microsoft.com/office/drawing/2014/chartex" xmlns:cx1="http://schemas.microsoft.com/office/drawing/2015/9/8/chartex" xmlns:cx2="http://schemas.microsoft.com/office/drawing/2015/10/21/chartex" xmlns:cx3="http://schemas.microsoft.com/office/drawing/2016/5/9/chartex" xmlns:cx4="http://schemas.microsoft.com/office/drawing/2016/5/10/chartex" xmlns:cx5="http://schemas.microsoft.com/office/drawing/2016/5/11/chartex" xmlns:cx6="http://schemas.microsoft.com/office/drawing/2016/5/12/chartex" xmlns:cx7="http://schemas.microsoft.com/office/drawing/2016/5/13/chartex" xmlns:cx8="http://schemas.microsoft.com/office/drawing/2016/5/14/chartex" xmlns:mc="http://schemas.openxmlformats.org/markup-compatibility/2006" xmlns:aink="http://schemas.microsoft.com/office/drawing/2016/ink" xmlns:am3d="http://schemas.microsoft.com/office/drawing/2017/model3d" xmlns:o="urn:schemas-microsoft-com:office:office" xmlns:r="http://schemas.openxmlformats.org/officeDocument/2006/relationships" xmlns:m="http://schemas.openxmlformats.org/officeDocument/2006/math" xmlns:v="urn:schemas-microsoft-com:vml" xmlns:wp14="http://schemas.microsoft.com/office/word/2010/wordprocessingDrawing" xmlns:wp="http://schemas.openxmlformats.org/drawingml/2006/wordprocessingDrawing" xmlns:w10="urn:schemas-microsoft-com:office:word" xmlns:w="http://schemas.openxmlformats.org/wordprocessingml/2006/main" xmlns:w14="http://schemas.microsoft.com/office/word/2010/wordml" xmlns:w15="http://schemas.microsoft.com/office/word/2012/wordml" xmlns:w16cex="http://schemas.microsoft.com/office/word/2018/wordml/cex" xmlns:w16cid="http://schemas.microsoft.com/office/word/2016/wordml/cid" xmlns:w16="http://schemas.microsoft.com/office/word/2018/wordml" xmlns:w16se="http://schemas.microsoft.com/office/word/2015/wordml/symex" xmlns:wpg="http://schemas.microsoft.com/office/word/2010/wordprocessingGroup" xmlns:wpi="http://schemas.microsoft.com/office/word/2010/wordprocessingInk" xmlns:wne="http://schemas.microsoft.com/office/word/2006/wordml" xmlns:wps="http://schemas.microsoft.com/office/word/2010/wordprocessingShape" mc:Ignorable="w14 w15 w16se w16cid w16 w16cex wp14">
+<w:hdr xmlns:wpc="http://schemas.microsoft.com/office/word/2010/wordprocessingCanvas" xmlns:cx="http://schemas.microsoft.com/office/drawing/2014/chartex" xmlns:mc="http://schemas.openxmlformats.org/markup-compatibility/2006" xmlns:o="urn:schemas-microsoft-com:office:office" xmlns:r="http://schemas.openxmlformats.org/officeDocument/2006/relationships" xmlns:m="http://schemas.openxmlformats.org/officeDocument/2006/math" xmlns:v="urn:schemas-microsoft-com:vml" xmlns:wp14="http://schemas.microsoft.com/office/word/2010/wordprocessingDrawing" xmlns:wp="http://schemas.openxmlformats.org/drawingml/2006/wordprocessingDrawing" xmlns:w10="urn:schemas-microsoft-com:office:word" xmlns:w="http://schemas.openxmlformats.org/wordprocessingml/2006/main" xmlns:w14="http://schemas.microsoft.com/office/word/2010/wordml" xmlns:w15="http://schemas.microsoft.com/office/word/2012/wordml" xmlns:w16se="http://schemas.microsoft.com/office/word/2015/wordml/symex" xmlns:wpg="http://schemas.microsoft.com/office/word/2010/wordprocessingGroup" xmlns:wpi="http://schemas.microsoft.com/office/word/2010/wordprocessingInk" xmlns:wne="http://schemas.microsoft.com/office/word/2006/wordml" xmlns:wps="http://schemas.microsoft.com/office/word/2010/wordprocessingShape" mc:Ignorable="w14 w15 w16se wp14">
   <w:p>
     <w:pPr>
       <w:pStyle w:val="Header"/>
@@ -14625,13 +15378,13 @@
 </file>
 
 <file path=word/header2.xml><?xml version="1.0" encoding="utf-8"?>
-<w:hdr xmlns:wpc="http://schemas.microsoft.com/office/word/2010/wordprocessingCanvas" xmlns:cx="http://schemas.microsoft.com/office/drawing/2014/chartex" xmlns:cx1="http://schemas.microsoft.com/office/drawing/2015/9/8/chartex" xmlns:cx2="http://schemas.microsoft.com/office/drawing/2015/10/21/chartex" xmlns:cx3="http://schemas.microsoft.com/office/drawing/2016/5/9/chartex" xmlns:cx4="http://schemas.microsoft.com/office/drawing/2016/5/10/chartex" xmlns:cx5="http://schemas.microsoft.com/office/drawing/2016/5/11/chartex" xmlns:cx6="http://schemas.microsoft.com/office/drawing/2016/5/12/chartex" xmlns:cx7="http://schemas.microsoft.com/office/drawing/2016/5/13/chartex" xmlns:cx8="http://schemas.microsoft.com/office/drawing/2016/5/14/chartex" xmlns:mc="http://schemas.openxmlformats.org/markup-compatibility/2006" xmlns:aink="http://schemas.microsoft.com/office/drawing/2016/ink" xmlns:am3d="http://schemas.microsoft.com/office/drawing/2017/model3d" xmlns:o="urn:schemas-microsoft-com:office:office" xmlns:r="http://schemas.openxmlformats.org/officeDocument/2006/relationships" xmlns:m="http://schemas.openxmlformats.org/officeDocument/2006/math" xmlns:v="urn:schemas-microsoft-com:vml" xmlns:wp14="http://schemas.microsoft.com/office/word/2010/wordprocessingDrawing" xmlns:wp="http://schemas.openxmlformats.org/drawingml/2006/wordprocessingDrawing" xmlns:w10="urn:schemas-microsoft-com:office:word" xmlns:w="http://schemas.openxmlformats.org/wordprocessingml/2006/main" xmlns:w14="http://schemas.microsoft.com/office/word/2010/wordml" xmlns:w15="http://schemas.microsoft.com/office/word/2012/wordml" xmlns:w16cex="http://schemas.microsoft.com/office/word/2018/wordml/cex" xmlns:w16cid="http://schemas.microsoft.com/office/word/2016/wordml/cid" xmlns:w16="http://schemas.microsoft.com/office/word/2018/wordml" xmlns:w16se="http://schemas.microsoft.com/office/word/2015/wordml/symex" xmlns:wpg="http://schemas.microsoft.com/office/word/2010/wordprocessingGroup" xmlns:wpi="http://schemas.microsoft.com/office/word/2010/wordprocessingInk" xmlns:wne="http://schemas.microsoft.com/office/word/2006/wordml" xmlns:wps="http://schemas.microsoft.com/office/word/2010/wordprocessingShape" mc:Ignorable="w14 w15 w16se w16cid w16 w16cex wp14">
+<w:hdr xmlns:wpc="http://schemas.microsoft.com/office/word/2010/wordprocessingCanvas" xmlns:cx="http://schemas.microsoft.com/office/drawing/2014/chartex" xmlns:mc="http://schemas.openxmlformats.org/markup-compatibility/2006" xmlns:o="urn:schemas-microsoft-com:office:office" xmlns:r="http://schemas.openxmlformats.org/officeDocument/2006/relationships" xmlns:m="http://schemas.openxmlformats.org/officeDocument/2006/math" xmlns:v="urn:schemas-microsoft-com:vml" xmlns:wp14="http://schemas.microsoft.com/office/word/2010/wordprocessingDrawing" xmlns:wp="http://schemas.openxmlformats.org/drawingml/2006/wordprocessingDrawing" xmlns:w10="urn:schemas-microsoft-com:office:word" xmlns:w="http://schemas.openxmlformats.org/wordprocessingml/2006/main" xmlns:w14="http://schemas.microsoft.com/office/word/2010/wordml" xmlns:w15="http://schemas.microsoft.com/office/word/2012/wordml" xmlns:w16se="http://schemas.microsoft.com/office/word/2015/wordml/symex" xmlns:wpg="http://schemas.microsoft.com/office/word/2010/wordprocessingGroup" xmlns:wpi="http://schemas.microsoft.com/office/word/2010/wordprocessingInk" xmlns:wne="http://schemas.microsoft.com/office/word/2006/wordml" xmlns:wps="http://schemas.microsoft.com/office/word/2010/wordprocessingShape" mc:Ignorable="w14 w15 w16se wp14">
   <w:p/>
 </w:hdr>
 </file>
 
 <file path=word/header3.xml><?xml version="1.0" encoding="utf-8"?>
-<w:hdr xmlns:wpc="http://schemas.microsoft.com/office/word/2010/wordprocessingCanvas" xmlns:cx="http://schemas.microsoft.com/office/drawing/2014/chartex" xmlns:cx1="http://schemas.microsoft.com/office/drawing/2015/9/8/chartex" xmlns:cx2="http://schemas.microsoft.com/office/drawing/2015/10/21/chartex" xmlns:cx3="http://schemas.microsoft.com/office/drawing/2016/5/9/chartex" xmlns:cx4="http://schemas.microsoft.com/office/drawing/2016/5/10/chartex" xmlns:cx5="http://schemas.microsoft.com/office/drawing/2016/5/11/chartex" xmlns:cx6="http://schemas.microsoft.com/office/drawing/2016/5/12/chartex" xmlns:cx7="http://schemas.microsoft.com/office/drawing/2016/5/13/chartex" xmlns:cx8="http://schemas.microsoft.com/office/drawing/2016/5/14/chartex" xmlns:mc="http://schemas.openxmlformats.org/markup-compatibility/2006" xmlns:aink="http://schemas.microsoft.com/office/drawing/2016/ink" xmlns:am3d="http://schemas.microsoft.com/office/drawing/2017/model3d" xmlns:o="urn:schemas-microsoft-com:office:office" xmlns:r="http://schemas.openxmlformats.org/officeDocument/2006/relationships" xmlns:m="http://schemas.openxmlformats.org/officeDocument/2006/math" xmlns:v="urn:schemas-microsoft-com:vml" xmlns:wp14="http://schemas.microsoft.com/office/word/2010/wordprocessingDrawing" xmlns:wp="http://schemas.openxmlformats.org/drawingml/2006/wordprocessingDrawing" xmlns:w10="urn:schemas-microsoft-com:office:word" xmlns:w="http://schemas.openxmlformats.org/wordprocessingml/2006/main" xmlns:w14="http://schemas.microsoft.com/office/word/2010/wordml" xmlns:w15="http://schemas.microsoft.com/office/word/2012/wordml" xmlns:w16cex="http://schemas.microsoft.com/office/word/2018/wordml/cex" xmlns:w16cid="http://schemas.microsoft.com/office/word/2016/wordml/cid" xmlns:w16="http://schemas.microsoft.com/office/word/2018/wordml" xmlns:w16se="http://schemas.microsoft.com/office/word/2015/wordml/symex" xmlns:wpg="http://schemas.microsoft.com/office/word/2010/wordprocessingGroup" xmlns:wpi="http://schemas.microsoft.com/office/word/2010/wordprocessingInk" xmlns:wne="http://schemas.microsoft.com/office/word/2006/wordml" xmlns:wps="http://schemas.microsoft.com/office/word/2010/wordprocessingShape" mc:Ignorable="w14 w15 w16se w16cid w16 w16cex wp14">
+<w:hdr xmlns:wpc="http://schemas.microsoft.com/office/word/2010/wordprocessingCanvas" xmlns:cx="http://schemas.microsoft.com/office/drawing/2014/chartex" xmlns:mc="http://schemas.openxmlformats.org/markup-compatibility/2006" xmlns:o="urn:schemas-microsoft-com:office:office" xmlns:r="http://schemas.openxmlformats.org/officeDocument/2006/relationships" xmlns:m="http://schemas.openxmlformats.org/officeDocument/2006/math" xmlns:v="urn:schemas-microsoft-com:vml" xmlns:wp14="http://schemas.microsoft.com/office/word/2010/wordprocessingDrawing" xmlns:wp="http://schemas.openxmlformats.org/drawingml/2006/wordprocessingDrawing" xmlns:w10="urn:schemas-microsoft-com:office:word" xmlns:w="http://schemas.openxmlformats.org/wordprocessingml/2006/main" xmlns:w14="http://schemas.microsoft.com/office/word/2010/wordml" xmlns:w15="http://schemas.microsoft.com/office/word/2012/wordml" xmlns:w16se="http://schemas.microsoft.com/office/word/2015/wordml/symex" xmlns:wpg="http://schemas.microsoft.com/office/word/2010/wordprocessingGroup" xmlns:wpi="http://schemas.microsoft.com/office/word/2010/wordprocessingInk" xmlns:wne="http://schemas.microsoft.com/office/word/2006/wordml" xmlns:wps="http://schemas.microsoft.com/office/word/2010/wordprocessingShape" mc:Ignorable="w14 w15 w16se wp14">
   <w:p>
     <w:pPr>
       <w:pStyle w:val="Header"/>
@@ -14656,6 +15409,7 @@
         <w:color w:val="2A62A6"/>
         <w:sz w:val="32"/>
         <w:szCs w:val="32"/>
+        <w:lang w:eastAsia="en-US" w:bidi="ar-SA"/>
       </w:rPr>
       <mc:AlternateContent>
         <mc:Choice Requires="wps">
@@ -14741,7 +15495,7 @@
               <v:stroke joinstyle="miter"/>
               <v:path gradientshapeok="t" o:connecttype="rect"/>
             </v:shapetype>
-            <v:shape id="Text Box 14" o:spid="_x0000_s1027" type="#_x0000_t202" style="position:absolute;left:0;text-align:left;margin-left:-78.05pt;margin-top:-10.3pt;width:71.35pt;height:30.7pt;z-index:251659264;visibility:visible;mso-wrap-style:square;mso-width-percent:0;mso-height-percent:0;mso-wrap-distance-left:9pt;mso-wrap-distance-top:0;mso-wrap-distance-right:9pt;mso-wrap-distance-bottom:0;mso-position-horizontal:absolute;mso-position-horizontal-relative:margin;mso-position-vertical:absolute;mso-position-vertical-relative:text;mso-width-percent:0;mso-height-percent:0;mso-width-relative:margin;mso-height-relative:margin;v-text-anchor:top" o:gfxdata="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" fillcolor="white [3201]" strokeweight=".5pt">
+            <v:shape id="Text Box 14" o:spid="_x0000_s1027" type="#_x0000_t202" style="position:absolute;left:0;text-align:left;margin-left:-78.05pt;margin-top:-10.3pt;width:71.35pt;height:30.7pt;z-index:251658240;visibility:visible;mso-wrap-style:square;mso-width-percent:0;mso-height-percent:0;mso-wrap-distance-left:9pt;mso-wrap-distance-top:0;mso-wrap-distance-right:9pt;mso-wrap-distance-bottom:0;mso-position-horizontal:absolute;mso-position-horizontal-relative:margin;mso-position-vertical:absolute;mso-position-vertical-relative:text;mso-width-percent:0;mso-height-percent:0;mso-width-relative:margin;mso-height-relative:margin;v-text-anchor:top" o:gfxdata="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" fillcolor="white [3201]" strokeweight=".5pt">
               <v:textbox>
                 <w:txbxContent>
                   <w:p>
@@ -15095,13 +15849,13 @@
 </file>
 
 <file path=word/header4.xml><?xml version="1.0" encoding="utf-8"?>
-<w:hdr xmlns:wpc="http://schemas.microsoft.com/office/word/2010/wordprocessingCanvas" xmlns:cx="http://schemas.microsoft.com/office/drawing/2014/chartex" xmlns:cx1="http://schemas.microsoft.com/office/drawing/2015/9/8/chartex" xmlns:cx2="http://schemas.microsoft.com/office/drawing/2015/10/21/chartex" xmlns:cx3="http://schemas.microsoft.com/office/drawing/2016/5/9/chartex" xmlns:cx4="http://schemas.microsoft.com/office/drawing/2016/5/10/chartex" xmlns:cx5="http://schemas.microsoft.com/office/drawing/2016/5/11/chartex" xmlns:cx6="http://schemas.microsoft.com/office/drawing/2016/5/12/chartex" xmlns:cx7="http://schemas.microsoft.com/office/drawing/2016/5/13/chartex" xmlns:cx8="http://schemas.microsoft.com/office/drawing/2016/5/14/chartex" xmlns:mc="http://schemas.openxmlformats.org/markup-compatibility/2006" xmlns:aink="http://schemas.microsoft.com/office/drawing/2016/ink" xmlns:am3d="http://schemas.microsoft.com/office/drawing/2017/model3d" xmlns:o="urn:schemas-microsoft-com:office:office" xmlns:r="http://schemas.openxmlformats.org/officeDocument/2006/relationships" xmlns:m="http://schemas.openxmlformats.org/officeDocument/2006/math" xmlns:v="urn:schemas-microsoft-com:vml" xmlns:wp14="http://schemas.microsoft.com/office/word/2010/wordprocessingDrawing" xmlns:wp="http://schemas.openxmlformats.org/drawingml/2006/wordprocessingDrawing" xmlns:w10="urn:schemas-microsoft-com:office:word" xmlns:w="http://schemas.openxmlformats.org/wordprocessingml/2006/main" xmlns:w14="http://schemas.microsoft.com/office/word/2010/wordml" xmlns:w15="http://schemas.microsoft.com/office/word/2012/wordml" xmlns:w16cex="http://schemas.microsoft.com/office/word/2018/wordml/cex" xmlns:w16cid="http://schemas.microsoft.com/office/word/2016/wordml/cid" xmlns:w16="http://schemas.microsoft.com/office/word/2018/wordml" xmlns:w16se="http://schemas.microsoft.com/office/word/2015/wordml/symex" xmlns:wpg="http://schemas.microsoft.com/office/word/2010/wordprocessingGroup" xmlns:wpi="http://schemas.microsoft.com/office/word/2010/wordprocessingInk" xmlns:wne="http://schemas.microsoft.com/office/word/2006/wordml" xmlns:wps="http://schemas.microsoft.com/office/word/2010/wordprocessingShape" mc:Ignorable="w14 w15 w16se w16cid w16 w16cex wp14">
+<w:hdr xmlns:wpc="http://schemas.microsoft.com/office/word/2010/wordprocessingCanvas" xmlns:cx="http://schemas.microsoft.com/office/drawing/2014/chartex" xmlns:mc="http://schemas.openxmlformats.org/markup-compatibility/2006" xmlns:o="urn:schemas-microsoft-com:office:office" xmlns:r="http://schemas.openxmlformats.org/officeDocument/2006/relationships" xmlns:m="http://schemas.openxmlformats.org/officeDocument/2006/math" xmlns:v="urn:schemas-microsoft-com:vml" xmlns:wp14="http://schemas.microsoft.com/office/word/2010/wordprocessingDrawing" xmlns:wp="http://schemas.openxmlformats.org/drawingml/2006/wordprocessingDrawing" xmlns:w10="urn:schemas-microsoft-com:office:word" xmlns:w="http://schemas.openxmlformats.org/wordprocessingml/2006/main" xmlns:w14="http://schemas.microsoft.com/office/word/2010/wordml" xmlns:w15="http://schemas.microsoft.com/office/word/2012/wordml" xmlns:w16se="http://schemas.microsoft.com/office/word/2015/wordml/symex" xmlns:wpg="http://schemas.microsoft.com/office/word/2010/wordprocessingGroup" xmlns:wpi="http://schemas.microsoft.com/office/word/2010/wordprocessingInk" xmlns:wne="http://schemas.microsoft.com/office/word/2006/wordml" xmlns:wps="http://schemas.microsoft.com/office/word/2010/wordprocessingShape" mc:Ignorable="w14 w15 w16se wp14">
   <w:p/>
 </w:hdr>
 </file>
 
 <file path=word/numbering.xml><?xml version="1.0" encoding="utf-8"?>
-<w:numbering xmlns:wpc="http://schemas.microsoft.com/office/word/2010/wordprocessingCanvas" xmlns:cx="http://schemas.microsoft.com/office/drawing/2014/chartex" xmlns:cx1="http://schemas.microsoft.com/office/drawing/2015/9/8/chartex" xmlns:cx2="http://schemas.microsoft.com/office/drawing/2015/10/21/chartex" xmlns:cx3="http://schemas.microsoft.com/office/drawing/2016/5/9/chartex" xmlns:cx4="http://schemas.microsoft.com/office/drawing/2016/5/10/chartex" xmlns:cx5="http://schemas.microsoft.com/office/drawing/2016/5/11/chartex" xmlns:cx6="http://schemas.microsoft.com/office/drawing/2016/5/12/chartex" xmlns:cx7="http://schemas.microsoft.com/office/drawing/2016/5/13/chartex" xmlns:cx8="http://schemas.microsoft.com/office/drawing/2016/5/14/chartex" xmlns:mc="http://schemas.openxmlformats.org/markup-compatibility/2006" xmlns:aink="http://schemas.microsoft.com/office/drawing/2016/ink" xmlns:am3d="http://schemas.microsoft.com/office/drawing/2017/model3d" xmlns:o="urn:schemas-microsoft-com:office:office" xmlns:r="http://schemas.openxmlformats.org/officeDocument/2006/relationships" xmlns:m="http://schemas.openxmlformats.org/officeDocument/2006/math" xmlns:v="urn:schemas-microsoft-com:vml" xmlns:wp14="http://schemas.microsoft.com/office/word/2010/wordprocessingDrawing" xmlns:wp="http://schemas.openxmlformats.org/drawingml/2006/wordprocessingDrawing" xmlns:w10="urn:schemas-microsoft-com:office:word" xmlns:w="http://schemas.openxmlformats.org/wordprocessingml/2006/main" xmlns:w14="http://schemas.microsoft.com/office/word/2010/wordml" xmlns:w15="http://schemas.microsoft.com/office/word/2012/wordml" xmlns:w16cex="http://schemas.microsoft.com/office/word/2018/wordml/cex" xmlns:w16cid="http://schemas.microsoft.com/office/word/2016/wordml/cid" xmlns:w16="http://schemas.microsoft.com/office/word/2018/wordml" xmlns:w16se="http://schemas.microsoft.com/office/word/2015/wordml/symex" xmlns:wpg="http://schemas.microsoft.com/office/word/2010/wordprocessingGroup" xmlns:wpi="http://schemas.microsoft.com/office/word/2010/wordprocessingInk" xmlns:wne="http://schemas.microsoft.com/office/word/2006/wordml" xmlns:wps="http://schemas.microsoft.com/office/word/2010/wordprocessingShape" mc:Ignorable="w14 w15 w16se w16cid w16 w16cex wp14">
+<w:numbering xmlns:wpc="http://schemas.microsoft.com/office/word/2010/wordprocessingCanvas" xmlns:cx="http://schemas.microsoft.com/office/drawing/2014/chartex" xmlns:mc="http://schemas.openxmlformats.org/markup-compatibility/2006" xmlns:o="urn:schemas-microsoft-com:office:office" xmlns:r="http://schemas.openxmlformats.org/officeDocument/2006/relationships" xmlns:m="http://schemas.openxmlformats.org/officeDocument/2006/math" xmlns:v="urn:schemas-microsoft-com:vml" xmlns:wp14="http://schemas.microsoft.com/office/word/2010/wordprocessingDrawing" xmlns:wp="http://schemas.openxmlformats.org/drawingml/2006/wordprocessingDrawing" xmlns:w10="urn:schemas-microsoft-com:office:word" xmlns:w="http://schemas.openxmlformats.org/wordprocessingml/2006/main" xmlns:w14="http://schemas.microsoft.com/office/word/2010/wordml" xmlns:w15="http://schemas.microsoft.com/office/word/2012/wordml" xmlns:w16se="http://schemas.microsoft.com/office/word/2015/wordml/symex" xmlns:wpg="http://schemas.microsoft.com/office/word/2010/wordprocessingGroup" xmlns:wpi="http://schemas.microsoft.com/office/word/2010/wordprocessingInk" xmlns:wne="http://schemas.microsoft.com/office/word/2006/wordml" xmlns:wps="http://schemas.microsoft.com/office/word/2010/wordprocessingShape" mc:Ignorable="w14 w15 w16se wp14">
   <w:abstractNum w:abstractNumId="0" w15:restartNumberingAfterBreak="0">
     <w:nsid w:val="00000001"/>
     <w:multiLevelType w:val="multilevel"/>
@@ -17832,6 +18586,155 @@
     </w:lvl>
   </w:abstractNum>
   <w:abstractNum w:abstractNumId="35" w15:restartNumberingAfterBreak="0">
+    <w:nsid w:val="61E30A30"/>
+    <w:multiLevelType w:val="multilevel"/>
+    <w:tmpl w:val="F57ADD5A"/>
+    <w:lvl w:ilvl="0">
+      <w:start w:val="1"/>
+      <w:numFmt w:val="bullet"/>
+      <w:lvlText w:val=""/>
+      <w:lvlJc w:val="left"/>
+      <w:pPr>
+        <w:tabs>
+          <w:tab w:val="num" w:pos="720"/>
+        </w:tabs>
+        <w:ind w:left="720" w:hanging="360"/>
+      </w:pPr>
+      <w:rPr>
+        <w:rFonts w:ascii="Symbol" w:hAnsi="Symbol" w:hint="default"/>
+        <w:sz w:val="20"/>
+      </w:rPr>
+    </w:lvl>
+    <w:lvl w:ilvl="1" w:tentative="1">
+      <w:start w:val="1"/>
+      <w:numFmt w:val="bullet"/>
+      <w:lvlText w:val="o"/>
+      <w:lvlJc w:val="left"/>
+      <w:pPr>
+        <w:tabs>
+          <w:tab w:val="num" w:pos="1440"/>
+        </w:tabs>
+        <w:ind w:left="1440" w:hanging="360"/>
+      </w:pPr>
+      <w:rPr>
+        <w:rFonts w:ascii="Courier New" w:hAnsi="Courier New" w:hint="default"/>
+        <w:sz w:val="20"/>
+      </w:rPr>
+    </w:lvl>
+    <w:lvl w:ilvl="2" w:tentative="1">
+      <w:start w:val="1"/>
+      <w:numFmt w:val="bullet"/>
+      <w:lvlText w:val=""/>
+      <w:lvlJc w:val="left"/>
+      <w:pPr>
+        <w:tabs>
+          <w:tab w:val="num" w:pos="2160"/>
+        </w:tabs>
+        <w:ind w:left="2160" w:hanging="360"/>
+      </w:pPr>
+      <w:rPr>
+        <w:rFonts w:ascii="Wingdings" w:hAnsi="Wingdings" w:hint="default"/>
+        <w:sz w:val="20"/>
+      </w:rPr>
+    </w:lvl>
+    <w:lvl w:ilvl="3" w:tentative="1">
+      <w:start w:val="1"/>
+      <w:numFmt w:val="bullet"/>
+      <w:lvlText w:val=""/>
+      <w:lvlJc w:val="left"/>
+      <w:pPr>
+        <w:tabs>
+          <w:tab w:val="num" w:pos="2880"/>
+        </w:tabs>
+        <w:ind w:left="2880" w:hanging="360"/>
+      </w:pPr>
+      <w:rPr>
+        <w:rFonts w:ascii="Wingdings" w:hAnsi="Wingdings" w:hint="default"/>
+        <w:sz w:val="20"/>
+      </w:rPr>
+    </w:lvl>
+    <w:lvl w:ilvl="4" w:tentative="1">
+      <w:start w:val="1"/>
+      <w:numFmt w:val="bullet"/>
+      <w:lvlText w:val=""/>
+      <w:lvlJc w:val="left"/>
+      <w:pPr>
+        <w:tabs>
+          <w:tab w:val="num" w:pos="3600"/>
+        </w:tabs>
+        <w:ind w:left="3600" w:hanging="360"/>
+      </w:pPr>
+      <w:rPr>
+        <w:rFonts w:ascii="Wingdings" w:hAnsi="Wingdings" w:hint="default"/>
+        <w:sz w:val="20"/>
+      </w:rPr>
+    </w:lvl>
+    <w:lvl w:ilvl="5" w:tentative="1">
+      <w:start w:val="1"/>
+      <w:numFmt w:val="bullet"/>
+      <w:lvlText w:val=""/>
+      <w:lvlJc w:val="left"/>
+      <w:pPr>
+        <w:tabs>
+          <w:tab w:val="num" w:pos="4320"/>
+        </w:tabs>
+        <w:ind w:left="4320" w:hanging="360"/>
+      </w:pPr>
+      <w:rPr>
+        <w:rFonts w:ascii="Wingdings" w:hAnsi="Wingdings" w:hint="default"/>
+        <w:sz w:val="20"/>
+      </w:rPr>
+    </w:lvl>
+    <w:lvl w:ilvl="6" w:tentative="1">
+      <w:start w:val="1"/>
+      <w:numFmt w:val="bullet"/>
+      <w:lvlText w:val=""/>
+      <w:lvlJc w:val="left"/>
+      <w:pPr>
+        <w:tabs>
+          <w:tab w:val="num" w:pos="5040"/>
+        </w:tabs>
+        <w:ind w:left="5040" w:hanging="360"/>
+      </w:pPr>
+      <w:rPr>
+        <w:rFonts w:ascii="Wingdings" w:hAnsi="Wingdings" w:hint="default"/>
+        <w:sz w:val="20"/>
+      </w:rPr>
+    </w:lvl>
+    <w:lvl w:ilvl="7" w:tentative="1">
+      <w:start w:val="1"/>
+      <w:numFmt w:val="bullet"/>
+      <w:lvlText w:val=""/>
+      <w:lvlJc w:val="left"/>
+      <w:pPr>
+        <w:tabs>
+          <w:tab w:val="num" w:pos="5760"/>
+        </w:tabs>
+        <w:ind w:left="5760" w:hanging="360"/>
+      </w:pPr>
+      <w:rPr>
+        <w:rFonts w:ascii="Wingdings" w:hAnsi="Wingdings" w:hint="default"/>
+        <w:sz w:val="20"/>
+      </w:rPr>
+    </w:lvl>
+    <w:lvl w:ilvl="8" w:tentative="1">
+      <w:start w:val="1"/>
+      <w:numFmt w:val="bullet"/>
+      <w:lvlText w:val=""/>
+      <w:lvlJc w:val="left"/>
+      <w:pPr>
+        <w:tabs>
+          <w:tab w:val="num" w:pos="6480"/>
+        </w:tabs>
+        <w:ind w:left="6480" w:hanging="360"/>
+      </w:pPr>
+      <w:rPr>
+        <w:rFonts w:ascii="Wingdings" w:hAnsi="Wingdings" w:hint="default"/>
+        <w:sz w:val="20"/>
+      </w:rPr>
+    </w:lvl>
+  </w:abstractNum>
+  <w:abstractNum w:abstractNumId="36" w15:restartNumberingAfterBreak="0">
     <w:nsid w:val="67C1146D"/>
     <w:multiLevelType w:val="hybridMultilevel"/>
     <w:tmpl w:val="7DA8282E"/>
@@ -17971,7 +18874,7 @@
       </w:rPr>
     </w:lvl>
   </w:abstractNum>
-  <w:abstractNum w:abstractNumId="36" w15:restartNumberingAfterBreak="0">
+  <w:abstractNum w:abstractNumId="37" w15:restartNumberingAfterBreak="0">
     <w:nsid w:val="6E6566D4"/>
     <w:multiLevelType w:val="hybridMultilevel"/>
     <w:tmpl w:val="DC94D102"/>
@@ -18060,7 +18963,7 @@
       </w:pPr>
     </w:lvl>
   </w:abstractNum>
-  <w:abstractNum w:abstractNumId="37" w15:restartNumberingAfterBreak="0">
+  <w:abstractNum w:abstractNumId="38" w15:restartNumberingAfterBreak="0">
     <w:nsid w:val="7745669D"/>
     <w:multiLevelType w:val="hybridMultilevel"/>
     <w:tmpl w:val="7C84415A"/>
@@ -18149,7 +19052,7 @@
       </w:pPr>
     </w:lvl>
   </w:abstractNum>
-  <w:abstractNum w:abstractNumId="38" w15:restartNumberingAfterBreak="0">
+  <w:abstractNum w:abstractNumId="39" w15:restartNumberingAfterBreak="0">
     <w:nsid w:val="79405515"/>
     <w:multiLevelType w:val="hybridMultilevel"/>
     <w:tmpl w:val="B588D586"/>
@@ -18265,7 +19168,7 @@
       </w:pPr>
     </w:lvl>
   </w:abstractNum>
-  <w:abstractNum w:abstractNumId="39" w15:restartNumberingAfterBreak="0">
+  <w:abstractNum w:abstractNumId="40" w15:restartNumberingAfterBreak="0">
     <w:nsid w:val="795348F1"/>
     <w:multiLevelType w:val="multilevel"/>
     <w:tmpl w:val="00000011"/>
@@ -18436,10 +19339,10 @@
     <w:abstractNumId w:val="23"/>
   </w:num>
   <w:num w:numId="20">
-    <w:abstractNumId w:val="39"/>
+    <w:abstractNumId w:val="40"/>
   </w:num>
   <w:num w:numId="21">
-    <w:abstractNumId w:val="38"/>
+    <w:abstractNumId w:val="39"/>
   </w:num>
   <w:num w:numId="22">
     <w:abstractNumId w:val="22"/>
@@ -18457,7 +19360,7 @@
     <w:abstractNumId w:val="25"/>
   </w:num>
   <w:num w:numId="27">
-    <w:abstractNumId w:val="35"/>
+    <w:abstractNumId w:val="36"/>
   </w:num>
   <w:num w:numId="28">
     <w:abstractNumId w:val="30"/>
@@ -18487,22 +19390,25 @@
     <w:abstractNumId w:val="32"/>
   </w:num>
   <w:num w:numId="37">
-    <w:abstractNumId w:val="36"/>
+    <w:abstractNumId w:val="37"/>
   </w:num>
   <w:num w:numId="38">
     <w:abstractNumId w:val="26"/>
   </w:num>
   <w:num w:numId="39">
-    <w:abstractNumId w:val="37"/>
+    <w:abstractNumId w:val="38"/>
   </w:num>
   <w:num w:numId="40">
     <w:abstractNumId w:val="18"/>
+  </w:num>
+  <w:num w:numId="41">
+    <w:abstractNumId w:val="35"/>
   </w:num>
 </w:numbering>
 </file>
 
 <file path=word/styles.xml><?xml version="1.0" encoding="utf-8"?>
-<w:styles xmlns:mc="http://schemas.openxmlformats.org/markup-compatibility/2006" xmlns:r="http://schemas.openxmlformats.org/officeDocument/2006/relationships" xmlns:w="http://schemas.openxmlformats.org/wordprocessingml/2006/main" xmlns:w14="http://schemas.microsoft.com/office/word/2010/wordml" xmlns:w15="http://schemas.microsoft.com/office/word/2012/wordml" xmlns:w16cex="http://schemas.microsoft.com/office/word/2018/wordml/cex" xmlns:w16cid="http://schemas.microsoft.com/office/word/2016/wordml/cid" xmlns:w16="http://schemas.microsoft.com/office/word/2018/wordml" xmlns:w16se="http://schemas.microsoft.com/office/word/2015/wordml/symex" mc:Ignorable="w14 w15 w16se w16cid w16 w16cex">
+<w:styles xmlns:mc="http://schemas.openxmlformats.org/markup-compatibility/2006" xmlns:r="http://schemas.openxmlformats.org/officeDocument/2006/relationships" xmlns:w="http://schemas.openxmlformats.org/wordprocessingml/2006/main" xmlns:w14="http://schemas.microsoft.com/office/word/2010/wordml" xmlns:w15="http://schemas.microsoft.com/office/word/2012/wordml" xmlns:w16se="http://schemas.microsoft.com/office/word/2015/wordml/symex" mc:Ignorable="w14 w15 w16se">
   <w:docDefaults>
     <w:rPrDefault>
       <w:rPr>
@@ -18512,7 +19418,7 @@
     </w:rPrDefault>
     <w:pPrDefault/>
   </w:docDefaults>
-  <w:latentStyles w:defLockedState="0" w:defUIPriority="0" w:defSemiHidden="0" w:defUnhideWhenUsed="0" w:defQFormat="0" w:count="376">
+  <w:latentStyles w:defLockedState="0" w:defUIPriority="0" w:defSemiHidden="0" w:defUnhideWhenUsed="0" w:defQFormat="0" w:count="371">
     <w:lsdException w:name="Normal" w:qFormat="1"/>
     <w:lsdException w:name="heading 1" w:qFormat="1"/>
     <w:lsdException w:name="heading 2" w:qFormat="1"/>
@@ -18876,11 +19782,6 @@
     <w:lsdException w:name="List Table 5 Dark Accent 6" w:uiPriority="50"/>
     <w:lsdException w:name="List Table 6 Colorful Accent 6" w:uiPriority="51"/>
     <w:lsdException w:name="List Table 7 Colorful Accent 6" w:uiPriority="52"/>
-    <w:lsdException w:name="Mention" w:semiHidden="1" w:uiPriority="99" w:unhideWhenUsed="1"/>
-    <w:lsdException w:name="Smart Hyperlink" w:semiHidden="1" w:uiPriority="99" w:unhideWhenUsed="1"/>
-    <w:lsdException w:name="Hashtag" w:semiHidden="1" w:uiPriority="99" w:unhideWhenUsed="1"/>
-    <w:lsdException w:name="Unresolved Mention" w:semiHidden="1" w:uiPriority="99" w:unhideWhenUsed="1"/>
-    <w:lsdException w:name="Smart Link" w:semiHidden="1" w:uiPriority="99" w:unhideWhenUsed="1"/>
   </w:latentStyles>
   <w:style w:type="paragraph" w:default="1" w:styleId="Normal">
     <w:name w:val="Normal"/>
@@ -19860,7 +20761,7 @@
       <w:bCs/>
     </w:rPr>
   </w:style>
-  <w:style w:type="character" w:styleId="UnresolvedMention">
+  <w:style w:type="character" w:customStyle="1" w:styleId="UnresolvedMention">
     <w:name w:val="Unresolved Mention"/>
     <w:basedOn w:val="DefaultParagraphFont"/>
     <w:uiPriority w:val="99"/>
@@ -20328,7 +21229,7 @@
 </file>
 
 <file path=customXml/itemProps1.xml><?xml version="1.0" encoding="utf-8"?>
-<ds:datastoreItem xmlns:ds="http://schemas.openxmlformats.org/officeDocument/2006/customXml" ds:itemID="{765FEC69-B417-4A3A-B8F2-01425C708AC9}">
+<ds:datastoreItem xmlns:ds="http://schemas.openxmlformats.org/officeDocument/2006/customXml" ds:itemID="{E456158D-014A-4DF7-AD30-5EF9463CD4E4}">
   <ds:schemaRefs>
     <ds:schemaRef ds:uri="http://schemas.openxmlformats.org/officeDocument/2006/bibliography"/>
   </ds:schemaRefs>

</xml_diff>

<commit_message>
Thêm rủi ro 1
</commit_message>
<xml_diff>
--- a/docs/MyProjectMgnt.docx
+++ b/docs/MyProjectMgnt.docx
@@ -12946,6 +12946,1134 @@
       </w:r>
     </w:p>
     <w:p>
+      <w:pPr>
+        <w:widowControl/>
+        <w:suppressAutoHyphens w:val="0"/>
+        <w:spacing w:line="240" w:lineRule="auto"/>
+        <w:rPr>
+          <w:rFonts w:ascii="Times New Roman" w:eastAsia="Times New Roman" w:hAnsi="Times New Roman" w:cs="Times New Roman"/>
+          <w:sz w:val="24"/>
+          <w:szCs w:val="24"/>
+          <w:lang w:eastAsia="en-US" w:bidi="ar-SA"/>
+        </w:rPr>
+      </w:pPr>
+      <w:proofErr w:type="spellStart"/>
+      <w:r>
+        <w:rPr>
+          <w:rFonts w:eastAsia="Times New Roman" w:cs="Tahoma"/>
+          <w:color w:val="000000"/>
+          <w:lang w:eastAsia="en-US" w:bidi="ar-SA"/>
+        </w:rPr>
+        <w:t>Rủi</w:t>
+      </w:r>
+      <w:proofErr w:type="spellEnd"/>
+      <w:r>
+        <w:rPr>
+          <w:rFonts w:eastAsia="Times New Roman" w:cs="Tahoma"/>
+          <w:color w:val="000000"/>
+          <w:lang w:eastAsia="en-US" w:bidi="ar-SA"/>
+        </w:rPr>
+        <w:t xml:space="preserve"> </w:t>
+      </w:r>
+      <w:proofErr w:type="spellStart"/>
+      <w:r>
+        <w:rPr>
+          <w:rFonts w:eastAsia="Times New Roman" w:cs="Tahoma"/>
+          <w:color w:val="000000"/>
+          <w:lang w:eastAsia="en-US" w:bidi="ar-SA"/>
+        </w:rPr>
+        <w:t>ro</w:t>
+      </w:r>
+      <w:proofErr w:type="spellEnd"/>
+      <w:r>
+        <w:rPr>
+          <w:rFonts w:eastAsia="Times New Roman" w:cs="Tahoma"/>
+          <w:color w:val="000000"/>
+          <w:lang w:eastAsia="en-US" w:bidi="ar-SA"/>
+        </w:rPr>
+        <w:t xml:space="preserve"> 1: </w:t>
+      </w:r>
+    </w:p>
+    <w:p>
+      <w:pPr>
+        <w:widowControl/>
+        <w:numPr>
+          <w:ilvl w:val="0"/>
+          <w:numId w:val="42"/>
+        </w:numPr>
+        <w:suppressAutoHyphens w:val="0"/>
+        <w:spacing w:after="0" w:line="240" w:lineRule="auto"/>
+        <w:textAlignment w:val="baseline"/>
+        <w:rPr>
+          <w:rFonts w:eastAsia="Times New Roman" w:cs="Tahoma"/>
+          <w:color w:val="000000"/>
+          <w:lang w:eastAsia="en-US" w:bidi="ar-SA"/>
+        </w:rPr>
+      </w:pPr>
+      <w:proofErr w:type="spellStart"/>
+      <w:r>
+        <w:rPr>
+          <w:rFonts w:eastAsia="Times New Roman" w:cs="Tahoma"/>
+          <w:color w:val="000000"/>
+          <w:lang w:eastAsia="en-US" w:bidi="ar-SA"/>
+        </w:rPr>
+        <w:t>Tên</w:t>
+      </w:r>
+      <w:proofErr w:type="spellEnd"/>
+      <w:r>
+        <w:rPr>
+          <w:rFonts w:eastAsia="Times New Roman" w:cs="Tahoma"/>
+          <w:color w:val="000000"/>
+          <w:lang w:eastAsia="en-US" w:bidi="ar-SA"/>
+        </w:rPr>
+        <w:t xml:space="preserve"> </w:t>
+      </w:r>
+      <w:proofErr w:type="spellStart"/>
+      <w:r>
+        <w:rPr>
+          <w:rFonts w:eastAsia="Times New Roman" w:cs="Tahoma"/>
+          <w:color w:val="000000"/>
+          <w:lang w:eastAsia="en-US" w:bidi="ar-SA"/>
+        </w:rPr>
+        <w:t>rủi</w:t>
+      </w:r>
+      <w:proofErr w:type="spellEnd"/>
+      <w:r>
+        <w:rPr>
+          <w:rFonts w:eastAsia="Times New Roman" w:cs="Tahoma"/>
+          <w:color w:val="000000"/>
+          <w:lang w:eastAsia="en-US" w:bidi="ar-SA"/>
+        </w:rPr>
+        <w:t xml:space="preserve"> </w:t>
+      </w:r>
+      <w:proofErr w:type="spellStart"/>
+      <w:r>
+        <w:rPr>
+          <w:rFonts w:eastAsia="Times New Roman" w:cs="Tahoma"/>
+          <w:color w:val="000000"/>
+          <w:lang w:eastAsia="en-US" w:bidi="ar-SA"/>
+        </w:rPr>
+        <w:t>ro</w:t>
+      </w:r>
+      <w:proofErr w:type="spellEnd"/>
+      <w:r>
+        <w:rPr>
+          <w:rFonts w:eastAsia="Times New Roman" w:cs="Tahoma"/>
+          <w:color w:val="000000"/>
+          <w:lang w:eastAsia="en-US" w:bidi="ar-SA"/>
+        </w:rPr>
+        <w:t xml:space="preserve">: </w:t>
+      </w:r>
+      <w:proofErr w:type="spellStart"/>
+      <w:r>
+        <w:rPr>
+          <w:rFonts w:eastAsia="Times New Roman" w:cs="Tahoma"/>
+          <w:color w:val="000000"/>
+          <w:lang w:eastAsia="en-US" w:bidi="ar-SA"/>
+        </w:rPr>
+        <w:t>Trễ</w:t>
+      </w:r>
+      <w:proofErr w:type="spellEnd"/>
+      <w:r>
+        <w:rPr>
+          <w:rFonts w:eastAsia="Times New Roman" w:cs="Tahoma"/>
+          <w:color w:val="000000"/>
+          <w:lang w:eastAsia="en-US" w:bidi="ar-SA"/>
+        </w:rPr>
+        <w:t xml:space="preserve"> deadline  </w:t>
+      </w:r>
+    </w:p>
+    <w:p>
+      <w:pPr>
+        <w:widowControl/>
+        <w:numPr>
+          <w:ilvl w:val="0"/>
+          <w:numId w:val="42"/>
+        </w:numPr>
+        <w:suppressAutoHyphens w:val="0"/>
+        <w:spacing w:after="0" w:line="240" w:lineRule="auto"/>
+        <w:textAlignment w:val="baseline"/>
+        <w:rPr>
+          <w:rFonts w:eastAsia="Times New Roman" w:cs="Tahoma"/>
+          <w:color w:val="000000"/>
+          <w:lang w:eastAsia="en-US" w:bidi="ar-SA"/>
+        </w:rPr>
+      </w:pPr>
+      <w:r>
+        <w:rPr>
+          <w:rFonts w:eastAsia="Times New Roman" w:cs="Tahoma"/>
+          <w:color w:val="000000"/>
+          <w:lang w:eastAsia="en-US" w:bidi="ar-SA"/>
+        </w:rPr>
+        <w:t> </w:t>
+      </w:r>
+      <w:proofErr w:type="spellStart"/>
+      <w:r>
+        <w:rPr>
+          <w:rFonts w:eastAsia="Times New Roman" w:cs="Tahoma"/>
+          <w:color w:val="000000"/>
+          <w:lang w:eastAsia="en-US" w:bidi="ar-SA"/>
+        </w:rPr>
+        <w:t>Mô</w:t>
+      </w:r>
+      <w:proofErr w:type="spellEnd"/>
+      <w:r>
+        <w:rPr>
+          <w:rFonts w:eastAsia="Times New Roman" w:cs="Tahoma"/>
+          <w:color w:val="000000"/>
+          <w:lang w:eastAsia="en-US" w:bidi="ar-SA"/>
+        </w:rPr>
+        <w:t xml:space="preserve"> </w:t>
+      </w:r>
+      <w:proofErr w:type="spellStart"/>
+      <w:r>
+        <w:rPr>
+          <w:rFonts w:eastAsia="Times New Roman" w:cs="Tahoma"/>
+          <w:color w:val="000000"/>
+          <w:lang w:eastAsia="en-US" w:bidi="ar-SA"/>
+        </w:rPr>
+        <w:t>tả</w:t>
+      </w:r>
+      <w:proofErr w:type="spellEnd"/>
+      <w:r>
+        <w:rPr>
+          <w:rFonts w:eastAsia="Times New Roman" w:cs="Tahoma"/>
+          <w:color w:val="000000"/>
+          <w:lang w:eastAsia="en-US" w:bidi="ar-SA"/>
+        </w:rPr>
+        <w:t xml:space="preserve"> </w:t>
+      </w:r>
+      <w:proofErr w:type="spellStart"/>
+      <w:r>
+        <w:rPr>
+          <w:rFonts w:eastAsia="Times New Roman" w:cs="Tahoma"/>
+          <w:color w:val="000000"/>
+          <w:lang w:eastAsia="en-US" w:bidi="ar-SA"/>
+        </w:rPr>
+        <w:t>rủi</w:t>
+      </w:r>
+      <w:proofErr w:type="spellEnd"/>
+      <w:r>
+        <w:rPr>
+          <w:rFonts w:eastAsia="Times New Roman" w:cs="Tahoma"/>
+          <w:color w:val="000000"/>
+          <w:lang w:eastAsia="en-US" w:bidi="ar-SA"/>
+        </w:rPr>
+        <w:t xml:space="preserve"> </w:t>
+      </w:r>
+      <w:proofErr w:type="spellStart"/>
+      <w:r>
+        <w:rPr>
+          <w:rFonts w:eastAsia="Times New Roman" w:cs="Tahoma"/>
+          <w:color w:val="000000"/>
+          <w:lang w:eastAsia="en-US" w:bidi="ar-SA"/>
+        </w:rPr>
+        <w:t>ro</w:t>
+      </w:r>
+      <w:proofErr w:type="spellEnd"/>
+      <w:r>
+        <w:rPr>
+          <w:rFonts w:eastAsia="Times New Roman" w:cs="Tahoma"/>
+          <w:color w:val="000000"/>
+          <w:lang w:eastAsia="en-US" w:bidi="ar-SA"/>
+        </w:rPr>
+        <w:t xml:space="preserve">: </w:t>
+      </w:r>
+      <w:proofErr w:type="spellStart"/>
+      <w:r>
+        <w:rPr>
+          <w:rFonts w:eastAsia="Times New Roman" w:cs="Tahoma"/>
+          <w:color w:val="000000"/>
+          <w:lang w:eastAsia="en-US" w:bidi="ar-SA"/>
+        </w:rPr>
+        <w:t>thời</w:t>
+      </w:r>
+      <w:proofErr w:type="spellEnd"/>
+      <w:r>
+        <w:rPr>
+          <w:rFonts w:eastAsia="Times New Roman" w:cs="Tahoma"/>
+          <w:color w:val="000000"/>
+          <w:lang w:eastAsia="en-US" w:bidi="ar-SA"/>
+        </w:rPr>
+        <w:t xml:space="preserve"> </w:t>
+      </w:r>
+      <w:proofErr w:type="spellStart"/>
+      <w:r>
+        <w:rPr>
+          <w:rFonts w:eastAsia="Times New Roman" w:cs="Tahoma"/>
+          <w:color w:val="000000"/>
+          <w:lang w:eastAsia="en-US" w:bidi="ar-SA"/>
+        </w:rPr>
+        <w:t>gian</w:t>
+      </w:r>
+      <w:proofErr w:type="spellEnd"/>
+      <w:r>
+        <w:rPr>
+          <w:rFonts w:eastAsia="Times New Roman" w:cs="Tahoma"/>
+          <w:color w:val="000000"/>
+          <w:lang w:eastAsia="en-US" w:bidi="ar-SA"/>
+        </w:rPr>
+        <w:t xml:space="preserve"> </w:t>
+      </w:r>
+      <w:proofErr w:type="spellStart"/>
+      <w:r>
+        <w:rPr>
+          <w:rFonts w:eastAsia="Times New Roman" w:cs="Tahoma"/>
+          <w:color w:val="000000"/>
+          <w:lang w:eastAsia="en-US" w:bidi="ar-SA"/>
+        </w:rPr>
+        <w:t>để</w:t>
+      </w:r>
+      <w:proofErr w:type="spellEnd"/>
+      <w:r>
+        <w:rPr>
+          <w:rFonts w:eastAsia="Times New Roman" w:cs="Tahoma"/>
+          <w:color w:val="000000"/>
+          <w:lang w:eastAsia="en-US" w:bidi="ar-SA"/>
+        </w:rPr>
+        <w:t xml:space="preserve"> </w:t>
+      </w:r>
+      <w:proofErr w:type="spellStart"/>
+      <w:r>
+        <w:rPr>
+          <w:rFonts w:eastAsia="Times New Roman" w:cs="Tahoma"/>
+          <w:color w:val="000000"/>
+          <w:lang w:eastAsia="en-US" w:bidi="ar-SA"/>
+        </w:rPr>
+        <w:t>chạy</w:t>
+      </w:r>
+      <w:proofErr w:type="spellEnd"/>
+      <w:r>
+        <w:rPr>
+          <w:rFonts w:eastAsia="Times New Roman" w:cs="Tahoma"/>
+          <w:color w:val="000000"/>
+          <w:lang w:eastAsia="en-US" w:bidi="ar-SA"/>
+        </w:rPr>
+        <w:t xml:space="preserve"> </w:t>
+      </w:r>
+      <w:proofErr w:type="spellStart"/>
+      <w:r>
+        <w:rPr>
+          <w:rFonts w:eastAsia="Times New Roman" w:cs="Tahoma"/>
+          <w:color w:val="000000"/>
+          <w:lang w:eastAsia="en-US" w:bidi="ar-SA"/>
+        </w:rPr>
+        <w:t>thành</w:t>
+      </w:r>
+      <w:proofErr w:type="spellEnd"/>
+      <w:r>
+        <w:rPr>
+          <w:rFonts w:eastAsia="Times New Roman" w:cs="Tahoma"/>
+          <w:color w:val="000000"/>
+          <w:lang w:eastAsia="en-US" w:bidi="ar-SA"/>
+        </w:rPr>
+        <w:t xml:space="preserve"> </w:t>
+      </w:r>
+      <w:proofErr w:type="spellStart"/>
+      <w:r>
+        <w:rPr>
+          <w:rFonts w:eastAsia="Times New Roman" w:cs="Tahoma"/>
+          <w:color w:val="000000"/>
+          <w:lang w:eastAsia="en-US" w:bidi="ar-SA"/>
+        </w:rPr>
+        <w:t>công</w:t>
+      </w:r>
+      <w:proofErr w:type="spellEnd"/>
+      <w:r>
+        <w:rPr>
+          <w:rFonts w:eastAsia="Times New Roman" w:cs="Tahoma"/>
+          <w:color w:val="000000"/>
+          <w:lang w:eastAsia="en-US" w:bidi="ar-SA"/>
+        </w:rPr>
+        <w:t xml:space="preserve"> </w:t>
+      </w:r>
+      <w:proofErr w:type="spellStart"/>
+      <w:r>
+        <w:rPr>
+          <w:rFonts w:eastAsia="Times New Roman" w:cs="Tahoma"/>
+          <w:color w:val="000000"/>
+          <w:lang w:eastAsia="en-US" w:bidi="ar-SA"/>
+        </w:rPr>
+        <w:t>mã</w:t>
+      </w:r>
+      <w:proofErr w:type="spellEnd"/>
+      <w:r>
+        <w:rPr>
+          <w:rFonts w:eastAsia="Times New Roman" w:cs="Tahoma"/>
+          <w:color w:val="000000"/>
+          <w:lang w:eastAsia="en-US" w:bidi="ar-SA"/>
+        </w:rPr>
+        <w:t xml:space="preserve"> </w:t>
+      </w:r>
+      <w:proofErr w:type="spellStart"/>
+      <w:r>
+        <w:rPr>
+          <w:rFonts w:eastAsia="Times New Roman" w:cs="Tahoma"/>
+          <w:color w:val="000000"/>
+          <w:lang w:eastAsia="en-US" w:bidi="ar-SA"/>
+        </w:rPr>
+        <w:t>nguồn</w:t>
+      </w:r>
+      <w:proofErr w:type="spellEnd"/>
+      <w:r>
+        <w:rPr>
+          <w:rFonts w:eastAsia="Times New Roman" w:cs="Tahoma"/>
+          <w:color w:val="000000"/>
+          <w:lang w:eastAsia="en-US" w:bidi="ar-SA"/>
+        </w:rPr>
+        <w:t xml:space="preserve"> </w:t>
+      </w:r>
+      <w:proofErr w:type="spellStart"/>
+      <w:r>
+        <w:rPr>
+          <w:rFonts w:eastAsia="Times New Roman" w:cs="Tahoma"/>
+          <w:color w:val="000000"/>
+          <w:lang w:eastAsia="en-US" w:bidi="ar-SA"/>
+        </w:rPr>
+        <w:t>mở</w:t>
+      </w:r>
+      <w:proofErr w:type="spellEnd"/>
+      <w:r>
+        <w:rPr>
+          <w:rFonts w:eastAsia="Times New Roman" w:cs="Tahoma"/>
+          <w:color w:val="000000"/>
+          <w:lang w:eastAsia="en-US" w:bidi="ar-SA"/>
+        </w:rPr>
+        <w:t xml:space="preserve"> </w:t>
+      </w:r>
+      <w:proofErr w:type="spellStart"/>
+      <w:r>
+        <w:rPr>
+          <w:rFonts w:eastAsia="Times New Roman" w:cs="Tahoma"/>
+          <w:color w:val="000000"/>
+          <w:lang w:eastAsia="en-US" w:bidi="ar-SA"/>
+        </w:rPr>
+        <w:t>thực</w:t>
+      </w:r>
+      <w:proofErr w:type="spellEnd"/>
+      <w:r>
+        <w:rPr>
+          <w:rFonts w:eastAsia="Times New Roman" w:cs="Tahoma"/>
+          <w:color w:val="000000"/>
+          <w:lang w:eastAsia="en-US" w:bidi="ar-SA"/>
+        </w:rPr>
+        <w:t xml:space="preserve"> </w:t>
+      </w:r>
+      <w:proofErr w:type="spellStart"/>
+      <w:proofErr w:type="gramStart"/>
+      <w:r>
+        <w:rPr>
+          <w:rFonts w:eastAsia="Times New Roman" w:cs="Tahoma"/>
+          <w:color w:val="000000"/>
+          <w:lang w:eastAsia="en-US" w:bidi="ar-SA"/>
+        </w:rPr>
+        <w:t>tế</w:t>
+      </w:r>
+      <w:proofErr w:type="spellEnd"/>
+      <w:r>
+        <w:rPr>
+          <w:rFonts w:eastAsia="Times New Roman" w:cs="Tahoma"/>
+          <w:color w:val="000000"/>
+          <w:lang w:eastAsia="en-US" w:bidi="ar-SA"/>
+        </w:rPr>
+        <w:t xml:space="preserve">  </w:t>
+      </w:r>
+      <w:proofErr w:type="spellStart"/>
+      <w:r>
+        <w:rPr>
+          <w:rFonts w:eastAsia="Times New Roman" w:cs="Tahoma"/>
+          <w:color w:val="000000"/>
+          <w:lang w:eastAsia="en-US" w:bidi="ar-SA"/>
+        </w:rPr>
+        <w:t>trễ</w:t>
+      </w:r>
+      <w:proofErr w:type="spellEnd"/>
+      <w:proofErr w:type="gramEnd"/>
+      <w:r>
+        <w:rPr>
+          <w:rFonts w:eastAsia="Times New Roman" w:cs="Tahoma"/>
+          <w:color w:val="000000"/>
+          <w:lang w:eastAsia="en-US" w:bidi="ar-SA"/>
+        </w:rPr>
+        <w:t xml:space="preserve"> so </w:t>
+      </w:r>
+      <w:proofErr w:type="spellStart"/>
+      <w:r>
+        <w:rPr>
+          <w:rFonts w:eastAsia="Times New Roman" w:cs="Tahoma"/>
+          <w:color w:val="000000"/>
+          <w:lang w:eastAsia="en-US" w:bidi="ar-SA"/>
+        </w:rPr>
+        <w:t>với</w:t>
+      </w:r>
+      <w:proofErr w:type="spellEnd"/>
+      <w:r>
+        <w:rPr>
+          <w:rFonts w:eastAsia="Times New Roman" w:cs="Tahoma"/>
+          <w:color w:val="000000"/>
+          <w:lang w:eastAsia="en-US" w:bidi="ar-SA"/>
+        </w:rPr>
+        <w:t xml:space="preserve"> </w:t>
+      </w:r>
+      <w:proofErr w:type="spellStart"/>
+      <w:r>
+        <w:rPr>
+          <w:rFonts w:eastAsia="Times New Roman" w:cs="Tahoma"/>
+          <w:color w:val="000000"/>
+          <w:lang w:eastAsia="en-US" w:bidi="ar-SA"/>
+        </w:rPr>
+        <w:t>thời</w:t>
+      </w:r>
+      <w:proofErr w:type="spellEnd"/>
+      <w:r>
+        <w:rPr>
+          <w:rFonts w:eastAsia="Times New Roman" w:cs="Tahoma"/>
+          <w:color w:val="000000"/>
+          <w:lang w:eastAsia="en-US" w:bidi="ar-SA"/>
+        </w:rPr>
+        <w:t xml:space="preserve"> </w:t>
+      </w:r>
+      <w:proofErr w:type="spellStart"/>
+      <w:r>
+        <w:rPr>
+          <w:rFonts w:eastAsia="Times New Roman" w:cs="Tahoma"/>
+          <w:color w:val="000000"/>
+          <w:lang w:eastAsia="en-US" w:bidi="ar-SA"/>
+        </w:rPr>
+        <w:t>gian</w:t>
+      </w:r>
+      <w:proofErr w:type="spellEnd"/>
+      <w:r>
+        <w:rPr>
+          <w:rFonts w:eastAsia="Times New Roman" w:cs="Tahoma"/>
+          <w:color w:val="000000"/>
+          <w:lang w:eastAsia="en-US" w:bidi="ar-SA"/>
+        </w:rPr>
+        <w:t xml:space="preserve"> </w:t>
+      </w:r>
+      <w:proofErr w:type="spellStart"/>
+      <w:r>
+        <w:rPr>
+          <w:rFonts w:eastAsia="Times New Roman" w:cs="Tahoma"/>
+          <w:color w:val="000000"/>
+          <w:lang w:eastAsia="en-US" w:bidi="ar-SA"/>
+        </w:rPr>
+        <w:t>đã</w:t>
+      </w:r>
+      <w:proofErr w:type="spellEnd"/>
+      <w:r>
+        <w:rPr>
+          <w:rFonts w:eastAsia="Times New Roman" w:cs="Tahoma"/>
+          <w:color w:val="000000"/>
+          <w:lang w:eastAsia="en-US" w:bidi="ar-SA"/>
+        </w:rPr>
+        <w:t xml:space="preserve">  </w:t>
+      </w:r>
+      <w:proofErr w:type="spellStart"/>
+      <w:r>
+        <w:rPr>
+          <w:rFonts w:eastAsia="Times New Roman" w:cs="Tahoma"/>
+          <w:color w:val="000000"/>
+          <w:lang w:eastAsia="en-US" w:bidi="ar-SA"/>
+        </w:rPr>
+        <w:t>lên</w:t>
+      </w:r>
+      <w:proofErr w:type="spellEnd"/>
+      <w:r>
+        <w:rPr>
+          <w:rFonts w:eastAsia="Times New Roman" w:cs="Tahoma"/>
+          <w:color w:val="000000"/>
+          <w:lang w:eastAsia="en-US" w:bidi="ar-SA"/>
+        </w:rPr>
+        <w:t xml:space="preserve"> </w:t>
+      </w:r>
+      <w:proofErr w:type="spellStart"/>
+      <w:r>
+        <w:rPr>
+          <w:rFonts w:eastAsia="Times New Roman" w:cs="Tahoma"/>
+          <w:color w:val="000000"/>
+          <w:lang w:eastAsia="en-US" w:bidi="ar-SA"/>
+        </w:rPr>
+        <w:t>kế</w:t>
+      </w:r>
+      <w:proofErr w:type="spellEnd"/>
+      <w:r>
+        <w:rPr>
+          <w:rFonts w:eastAsia="Times New Roman" w:cs="Tahoma"/>
+          <w:color w:val="000000"/>
+          <w:lang w:eastAsia="en-US" w:bidi="ar-SA"/>
+        </w:rPr>
+        <w:t xml:space="preserve"> </w:t>
+      </w:r>
+      <w:proofErr w:type="spellStart"/>
+      <w:r>
+        <w:rPr>
+          <w:rFonts w:eastAsia="Times New Roman" w:cs="Tahoma"/>
+          <w:color w:val="000000"/>
+          <w:lang w:eastAsia="en-US" w:bidi="ar-SA"/>
+        </w:rPr>
+        <w:t>hoạch</w:t>
+      </w:r>
+      <w:proofErr w:type="spellEnd"/>
+      <w:r>
+        <w:rPr>
+          <w:rFonts w:eastAsia="Times New Roman" w:cs="Tahoma"/>
+          <w:color w:val="000000"/>
+          <w:lang w:eastAsia="en-US" w:bidi="ar-SA"/>
+        </w:rPr>
+        <w:t xml:space="preserve"> 3h</w:t>
+      </w:r>
+    </w:p>
+    <w:p>
+      <w:pPr>
+        <w:widowControl/>
+        <w:numPr>
+          <w:ilvl w:val="0"/>
+          <w:numId w:val="42"/>
+        </w:numPr>
+        <w:suppressAutoHyphens w:val="0"/>
+        <w:spacing w:after="0" w:line="240" w:lineRule="auto"/>
+        <w:textAlignment w:val="baseline"/>
+        <w:rPr>
+          <w:rFonts w:eastAsia="Times New Roman" w:cs="Tahoma"/>
+          <w:color w:val="000000"/>
+          <w:lang w:eastAsia="en-US" w:bidi="ar-SA"/>
+        </w:rPr>
+      </w:pPr>
+      <w:proofErr w:type="spellStart"/>
+      <w:r>
+        <w:rPr>
+          <w:rFonts w:eastAsia="Times New Roman" w:cs="Tahoma"/>
+          <w:color w:val="000000"/>
+          <w:lang w:eastAsia="en-US" w:bidi="ar-SA"/>
+        </w:rPr>
+        <w:t>Xác</w:t>
+      </w:r>
+      <w:proofErr w:type="spellEnd"/>
+      <w:r>
+        <w:rPr>
+          <w:rFonts w:eastAsia="Times New Roman" w:cs="Tahoma"/>
+          <w:color w:val="000000"/>
+          <w:lang w:eastAsia="en-US" w:bidi="ar-SA"/>
+        </w:rPr>
+        <w:t xml:space="preserve"> </w:t>
+      </w:r>
+      <w:proofErr w:type="spellStart"/>
+      <w:r>
+        <w:rPr>
+          <w:rFonts w:eastAsia="Times New Roman" w:cs="Tahoma"/>
+          <w:color w:val="000000"/>
+          <w:lang w:eastAsia="en-US" w:bidi="ar-SA"/>
+        </w:rPr>
+        <w:t>suất</w:t>
+      </w:r>
+      <w:proofErr w:type="spellEnd"/>
+      <w:r>
+        <w:rPr>
+          <w:rFonts w:eastAsia="Times New Roman" w:cs="Tahoma"/>
+          <w:color w:val="000000"/>
+          <w:lang w:eastAsia="en-US" w:bidi="ar-SA"/>
+        </w:rPr>
+        <w:t xml:space="preserve"> </w:t>
+      </w:r>
+      <w:proofErr w:type="spellStart"/>
+      <w:r>
+        <w:rPr>
+          <w:rFonts w:eastAsia="Times New Roman" w:cs="Tahoma"/>
+          <w:color w:val="000000"/>
+          <w:lang w:eastAsia="en-US" w:bidi="ar-SA"/>
+        </w:rPr>
+        <w:t>xảy</w:t>
+      </w:r>
+      <w:proofErr w:type="spellEnd"/>
+      <w:r>
+        <w:rPr>
+          <w:rFonts w:eastAsia="Times New Roman" w:cs="Tahoma"/>
+          <w:color w:val="000000"/>
+          <w:lang w:eastAsia="en-US" w:bidi="ar-SA"/>
+        </w:rPr>
+        <w:t xml:space="preserve"> </w:t>
+      </w:r>
+      <w:proofErr w:type="spellStart"/>
+      <w:r>
+        <w:rPr>
+          <w:rFonts w:eastAsia="Times New Roman" w:cs="Tahoma"/>
+          <w:color w:val="000000"/>
+          <w:lang w:eastAsia="en-US" w:bidi="ar-SA"/>
+        </w:rPr>
+        <w:t>ra</w:t>
+      </w:r>
+      <w:proofErr w:type="spellEnd"/>
+      <w:r>
+        <w:rPr>
+          <w:rFonts w:eastAsia="Times New Roman" w:cs="Tahoma"/>
+          <w:color w:val="000000"/>
+          <w:lang w:eastAsia="en-US" w:bidi="ar-SA"/>
+        </w:rPr>
+        <w:t>: 30%</w:t>
+      </w:r>
+    </w:p>
+    <w:p>
+      <w:pPr>
+        <w:widowControl/>
+        <w:numPr>
+          <w:ilvl w:val="0"/>
+          <w:numId w:val="42"/>
+        </w:numPr>
+        <w:suppressAutoHyphens w:val="0"/>
+        <w:spacing w:after="0" w:line="240" w:lineRule="auto"/>
+        <w:textAlignment w:val="baseline"/>
+        <w:rPr>
+          <w:rFonts w:eastAsia="Times New Roman" w:cs="Tahoma"/>
+          <w:color w:val="000000"/>
+          <w:lang w:eastAsia="en-US" w:bidi="ar-SA"/>
+        </w:rPr>
+      </w:pPr>
+      <w:proofErr w:type="spellStart"/>
+      <w:r>
+        <w:rPr>
+          <w:rFonts w:eastAsia="Times New Roman" w:cs="Tahoma"/>
+          <w:color w:val="000000"/>
+          <w:lang w:eastAsia="en-US" w:bidi="ar-SA"/>
+        </w:rPr>
+        <w:t>Mức</w:t>
+      </w:r>
+      <w:proofErr w:type="spellEnd"/>
+      <w:r>
+        <w:rPr>
+          <w:rFonts w:eastAsia="Times New Roman" w:cs="Tahoma"/>
+          <w:color w:val="000000"/>
+          <w:lang w:eastAsia="en-US" w:bidi="ar-SA"/>
+        </w:rPr>
+        <w:t xml:space="preserve"> </w:t>
+      </w:r>
+      <w:proofErr w:type="spellStart"/>
+      <w:r>
+        <w:rPr>
+          <w:rFonts w:eastAsia="Times New Roman" w:cs="Tahoma"/>
+          <w:color w:val="000000"/>
+          <w:lang w:eastAsia="en-US" w:bidi="ar-SA"/>
+        </w:rPr>
+        <w:t>độ</w:t>
+      </w:r>
+      <w:proofErr w:type="spellEnd"/>
+      <w:r>
+        <w:rPr>
+          <w:rFonts w:eastAsia="Times New Roman" w:cs="Tahoma"/>
+          <w:color w:val="000000"/>
+          <w:lang w:eastAsia="en-US" w:bidi="ar-SA"/>
+        </w:rPr>
+        <w:t xml:space="preserve"> </w:t>
+      </w:r>
+      <w:proofErr w:type="spellStart"/>
+      <w:r>
+        <w:rPr>
+          <w:rFonts w:eastAsia="Times New Roman" w:cs="Tahoma"/>
+          <w:color w:val="000000"/>
+          <w:lang w:eastAsia="en-US" w:bidi="ar-SA"/>
+        </w:rPr>
+        <w:t>thiệt</w:t>
+      </w:r>
+      <w:proofErr w:type="spellEnd"/>
+      <w:r>
+        <w:rPr>
+          <w:rFonts w:eastAsia="Times New Roman" w:cs="Tahoma"/>
+          <w:color w:val="000000"/>
+          <w:lang w:eastAsia="en-US" w:bidi="ar-SA"/>
+        </w:rPr>
+        <w:t xml:space="preserve"> </w:t>
+      </w:r>
+      <w:proofErr w:type="spellStart"/>
+      <w:proofErr w:type="gramStart"/>
+      <w:r>
+        <w:rPr>
+          <w:rFonts w:eastAsia="Times New Roman" w:cs="Tahoma"/>
+          <w:color w:val="000000"/>
+          <w:lang w:eastAsia="en-US" w:bidi="ar-SA"/>
+        </w:rPr>
+        <w:t>hại</w:t>
+      </w:r>
+      <w:proofErr w:type="spellEnd"/>
+      <w:r>
+        <w:rPr>
+          <w:rFonts w:eastAsia="Times New Roman" w:cs="Tahoma"/>
+          <w:color w:val="000000"/>
+          <w:lang w:eastAsia="en-US" w:bidi="ar-SA"/>
+        </w:rPr>
+        <w:t xml:space="preserve"> :</w:t>
+      </w:r>
+      <w:proofErr w:type="gramEnd"/>
+      <w:r>
+        <w:rPr>
+          <w:rFonts w:eastAsia="Times New Roman" w:cs="Tahoma"/>
+          <w:color w:val="000000"/>
+          <w:lang w:eastAsia="en-US" w:bidi="ar-SA"/>
+        </w:rPr>
+        <w:t xml:space="preserve"> </w:t>
+      </w:r>
+      <w:proofErr w:type="spellStart"/>
+      <w:r>
+        <w:rPr>
+          <w:rFonts w:eastAsia="Times New Roman" w:cs="Tahoma"/>
+          <w:color w:val="000000"/>
+          <w:lang w:eastAsia="en-US" w:bidi="ar-SA"/>
+        </w:rPr>
+        <w:t>trung</w:t>
+      </w:r>
+      <w:proofErr w:type="spellEnd"/>
+      <w:r>
+        <w:rPr>
+          <w:rFonts w:eastAsia="Times New Roman" w:cs="Tahoma"/>
+          <w:color w:val="000000"/>
+          <w:lang w:eastAsia="en-US" w:bidi="ar-SA"/>
+        </w:rPr>
+        <w:t xml:space="preserve"> </w:t>
+      </w:r>
+      <w:proofErr w:type="spellStart"/>
+      <w:r>
+        <w:rPr>
+          <w:rFonts w:eastAsia="Times New Roman" w:cs="Tahoma"/>
+          <w:color w:val="000000"/>
+          <w:lang w:eastAsia="en-US" w:bidi="ar-SA"/>
+        </w:rPr>
+        <w:t>bình</w:t>
+      </w:r>
+      <w:proofErr w:type="spellEnd"/>
+    </w:p>
+    <w:p>
+      <w:pPr>
+        <w:widowControl/>
+        <w:numPr>
+          <w:ilvl w:val="0"/>
+          <w:numId w:val="42"/>
+        </w:numPr>
+        <w:suppressAutoHyphens w:val="0"/>
+        <w:spacing w:line="240" w:lineRule="auto"/>
+        <w:textAlignment w:val="baseline"/>
+        <w:rPr>
+          <w:rFonts w:eastAsia="Times New Roman" w:cs="Tahoma"/>
+          <w:color w:val="000000"/>
+          <w:lang w:eastAsia="en-US" w:bidi="ar-SA"/>
+        </w:rPr>
+      </w:pPr>
+      <w:proofErr w:type="spellStart"/>
+      <w:r>
+        <w:rPr>
+          <w:rFonts w:eastAsia="Times New Roman" w:cs="Tahoma"/>
+          <w:color w:val="000000"/>
+          <w:lang w:eastAsia="en-US" w:bidi="ar-SA"/>
+        </w:rPr>
+        <w:t>Giải</w:t>
+      </w:r>
+      <w:proofErr w:type="spellEnd"/>
+      <w:r>
+        <w:rPr>
+          <w:rFonts w:eastAsia="Times New Roman" w:cs="Tahoma"/>
+          <w:color w:val="000000"/>
+          <w:lang w:eastAsia="en-US" w:bidi="ar-SA"/>
+        </w:rPr>
+        <w:t xml:space="preserve"> </w:t>
+      </w:r>
+      <w:proofErr w:type="spellStart"/>
+      <w:r>
+        <w:rPr>
+          <w:rFonts w:eastAsia="Times New Roman" w:cs="Tahoma"/>
+          <w:color w:val="000000"/>
+          <w:lang w:eastAsia="en-US" w:bidi="ar-SA"/>
+        </w:rPr>
+        <w:t>pháp</w:t>
+      </w:r>
+      <w:proofErr w:type="spellEnd"/>
+      <w:r>
+        <w:rPr>
+          <w:rFonts w:eastAsia="Times New Roman" w:cs="Tahoma"/>
+          <w:color w:val="000000"/>
+          <w:lang w:eastAsia="en-US" w:bidi="ar-SA"/>
+        </w:rPr>
+        <w:t xml:space="preserve"> </w:t>
+      </w:r>
+      <w:proofErr w:type="spellStart"/>
+      <w:r>
+        <w:rPr>
+          <w:rFonts w:eastAsia="Times New Roman" w:cs="Tahoma"/>
+          <w:color w:val="000000"/>
+          <w:lang w:eastAsia="en-US" w:bidi="ar-SA"/>
+        </w:rPr>
+        <w:t>xử</w:t>
+      </w:r>
+      <w:proofErr w:type="spellEnd"/>
+      <w:r>
+        <w:rPr>
+          <w:rFonts w:eastAsia="Times New Roman" w:cs="Tahoma"/>
+          <w:color w:val="000000"/>
+          <w:lang w:eastAsia="en-US" w:bidi="ar-SA"/>
+        </w:rPr>
+        <w:t xml:space="preserve"> </w:t>
+      </w:r>
+      <w:proofErr w:type="spellStart"/>
+      <w:r>
+        <w:rPr>
+          <w:rFonts w:eastAsia="Times New Roman" w:cs="Tahoma"/>
+          <w:color w:val="000000"/>
+          <w:lang w:eastAsia="en-US" w:bidi="ar-SA"/>
+        </w:rPr>
+        <w:t>lý</w:t>
+      </w:r>
+      <w:proofErr w:type="spellEnd"/>
+      <w:r>
+        <w:rPr>
+          <w:rFonts w:eastAsia="Times New Roman" w:cs="Tahoma"/>
+          <w:color w:val="000000"/>
+          <w:lang w:eastAsia="en-US" w:bidi="ar-SA"/>
+        </w:rPr>
+        <w:t xml:space="preserve">: </w:t>
+      </w:r>
+      <w:proofErr w:type="spellStart"/>
+      <w:r>
+        <w:rPr>
+          <w:rFonts w:eastAsia="Times New Roman" w:cs="Tahoma"/>
+          <w:color w:val="000000"/>
+          <w:lang w:eastAsia="en-US" w:bidi="ar-SA"/>
+        </w:rPr>
+        <w:t>Mỗi</w:t>
+      </w:r>
+      <w:proofErr w:type="spellEnd"/>
+      <w:r>
+        <w:rPr>
+          <w:rFonts w:eastAsia="Times New Roman" w:cs="Tahoma"/>
+          <w:color w:val="000000"/>
+          <w:lang w:eastAsia="en-US" w:bidi="ar-SA"/>
+        </w:rPr>
+        <w:t xml:space="preserve"> </w:t>
+      </w:r>
+      <w:proofErr w:type="spellStart"/>
+      <w:r>
+        <w:rPr>
+          <w:rFonts w:eastAsia="Times New Roman" w:cs="Tahoma"/>
+          <w:color w:val="000000"/>
+          <w:lang w:eastAsia="en-US" w:bidi="ar-SA"/>
+        </w:rPr>
+        <w:t>ngày</w:t>
+      </w:r>
+      <w:proofErr w:type="spellEnd"/>
+      <w:r>
+        <w:rPr>
+          <w:rFonts w:eastAsia="Times New Roman" w:cs="Tahoma"/>
+          <w:color w:val="000000"/>
+          <w:lang w:eastAsia="en-US" w:bidi="ar-SA"/>
+        </w:rPr>
+        <w:t xml:space="preserve"> </w:t>
+      </w:r>
+      <w:proofErr w:type="spellStart"/>
+      <w:r>
+        <w:rPr>
+          <w:rFonts w:eastAsia="Times New Roman" w:cs="Tahoma"/>
+          <w:color w:val="000000"/>
+          <w:lang w:eastAsia="en-US" w:bidi="ar-SA"/>
+        </w:rPr>
+        <w:t>tăng</w:t>
+      </w:r>
+      <w:proofErr w:type="spellEnd"/>
+      <w:r>
+        <w:rPr>
+          <w:rFonts w:eastAsia="Times New Roman" w:cs="Tahoma"/>
+          <w:color w:val="000000"/>
+          <w:lang w:eastAsia="en-US" w:bidi="ar-SA"/>
+        </w:rPr>
+        <w:t xml:space="preserve"> ca </w:t>
+      </w:r>
+      <w:proofErr w:type="spellStart"/>
+      <w:r>
+        <w:rPr>
+          <w:rFonts w:eastAsia="Times New Roman" w:cs="Tahoma"/>
+          <w:color w:val="000000"/>
+          <w:lang w:eastAsia="en-US" w:bidi="ar-SA"/>
+        </w:rPr>
+        <w:t>thêm</w:t>
+      </w:r>
+      <w:proofErr w:type="spellEnd"/>
+      <w:r>
+        <w:rPr>
+          <w:rFonts w:eastAsia="Times New Roman" w:cs="Tahoma"/>
+          <w:color w:val="000000"/>
+          <w:lang w:eastAsia="en-US" w:bidi="ar-SA"/>
+        </w:rPr>
+        <w:t xml:space="preserve"> 3h </w:t>
+      </w:r>
+      <w:proofErr w:type="spellStart"/>
+      <w:r>
+        <w:rPr>
+          <w:rFonts w:eastAsia="Times New Roman" w:cs="Tahoma"/>
+          <w:color w:val="000000"/>
+          <w:lang w:eastAsia="en-US" w:bidi="ar-SA"/>
+        </w:rPr>
+        <w:t>trong</w:t>
+      </w:r>
+      <w:proofErr w:type="spellEnd"/>
+      <w:r>
+        <w:rPr>
+          <w:rFonts w:eastAsia="Times New Roman" w:cs="Tahoma"/>
+          <w:color w:val="000000"/>
+          <w:lang w:eastAsia="en-US" w:bidi="ar-SA"/>
+        </w:rPr>
+        <w:t xml:space="preserve"> 3 </w:t>
+      </w:r>
+      <w:proofErr w:type="spellStart"/>
+      <w:r>
+        <w:rPr>
+          <w:rFonts w:eastAsia="Times New Roman" w:cs="Tahoma"/>
+          <w:color w:val="000000"/>
+          <w:lang w:eastAsia="en-US" w:bidi="ar-SA"/>
+        </w:rPr>
+        <w:t>ngày</w:t>
+      </w:r>
+      <w:proofErr w:type="spellEnd"/>
+      <w:r>
+        <w:rPr>
+          <w:rFonts w:eastAsia="Times New Roman" w:cs="Tahoma"/>
+          <w:color w:val="000000"/>
+          <w:lang w:eastAsia="en-US" w:bidi="ar-SA"/>
+        </w:rPr>
+        <w:t xml:space="preserve"> </w:t>
+      </w:r>
+      <w:proofErr w:type="spellStart"/>
+      <w:r>
+        <w:rPr>
+          <w:rFonts w:eastAsia="Times New Roman" w:cs="Tahoma"/>
+          <w:color w:val="000000"/>
+          <w:lang w:eastAsia="en-US" w:bidi="ar-SA"/>
+        </w:rPr>
+        <w:t>để</w:t>
+      </w:r>
+      <w:proofErr w:type="spellEnd"/>
+      <w:r>
+        <w:rPr>
+          <w:rFonts w:eastAsia="Times New Roman" w:cs="Tahoma"/>
+          <w:color w:val="000000"/>
+          <w:lang w:eastAsia="en-US" w:bidi="ar-SA"/>
+        </w:rPr>
+        <w:t xml:space="preserve"> </w:t>
+      </w:r>
+      <w:proofErr w:type="spellStart"/>
+      <w:r>
+        <w:rPr>
+          <w:rFonts w:eastAsia="Times New Roman" w:cs="Tahoma"/>
+          <w:color w:val="000000"/>
+          <w:lang w:eastAsia="en-US" w:bidi="ar-SA"/>
+        </w:rPr>
+        <w:t>hoàn</w:t>
+      </w:r>
+      <w:proofErr w:type="spellEnd"/>
+      <w:r>
+        <w:rPr>
+          <w:rFonts w:eastAsia="Times New Roman" w:cs="Tahoma"/>
+          <w:color w:val="000000"/>
+          <w:lang w:eastAsia="en-US" w:bidi="ar-SA"/>
+        </w:rPr>
+        <w:t xml:space="preserve"> </w:t>
+      </w:r>
+      <w:proofErr w:type="spellStart"/>
+      <w:r>
+        <w:rPr>
+          <w:rFonts w:eastAsia="Times New Roman" w:cs="Tahoma"/>
+          <w:color w:val="000000"/>
+          <w:lang w:eastAsia="en-US" w:bidi="ar-SA"/>
+        </w:rPr>
+        <w:t>thành</w:t>
+      </w:r>
+      <w:proofErr w:type="spellEnd"/>
+      <w:r>
+        <w:rPr>
+          <w:rFonts w:eastAsia="Times New Roman" w:cs="Tahoma"/>
+          <w:color w:val="000000"/>
+          <w:lang w:eastAsia="en-US" w:bidi="ar-SA"/>
+        </w:rPr>
+        <w:t xml:space="preserve"> </w:t>
+      </w:r>
+      <w:proofErr w:type="spellStart"/>
+      <w:r>
+        <w:rPr>
+          <w:rFonts w:eastAsia="Times New Roman" w:cs="Tahoma"/>
+          <w:color w:val="000000"/>
+          <w:lang w:eastAsia="en-US" w:bidi="ar-SA"/>
+        </w:rPr>
+        <w:t>công</w:t>
+      </w:r>
+      <w:proofErr w:type="spellEnd"/>
+      <w:r>
+        <w:rPr>
+          <w:rFonts w:eastAsia="Times New Roman" w:cs="Tahoma"/>
+          <w:color w:val="000000"/>
+          <w:lang w:eastAsia="en-US" w:bidi="ar-SA"/>
+        </w:rPr>
+        <w:t xml:space="preserve"> </w:t>
+      </w:r>
+      <w:proofErr w:type="spellStart"/>
+      <w:r>
+        <w:rPr>
+          <w:rFonts w:eastAsia="Times New Roman" w:cs="Tahoma"/>
+          <w:color w:val="000000"/>
+          <w:lang w:eastAsia="en-US" w:bidi="ar-SA"/>
+        </w:rPr>
+        <w:t>việc</w:t>
+      </w:r>
+      <w:proofErr w:type="spellEnd"/>
+      <w:r>
+        <w:rPr>
+          <w:rFonts w:eastAsia="Times New Roman" w:cs="Tahoma"/>
+          <w:color w:val="000000"/>
+          <w:lang w:eastAsia="en-US" w:bidi="ar-SA"/>
+        </w:rPr>
+        <w:t xml:space="preserve"> </w:t>
+      </w:r>
+      <w:proofErr w:type="spellStart"/>
+      <w:r>
+        <w:rPr>
+          <w:rFonts w:eastAsia="Times New Roman" w:cs="Tahoma"/>
+          <w:color w:val="000000"/>
+          <w:lang w:eastAsia="en-US" w:bidi="ar-SA"/>
+        </w:rPr>
+        <w:t>đúng</w:t>
+      </w:r>
+      <w:proofErr w:type="spellEnd"/>
+      <w:r>
+        <w:rPr>
+          <w:rFonts w:eastAsia="Times New Roman" w:cs="Tahoma"/>
+          <w:color w:val="000000"/>
+          <w:lang w:eastAsia="en-US" w:bidi="ar-SA"/>
+        </w:rPr>
+        <w:t xml:space="preserve"> </w:t>
+      </w:r>
+      <w:proofErr w:type="spellStart"/>
+      <w:r>
+        <w:rPr>
+          <w:rFonts w:eastAsia="Times New Roman" w:cs="Tahoma"/>
+          <w:color w:val="000000"/>
+          <w:lang w:eastAsia="en-US" w:bidi="ar-SA"/>
+        </w:rPr>
+        <w:t>thời</w:t>
+      </w:r>
+      <w:proofErr w:type="spellEnd"/>
+      <w:r>
+        <w:rPr>
+          <w:rFonts w:eastAsia="Times New Roman" w:cs="Tahoma"/>
+          <w:color w:val="000000"/>
+          <w:lang w:eastAsia="en-US" w:bidi="ar-SA"/>
+        </w:rPr>
+        <w:t xml:space="preserve"> </w:t>
+      </w:r>
+      <w:proofErr w:type="spellStart"/>
+      <w:r>
+        <w:rPr>
+          <w:rFonts w:eastAsia="Times New Roman" w:cs="Tahoma"/>
+          <w:color w:val="000000"/>
+          <w:lang w:eastAsia="en-US" w:bidi="ar-SA"/>
+        </w:rPr>
+        <w:t>hạn</w:t>
+      </w:r>
+      <w:proofErr w:type="spellEnd"/>
+    </w:p>
+    <w:p>
       <w:bookmarkStart w:id="16" w:name="_GoBack"/>
       <w:bookmarkEnd w:id="16"/>
     </w:p>
@@ -13568,6 +14696,7 @@
       <w:bookmarkStart w:id="18" w:name="_Toc57272155"/>
       <w:proofErr w:type="spellStart"/>
       <w:r>
+        <w:lastRenderedPageBreak/>
         <w:t>Ước</w:t>
       </w:r>
       <w:proofErr w:type="spellEnd"/>
@@ -13925,7 +15054,6 @@
       <w:bookmarkStart w:id="19" w:name="_Toc57272156"/>
       <w:proofErr w:type="spellStart"/>
       <w:r>
-        <w:lastRenderedPageBreak/>
         <w:t>Đóng</w:t>
       </w:r>
       <w:proofErr w:type="spellEnd"/>
@@ -17141,6 +18269,155 @@
     </w:lvl>
   </w:abstractNum>
   <w:abstractNum w:abstractNumId="22" w15:restartNumberingAfterBreak="0">
+    <w:nsid w:val="125D2AA3"/>
+    <w:multiLevelType w:val="multilevel"/>
+    <w:tmpl w:val="C3482660"/>
+    <w:lvl w:ilvl="0">
+      <w:start w:val="1"/>
+      <w:numFmt w:val="bullet"/>
+      <w:lvlText w:val=""/>
+      <w:lvlJc w:val="left"/>
+      <w:pPr>
+        <w:tabs>
+          <w:tab w:val="num" w:pos="720"/>
+        </w:tabs>
+        <w:ind w:left="720" w:hanging="360"/>
+      </w:pPr>
+      <w:rPr>
+        <w:rFonts w:ascii="Symbol" w:hAnsi="Symbol" w:hint="default"/>
+        <w:sz w:val="20"/>
+      </w:rPr>
+    </w:lvl>
+    <w:lvl w:ilvl="1" w:tentative="1">
+      <w:start w:val="1"/>
+      <w:numFmt w:val="bullet"/>
+      <w:lvlText w:val="o"/>
+      <w:lvlJc w:val="left"/>
+      <w:pPr>
+        <w:tabs>
+          <w:tab w:val="num" w:pos="1440"/>
+        </w:tabs>
+        <w:ind w:left="1440" w:hanging="360"/>
+      </w:pPr>
+      <w:rPr>
+        <w:rFonts w:ascii="Courier New" w:hAnsi="Courier New" w:hint="default"/>
+        <w:sz w:val="20"/>
+      </w:rPr>
+    </w:lvl>
+    <w:lvl w:ilvl="2" w:tentative="1">
+      <w:start w:val="1"/>
+      <w:numFmt w:val="bullet"/>
+      <w:lvlText w:val=""/>
+      <w:lvlJc w:val="left"/>
+      <w:pPr>
+        <w:tabs>
+          <w:tab w:val="num" w:pos="2160"/>
+        </w:tabs>
+        <w:ind w:left="2160" w:hanging="360"/>
+      </w:pPr>
+      <w:rPr>
+        <w:rFonts w:ascii="Wingdings" w:hAnsi="Wingdings" w:hint="default"/>
+        <w:sz w:val="20"/>
+      </w:rPr>
+    </w:lvl>
+    <w:lvl w:ilvl="3" w:tentative="1">
+      <w:start w:val="1"/>
+      <w:numFmt w:val="bullet"/>
+      <w:lvlText w:val=""/>
+      <w:lvlJc w:val="left"/>
+      <w:pPr>
+        <w:tabs>
+          <w:tab w:val="num" w:pos="2880"/>
+        </w:tabs>
+        <w:ind w:left="2880" w:hanging="360"/>
+      </w:pPr>
+      <w:rPr>
+        <w:rFonts w:ascii="Wingdings" w:hAnsi="Wingdings" w:hint="default"/>
+        <w:sz w:val="20"/>
+      </w:rPr>
+    </w:lvl>
+    <w:lvl w:ilvl="4" w:tentative="1">
+      <w:start w:val="1"/>
+      <w:numFmt w:val="bullet"/>
+      <w:lvlText w:val=""/>
+      <w:lvlJc w:val="left"/>
+      <w:pPr>
+        <w:tabs>
+          <w:tab w:val="num" w:pos="3600"/>
+        </w:tabs>
+        <w:ind w:left="3600" w:hanging="360"/>
+      </w:pPr>
+      <w:rPr>
+        <w:rFonts w:ascii="Wingdings" w:hAnsi="Wingdings" w:hint="default"/>
+        <w:sz w:val="20"/>
+      </w:rPr>
+    </w:lvl>
+    <w:lvl w:ilvl="5" w:tentative="1">
+      <w:start w:val="1"/>
+      <w:numFmt w:val="bullet"/>
+      <w:lvlText w:val=""/>
+      <w:lvlJc w:val="left"/>
+      <w:pPr>
+        <w:tabs>
+          <w:tab w:val="num" w:pos="4320"/>
+        </w:tabs>
+        <w:ind w:left="4320" w:hanging="360"/>
+      </w:pPr>
+      <w:rPr>
+        <w:rFonts w:ascii="Wingdings" w:hAnsi="Wingdings" w:hint="default"/>
+        <w:sz w:val="20"/>
+      </w:rPr>
+    </w:lvl>
+    <w:lvl w:ilvl="6" w:tentative="1">
+      <w:start w:val="1"/>
+      <w:numFmt w:val="bullet"/>
+      <w:lvlText w:val=""/>
+      <w:lvlJc w:val="left"/>
+      <w:pPr>
+        <w:tabs>
+          <w:tab w:val="num" w:pos="5040"/>
+        </w:tabs>
+        <w:ind w:left="5040" w:hanging="360"/>
+      </w:pPr>
+      <w:rPr>
+        <w:rFonts w:ascii="Wingdings" w:hAnsi="Wingdings" w:hint="default"/>
+        <w:sz w:val="20"/>
+      </w:rPr>
+    </w:lvl>
+    <w:lvl w:ilvl="7" w:tentative="1">
+      <w:start w:val="1"/>
+      <w:numFmt w:val="bullet"/>
+      <w:lvlText w:val=""/>
+      <w:lvlJc w:val="left"/>
+      <w:pPr>
+        <w:tabs>
+          <w:tab w:val="num" w:pos="5760"/>
+        </w:tabs>
+        <w:ind w:left="5760" w:hanging="360"/>
+      </w:pPr>
+      <w:rPr>
+        <w:rFonts w:ascii="Wingdings" w:hAnsi="Wingdings" w:hint="default"/>
+        <w:sz w:val="20"/>
+      </w:rPr>
+    </w:lvl>
+    <w:lvl w:ilvl="8" w:tentative="1">
+      <w:start w:val="1"/>
+      <w:numFmt w:val="bullet"/>
+      <w:lvlText w:val=""/>
+      <w:lvlJc w:val="left"/>
+      <w:pPr>
+        <w:tabs>
+          <w:tab w:val="num" w:pos="6480"/>
+        </w:tabs>
+        <w:ind w:left="6480" w:hanging="360"/>
+      </w:pPr>
+      <w:rPr>
+        <w:rFonts w:ascii="Wingdings" w:hAnsi="Wingdings" w:hint="default"/>
+        <w:sz w:val="20"/>
+      </w:rPr>
+    </w:lvl>
+  </w:abstractNum>
+  <w:abstractNum w:abstractNumId="23" w15:restartNumberingAfterBreak="0">
     <w:nsid w:val="17E86640"/>
     <w:multiLevelType w:val="hybridMultilevel"/>
     <w:tmpl w:val="E75E9EBC"/>
@@ -17281,7 +18558,7 @@
       </w:rPr>
     </w:lvl>
   </w:abstractNum>
-  <w:abstractNum w:abstractNumId="23" w15:restartNumberingAfterBreak="0">
+  <w:abstractNum w:abstractNumId="24" w15:restartNumberingAfterBreak="0">
     <w:nsid w:val="1904704E"/>
     <w:multiLevelType w:val="multilevel"/>
     <w:tmpl w:val="00000011"/>
@@ -17394,7 +18671,7 @@
       </w:pPr>
     </w:lvl>
   </w:abstractNum>
-  <w:abstractNum w:abstractNumId="24" w15:restartNumberingAfterBreak="0">
+  <w:abstractNum w:abstractNumId="25" w15:restartNumberingAfterBreak="0">
     <w:nsid w:val="1F391341"/>
     <w:multiLevelType w:val="hybridMultilevel"/>
     <w:tmpl w:val="28D01D6A"/>
@@ -17534,7 +18811,7 @@
       </w:rPr>
     </w:lvl>
   </w:abstractNum>
-  <w:abstractNum w:abstractNumId="25" w15:restartNumberingAfterBreak="0">
+  <w:abstractNum w:abstractNumId="26" w15:restartNumberingAfterBreak="0">
     <w:nsid w:val="1FCD39A1"/>
     <w:multiLevelType w:val="multilevel"/>
     <w:tmpl w:val="AC12CE28"/>
@@ -17650,7 +18927,7 @@
       </w:pPr>
     </w:lvl>
   </w:abstractNum>
-  <w:abstractNum w:abstractNumId="26" w15:restartNumberingAfterBreak="0">
+  <w:abstractNum w:abstractNumId="27" w15:restartNumberingAfterBreak="0">
     <w:nsid w:val="1FE2537C"/>
     <w:multiLevelType w:val="hybridMultilevel"/>
     <w:tmpl w:val="DC94D102"/>
@@ -17739,7 +19016,7 @@
       </w:pPr>
     </w:lvl>
   </w:abstractNum>
-  <w:abstractNum w:abstractNumId="27" w15:restartNumberingAfterBreak="0">
+  <w:abstractNum w:abstractNumId="28" w15:restartNumberingAfterBreak="0">
     <w:nsid w:val="22EB47C4"/>
     <w:multiLevelType w:val="hybridMultilevel"/>
     <w:tmpl w:val="58A2CCCA"/>
@@ -17828,7 +19105,7 @@
       </w:pPr>
     </w:lvl>
   </w:abstractNum>
-  <w:abstractNum w:abstractNumId="28" w15:restartNumberingAfterBreak="0">
+  <w:abstractNum w:abstractNumId="29" w15:restartNumberingAfterBreak="0">
     <w:nsid w:val="2A332316"/>
     <w:multiLevelType w:val="hybridMultilevel"/>
     <w:tmpl w:val="8D50A05A"/>
@@ -17940,7 +19217,7 @@
       </w:rPr>
     </w:lvl>
   </w:abstractNum>
-  <w:abstractNum w:abstractNumId="29" w15:restartNumberingAfterBreak="0">
+  <w:abstractNum w:abstractNumId="30" w15:restartNumberingAfterBreak="0">
     <w:nsid w:val="2D5B3E5E"/>
     <w:multiLevelType w:val="multilevel"/>
     <w:tmpl w:val="AC12CE28"/>
@@ -18056,7 +19333,7 @@
       </w:pPr>
     </w:lvl>
   </w:abstractNum>
-  <w:abstractNum w:abstractNumId="30" w15:restartNumberingAfterBreak="0">
+  <w:abstractNum w:abstractNumId="31" w15:restartNumberingAfterBreak="0">
     <w:nsid w:val="3A2B4E87"/>
     <w:multiLevelType w:val="multilevel"/>
     <w:tmpl w:val="AC12CE28"/>
@@ -18172,7 +19449,7 @@
       </w:pPr>
     </w:lvl>
   </w:abstractNum>
-  <w:abstractNum w:abstractNumId="31" w15:restartNumberingAfterBreak="0">
+  <w:abstractNum w:abstractNumId="32" w15:restartNumberingAfterBreak="0">
     <w:nsid w:val="434F6183"/>
     <w:multiLevelType w:val="hybridMultilevel"/>
     <w:tmpl w:val="77F43510"/>
@@ -18258,7 +19535,7 @@
       </w:pPr>
     </w:lvl>
   </w:abstractNum>
-  <w:abstractNum w:abstractNumId="32" w15:restartNumberingAfterBreak="0">
+  <w:abstractNum w:abstractNumId="33" w15:restartNumberingAfterBreak="0">
     <w:nsid w:val="48A10028"/>
     <w:multiLevelType w:val="hybridMultilevel"/>
     <w:tmpl w:val="58A2CCCA"/>
@@ -18347,7 +19624,7 @@
       </w:pPr>
     </w:lvl>
   </w:abstractNum>
-  <w:abstractNum w:abstractNumId="33" w15:restartNumberingAfterBreak="0">
+  <w:abstractNum w:abstractNumId="34" w15:restartNumberingAfterBreak="0">
     <w:nsid w:val="4EAF51D8"/>
     <w:multiLevelType w:val="hybridMultilevel"/>
     <w:tmpl w:val="58A2CCCA"/>
@@ -18436,7 +19713,7 @@
       </w:pPr>
     </w:lvl>
   </w:abstractNum>
-  <w:abstractNum w:abstractNumId="34" w15:restartNumberingAfterBreak="0">
+  <w:abstractNum w:abstractNumId="35" w15:restartNumberingAfterBreak="0">
     <w:nsid w:val="58B72105"/>
     <w:multiLevelType w:val="multilevel"/>
     <w:tmpl w:val="D960FB60"/>
@@ -18585,7 +19862,7 @@
       </w:rPr>
     </w:lvl>
   </w:abstractNum>
-  <w:abstractNum w:abstractNumId="35" w15:restartNumberingAfterBreak="0">
+  <w:abstractNum w:abstractNumId="36" w15:restartNumberingAfterBreak="0">
     <w:nsid w:val="61E30A30"/>
     <w:multiLevelType w:val="multilevel"/>
     <w:tmpl w:val="F57ADD5A"/>
@@ -18734,7 +20011,7 @@
       </w:rPr>
     </w:lvl>
   </w:abstractNum>
-  <w:abstractNum w:abstractNumId="36" w15:restartNumberingAfterBreak="0">
+  <w:abstractNum w:abstractNumId="37" w15:restartNumberingAfterBreak="0">
     <w:nsid w:val="67C1146D"/>
     <w:multiLevelType w:val="hybridMultilevel"/>
     <w:tmpl w:val="7DA8282E"/>
@@ -18874,7 +20151,7 @@
       </w:rPr>
     </w:lvl>
   </w:abstractNum>
-  <w:abstractNum w:abstractNumId="37" w15:restartNumberingAfterBreak="0">
+  <w:abstractNum w:abstractNumId="38" w15:restartNumberingAfterBreak="0">
     <w:nsid w:val="6E6566D4"/>
     <w:multiLevelType w:val="hybridMultilevel"/>
     <w:tmpl w:val="DC94D102"/>
@@ -18963,7 +20240,7 @@
       </w:pPr>
     </w:lvl>
   </w:abstractNum>
-  <w:abstractNum w:abstractNumId="38" w15:restartNumberingAfterBreak="0">
+  <w:abstractNum w:abstractNumId="39" w15:restartNumberingAfterBreak="0">
     <w:nsid w:val="7745669D"/>
     <w:multiLevelType w:val="hybridMultilevel"/>
     <w:tmpl w:val="7C84415A"/>
@@ -19052,7 +20329,7 @@
       </w:pPr>
     </w:lvl>
   </w:abstractNum>
-  <w:abstractNum w:abstractNumId="39" w15:restartNumberingAfterBreak="0">
+  <w:abstractNum w:abstractNumId="40" w15:restartNumberingAfterBreak="0">
     <w:nsid w:val="79405515"/>
     <w:multiLevelType w:val="hybridMultilevel"/>
     <w:tmpl w:val="B588D586"/>
@@ -19168,7 +20445,7 @@
       </w:pPr>
     </w:lvl>
   </w:abstractNum>
-  <w:abstractNum w:abstractNumId="40" w15:restartNumberingAfterBreak="0">
+  <w:abstractNum w:abstractNumId="41" w15:restartNumberingAfterBreak="0">
     <w:nsid w:val="795348F1"/>
     <w:multiLevelType w:val="multilevel"/>
     <w:tmpl w:val="00000011"/>
@@ -19336,34 +20613,34 @@
     <w:abstractNumId w:val="17"/>
   </w:num>
   <w:num w:numId="19">
-    <w:abstractNumId w:val="23"/>
+    <w:abstractNumId w:val="24"/>
   </w:num>
   <w:num w:numId="20">
+    <w:abstractNumId w:val="41"/>
+  </w:num>
+  <w:num w:numId="21">
     <w:abstractNumId w:val="40"/>
   </w:num>
-  <w:num w:numId="21">
-    <w:abstractNumId w:val="39"/>
-  </w:num>
   <w:num w:numId="22">
-    <w:abstractNumId w:val="22"/>
+    <w:abstractNumId w:val="23"/>
   </w:num>
   <w:num w:numId="23">
     <w:abstractNumId w:val="20"/>
   </w:num>
   <w:num w:numId="24">
-    <w:abstractNumId w:val="24"/>
+    <w:abstractNumId w:val="25"/>
   </w:num>
   <w:num w:numId="25">
-    <w:abstractNumId w:val="29"/>
+    <w:abstractNumId w:val="30"/>
   </w:num>
   <w:num w:numId="26">
-    <w:abstractNumId w:val="25"/>
+    <w:abstractNumId w:val="26"/>
   </w:num>
   <w:num w:numId="27">
-    <w:abstractNumId w:val="36"/>
+    <w:abstractNumId w:val="37"/>
   </w:num>
   <w:num w:numId="28">
-    <w:abstractNumId w:val="30"/>
+    <w:abstractNumId w:val="31"/>
   </w:num>
   <w:num w:numId="29">
     <w:abstractNumId w:val="21"/>
@@ -19372,37 +20649,40 @@
     <w:abstractNumId w:val="19"/>
   </w:num>
   <w:num w:numId="31">
+    <w:abstractNumId w:val="35"/>
+  </w:num>
+  <w:num w:numId="32">
+    <w:abstractNumId w:val="29"/>
+  </w:num>
+  <w:num w:numId="33">
+    <w:abstractNumId w:val="32"/>
+  </w:num>
+  <w:num w:numId="34">
+    <w:abstractNumId w:val="28"/>
+  </w:num>
+  <w:num w:numId="35">
     <w:abstractNumId w:val="34"/>
   </w:num>
-  <w:num w:numId="32">
-    <w:abstractNumId w:val="28"/>
+  <w:num w:numId="36">
+    <w:abstractNumId w:val="33"/>
   </w:num>
-  <w:num w:numId="33">
-    <w:abstractNumId w:val="31"/>
+  <w:num w:numId="37">
+    <w:abstractNumId w:val="38"/>
   </w:num>
-  <w:num w:numId="34">
+  <w:num w:numId="38">
     <w:abstractNumId w:val="27"/>
   </w:num>
-  <w:num w:numId="35">
-    <w:abstractNumId w:val="33"/>
-  </w:num>
-  <w:num w:numId="36">
-    <w:abstractNumId w:val="32"/>
-  </w:num>
-  <w:num w:numId="37">
-    <w:abstractNumId w:val="37"/>
-  </w:num>
-  <w:num w:numId="38">
-    <w:abstractNumId w:val="26"/>
-  </w:num>
   <w:num w:numId="39">
-    <w:abstractNumId w:val="38"/>
+    <w:abstractNumId w:val="39"/>
   </w:num>
   <w:num w:numId="40">
     <w:abstractNumId w:val="18"/>
   </w:num>
   <w:num w:numId="41">
-    <w:abstractNumId w:val="35"/>
+    <w:abstractNumId w:val="36"/>
+  </w:num>
+  <w:num w:numId="42">
+    <w:abstractNumId w:val="22"/>
   </w:num>
 </w:numbering>
 </file>
@@ -21229,7 +22509,7 @@
 </file>
 
 <file path=customXml/itemProps1.xml><?xml version="1.0" encoding="utf-8"?>
-<ds:datastoreItem xmlns:ds="http://schemas.openxmlformats.org/officeDocument/2006/customXml" ds:itemID="{E456158D-014A-4DF7-AD30-5EF9463CD4E4}">
+<ds:datastoreItem xmlns:ds="http://schemas.openxmlformats.org/officeDocument/2006/customXml" ds:itemID="{35C51B5B-047E-427B-810D-87346810543E}">
   <ds:schemaRefs>
     <ds:schemaRef ds:uri="http://schemas.openxmlformats.org/officeDocument/2006/bibliography"/>
   </ds:schemaRefs>

</xml_diff>

<commit_message>
Thêm rủi ro 2
</commit_message>
<xml_diff>
--- a/docs/MyProjectMgnt.docx
+++ b/docs/MyProjectMgnt.docx
@@ -12149,14 +12149,12 @@
           <w:iCs/>
         </w:rPr>
       </w:pPr>
-      <w:bookmarkStart w:id="15" w:name="_GoBack"/>
-      <w:bookmarkEnd w:id="15"/>
     </w:p>
     <w:p>
       <w:pPr>
         <w:pStyle w:val="Heading2"/>
       </w:pPr>
-      <w:bookmarkStart w:id="16" w:name="_Toc57272153"/>
+      <w:bookmarkStart w:id="15" w:name="_Toc57272153"/>
       <w:proofErr w:type="spellStart"/>
       <w:r>
         <w:t>Ước</w:t>
@@ -12185,7 +12183,7 @@
       <w:r>
         <w:t>ro</w:t>
       </w:r>
-      <w:bookmarkEnd w:id="16"/>
+      <w:bookmarkEnd w:id="15"/>
       <w:proofErr w:type="spellEnd"/>
     </w:p>
     <w:p>
@@ -14088,6 +14086,1031 @@
       </w:r>
       <w:proofErr w:type="spellEnd"/>
     </w:p>
+    <w:p>
+      <w:pPr>
+        <w:widowControl/>
+        <w:suppressAutoHyphens w:val="0"/>
+        <w:spacing w:line="240" w:lineRule="auto"/>
+        <w:rPr>
+          <w:rFonts w:ascii="Times New Roman" w:eastAsia="Times New Roman" w:hAnsi="Times New Roman" w:cs="Times New Roman"/>
+          <w:sz w:val="24"/>
+          <w:szCs w:val="24"/>
+          <w:lang w:eastAsia="en-US" w:bidi="ar-SA"/>
+        </w:rPr>
+      </w:pPr>
+      <w:proofErr w:type="spellStart"/>
+      <w:r>
+        <w:rPr>
+          <w:rFonts w:eastAsia="Times New Roman" w:cs="Tahoma"/>
+          <w:color w:val="000000"/>
+          <w:lang w:eastAsia="en-US" w:bidi="ar-SA"/>
+        </w:rPr>
+        <w:t>Rủi</w:t>
+      </w:r>
+      <w:proofErr w:type="spellEnd"/>
+      <w:r>
+        <w:rPr>
+          <w:rFonts w:eastAsia="Times New Roman" w:cs="Tahoma"/>
+          <w:color w:val="000000"/>
+          <w:lang w:eastAsia="en-US" w:bidi="ar-SA"/>
+        </w:rPr>
+        <w:t xml:space="preserve"> </w:t>
+      </w:r>
+      <w:proofErr w:type="spellStart"/>
+      <w:r>
+        <w:rPr>
+          <w:rFonts w:eastAsia="Times New Roman" w:cs="Tahoma"/>
+          <w:color w:val="000000"/>
+          <w:lang w:eastAsia="en-US" w:bidi="ar-SA"/>
+        </w:rPr>
+        <w:t>ro</w:t>
+      </w:r>
+      <w:proofErr w:type="spellEnd"/>
+      <w:r>
+        <w:rPr>
+          <w:rFonts w:eastAsia="Times New Roman" w:cs="Tahoma"/>
+          <w:color w:val="000000"/>
+          <w:lang w:eastAsia="en-US" w:bidi="ar-SA"/>
+        </w:rPr>
+        <w:t xml:space="preserve"> 2:</w:t>
+      </w:r>
+    </w:p>
+    <w:p>
+      <w:pPr>
+        <w:widowControl/>
+        <w:numPr>
+          <w:ilvl w:val="0"/>
+          <w:numId w:val="43"/>
+        </w:numPr>
+        <w:suppressAutoHyphens w:val="0"/>
+        <w:spacing w:after="0" w:line="240" w:lineRule="auto"/>
+        <w:textAlignment w:val="baseline"/>
+        <w:rPr>
+          <w:rFonts w:eastAsia="Times New Roman" w:cs="Tahoma"/>
+          <w:color w:val="000000"/>
+          <w:lang w:eastAsia="en-US" w:bidi="ar-SA"/>
+        </w:rPr>
+      </w:pPr>
+      <w:proofErr w:type="spellStart"/>
+      <w:r>
+        <w:rPr>
+          <w:rFonts w:eastAsia="Times New Roman" w:cs="Tahoma"/>
+          <w:color w:val="000000"/>
+          <w:lang w:eastAsia="en-US" w:bidi="ar-SA"/>
+        </w:rPr>
+        <w:t>Tên</w:t>
+      </w:r>
+      <w:proofErr w:type="spellEnd"/>
+      <w:r>
+        <w:rPr>
+          <w:rFonts w:eastAsia="Times New Roman" w:cs="Tahoma"/>
+          <w:color w:val="000000"/>
+          <w:lang w:eastAsia="en-US" w:bidi="ar-SA"/>
+        </w:rPr>
+        <w:t xml:space="preserve"> </w:t>
+      </w:r>
+      <w:proofErr w:type="spellStart"/>
+      <w:r>
+        <w:rPr>
+          <w:rFonts w:eastAsia="Times New Roman" w:cs="Tahoma"/>
+          <w:color w:val="000000"/>
+          <w:lang w:eastAsia="en-US" w:bidi="ar-SA"/>
+        </w:rPr>
+        <w:t>rủi</w:t>
+      </w:r>
+      <w:proofErr w:type="spellEnd"/>
+      <w:r>
+        <w:rPr>
+          <w:rFonts w:eastAsia="Times New Roman" w:cs="Tahoma"/>
+          <w:color w:val="000000"/>
+          <w:lang w:eastAsia="en-US" w:bidi="ar-SA"/>
+        </w:rPr>
+        <w:t xml:space="preserve"> </w:t>
+      </w:r>
+      <w:proofErr w:type="spellStart"/>
+      <w:r>
+        <w:rPr>
+          <w:rFonts w:eastAsia="Times New Roman" w:cs="Tahoma"/>
+          <w:color w:val="000000"/>
+          <w:lang w:eastAsia="en-US" w:bidi="ar-SA"/>
+        </w:rPr>
+        <w:t>ro</w:t>
+      </w:r>
+      <w:proofErr w:type="spellEnd"/>
+      <w:r>
+        <w:rPr>
+          <w:rFonts w:eastAsia="Times New Roman" w:cs="Tahoma"/>
+          <w:color w:val="000000"/>
+          <w:lang w:eastAsia="en-US" w:bidi="ar-SA"/>
+        </w:rPr>
+        <w:t xml:space="preserve">: </w:t>
+      </w:r>
+      <w:proofErr w:type="spellStart"/>
+      <w:r>
+        <w:rPr>
+          <w:rFonts w:eastAsia="Times New Roman" w:cs="Tahoma"/>
+          <w:color w:val="000000"/>
+          <w:lang w:eastAsia="en-US" w:bidi="ar-SA"/>
+        </w:rPr>
+        <w:t>Nhân</w:t>
+      </w:r>
+      <w:proofErr w:type="spellEnd"/>
+      <w:r>
+        <w:rPr>
+          <w:rFonts w:eastAsia="Times New Roman" w:cs="Tahoma"/>
+          <w:color w:val="000000"/>
+          <w:lang w:eastAsia="en-US" w:bidi="ar-SA"/>
+        </w:rPr>
+        <w:t xml:space="preserve"> </w:t>
+      </w:r>
+      <w:proofErr w:type="spellStart"/>
+      <w:r>
+        <w:rPr>
+          <w:rFonts w:eastAsia="Times New Roman" w:cs="Tahoma"/>
+          <w:color w:val="000000"/>
+          <w:lang w:eastAsia="en-US" w:bidi="ar-SA"/>
+        </w:rPr>
+        <w:t>viên</w:t>
+      </w:r>
+      <w:proofErr w:type="spellEnd"/>
+      <w:r>
+        <w:rPr>
+          <w:rFonts w:eastAsia="Times New Roman" w:cs="Tahoma"/>
+          <w:color w:val="000000"/>
+          <w:lang w:eastAsia="en-US" w:bidi="ar-SA"/>
+        </w:rPr>
+        <w:t xml:space="preserve"> </w:t>
+      </w:r>
+      <w:proofErr w:type="spellStart"/>
+      <w:r>
+        <w:rPr>
+          <w:rFonts w:eastAsia="Times New Roman" w:cs="Tahoma"/>
+          <w:color w:val="000000"/>
+          <w:lang w:eastAsia="en-US" w:bidi="ar-SA"/>
+        </w:rPr>
+        <w:t>nghỉ</w:t>
+      </w:r>
+      <w:proofErr w:type="spellEnd"/>
+      <w:r>
+        <w:rPr>
+          <w:rFonts w:eastAsia="Times New Roman" w:cs="Tahoma"/>
+          <w:color w:val="000000"/>
+          <w:lang w:eastAsia="en-US" w:bidi="ar-SA"/>
+        </w:rPr>
+        <w:t xml:space="preserve"> </w:t>
+      </w:r>
+      <w:proofErr w:type="spellStart"/>
+      <w:r>
+        <w:rPr>
+          <w:rFonts w:eastAsia="Times New Roman" w:cs="Tahoma"/>
+          <w:color w:val="000000"/>
+          <w:lang w:eastAsia="en-US" w:bidi="ar-SA"/>
+        </w:rPr>
+        <w:t>đột</w:t>
+      </w:r>
+      <w:proofErr w:type="spellEnd"/>
+      <w:r>
+        <w:rPr>
+          <w:rFonts w:eastAsia="Times New Roman" w:cs="Tahoma"/>
+          <w:color w:val="000000"/>
+          <w:lang w:eastAsia="en-US" w:bidi="ar-SA"/>
+        </w:rPr>
+        <w:t xml:space="preserve"> </w:t>
+      </w:r>
+      <w:proofErr w:type="spellStart"/>
+      <w:r>
+        <w:rPr>
+          <w:rFonts w:eastAsia="Times New Roman" w:cs="Tahoma"/>
+          <w:color w:val="000000"/>
+          <w:lang w:eastAsia="en-US" w:bidi="ar-SA"/>
+        </w:rPr>
+        <w:t>suất</w:t>
+      </w:r>
+      <w:proofErr w:type="spellEnd"/>
+      <w:r>
+        <w:rPr>
+          <w:rFonts w:eastAsia="Times New Roman" w:cs="Tahoma"/>
+          <w:color w:val="000000"/>
+          <w:lang w:eastAsia="en-US" w:bidi="ar-SA"/>
+        </w:rPr>
+        <w:t>  </w:t>
+      </w:r>
+    </w:p>
+    <w:p>
+      <w:pPr>
+        <w:widowControl/>
+        <w:numPr>
+          <w:ilvl w:val="0"/>
+          <w:numId w:val="43"/>
+        </w:numPr>
+        <w:suppressAutoHyphens w:val="0"/>
+        <w:spacing w:after="0" w:line="240" w:lineRule="auto"/>
+        <w:textAlignment w:val="baseline"/>
+        <w:rPr>
+          <w:rFonts w:eastAsia="Times New Roman" w:cs="Tahoma"/>
+          <w:color w:val="000000"/>
+          <w:lang w:eastAsia="en-US" w:bidi="ar-SA"/>
+        </w:rPr>
+      </w:pPr>
+      <w:proofErr w:type="spellStart"/>
+      <w:r>
+        <w:rPr>
+          <w:rFonts w:eastAsia="Times New Roman" w:cs="Tahoma"/>
+          <w:color w:val="000000"/>
+          <w:lang w:eastAsia="en-US" w:bidi="ar-SA"/>
+        </w:rPr>
+        <w:t>Mô</w:t>
+      </w:r>
+      <w:proofErr w:type="spellEnd"/>
+      <w:r>
+        <w:rPr>
+          <w:rFonts w:eastAsia="Times New Roman" w:cs="Tahoma"/>
+          <w:color w:val="000000"/>
+          <w:lang w:eastAsia="en-US" w:bidi="ar-SA"/>
+        </w:rPr>
+        <w:t xml:space="preserve"> </w:t>
+      </w:r>
+      <w:proofErr w:type="spellStart"/>
+      <w:r>
+        <w:rPr>
+          <w:rFonts w:eastAsia="Times New Roman" w:cs="Tahoma"/>
+          <w:color w:val="000000"/>
+          <w:lang w:eastAsia="en-US" w:bidi="ar-SA"/>
+        </w:rPr>
+        <w:t>tả</w:t>
+      </w:r>
+      <w:proofErr w:type="spellEnd"/>
+      <w:r>
+        <w:rPr>
+          <w:rFonts w:eastAsia="Times New Roman" w:cs="Tahoma"/>
+          <w:color w:val="000000"/>
+          <w:lang w:eastAsia="en-US" w:bidi="ar-SA"/>
+        </w:rPr>
+        <w:t xml:space="preserve"> </w:t>
+      </w:r>
+      <w:proofErr w:type="spellStart"/>
+      <w:r>
+        <w:rPr>
+          <w:rFonts w:eastAsia="Times New Roman" w:cs="Tahoma"/>
+          <w:color w:val="000000"/>
+          <w:lang w:eastAsia="en-US" w:bidi="ar-SA"/>
+        </w:rPr>
+        <w:t>rủi</w:t>
+      </w:r>
+      <w:proofErr w:type="spellEnd"/>
+      <w:r>
+        <w:rPr>
+          <w:rFonts w:eastAsia="Times New Roman" w:cs="Tahoma"/>
+          <w:color w:val="000000"/>
+          <w:lang w:eastAsia="en-US" w:bidi="ar-SA"/>
+        </w:rPr>
+        <w:t xml:space="preserve"> </w:t>
+      </w:r>
+      <w:proofErr w:type="spellStart"/>
+      <w:r>
+        <w:rPr>
+          <w:rFonts w:eastAsia="Times New Roman" w:cs="Tahoma"/>
+          <w:color w:val="000000"/>
+          <w:lang w:eastAsia="en-US" w:bidi="ar-SA"/>
+        </w:rPr>
+        <w:t>ro</w:t>
+      </w:r>
+      <w:proofErr w:type="spellEnd"/>
+      <w:r>
+        <w:rPr>
+          <w:rFonts w:eastAsia="Times New Roman" w:cs="Tahoma"/>
+          <w:color w:val="000000"/>
+          <w:lang w:eastAsia="en-US" w:bidi="ar-SA"/>
+        </w:rPr>
+        <w:t xml:space="preserve">: </w:t>
+      </w:r>
+      <w:proofErr w:type="spellStart"/>
+      <w:r>
+        <w:rPr>
+          <w:rFonts w:eastAsia="Times New Roman" w:cs="Tahoma"/>
+          <w:color w:val="000000"/>
+          <w:lang w:eastAsia="en-US" w:bidi="ar-SA"/>
+        </w:rPr>
+        <w:t>Một</w:t>
+      </w:r>
+      <w:proofErr w:type="spellEnd"/>
+      <w:r>
+        <w:rPr>
+          <w:rFonts w:eastAsia="Times New Roman" w:cs="Tahoma"/>
+          <w:color w:val="000000"/>
+          <w:lang w:eastAsia="en-US" w:bidi="ar-SA"/>
+        </w:rPr>
+        <w:t xml:space="preserve"> </w:t>
+      </w:r>
+      <w:proofErr w:type="spellStart"/>
+      <w:r>
+        <w:rPr>
+          <w:rFonts w:eastAsia="Times New Roman" w:cs="Tahoma"/>
+          <w:color w:val="000000"/>
+          <w:lang w:eastAsia="en-US" w:bidi="ar-SA"/>
+        </w:rPr>
+        <w:t>nhân</w:t>
+      </w:r>
+      <w:proofErr w:type="spellEnd"/>
+      <w:r>
+        <w:rPr>
+          <w:rFonts w:eastAsia="Times New Roman" w:cs="Tahoma"/>
+          <w:color w:val="000000"/>
+          <w:lang w:eastAsia="en-US" w:bidi="ar-SA"/>
+        </w:rPr>
+        <w:t xml:space="preserve"> </w:t>
+      </w:r>
+      <w:proofErr w:type="spellStart"/>
+      <w:r>
+        <w:rPr>
+          <w:rFonts w:eastAsia="Times New Roman" w:cs="Tahoma"/>
+          <w:color w:val="000000"/>
+          <w:lang w:eastAsia="en-US" w:bidi="ar-SA"/>
+        </w:rPr>
+        <w:t>viên</w:t>
+      </w:r>
+      <w:proofErr w:type="spellEnd"/>
+      <w:r>
+        <w:rPr>
+          <w:rFonts w:eastAsia="Times New Roman" w:cs="Tahoma"/>
+          <w:color w:val="000000"/>
+          <w:lang w:eastAsia="en-US" w:bidi="ar-SA"/>
+        </w:rPr>
+        <w:t xml:space="preserve"> </w:t>
+      </w:r>
+      <w:proofErr w:type="spellStart"/>
+      <w:r>
+        <w:rPr>
+          <w:rFonts w:eastAsia="Times New Roman" w:cs="Tahoma"/>
+          <w:color w:val="000000"/>
+          <w:lang w:eastAsia="en-US" w:bidi="ar-SA"/>
+        </w:rPr>
+        <w:t>trong</w:t>
+      </w:r>
+      <w:proofErr w:type="spellEnd"/>
+      <w:r>
+        <w:rPr>
+          <w:rFonts w:eastAsia="Times New Roman" w:cs="Tahoma"/>
+          <w:color w:val="000000"/>
+          <w:lang w:eastAsia="en-US" w:bidi="ar-SA"/>
+        </w:rPr>
+        <w:t xml:space="preserve"> </w:t>
+      </w:r>
+      <w:proofErr w:type="spellStart"/>
+      <w:r>
+        <w:rPr>
+          <w:rFonts w:eastAsia="Times New Roman" w:cs="Tahoma"/>
+          <w:color w:val="000000"/>
+          <w:lang w:eastAsia="en-US" w:bidi="ar-SA"/>
+        </w:rPr>
+        <w:t>dự</w:t>
+      </w:r>
+      <w:proofErr w:type="spellEnd"/>
+      <w:r>
+        <w:rPr>
+          <w:rFonts w:eastAsia="Times New Roman" w:cs="Tahoma"/>
+          <w:color w:val="000000"/>
+          <w:lang w:eastAsia="en-US" w:bidi="ar-SA"/>
+        </w:rPr>
+        <w:t xml:space="preserve"> </w:t>
+      </w:r>
+      <w:proofErr w:type="spellStart"/>
+      <w:r>
+        <w:rPr>
+          <w:rFonts w:eastAsia="Times New Roman" w:cs="Tahoma"/>
+          <w:color w:val="000000"/>
+          <w:lang w:eastAsia="en-US" w:bidi="ar-SA"/>
+        </w:rPr>
+        <w:t>án</w:t>
+      </w:r>
+      <w:proofErr w:type="spellEnd"/>
+      <w:r>
+        <w:rPr>
+          <w:rFonts w:eastAsia="Times New Roman" w:cs="Tahoma"/>
+          <w:color w:val="000000"/>
+          <w:lang w:eastAsia="en-US" w:bidi="ar-SA"/>
+        </w:rPr>
+        <w:t xml:space="preserve"> </w:t>
+      </w:r>
+      <w:proofErr w:type="spellStart"/>
+      <w:r>
+        <w:rPr>
+          <w:rFonts w:eastAsia="Times New Roman" w:cs="Tahoma"/>
+          <w:color w:val="000000"/>
+          <w:lang w:eastAsia="en-US" w:bidi="ar-SA"/>
+        </w:rPr>
+        <w:t>nghỉ</w:t>
+      </w:r>
+      <w:proofErr w:type="spellEnd"/>
+      <w:r>
+        <w:rPr>
+          <w:rFonts w:eastAsia="Times New Roman" w:cs="Tahoma"/>
+          <w:color w:val="000000"/>
+          <w:lang w:eastAsia="en-US" w:bidi="ar-SA"/>
+        </w:rPr>
+        <w:t xml:space="preserve"> </w:t>
+      </w:r>
+      <w:proofErr w:type="spellStart"/>
+      <w:r>
+        <w:rPr>
+          <w:rFonts w:eastAsia="Times New Roman" w:cs="Tahoma"/>
+          <w:color w:val="000000"/>
+          <w:lang w:eastAsia="en-US" w:bidi="ar-SA"/>
+        </w:rPr>
+        <w:t>đột</w:t>
+      </w:r>
+      <w:proofErr w:type="spellEnd"/>
+      <w:r>
+        <w:rPr>
+          <w:rFonts w:eastAsia="Times New Roman" w:cs="Tahoma"/>
+          <w:color w:val="000000"/>
+          <w:lang w:eastAsia="en-US" w:bidi="ar-SA"/>
+        </w:rPr>
+        <w:t xml:space="preserve"> </w:t>
+      </w:r>
+      <w:proofErr w:type="spellStart"/>
+      <w:r>
+        <w:rPr>
+          <w:rFonts w:eastAsia="Times New Roman" w:cs="Tahoma"/>
+          <w:color w:val="000000"/>
+          <w:lang w:eastAsia="en-US" w:bidi="ar-SA"/>
+        </w:rPr>
+        <w:t>xuất</w:t>
+      </w:r>
+      <w:proofErr w:type="spellEnd"/>
+      <w:r>
+        <w:rPr>
+          <w:rFonts w:eastAsia="Times New Roman" w:cs="Tahoma"/>
+          <w:color w:val="000000"/>
+          <w:lang w:eastAsia="en-US" w:bidi="ar-SA"/>
+        </w:rPr>
+        <w:t xml:space="preserve"> 1 </w:t>
+      </w:r>
+      <w:proofErr w:type="spellStart"/>
+      <w:r>
+        <w:rPr>
+          <w:rFonts w:eastAsia="Times New Roman" w:cs="Tahoma"/>
+          <w:color w:val="000000"/>
+          <w:lang w:eastAsia="en-US" w:bidi="ar-SA"/>
+        </w:rPr>
+        <w:t>tuần</w:t>
+      </w:r>
+      <w:proofErr w:type="spellEnd"/>
+      <w:r>
+        <w:rPr>
+          <w:rFonts w:eastAsia="Times New Roman" w:cs="Tahoma"/>
+          <w:color w:val="000000"/>
+          <w:lang w:eastAsia="en-US" w:bidi="ar-SA"/>
+        </w:rPr>
+        <w:t xml:space="preserve"> do </w:t>
+      </w:r>
+      <w:proofErr w:type="spellStart"/>
+      <w:r>
+        <w:rPr>
+          <w:rFonts w:eastAsia="Times New Roman" w:cs="Tahoma"/>
+          <w:color w:val="000000"/>
+          <w:lang w:eastAsia="en-US" w:bidi="ar-SA"/>
+        </w:rPr>
+        <w:t>bị</w:t>
+      </w:r>
+      <w:proofErr w:type="spellEnd"/>
+      <w:r>
+        <w:rPr>
+          <w:rFonts w:eastAsia="Times New Roman" w:cs="Tahoma"/>
+          <w:color w:val="000000"/>
+          <w:lang w:eastAsia="en-US" w:bidi="ar-SA"/>
+        </w:rPr>
+        <w:t xml:space="preserve"> </w:t>
+      </w:r>
+      <w:proofErr w:type="spellStart"/>
+      <w:r>
+        <w:rPr>
+          <w:rFonts w:eastAsia="Times New Roman" w:cs="Tahoma"/>
+          <w:color w:val="000000"/>
+          <w:lang w:eastAsia="en-US" w:bidi="ar-SA"/>
+        </w:rPr>
+        <w:t>ốm</w:t>
+      </w:r>
+      <w:proofErr w:type="spellEnd"/>
+      <w:r>
+        <w:rPr>
+          <w:rFonts w:eastAsia="Times New Roman" w:cs="Tahoma"/>
+          <w:color w:val="000000"/>
+          <w:lang w:eastAsia="en-US" w:bidi="ar-SA"/>
+        </w:rPr>
+        <w:t> </w:t>
+      </w:r>
+    </w:p>
+    <w:p>
+      <w:pPr>
+        <w:widowControl/>
+        <w:numPr>
+          <w:ilvl w:val="0"/>
+          <w:numId w:val="43"/>
+        </w:numPr>
+        <w:suppressAutoHyphens w:val="0"/>
+        <w:spacing w:after="0" w:line="240" w:lineRule="auto"/>
+        <w:textAlignment w:val="baseline"/>
+        <w:rPr>
+          <w:rFonts w:eastAsia="Times New Roman" w:cs="Tahoma"/>
+          <w:color w:val="000000"/>
+          <w:lang w:eastAsia="en-US" w:bidi="ar-SA"/>
+        </w:rPr>
+      </w:pPr>
+      <w:proofErr w:type="spellStart"/>
+      <w:r>
+        <w:rPr>
+          <w:rFonts w:eastAsia="Times New Roman" w:cs="Tahoma"/>
+          <w:color w:val="000000"/>
+          <w:lang w:eastAsia="en-US" w:bidi="ar-SA"/>
+        </w:rPr>
+        <w:t>Xác</w:t>
+      </w:r>
+      <w:proofErr w:type="spellEnd"/>
+      <w:r>
+        <w:rPr>
+          <w:rFonts w:eastAsia="Times New Roman" w:cs="Tahoma"/>
+          <w:color w:val="000000"/>
+          <w:lang w:eastAsia="en-US" w:bidi="ar-SA"/>
+        </w:rPr>
+        <w:t xml:space="preserve"> </w:t>
+      </w:r>
+      <w:proofErr w:type="spellStart"/>
+      <w:r>
+        <w:rPr>
+          <w:rFonts w:eastAsia="Times New Roman" w:cs="Tahoma"/>
+          <w:color w:val="000000"/>
+          <w:lang w:eastAsia="en-US" w:bidi="ar-SA"/>
+        </w:rPr>
+        <w:t>suất</w:t>
+      </w:r>
+      <w:proofErr w:type="spellEnd"/>
+      <w:r>
+        <w:rPr>
+          <w:rFonts w:eastAsia="Times New Roman" w:cs="Tahoma"/>
+          <w:color w:val="000000"/>
+          <w:lang w:eastAsia="en-US" w:bidi="ar-SA"/>
+        </w:rPr>
+        <w:t xml:space="preserve"> </w:t>
+      </w:r>
+      <w:proofErr w:type="spellStart"/>
+      <w:r>
+        <w:rPr>
+          <w:rFonts w:eastAsia="Times New Roman" w:cs="Tahoma"/>
+          <w:color w:val="000000"/>
+          <w:lang w:eastAsia="en-US" w:bidi="ar-SA"/>
+        </w:rPr>
+        <w:t>xảy</w:t>
+      </w:r>
+      <w:proofErr w:type="spellEnd"/>
+      <w:r>
+        <w:rPr>
+          <w:rFonts w:eastAsia="Times New Roman" w:cs="Tahoma"/>
+          <w:color w:val="000000"/>
+          <w:lang w:eastAsia="en-US" w:bidi="ar-SA"/>
+        </w:rPr>
+        <w:t xml:space="preserve"> </w:t>
+      </w:r>
+      <w:proofErr w:type="spellStart"/>
+      <w:r>
+        <w:rPr>
+          <w:rFonts w:eastAsia="Times New Roman" w:cs="Tahoma"/>
+          <w:color w:val="000000"/>
+          <w:lang w:eastAsia="en-US" w:bidi="ar-SA"/>
+        </w:rPr>
+        <w:t>ra</w:t>
+      </w:r>
+      <w:proofErr w:type="spellEnd"/>
+      <w:r>
+        <w:rPr>
+          <w:rFonts w:eastAsia="Times New Roman" w:cs="Tahoma"/>
+          <w:color w:val="000000"/>
+          <w:lang w:eastAsia="en-US" w:bidi="ar-SA"/>
+        </w:rPr>
+        <w:t>: 35%</w:t>
+      </w:r>
+    </w:p>
+    <w:p>
+      <w:pPr>
+        <w:widowControl/>
+        <w:numPr>
+          <w:ilvl w:val="0"/>
+          <w:numId w:val="43"/>
+        </w:numPr>
+        <w:suppressAutoHyphens w:val="0"/>
+        <w:spacing w:after="0" w:line="240" w:lineRule="auto"/>
+        <w:textAlignment w:val="baseline"/>
+        <w:rPr>
+          <w:rFonts w:eastAsia="Times New Roman" w:cs="Tahoma"/>
+          <w:color w:val="000000"/>
+          <w:lang w:eastAsia="en-US" w:bidi="ar-SA"/>
+        </w:rPr>
+      </w:pPr>
+      <w:proofErr w:type="spellStart"/>
+      <w:r>
+        <w:rPr>
+          <w:rFonts w:eastAsia="Times New Roman" w:cs="Tahoma"/>
+          <w:color w:val="000000"/>
+          <w:lang w:eastAsia="en-US" w:bidi="ar-SA"/>
+        </w:rPr>
+        <w:t>Mức</w:t>
+      </w:r>
+      <w:proofErr w:type="spellEnd"/>
+      <w:r>
+        <w:rPr>
+          <w:rFonts w:eastAsia="Times New Roman" w:cs="Tahoma"/>
+          <w:color w:val="000000"/>
+          <w:lang w:eastAsia="en-US" w:bidi="ar-SA"/>
+        </w:rPr>
+        <w:t xml:space="preserve"> </w:t>
+      </w:r>
+      <w:proofErr w:type="spellStart"/>
+      <w:r>
+        <w:rPr>
+          <w:rFonts w:eastAsia="Times New Roman" w:cs="Tahoma"/>
+          <w:color w:val="000000"/>
+          <w:lang w:eastAsia="en-US" w:bidi="ar-SA"/>
+        </w:rPr>
+        <w:t>độ</w:t>
+      </w:r>
+      <w:proofErr w:type="spellEnd"/>
+      <w:r>
+        <w:rPr>
+          <w:rFonts w:eastAsia="Times New Roman" w:cs="Tahoma"/>
+          <w:color w:val="000000"/>
+          <w:lang w:eastAsia="en-US" w:bidi="ar-SA"/>
+        </w:rPr>
+        <w:t xml:space="preserve"> </w:t>
+      </w:r>
+      <w:proofErr w:type="spellStart"/>
+      <w:r>
+        <w:rPr>
+          <w:rFonts w:eastAsia="Times New Roman" w:cs="Tahoma"/>
+          <w:color w:val="000000"/>
+          <w:lang w:eastAsia="en-US" w:bidi="ar-SA"/>
+        </w:rPr>
+        <w:t>thiệt</w:t>
+      </w:r>
+      <w:proofErr w:type="spellEnd"/>
+      <w:r>
+        <w:rPr>
+          <w:rFonts w:eastAsia="Times New Roman" w:cs="Tahoma"/>
+          <w:color w:val="000000"/>
+          <w:lang w:eastAsia="en-US" w:bidi="ar-SA"/>
+        </w:rPr>
+        <w:t xml:space="preserve"> </w:t>
+      </w:r>
+      <w:proofErr w:type="spellStart"/>
+      <w:proofErr w:type="gramStart"/>
+      <w:r>
+        <w:rPr>
+          <w:rFonts w:eastAsia="Times New Roman" w:cs="Tahoma"/>
+          <w:color w:val="000000"/>
+          <w:lang w:eastAsia="en-US" w:bidi="ar-SA"/>
+        </w:rPr>
+        <w:t>hại</w:t>
+      </w:r>
+      <w:proofErr w:type="spellEnd"/>
+      <w:r>
+        <w:rPr>
+          <w:rFonts w:eastAsia="Times New Roman" w:cs="Tahoma"/>
+          <w:color w:val="000000"/>
+          <w:lang w:eastAsia="en-US" w:bidi="ar-SA"/>
+        </w:rPr>
+        <w:t xml:space="preserve"> :</w:t>
+      </w:r>
+      <w:proofErr w:type="gramEnd"/>
+      <w:r>
+        <w:rPr>
+          <w:rFonts w:eastAsia="Times New Roman" w:cs="Tahoma"/>
+          <w:color w:val="000000"/>
+          <w:lang w:eastAsia="en-US" w:bidi="ar-SA"/>
+        </w:rPr>
+        <w:t xml:space="preserve"> </w:t>
+      </w:r>
+      <w:proofErr w:type="spellStart"/>
+      <w:r>
+        <w:rPr>
+          <w:rFonts w:eastAsia="Times New Roman" w:cs="Tahoma"/>
+          <w:color w:val="000000"/>
+          <w:lang w:eastAsia="en-US" w:bidi="ar-SA"/>
+        </w:rPr>
+        <w:t>nghiêm</w:t>
+      </w:r>
+      <w:proofErr w:type="spellEnd"/>
+      <w:r>
+        <w:rPr>
+          <w:rFonts w:eastAsia="Times New Roman" w:cs="Tahoma"/>
+          <w:color w:val="000000"/>
+          <w:lang w:eastAsia="en-US" w:bidi="ar-SA"/>
+        </w:rPr>
+        <w:t xml:space="preserve"> </w:t>
+      </w:r>
+      <w:proofErr w:type="spellStart"/>
+      <w:r>
+        <w:rPr>
+          <w:rFonts w:eastAsia="Times New Roman" w:cs="Tahoma"/>
+          <w:color w:val="000000"/>
+          <w:lang w:eastAsia="en-US" w:bidi="ar-SA"/>
+        </w:rPr>
+        <w:t>trọng</w:t>
+      </w:r>
+      <w:proofErr w:type="spellEnd"/>
+    </w:p>
+    <w:p>
+      <w:pPr>
+        <w:widowControl/>
+        <w:numPr>
+          <w:ilvl w:val="0"/>
+          <w:numId w:val="43"/>
+        </w:numPr>
+        <w:suppressAutoHyphens w:val="0"/>
+        <w:spacing w:line="240" w:lineRule="auto"/>
+        <w:textAlignment w:val="baseline"/>
+        <w:rPr>
+          <w:rFonts w:eastAsia="Times New Roman" w:cs="Tahoma"/>
+          <w:color w:val="000000"/>
+          <w:lang w:eastAsia="en-US" w:bidi="ar-SA"/>
+        </w:rPr>
+      </w:pPr>
+      <w:proofErr w:type="spellStart"/>
+      <w:r>
+        <w:rPr>
+          <w:rFonts w:eastAsia="Times New Roman" w:cs="Tahoma"/>
+          <w:color w:val="000000"/>
+          <w:lang w:eastAsia="en-US" w:bidi="ar-SA"/>
+        </w:rPr>
+        <w:t>Giải</w:t>
+      </w:r>
+      <w:proofErr w:type="spellEnd"/>
+      <w:r>
+        <w:rPr>
+          <w:rFonts w:eastAsia="Times New Roman" w:cs="Tahoma"/>
+          <w:color w:val="000000"/>
+          <w:lang w:eastAsia="en-US" w:bidi="ar-SA"/>
+        </w:rPr>
+        <w:t xml:space="preserve"> </w:t>
+      </w:r>
+      <w:proofErr w:type="spellStart"/>
+      <w:r>
+        <w:rPr>
+          <w:rFonts w:eastAsia="Times New Roman" w:cs="Tahoma"/>
+          <w:color w:val="000000"/>
+          <w:lang w:eastAsia="en-US" w:bidi="ar-SA"/>
+        </w:rPr>
+        <w:t>pháp</w:t>
+      </w:r>
+      <w:proofErr w:type="spellEnd"/>
+      <w:r>
+        <w:rPr>
+          <w:rFonts w:eastAsia="Times New Roman" w:cs="Tahoma"/>
+          <w:color w:val="000000"/>
+          <w:lang w:eastAsia="en-US" w:bidi="ar-SA"/>
+        </w:rPr>
+        <w:t xml:space="preserve"> </w:t>
+      </w:r>
+      <w:proofErr w:type="spellStart"/>
+      <w:r>
+        <w:rPr>
+          <w:rFonts w:eastAsia="Times New Roman" w:cs="Tahoma"/>
+          <w:color w:val="000000"/>
+          <w:lang w:eastAsia="en-US" w:bidi="ar-SA"/>
+        </w:rPr>
+        <w:t>xử</w:t>
+      </w:r>
+      <w:proofErr w:type="spellEnd"/>
+      <w:r>
+        <w:rPr>
+          <w:rFonts w:eastAsia="Times New Roman" w:cs="Tahoma"/>
+          <w:color w:val="000000"/>
+          <w:lang w:eastAsia="en-US" w:bidi="ar-SA"/>
+        </w:rPr>
+        <w:t xml:space="preserve"> </w:t>
+      </w:r>
+      <w:proofErr w:type="spellStart"/>
+      <w:r>
+        <w:rPr>
+          <w:rFonts w:eastAsia="Times New Roman" w:cs="Tahoma"/>
+          <w:color w:val="000000"/>
+          <w:lang w:eastAsia="en-US" w:bidi="ar-SA"/>
+        </w:rPr>
+        <w:t>lý</w:t>
+      </w:r>
+      <w:proofErr w:type="spellEnd"/>
+      <w:r>
+        <w:rPr>
+          <w:rFonts w:eastAsia="Times New Roman" w:cs="Tahoma"/>
+          <w:color w:val="000000"/>
+          <w:lang w:eastAsia="en-US" w:bidi="ar-SA"/>
+        </w:rPr>
+        <w:t xml:space="preserve">: 3 </w:t>
+      </w:r>
+      <w:proofErr w:type="spellStart"/>
+      <w:r>
+        <w:rPr>
+          <w:rFonts w:eastAsia="Times New Roman" w:cs="Tahoma"/>
+          <w:color w:val="000000"/>
+          <w:lang w:eastAsia="en-US" w:bidi="ar-SA"/>
+        </w:rPr>
+        <w:t>nhân</w:t>
+      </w:r>
+      <w:proofErr w:type="spellEnd"/>
+      <w:r>
+        <w:rPr>
+          <w:rFonts w:eastAsia="Times New Roman" w:cs="Tahoma"/>
+          <w:color w:val="000000"/>
+          <w:lang w:eastAsia="en-US" w:bidi="ar-SA"/>
+        </w:rPr>
+        <w:t xml:space="preserve"> </w:t>
+      </w:r>
+      <w:proofErr w:type="spellStart"/>
+      <w:r>
+        <w:rPr>
+          <w:rFonts w:eastAsia="Times New Roman" w:cs="Tahoma"/>
+          <w:color w:val="000000"/>
+          <w:lang w:eastAsia="en-US" w:bidi="ar-SA"/>
+        </w:rPr>
+        <w:t>viên</w:t>
+      </w:r>
+      <w:proofErr w:type="spellEnd"/>
+      <w:r>
+        <w:rPr>
+          <w:rFonts w:eastAsia="Times New Roman" w:cs="Tahoma"/>
+          <w:color w:val="000000"/>
+          <w:lang w:eastAsia="en-US" w:bidi="ar-SA"/>
+        </w:rPr>
+        <w:t xml:space="preserve"> </w:t>
+      </w:r>
+      <w:proofErr w:type="spellStart"/>
+      <w:r>
+        <w:rPr>
+          <w:rFonts w:eastAsia="Times New Roman" w:cs="Tahoma"/>
+          <w:color w:val="000000"/>
+          <w:lang w:eastAsia="en-US" w:bidi="ar-SA"/>
+        </w:rPr>
+        <w:t>còn</w:t>
+      </w:r>
+      <w:proofErr w:type="spellEnd"/>
+      <w:r>
+        <w:rPr>
+          <w:rFonts w:eastAsia="Times New Roman" w:cs="Tahoma"/>
+          <w:color w:val="000000"/>
+          <w:lang w:eastAsia="en-US" w:bidi="ar-SA"/>
+        </w:rPr>
+        <w:t xml:space="preserve"> </w:t>
+      </w:r>
+      <w:proofErr w:type="spellStart"/>
+      <w:r>
+        <w:rPr>
+          <w:rFonts w:eastAsia="Times New Roman" w:cs="Tahoma"/>
+          <w:color w:val="000000"/>
+          <w:lang w:eastAsia="en-US" w:bidi="ar-SA"/>
+        </w:rPr>
+        <w:t>lại</w:t>
+      </w:r>
+      <w:proofErr w:type="spellEnd"/>
+      <w:r>
+        <w:rPr>
+          <w:rFonts w:eastAsia="Times New Roman" w:cs="Tahoma"/>
+          <w:color w:val="000000"/>
+          <w:lang w:eastAsia="en-US" w:bidi="ar-SA"/>
+        </w:rPr>
+        <w:t xml:space="preserve"> chia </w:t>
+      </w:r>
+      <w:proofErr w:type="spellStart"/>
+      <w:r>
+        <w:rPr>
+          <w:rFonts w:eastAsia="Times New Roman" w:cs="Tahoma"/>
+          <w:color w:val="000000"/>
+          <w:lang w:eastAsia="en-US" w:bidi="ar-SA"/>
+        </w:rPr>
+        <w:t>sẻ</w:t>
+      </w:r>
+      <w:proofErr w:type="spellEnd"/>
+      <w:r>
+        <w:rPr>
+          <w:rFonts w:eastAsia="Times New Roman" w:cs="Tahoma"/>
+          <w:color w:val="000000"/>
+          <w:lang w:eastAsia="en-US" w:bidi="ar-SA"/>
+        </w:rPr>
+        <w:t xml:space="preserve"> </w:t>
+      </w:r>
+      <w:proofErr w:type="spellStart"/>
+      <w:r>
+        <w:rPr>
+          <w:rFonts w:eastAsia="Times New Roman" w:cs="Tahoma"/>
+          <w:color w:val="000000"/>
+          <w:lang w:eastAsia="en-US" w:bidi="ar-SA"/>
+        </w:rPr>
+        <w:t>công</w:t>
+      </w:r>
+      <w:proofErr w:type="spellEnd"/>
+      <w:r>
+        <w:rPr>
+          <w:rFonts w:eastAsia="Times New Roman" w:cs="Tahoma"/>
+          <w:color w:val="000000"/>
+          <w:lang w:eastAsia="en-US" w:bidi="ar-SA"/>
+        </w:rPr>
+        <w:t xml:space="preserve"> </w:t>
+      </w:r>
+      <w:proofErr w:type="spellStart"/>
+      <w:r>
+        <w:rPr>
+          <w:rFonts w:eastAsia="Times New Roman" w:cs="Tahoma"/>
+          <w:color w:val="000000"/>
+          <w:lang w:eastAsia="en-US" w:bidi="ar-SA"/>
+        </w:rPr>
+        <w:t>việc</w:t>
+      </w:r>
+      <w:proofErr w:type="spellEnd"/>
+      <w:r>
+        <w:rPr>
+          <w:rFonts w:eastAsia="Times New Roman" w:cs="Tahoma"/>
+          <w:color w:val="000000"/>
+          <w:lang w:eastAsia="en-US" w:bidi="ar-SA"/>
+        </w:rPr>
+        <w:t xml:space="preserve"> </w:t>
+      </w:r>
+      <w:proofErr w:type="spellStart"/>
+      <w:r>
+        <w:rPr>
+          <w:rFonts w:eastAsia="Times New Roman" w:cs="Tahoma"/>
+          <w:color w:val="000000"/>
+          <w:lang w:eastAsia="en-US" w:bidi="ar-SA"/>
+        </w:rPr>
+        <w:t>của</w:t>
+      </w:r>
+      <w:proofErr w:type="spellEnd"/>
+      <w:r>
+        <w:rPr>
+          <w:rFonts w:eastAsia="Times New Roman" w:cs="Tahoma"/>
+          <w:color w:val="000000"/>
+          <w:lang w:eastAsia="en-US" w:bidi="ar-SA"/>
+        </w:rPr>
+        <w:t xml:space="preserve"> </w:t>
+      </w:r>
+      <w:proofErr w:type="spellStart"/>
+      <w:r>
+        <w:rPr>
+          <w:rFonts w:eastAsia="Times New Roman" w:cs="Tahoma"/>
+          <w:color w:val="000000"/>
+          <w:lang w:eastAsia="en-US" w:bidi="ar-SA"/>
+        </w:rPr>
+        <w:t>người</w:t>
+      </w:r>
+      <w:proofErr w:type="spellEnd"/>
+      <w:r>
+        <w:rPr>
+          <w:rFonts w:eastAsia="Times New Roman" w:cs="Tahoma"/>
+          <w:color w:val="000000"/>
+          <w:lang w:eastAsia="en-US" w:bidi="ar-SA"/>
+        </w:rPr>
+        <w:t xml:space="preserve"> </w:t>
+      </w:r>
+      <w:proofErr w:type="spellStart"/>
+      <w:r>
+        <w:rPr>
+          <w:rFonts w:eastAsia="Times New Roman" w:cs="Tahoma"/>
+          <w:color w:val="000000"/>
+          <w:lang w:eastAsia="en-US" w:bidi="ar-SA"/>
+        </w:rPr>
+        <w:t>bị</w:t>
+      </w:r>
+      <w:proofErr w:type="spellEnd"/>
+      <w:r>
+        <w:rPr>
+          <w:rFonts w:eastAsia="Times New Roman" w:cs="Tahoma"/>
+          <w:color w:val="000000"/>
+          <w:lang w:eastAsia="en-US" w:bidi="ar-SA"/>
+        </w:rPr>
+        <w:t xml:space="preserve"> </w:t>
+      </w:r>
+      <w:proofErr w:type="spellStart"/>
+      <w:r>
+        <w:rPr>
+          <w:rFonts w:eastAsia="Times New Roman" w:cs="Tahoma"/>
+          <w:color w:val="000000"/>
+          <w:lang w:eastAsia="en-US" w:bidi="ar-SA"/>
+        </w:rPr>
+        <w:t>ốm</w:t>
+      </w:r>
+      <w:proofErr w:type="spellEnd"/>
+    </w:p>
+    <w:p>
+      <w:pPr>
+        <w:widowControl/>
+        <w:suppressAutoHyphens w:val="0"/>
+        <w:spacing w:line="240" w:lineRule="auto"/>
+        <w:textAlignment w:val="baseline"/>
+        <w:rPr>
+          <w:rFonts w:eastAsia="Times New Roman" w:cs="Tahoma"/>
+          <w:color w:val="000000"/>
+          <w:lang w:eastAsia="en-US" w:bidi="ar-SA"/>
+        </w:rPr>
+      </w:pPr>
+      <w:bookmarkStart w:id="16" w:name="_GoBack"/>
+      <w:bookmarkEnd w:id="16"/>
+    </w:p>
     <w:p/>
     <w:p>
       <w:pPr>
@@ -14096,6 +15119,7 @@
       <w:bookmarkStart w:id="17" w:name="_Toc57272154"/>
       <w:proofErr w:type="spellStart"/>
       <w:r>
+        <w:lastRenderedPageBreak/>
         <w:t>Ước</w:t>
       </w:r>
       <w:proofErr w:type="spellEnd"/>
@@ -14708,7 +15732,6 @@
       <w:bookmarkStart w:id="18" w:name="_Toc57272155"/>
       <w:proofErr w:type="spellStart"/>
       <w:r>
-        <w:lastRenderedPageBreak/>
         <w:t>Ước</w:t>
       </w:r>
       <w:proofErr w:type="spellEnd"/>
@@ -19548,6 +20571,155 @@
     </w:lvl>
   </w:abstractNum>
   <w:abstractNum w:abstractNumId="33" w15:restartNumberingAfterBreak="0">
+    <w:nsid w:val="483C5EC0"/>
+    <w:multiLevelType w:val="multilevel"/>
+    <w:tmpl w:val="551EF6A6"/>
+    <w:lvl w:ilvl="0">
+      <w:start w:val="1"/>
+      <w:numFmt w:val="bullet"/>
+      <w:lvlText w:val=""/>
+      <w:lvlJc w:val="left"/>
+      <w:pPr>
+        <w:tabs>
+          <w:tab w:val="num" w:pos="720"/>
+        </w:tabs>
+        <w:ind w:left="720" w:hanging="360"/>
+      </w:pPr>
+      <w:rPr>
+        <w:rFonts w:ascii="Symbol" w:hAnsi="Symbol" w:hint="default"/>
+        <w:sz w:val="20"/>
+      </w:rPr>
+    </w:lvl>
+    <w:lvl w:ilvl="1" w:tentative="1">
+      <w:start w:val="1"/>
+      <w:numFmt w:val="bullet"/>
+      <w:lvlText w:val="o"/>
+      <w:lvlJc w:val="left"/>
+      <w:pPr>
+        <w:tabs>
+          <w:tab w:val="num" w:pos="1440"/>
+        </w:tabs>
+        <w:ind w:left="1440" w:hanging="360"/>
+      </w:pPr>
+      <w:rPr>
+        <w:rFonts w:ascii="Courier New" w:hAnsi="Courier New" w:hint="default"/>
+        <w:sz w:val="20"/>
+      </w:rPr>
+    </w:lvl>
+    <w:lvl w:ilvl="2" w:tentative="1">
+      <w:start w:val="1"/>
+      <w:numFmt w:val="bullet"/>
+      <w:lvlText w:val=""/>
+      <w:lvlJc w:val="left"/>
+      <w:pPr>
+        <w:tabs>
+          <w:tab w:val="num" w:pos="2160"/>
+        </w:tabs>
+        <w:ind w:left="2160" w:hanging="360"/>
+      </w:pPr>
+      <w:rPr>
+        <w:rFonts w:ascii="Wingdings" w:hAnsi="Wingdings" w:hint="default"/>
+        <w:sz w:val="20"/>
+      </w:rPr>
+    </w:lvl>
+    <w:lvl w:ilvl="3" w:tentative="1">
+      <w:start w:val="1"/>
+      <w:numFmt w:val="bullet"/>
+      <w:lvlText w:val=""/>
+      <w:lvlJc w:val="left"/>
+      <w:pPr>
+        <w:tabs>
+          <w:tab w:val="num" w:pos="2880"/>
+        </w:tabs>
+        <w:ind w:left="2880" w:hanging="360"/>
+      </w:pPr>
+      <w:rPr>
+        <w:rFonts w:ascii="Wingdings" w:hAnsi="Wingdings" w:hint="default"/>
+        <w:sz w:val="20"/>
+      </w:rPr>
+    </w:lvl>
+    <w:lvl w:ilvl="4" w:tentative="1">
+      <w:start w:val="1"/>
+      <w:numFmt w:val="bullet"/>
+      <w:lvlText w:val=""/>
+      <w:lvlJc w:val="left"/>
+      <w:pPr>
+        <w:tabs>
+          <w:tab w:val="num" w:pos="3600"/>
+        </w:tabs>
+        <w:ind w:left="3600" w:hanging="360"/>
+      </w:pPr>
+      <w:rPr>
+        <w:rFonts w:ascii="Wingdings" w:hAnsi="Wingdings" w:hint="default"/>
+        <w:sz w:val="20"/>
+      </w:rPr>
+    </w:lvl>
+    <w:lvl w:ilvl="5" w:tentative="1">
+      <w:start w:val="1"/>
+      <w:numFmt w:val="bullet"/>
+      <w:lvlText w:val=""/>
+      <w:lvlJc w:val="left"/>
+      <w:pPr>
+        <w:tabs>
+          <w:tab w:val="num" w:pos="4320"/>
+        </w:tabs>
+        <w:ind w:left="4320" w:hanging="360"/>
+      </w:pPr>
+      <w:rPr>
+        <w:rFonts w:ascii="Wingdings" w:hAnsi="Wingdings" w:hint="default"/>
+        <w:sz w:val="20"/>
+      </w:rPr>
+    </w:lvl>
+    <w:lvl w:ilvl="6" w:tentative="1">
+      <w:start w:val="1"/>
+      <w:numFmt w:val="bullet"/>
+      <w:lvlText w:val=""/>
+      <w:lvlJc w:val="left"/>
+      <w:pPr>
+        <w:tabs>
+          <w:tab w:val="num" w:pos="5040"/>
+        </w:tabs>
+        <w:ind w:left="5040" w:hanging="360"/>
+      </w:pPr>
+      <w:rPr>
+        <w:rFonts w:ascii="Wingdings" w:hAnsi="Wingdings" w:hint="default"/>
+        <w:sz w:val="20"/>
+      </w:rPr>
+    </w:lvl>
+    <w:lvl w:ilvl="7" w:tentative="1">
+      <w:start w:val="1"/>
+      <w:numFmt w:val="bullet"/>
+      <w:lvlText w:val=""/>
+      <w:lvlJc w:val="left"/>
+      <w:pPr>
+        <w:tabs>
+          <w:tab w:val="num" w:pos="5760"/>
+        </w:tabs>
+        <w:ind w:left="5760" w:hanging="360"/>
+      </w:pPr>
+      <w:rPr>
+        <w:rFonts w:ascii="Wingdings" w:hAnsi="Wingdings" w:hint="default"/>
+        <w:sz w:val="20"/>
+      </w:rPr>
+    </w:lvl>
+    <w:lvl w:ilvl="8" w:tentative="1">
+      <w:start w:val="1"/>
+      <w:numFmt w:val="bullet"/>
+      <w:lvlText w:val=""/>
+      <w:lvlJc w:val="left"/>
+      <w:pPr>
+        <w:tabs>
+          <w:tab w:val="num" w:pos="6480"/>
+        </w:tabs>
+        <w:ind w:left="6480" w:hanging="360"/>
+      </w:pPr>
+      <w:rPr>
+        <w:rFonts w:ascii="Wingdings" w:hAnsi="Wingdings" w:hint="default"/>
+        <w:sz w:val="20"/>
+      </w:rPr>
+    </w:lvl>
+  </w:abstractNum>
+  <w:abstractNum w:abstractNumId="34" w15:restartNumberingAfterBreak="0">
     <w:nsid w:val="48A10028"/>
     <w:multiLevelType w:val="hybridMultilevel"/>
     <w:tmpl w:val="58A2CCCA"/>
@@ -19636,7 +20808,7 @@
       </w:pPr>
     </w:lvl>
   </w:abstractNum>
-  <w:abstractNum w:abstractNumId="34" w15:restartNumberingAfterBreak="0">
+  <w:abstractNum w:abstractNumId="35" w15:restartNumberingAfterBreak="0">
     <w:nsid w:val="4EAF51D8"/>
     <w:multiLevelType w:val="hybridMultilevel"/>
     <w:tmpl w:val="58A2CCCA"/>
@@ -19725,7 +20897,7 @@
       </w:pPr>
     </w:lvl>
   </w:abstractNum>
-  <w:abstractNum w:abstractNumId="35" w15:restartNumberingAfterBreak="0">
+  <w:abstractNum w:abstractNumId="36" w15:restartNumberingAfterBreak="0">
     <w:nsid w:val="58B72105"/>
     <w:multiLevelType w:val="multilevel"/>
     <w:tmpl w:val="D960FB60"/>
@@ -19874,7 +21046,7 @@
       </w:rPr>
     </w:lvl>
   </w:abstractNum>
-  <w:abstractNum w:abstractNumId="36" w15:restartNumberingAfterBreak="0">
+  <w:abstractNum w:abstractNumId="37" w15:restartNumberingAfterBreak="0">
     <w:nsid w:val="61E30A30"/>
     <w:multiLevelType w:val="multilevel"/>
     <w:tmpl w:val="F57ADD5A"/>
@@ -20023,7 +21195,7 @@
       </w:rPr>
     </w:lvl>
   </w:abstractNum>
-  <w:abstractNum w:abstractNumId="37" w15:restartNumberingAfterBreak="0">
+  <w:abstractNum w:abstractNumId="38" w15:restartNumberingAfterBreak="0">
     <w:nsid w:val="67C1146D"/>
     <w:multiLevelType w:val="hybridMultilevel"/>
     <w:tmpl w:val="7DA8282E"/>
@@ -20163,7 +21335,7 @@
       </w:rPr>
     </w:lvl>
   </w:abstractNum>
-  <w:abstractNum w:abstractNumId="38" w15:restartNumberingAfterBreak="0">
+  <w:abstractNum w:abstractNumId="39" w15:restartNumberingAfterBreak="0">
     <w:nsid w:val="6E6566D4"/>
     <w:multiLevelType w:val="hybridMultilevel"/>
     <w:tmpl w:val="DC94D102"/>
@@ -20252,7 +21424,7 @@
       </w:pPr>
     </w:lvl>
   </w:abstractNum>
-  <w:abstractNum w:abstractNumId="39" w15:restartNumberingAfterBreak="0">
+  <w:abstractNum w:abstractNumId="40" w15:restartNumberingAfterBreak="0">
     <w:nsid w:val="7745669D"/>
     <w:multiLevelType w:val="hybridMultilevel"/>
     <w:tmpl w:val="7C84415A"/>
@@ -20341,7 +21513,7 @@
       </w:pPr>
     </w:lvl>
   </w:abstractNum>
-  <w:abstractNum w:abstractNumId="40" w15:restartNumberingAfterBreak="0">
+  <w:abstractNum w:abstractNumId="41" w15:restartNumberingAfterBreak="0">
     <w:nsid w:val="79405515"/>
     <w:multiLevelType w:val="hybridMultilevel"/>
     <w:tmpl w:val="B588D586"/>
@@ -20457,7 +21629,7 @@
       </w:pPr>
     </w:lvl>
   </w:abstractNum>
-  <w:abstractNum w:abstractNumId="41" w15:restartNumberingAfterBreak="0">
+  <w:abstractNum w:abstractNumId="42" w15:restartNumberingAfterBreak="0">
     <w:nsid w:val="795348F1"/>
     <w:multiLevelType w:val="multilevel"/>
     <w:tmpl w:val="00000011"/>
@@ -20628,10 +21800,10 @@
     <w:abstractNumId w:val="24"/>
   </w:num>
   <w:num w:numId="20">
-    <w:abstractNumId w:val="41"/>
+    <w:abstractNumId w:val="42"/>
   </w:num>
   <w:num w:numId="21">
-    <w:abstractNumId w:val="40"/>
+    <w:abstractNumId w:val="41"/>
   </w:num>
   <w:num w:numId="22">
     <w:abstractNumId w:val="23"/>
@@ -20649,7 +21821,7 @@
     <w:abstractNumId w:val="26"/>
   </w:num>
   <w:num w:numId="27">
-    <w:abstractNumId w:val="37"/>
+    <w:abstractNumId w:val="38"/>
   </w:num>
   <w:num w:numId="28">
     <w:abstractNumId w:val="31"/>
@@ -20661,7 +21833,7 @@
     <w:abstractNumId w:val="19"/>
   </w:num>
   <w:num w:numId="31">
-    <w:abstractNumId w:val="35"/>
+    <w:abstractNumId w:val="36"/>
   </w:num>
   <w:num w:numId="32">
     <w:abstractNumId w:val="29"/>
@@ -20673,28 +21845,31 @@
     <w:abstractNumId w:val="28"/>
   </w:num>
   <w:num w:numId="35">
+    <w:abstractNumId w:val="35"/>
+  </w:num>
+  <w:num w:numId="36">
     <w:abstractNumId w:val="34"/>
   </w:num>
-  <w:num w:numId="36">
-    <w:abstractNumId w:val="33"/>
-  </w:num>
   <w:num w:numId="37">
-    <w:abstractNumId w:val="38"/>
+    <w:abstractNumId w:val="39"/>
   </w:num>
   <w:num w:numId="38">
     <w:abstractNumId w:val="27"/>
   </w:num>
   <w:num w:numId="39">
-    <w:abstractNumId w:val="39"/>
+    <w:abstractNumId w:val="40"/>
   </w:num>
   <w:num w:numId="40">
     <w:abstractNumId w:val="18"/>
   </w:num>
   <w:num w:numId="41">
-    <w:abstractNumId w:val="36"/>
+    <w:abstractNumId w:val="37"/>
   </w:num>
   <w:num w:numId="42">
     <w:abstractNumId w:val="22"/>
+  </w:num>
+  <w:num w:numId="43">
+    <w:abstractNumId w:val="33"/>
   </w:num>
 </w:numbering>
 </file>
@@ -22521,7 +23696,7 @@
 </file>
 
 <file path=customXml/itemProps1.xml><?xml version="1.0" encoding="utf-8"?>
-<ds:datastoreItem xmlns:ds="http://schemas.openxmlformats.org/officeDocument/2006/customXml" ds:itemID="{F6F68138-7137-4E30-A136-5E5713BEF555}">
+<ds:datastoreItem xmlns:ds="http://schemas.openxmlformats.org/officeDocument/2006/customXml" ds:itemID="{35051A8B-102D-4E81-8FB4-3A6E52DA8A4A}">
   <ds:schemaRefs>
     <ds:schemaRef ds:uri="http://schemas.openxmlformats.org/officeDocument/2006/bibliography"/>
   </ds:schemaRefs>

</xml_diff>

<commit_message>
Thêm rủi ro 3
</commit_message>
<xml_diff>
--- a/docs/MyProjectMgnt.docx
+++ b/docs/MyProjectMgnt.docx
@@ -15101,6 +15101,1081 @@
         <w:widowControl/>
         <w:suppressAutoHyphens w:val="0"/>
         <w:spacing w:line="240" w:lineRule="auto"/>
+        <w:rPr>
+          <w:rFonts w:ascii="Times New Roman" w:eastAsia="Times New Roman" w:hAnsi="Times New Roman" w:cs="Times New Roman"/>
+          <w:sz w:val="24"/>
+          <w:szCs w:val="24"/>
+          <w:lang w:eastAsia="en-US" w:bidi="ar-SA"/>
+        </w:rPr>
+      </w:pPr>
+      <w:proofErr w:type="spellStart"/>
+      <w:r>
+        <w:rPr>
+          <w:rFonts w:eastAsia="Times New Roman" w:cs="Tahoma"/>
+          <w:color w:val="000000"/>
+          <w:lang w:eastAsia="en-US" w:bidi="ar-SA"/>
+        </w:rPr>
+        <w:t>Rủi</w:t>
+      </w:r>
+      <w:proofErr w:type="spellEnd"/>
+      <w:r>
+        <w:rPr>
+          <w:rFonts w:eastAsia="Times New Roman" w:cs="Tahoma"/>
+          <w:color w:val="000000"/>
+          <w:lang w:eastAsia="en-US" w:bidi="ar-SA"/>
+        </w:rPr>
+        <w:t xml:space="preserve"> </w:t>
+      </w:r>
+      <w:proofErr w:type="spellStart"/>
+      <w:r>
+        <w:rPr>
+          <w:rFonts w:eastAsia="Times New Roman" w:cs="Tahoma"/>
+          <w:color w:val="000000"/>
+          <w:lang w:eastAsia="en-US" w:bidi="ar-SA"/>
+        </w:rPr>
+        <w:t>ro</w:t>
+      </w:r>
+      <w:proofErr w:type="spellEnd"/>
+      <w:r>
+        <w:rPr>
+          <w:rFonts w:eastAsia="Times New Roman" w:cs="Tahoma"/>
+          <w:color w:val="000000"/>
+          <w:lang w:eastAsia="en-US" w:bidi="ar-SA"/>
+        </w:rPr>
+        <w:t xml:space="preserve"> 3:</w:t>
+      </w:r>
+    </w:p>
+    <w:p>
+      <w:pPr>
+        <w:widowControl/>
+        <w:numPr>
+          <w:ilvl w:val="0"/>
+          <w:numId w:val="44"/>
+        </w:numPr>
+        <w:suppressAutoHyphens w:val="0"/>
+        <w:spacing w:after="0" w:line="240" w:lineRule="auto"/>
+        <w:textAlignment w:val="baseline"/>
+        <w:rPr>
+          <w:rFonts w:eastAsia="Times New Roman" w:cs="Tahoma"/>
+          <w:color w:val="000000"/>
+          <w:lang w:eastAsia="en-US" w:bidi="ar-SA"/>
+        </w:rPr>
+      </w:pPr>
+      <w:proofErr w:type="spellStart"/>
+      <w:r>
+        <w:rPr>
+          <w:rFonts w:eastAsia="Times New Roman" w:cs="Tahoma"/>
+          <w:color w:val="000000"/>
+          <w:lang w:eastAsia="en-US" w:bidi="ar-SA"/>
+        </w:rPr>
+        <w:t>Tên</w:t>
+      </w:r>
+      <w:proofErr w:type="spellEnd"/>
+      <w:r>
+        <w:rPr>
+          <w:rFonts w:eastAsia="Times New Roman" w:cs="Tahoma"/>
+          <w:color w:val="000000"/>
+          <w:lang w:eastAsia="en-US" w:bidi="ar-SA"/>
+        </w:rPr>
+        <w:t xml:space="preserve"> </w:t>
+      </w:r>
+      <w:proofErr w:type="spellStart"/>
+      <w:r>
+        <w:rPr>
+          <w:rFonts w:eastAsia="Times New Roman" w:cs="Tahoma"/>
+          <w:color w:val="000000"/>
+          <w:lang w:eastAsia="en-US" w:bidi="ar-SA"/>
+        </w:rPr>
+        <w:t>rủi</w:t>
+      </w:r>
+      <w:proofErr w:type="spellEnd"/>
+      <w:r>
+        <w:rPr>
+          <w:rFonts w:eastAsia="Times New Roman" w:cs="Tahoma"/>
+          <w:color w:val="000000"/>
+          <w:lang w:eastAsia="en-US" w:bidi="ar-SA"/>
+        </w:rPr>
+        <w:t xml:space="preserve"> </w:t>
+      </w:r>
+      <w:proofErr w:type="spellStart"/>
+      <w:r>
+        <w:rPr>
+          <w:rFonts w:eastAsia="Times New Roman" w:cs="Tahoma"/>
+          <w:color w:val="000000"/>
+          <w:lang w:eastAsia="en-US" w:bidi="ar-SA"/>
+        </w:rPr>
+        <w:t>ro</w:t>
+      </w:r>
+      <w:proofErr w:type="spellEnd"/>
+      <w:r>
+        <w:rPr>
+          <w:rFonts w:eastAsia="Times New Roman" w:cs="Tahoma"/>
+          <w:color w:val="000000"/>
+          <w:lang w:eastAsia="en-US" w:bidi="ar-SA"/>
+        </w:rPr>
+        <w:t xml:space="preserve">: </w:t>
+      </w:r>
+      <w:proofErr w:type="spellStart"/>
+      <w:r>
+        <w:rPr>
+          <w:rFonts w:eastAsia="Times New Roman" w:cs="Tahoma"/>
+          <w:color w:val="000000"/>
+          <w:lang w:eastAsia="en-US" w:bidi="ar-SA"/>
+        </w:rPr>
+        <w:t>Dịch</w:t>
+      </w:r>
+      <w:proofErr w:type="spellEnd"/>
+      <w:r>
+        <w:rPr>
+          <w:rFonts w:eastAsia="Times New Roman" w:cs="Tahoma"/>
+          <w:color w:val="000000"/>
+          <w:lang w:eastAsia="en-US" w:bidi="ar-SA"/>
+        </w:rPr>
+        <w:t xml:space="preserve"> </w:t>
+      </w:r>
+      <w:proofErr w:type="spellStart"/>
+      <w:r>
+        <w:rPr>
+          <w:rFonts w:eastAsia="Times New Roman" w:cs="Tahoma"/>
+          <w:color w:val="000000"/>
+          <w:lang w:eastAsia="en-US" w:bidi="ar-SA"/>
+        </w:rPr>
+        <w:t>bệnh</w:t>
+      </w:r>
+      <w:proofErr w:type="spellEnd"/>
+      <w:r>
+        <w:rPr>
+          <w:rFonts w:eastAsia="Times New Roman" w:cs="Tahoma"/>
+          <w:color w:val="000000"/>
+          <w:lang w:eastAsia="en-US" w:bidi="ar-SA"/>
+        </w:rPr>
+        <w:t xml:space="preserve"> </w:t>
+      </w:r>
+      <w:proofErr w:type="spellStart"/>
+      <w:r>
+        <w:rPr>
+          <w:rFonts w:eastAsia="Times New Roman" w:cs="Tahoma"/>
+          <w:color w:val="000000"/>
+          <w:lang w:eastAsia="en-US" w:bidi="ar-SA"/>
+        </w:rPr>
+        <w:t>covid</w:t>
+      </w:r>
+      <w:proofErr w:type="spellEnd"/>
+      <w:r>
+        <w:rPr>
+          <w:rFonts w:eastAsia="Times New Roman" w:cs="Tahoma"/>
+          <w:color w:val="000000"/>
+          <w:lang w:eastAsia="en-US" w:bidi="ar-SA"/>
+        </w:rPr>
+        <w:t xml:space="preserve"> </w:t>
+      </w:r>
+      <w:proofErr w:type="spellStart"/>
+      <w:r>
+        <w:rPr>
+          <w:rFonts w:eastAsia="Times New Roman" w:cs="Tahoma"/>
+          <w:color w:val="000000"/>
+          <w:lang w:eastAsia="en-US" w:bidi="ar-SA"/>
+        </w:rPr>
+        <w:t>bùng</w:t>
+      </w:r>
+      <w:proofErr w:type="spellEnd"/>
+      <w:r>
+        <w:rPr>
+          <w:rFonts w:eastAsia="Times New Roman" w:cs="Tahoma"/>
+          <w:color w:val="000000"/>
+          <w:lang w:eastAsia="en-US" w:bidi="ar-SA"/>
+        </w:rPr>
+        <w:t xml:space="preserve"> </w:t>
+      </w:r>
+      <w:proofErr w:type="spellStart"/>
+      <w:r>
+        <w:rPr>
+          <w:rFonts w:eastAsia="Times New Roman" w:cs="Tahoma"/>
+          <w:color w:val="000000"/>
+          <w:lang w:eastAsia="en-US" w:bidi="ar-SA"/>
+        </w:rPr>
+        <w:t>phát</w:t>
+      </w:r>
+      <w:proofErr w:type="spellEnd"/>
+    </w:p>
+    <w:p>
+      <w:pPr>
+        <w:widowControl/>
+        <w:numPr>
+          <w:ilvl w:val="0"/>
+          <w:numId w:val="44"/>
+        </w:numPr>
+        <w:suppressAutoHyphens w:val="0"/>
+        <w:spacing w:after="0" w:line="240" w:lineRule="auto"/>
+        <w:textAlignment w:val="baseline"/>
+        <w:rPr>
+          <w:rFonts w:eastAsia="Times New Roman" w:cs="Tahoma"/>
+          <w:color w:val="000000"/>
+          <w:lang w:eastAsia="en-US" w:bidi="ar-SA"/>
+        </w:rPr>
+      </w:pPr>
+      <w:r>
+        <w:rPr>
+          <w:rFonts w:eastAsia="Times New Roman" w:cs="Tahoma"/>
+          <w:color w:val="000000"/>
+          <w:lang w:eastAsia="en-US" w:bidi="ar-SA"/>
+        </w:rPr>
+        <w:t> </w:t>
+      </w:r>
+      <w:proofErr w:type="spellStart"/>
+      <w:r>
+        <w:rPr>
+          <w:rFonts w:eastAsia="Times New Roman" w:cs="Tahoma"/>
+          <w:color w:val="000000"/>
+          <w:lang w:eastAsia="en-US" w:bidi="ar-SA"/>
+        </w:rPr>
+        <w:t>Mô</w:t>
+      </w:r>
+      <w:proofErr w:type="spellEnd"/>
+      <w:r>
+        <w:rPr>
+          <w:rFonts w:eastAsia="Times New Roman" w:cs="Tahoma"/>
+          <w:color w:val="000000"/>
+          <w:lang w:eastAsia="en-US" w:bidi="ar-SA"/>
+        </w:rPr>
+        <w:t xml:space="preserve"> </w:t>
+      </w:r>
+      <w:proofErr w:type="spellStart"/>
+      <w:r>
+        <w:rPr>
+          <w:rFonts w:eastAsia="Times New Roman" w:cs="Tahoma"/>
+          <w:color w:val="000000"/>
+          <w:lang w:eastAsia="en-US" w:bidi="ar-SA"/>
+        </w:rPr>
+        <w:t>tả</w:t>
+      </w:r>
+      <w:proofErr w:type="spellEnd"/>
+      <w:r>
+        <w:rPr>
+          <w:rFonts w:eastAsia="Times New Roman" w:cs="Tahoma"/>
+          <w:color w:val="000000"/>
+          <w:lang w:eastAsia="en-US" w:bidi="ar-SA"/>
+        </w:rPr>
+        <w:t xml:space="preserve"> </w:t>
+      </w:r>
+      <w:proofErr w:type="spellStart"/>
+      <w:r>
+        <w:rPr>
+          <w:rFonts w:eastAsia="Times New Roman" w:cs="Tahoma"/>
+          <w:color w:val="000000"/>
+          <w:lang w:eastAsia="en-US" w:bidi="ar-SA"/>
+        </w:rPr>
+        <w:t>rủi</w:t>
+      </w:r>
+      <w:proofErr w:type="spellEnd"/>
+      <w:r>
+        <w:rPr>
+          <w:rFonts w:eastAsia="Times New Roman" w:cs="Tahoma"/>
+          <w:color w:val="000000"/>
+          <w:lang w:eastAsia="en-US" w:bidi="ar-SA"/>
+        </w:rPr>
+        <w:t xml:space="preserve"> </w:t>
+      </w:r>
+      <w:proofErr w:type="spellStart"/>
+      <w:r>
+        <w:rPr>
+          <w:rFonts w:eastAsia="Times New Roman" w:cs="Tahoma"/>
+          <w:color w:val="000000"/>
+          <w:lang w:eastAsia="en-US" w:bidi="ar-SA"/>
+        </w:rPr>
+        <w:t>ro</w:t>
+      </w:r>
+      <w:proofErr w:type="spellEnd"/>
+      <w:r>
+        <w:rPr>
+          <w:rFonts w:eastAsia="Times New Roman" w:cs="Tahoma"/>
+          <w:color w:val="000000"/>
+          <w:lang w:eastAsia="en-US" w:bidi="ar-SA"/>
+        </w:rPr>
+        <w:t xml:space="preserve">: </w:t>
+      </w:r>
+      <w:proofErr w:type="spellStart"/>
+      <w:r>
+        <w:rPr>
+          <w:rFonts w:eastAsia="Times New Roman" w:cs="Tahoma"/>
+          <w:color w:val="000000"/>
+          <w:lang w:eastAsia="en-US" w:bidi="ar-SA"/>
+        </w:rPr>
+        <w:t>Dịch</w:t>
+      </w:r>
+      <w:proofErr w:type="spellEnd"/>
+      <w:r>
+        <w:rPr>
+          <w:rFonts w:eastAsia="Times New Roman" w:cs="Tahoma"/>
+          <w:color w:val="000000"/>
+          <w:lang w:eastAsia="en-US" w:bidi="ar-SA"/>
+        </w:rPr>
+        <w:t xml:space="preserve"> </w:t>
+      </w:r>
+      <w:proofErr w:type="spellStart"/>
+      <w:r>
+        <w:rPr>
+          <w:rFonts w:eastAsia="Times New Roman" w:cs="Tahoma"/>
+          <w:color w:val="000000"/>
+          <w:lang w:eastAsia="en-US" w:bidi="ar-SA"/>
+        </w:rPr>
+        <w:t>bệnh</w:t>
+      </w:r>
+      <w:proofErr w:type="spellEnd"/>
+      <w:r>
+        <w:rPr>
+          <w:rFonts w:eastAsia="Times New Roman" w:cs="Tahoma"/>
+          <w:color w:val="000000"/>
+          <w:lang w:eastAsia="en-US" w:bidi="ar-SA"/>
+        </w:rPr>
+        <w:t xml:space="preserve"> </w:t>
+      </w:r>
+      <w:proofErr w:type="spellStart"/>
+      <w:r>
+        <w:rPr>
+          <w:rFonts w:eastAsia="Times New Roman" w:cs="Tahoma"/>
+          <w:color w:val="000000"/>
+          <w:lang w:eastAsia="en-US" w:bidi="ar-SA"/>
+        </w:rPr>
+        <w:t>covid</w:t>
+      </w:r>
+      <w:proofErr w:type="spellEnd"/>
+      <w:r>
+        <w:rPr>
+          <w:rFonts w:eastAsia="Times New Roman" w:cs="Tahoma"/>
+          <w:color w:val="000000"/>
+          <w:lang w:eastAsia="en-US" w:bidi="ar-SA"/>
+        </w:rPr>
+        <w:t xml:space="preserve"> </w:t>
+      </w:r>
+      <w:proofErr w:type="spellStart"/>
+      <w:r>
+        <w:rPr>
+          <w:rFonts w:eastAsia="Times New Roman" w:cs="Tahoma"/>
+          <w:color w:val="000000"/>
+          <w:lang w:eastAsia="en-US" w:bidi="ar-SA"/>
+        </w:rPr>
+        <w:t>bùng</w:t>
+      </w:r>
+      <w:proofErr w:type="spellEnd"/>
+      <w:r>
+        <w:rPr>
+          <w:rFonts w:eastAsia="Times New Roman" w:cs="Tahoma"/>
+          <w:color w:val="000000"/>
+          <w:lang w:eastAsia="en-US" w:bidi="ar-SA"/>
+        </w:rPr>
+        <w:t xml:space="preserve"> </w:t>
+      </w:r>
+      <w:proofErr w:type="spellStart"/>
+      <w:r>
+        <w:rPr>
+          <w:rFonts w:eastAsia="Times New Roman" w:cs="Tahoma"/>
+          <w:color w:val="000000"/>
+          <w:lang w:eastAsia="en-US" w:bidi="ar-SA"/>
+        </w:rPr>
+        <w:t>phát</w:t>
+      </w:r>
+      <w:proofErr w:type="spellEnd"/>
+      <w:r>
+        <w:rPr>
+          <w:rFonts w:eastAsia="Times New Roman" w:cs="Tahoma"/>
+          <w:color w:val="000000"/>
+          <w:lang w:eastAsia="en-US" w:bidi="ar-SA"/>
+        </w:rPr>
+        <w:t xml:space="preserve"> </w:t>
+      </w:r>
+      <w:proofErr w:type="spellStart"/>
+      <w:r>
+        <w:rPr>
+          <w:rFonts w:eastAsia="Times New Roman" w:cs="Tahoma"/>
+          <w:color w:val="000000"/>
+          <w:lang w:eastAsia="en-US" w:bidi="ar-SA"/>
+        </w:rPr>
+        <w:t>trở</w:t>
+      </w:r>
+      <w:proofErr w:type="spellEnd"/>
+      <w:r>
+        <w:rPr>
+          <w:rFonts w:eastAsia="Times New Roman" w:cs="Tahoma"/>
+          <w:color w:val="000000"/>
+          <w:lang w:eastAsia="en-US" w:bidi="ar-SA"/>
+        </w:rPr>
+        <w:t xml:space="preserve"> </w:t>
+      </w:r>
+      <w:proofErr w:type="spellStart"/>
+      <w:r>
+        <w:rPr>
+          <w:rFonts w:eastAsia="Times New Roman" w:cs="Tahoma"/>
+          <w:color w:val="000000"/>
+          <w:lang w:eastAsia="en-US" w:bidi="ar-SA"/>
+        </w:rPr>
+        <w:t>lại</w:t>
+      </w:r>
+      <w:proofErr w:type="spellEnd"/>
+      <w:r>
+        <w:rPr>
+          <w:rFonts w:eastAsia="Times New Roman" w:cs="Tahoma"/>
+          <w:color w:val="000000"/>
+          <w:lang w:eastAsia="en-US" w:bidi="ar-SA"/>
+        </w:rPr>
+        <w:t xml:space="preserve">, </w:t>
+      </w:r>
+      <w:proofErr w:type="spellStart"/>
+      <w:r>
+        <w:rPr>
+          <w:rFonts w:eastAsia="Times New Roman" w:cs="Tahoma"/>
+          <w:color w:val="000000"/>
+          <w:lang w:eastAsia="en-US" w:bidi="ar-SA"/>
+        </w:rPr>
+        <w:t>nhà</w:t>
+      </w:r>
+      <w:proofErr w:type="spellEnd"/>
+      <w:r>
+        <w:rPr>
+          <w:rFonts w:eastAsia="Times New Roman" w:cs="Tahoma"/>
+          <w:color w:val="000000"/>
+          <w:lang w:eastAsia="en-US" w:bidi="ar-SA"/>
+        </w:rPr>
+        <w:t xml:space="preserve"> </w:t>
+      </w:r>
+      <w:proofErr w:type="spellStart"/>
+      <w:r>
+        <w:rPr>
+          <w:rFonts w:eastAsia="Times New Roman" w:cs="Tahoma"/>
+          <w:color w:val="000000"/>
+          <w:lang w:eastAsia="en-US" w:bidi="ar-SA"/>
+        </w:rPr>
+        <w:t>nước</w:t>
+      </w:r>
+      <w:proofErr w:type="spellEnd"/>
+      <w:r>
+        <w:rPr>
+          <w:rFonts w:eastAsia="Times New Roman" w:cs="Tahoma"/>
+          <w:color w:val="000000"/>
+          <w:lang w:eastAsia="en-US" w:bidi="ar-SA"/>
+        </w:rPr>
+        <w:t xml:space="preserve"> </w:t>
+      </w:r>
+      <w:proofErr w:type="spellStart"/>
+      <w:r>
+        <w:rPr>
+          <w:rFonts w:eastAsia="Times New Roman" w:cs="Tahoma"/>
+          <w:color w:val="000000"/>
+          <w:lang w:eastAsia="en-US" w:bidi="ar-SA"/>
+        </w:rPr>
+        <w:t>yêu</w:t>
+      </w:r>
+      <w:proofErr w:type="spellEnd"/>
+      <w:r>
+        <w:rPr>
+          <w:rFonts w:eastAsia="Times New Roman" w:cs="Tahoma"/>
+          <w:color w:val="000000"/>
+          <w:lang w:eastAsia="en-US" w:bidi="ar-SA"/>
+        </w:rPr>
+        <w:t xml:space="preserve"> </w:t>
+      </w:r>
+      <w:proofErr w:type="spellStart"/>
+      <w:r>
+        <w:rPr>
+          <w:rFonts w:eastAsia="Times New Roman" w:cs="Tahoma"/>
+          <w:color w:val="000000"/>
+          <w:lang w:eastAsia="en-US" w:bidi="ar-SA"/>
+        </w:rPr>
+        <w:t>cầu</w:t>
+      </w:r>
+      <w:proofErr w:type="spellEnd"/>
+      <w:r>
+        <w:rPr>
+          <w:rFonts w:eastAsia="Times New Roman" w:cs="Tahoma"/>
+          <w:color w:val="000000"/>
+          <w:lang w:eastAsia="en-US" w:bidi="ar-SA"/>
+        </w:rPr>
+        <w:t xml:space="preserve"> </w:t>
+      </w:r>
+      <w:proofErr w:type="spellStart"/>
+      <w:r>
+        <w:rPr>
+          <w:rFonts w:eastAsia="Times New Roman" w:cs="Tahoma"/>
+          <w:color w:val="000000"/>
+          <w:lang w:eastAsia="en-US" w:bidi="ar-SA"/>
+        </w:rPr>
+        <w:t>các</w:t>
+      </w:r>
+      <w:proofErr w:type="spellEnd"/>
+      <w:r>
+        <w:rPr>
+          <w:rFonts w:eastAsia="Times New Roman" w:cs="Tahoma"/>
+          <w:color w:val="000000"/>
+          <w:lang w:eastAsia="en-US" w:bidi="ar-SA"/>
+        </w:rPr>
+        <w:t xml:space="preserve"> </w:t>
+      </w:r>
+      <w:proofErr w:type="spellStart"/>
+      <w:r>
+        <w:rPr>
+          <w:rFonts w:eastAsia="Times New Roman" w:cs="Tahoma"/>
+          <w:color w:val="000000"/>
+          <w:lang w:eastAsia="en-US" w:bidi="ar-SA"/>
+        </w:rPr>
+        <w:t>công</w:t>
+      </w:r>
+      <w:proofErr w:type="spellEnd"/>
+      <w:r>
+        <w:rPr>
+          <w:rFonts w:eastAsia="Times New Roman" w:cs="Tahoma"/>
+          <w:color w:val="000000"/>
+          <w:lang w:eastAsia="en-US" w:bidi="ar-SA"/>
+        </w:rPr>
+        <w:t xml:space="preserve"> ty </w:t>
+      </w:r>
+      <w:proofErr w:type="spellStart"/>
+      <w:r>
+        <w:rPr>
+          <w:rFonts w:eastAsia="Times New Roman" w:cs="Tahoma"/>
+          <w:color w:val="000000"/>
+          <w:lang w:eastAsia="en-US" w:bidi="ar-SA"/>
+        </w:rPr>
+        <w:t>cho</w:t>
+      </w:r>
+      <w:proofErr w:type="spellEnd"/>
+      <w:r>
+        <w:rPr>
+          <w:rFonts w:eastAsia="Times New Roman" w:cs="Tahoma"/>
+          <w:color w:val="000000"/>
+          <w:lang w:eastAsia="en-US" w:bidi="ar-SA"/>
+        </w:rPr>
+        <w:t xml:space="preserve"> </w:t>
+      </w:r>
+      <w:proofErr w:type="spellStart"/>
+      <w:r>
+        <w:rPr>
+          <w:rFonts w:eastAsia="Times New Roman" w:cs="Tahoma"/>
+          <w:color w:val="000000"/>
+          <w:lang w:eastAsia="en-US" w:bidi="ar-SA"/>
+        </w:rPr>
+        <w:t>nhân</w:t>
+      </w:r>
+      <w:proofErr w:type="spellEnd"/>
+      <w:r>
+        <w:rPr>
+          <w:rFonts w:eastAsia="Times New Roman" w:cs="Tahoma"/>
+          <w:color w:val="000000"/>
+          <w:lang w:eastAsia="en-US" w:bidi="ar-SA"/>
+        </w:rPr>
+        <w:t xml:space="preserve"> </w:t>
+      </w:r>
+      <w:proofErr w:type="spellStart"/>
+      <w:r>
+        <w:rPr>
+          <w:rFonts w:eastAsia="Times New Roman" w:cs="Tahoma"/>
+          <w:color w:val="000000"/>
+          <w:lang w:eastAsia="en-US" w:bidi="ar-SA"/>
+        </w:rPr>
+        <w:t>viên</w:t>
+      </w:r>
+      <w:proofErr w:type="spellEnd"/>
+      <w:r>
+        <w:rPr>
+          <w:rFonts w:eastAsia="Times New Roman" w:cs="Tahoma"/>
+          <w:color w:val="000000"/>
+          <w:lang w:eastAsia="en-US" w:bidi="ar-SA"/>
+        </w:rPr>
+        <w:t xml:space="preserve"> </w:t>
+      </w:r>
+      <w:proofErr w:type="spellStart"/>
+      <w:r>
+        <w:rPr>
+          <w:rFonts w:eastAsia="Times New Roman" w:cs="Tahoma"/>
+          <w:color w:val="000000"/>
+          <w:lang w:eastAsia="en-US" w:bidi="ar-SA"/>
+        </w:rPr>
+        <w:t>nghỉ</w:t>
+      </w:r>
+      <w:proofErr w:type="spellEnd"/>
+      <w:r>
+        <w:rPr>
+          <w:rFonts w:eastAsia="Times New Roman" w:cs="Tahoma"/>
+          <w:color w:val="000000"/>
+          <w:lang w:eastAsia="en-US" w:bidi="ar-SA"/>
+        </w:rPr>
+        <w:t xml:space="preserve"> ở </w:t>
+      </w:r>
+      <w:proofErr w:type="spellStart"/>
+      <w:r>
+        <w:rPr>
+          <w:rFonts w:eastAsia="Times New Roman" w:cs="Tahoma"/>
+          <w:color w:val="000000"/>
+          <w:lang w:eastAsia="en-US" w:bidi="ar-SA"/>
+        </w:rPr>
+        <w:t>nhà</w:t>
+      </w:r>
+      <w:proofErr w:type="spellEnd"/>
+    </w:p>
+    <w:p>
+      <w:pPr>
+        <w:widowControl/>
+        <w:numPr>
+          <w:ilvl w:val="0"/>
+          <w:numId w:val="44"/>
+        </w:numPr>
+        <w:suppressAutoHyphens w:val="0"/>
+        <w:spacing w:after="0" w:line="240" w:lineRule="auto"/>
+        <w:textAlignment w:val="baseline"/>
+        <w:rPr>
+          <w:rFonts w:eastAsia="Times New Roman" w:cs="Tahoma"/>
+          <w:color w:val="000000"/>
+          <w:lang w:eastAsia="en-US" w:bidi="ar-SA"/>
+        </w:rPr>
+      </w:pPr>
+      <w:proofErr w:type="spellStart"/>
+      <w:r>
+        <w:rPr>
+          <w:rFonts w:eastAsia="Times New Roman" w:cs="Tahoma"/>
+          <w:color w:val="000000"/>
+          <w:lang w:eastAsia="en-US" w:bidi="ar-SA"/>
+        </w:rPr>
+        <w:lastRenderedPageBreak/>
+        <w:t>Xác</w:t>
+      </w:r>
+      <w:proofErr w:type="spellEnd"/>
+      <w:r>
+        <w:rPr>
+          <w:rFonts w:eastAsia="Times New Roman" w:cs="Tahoma"/>
+          <w:color w:val="000000"/>
+          <w:lang w:eastAsia="en-US" w:bidi="ar-SA"/>
+        </w:rPr>
+        <w:t xml:space="preserve"> </w:t>
+      </w:r>
+      <w:proofErr w:type="spellStart"/>
+      <w:r>
+        <w:rPr>
+          <w:rFonts w:eastAsia="Times New Roman" w:cs="Tahoma"/>
+          <w:color w:val="000000"/>
+          <w:lang w:eastAsia="en-US" w:bidi="ar-SA"/>
+        </w:rPr>
+        <w:t>suất</w:t>
+      </w:r>
+      <w:proofErr w:type="spellEnd"/>
+      <w:r>
+        <w:rPr>
+          <w:rFonts w:eastAsia="Times New Roman" w:cs="Tahoma"/>
+          <w:color w:val="000000"/>
+          <w:lang w:eastAsia="en-US" w:bidi="ar-SA"/>
+        </w:rPr>
+        <w:t xml:space="preserve"> </w:t>
+      </w:r>
+      <w:proofErr w:type="spellStart"/>
+      <w:r>
+        <w:rPr>
+          <w:rFonts w:eastAsia="Times New Roman" w:cs="Tahoma"/>
+          <w:color w:val="000000"/>
+          <w:lang w:eastAsia="en-US" w:bidi="ar-SA"/>
+        </w:rPr>
+        <w:t>xảy</w:t>
+      </w:r>
+      <w:proofErr w:type="spellEnd"/>
+      <w:r>
+        <w:rPr>
+          <w:rFonts w:eastAsia="Times New Roman" w:cs="Tahoma"/>
+          <w:color w:val="000000"/>
+          <w:lang w:eastAsia="en-US" w:bidi="ar-SA"/>
+        </w:rPr>
+        <w:t xml:space="preserve"> </w:t>
+      </w:r>
+      <w:proofErr w:type="spellStart"/>
+      <w:r>
+        <w:rPr>
+          <w:rFonts w:eastAsia="Times New Roman" w:cs="Tahoma"/>
+          <w:color w:val="000000"/>
+          <w:lang w:eastAsia="en-US" w:bidi="ar-SA"/>
+        </w:rPr>
+        <w:t>ra</w:t>
+      </w:r>
+      <w:proofErr w:type="spellEnd"/>
+      <w:r>
+        <w:rPr>
+          <w:rFonts w:eastAsia="Times New Roman" w:cs="Tahoma"/>
+          <w:color w:val="000000"/>
+          <w:lang w:eastAsia="en-US" w:bidi="ar-SA"/>
+        </w:rPr>
+        <w:t>: 50%</w:t>
+      </w:r>
+    </w:p>
+    <w:p>
+      <w:pPr>
+        <w:widowControl/>
+        <w:numPr>
+          <w:ilvl w:val="0"/>
+          <w:numId w:val="44"/>
+        </w:numPr>
+        <w:suppressAutoHyphens w:val="0"/>
+        <w:spacing w:after="0" w:line="240" w:lineRule="auto"/>
+        <w:textAlignment w:val="baseline"/>
+        <w:rPr>
+          <w:rFonts w:eastAsia="Times New Roman" w:cs="Tahoma"/>
+          <w:color w:val="000000"/>
+          <w:lang w:eastAsia="en-US" w:bidi="ar-SA"/>
+        </w:rPr>
+      </w:pPr>
+      <w:proofErr w:type="spellStart"/>
+      <w:r>
+        <w:rPr>
+          <w:rFonts w:eastAsia="Times New Roman" w:cs="Tahoma"/>
+          <w:color w:val="000000"/>
+          <w:lang w:eastAsia="en-US" w:bidi="ar-SA"/>
+        </w:rPr>
+        <w:t>Mức</w:t>
+      </w:r>
+      <w:proofErr w:type="spellEnd"/>
+      <w:r>
+        <w:rPr>
+          <w:rFonts w:eastAsia="Times New Roman" w:cs="Tahoma"/>
+          <w:color w:val="000000"/>
+          <w:lang w:eastAsia="en-US" w:bidi="ar-SA"/>
+        </w:rPr>
+        <w:t xml:space="preserve"> </w:t>
+      </w:r>
+      <w:proofErr w:type="spellStart"/>
+      <w:r>
+        <w:rPr>
+          <w:rFonts w:eastAsia="Times New Roman" w:cs="Tahoma"/>
+          <w:color w:val="000000"/>
+          <w:lang w:eastAsia="en-US" w:bidi="ar-SA"/>
+        </w:rPr>
+        <w:t>độ</w:t>
+      </w:r>
+      <w:proofErr w:type="spellEnd"/>
+      <w:r>
+        <w:rPr>
+          <w:rFonts w:eastAsia="Times New Roman" w:cs="Tahoma"/>
+          <w:color w:val="000000"/>
+          <w:lang w:eastAsia="en-US" w:bidi="ar-SA"/>
+        </w:rPr>
+        <w:t xml:space="preserve"> </w:t>
+      </w:r>
+      <w:proofErr w:type="spellStart"/>
+      <w:r>
+        <w:rPr>
+          <w:rFonts w:eastAsia="Times New Roman" w:cs="Tahoma"/>
+          <w:color w:val="000000"/>
+          <w:lang w:eastAsia="en-US" w:bidi="ar-SA"/>
+        </w:rPr>
+        <w:t>thiệt</w:t>
+      </w:r>
+      <w:proofErr w:type="spellEnd"/>
+      <w:r>
+        <w:rPr>
+          <w:rFonts w:eastAsia="Times New Roman" w:cs="Tahoma"/>
+          <w:color w:val="000000"/>
+          <w:lang w:eastAsia="en-US" w:bidi="ar-SA"/>
+        </w:rPr>
+        <w:t xml:space="preserve"> </w:t>
+      </w:r>
+      <w:proofErr w:type="spellStart"/>
+      <w:proofErr w:type="gramStart"/>
+      <w:r>
+        <w:rPr>
+          <w:rFonts w:eastAsia="Times New Roman" w:cs="Tahoma"/>
+          <w:color w:val="000000"/>
+          <w:lang w:eastAsia="en-US" w:bidi="ar-SA"/>
+        </w:rPr>
+        <w:t>hại</w:t>
+      </w:r>
+      <w:proofErr w:type="spellEnd"/>
+      <w:r>
+        <w:rPr>
+          <w:rFonts w:eastAsia="Times New Roman" w:cs="Tahoma"/>
+          <w:color w:val="000000"/>
+          <w:lang w:eastAsia="en-US" w:bidi="ar-SA"/>
+        </w:rPr>
+        <w:t xml:space="preserve"> :</w:t>
+      </w:r>
+      <w:proofErr w:type="spellStart"/>
+      <w:r>
+        <w:rPr>
+          <w:rFonts w:eastAsia="Times New Roman" w:cs="Tahoma"/>
+          <w:color w:val="000000"/>
+          <w:lang w:eastAsia="en-US" w:bidi="ar-SA"/>
+        </w:rPr>
+        <w:t>trung</w:t>
+      </w:r>
+      <w:proofErr w:type="spellEnd"/>
+      <w:proofErr w:type="gramEnd"/>
+      <w:r>
+        <w:rPr>
+          <w:rFonts w:eastAsia="Times New Roman" w:cs="Tahoma"/>
+          <w:color w:val="000000"/>
+          <w:lang w:eastAsia="en-US" w:bidi="ar-SA"/>
+        </w:rPr>
+        <w:t xml:space="preserve"> </w:t>
+      </w:r>
+      <w:proofErr w:type="spellStart"/>
+      <w:r>
+        <w:rPr>
+          <w:rFonts w:eastAsia="Times New Roman" w:cs="Tahoma"/>
+          <w:color w:val="000000"/>
+          <w:lang w:eastAsia="en-US" w:bidi="ar-SA"/>
+        </w:rPr>
+        <w:t>bình</w:t>
+      </w:r>
+      <w:proofErr w:type="spellEnd"/>
+    </w:p>
+    <w:p>
+      <w:pPr>
+        <w:widowControl/>
+        <w:numPr>
+          <w:ilvl w:val="0"/>
+          <w:numId w:val="44"/>
+        </w:numPr>
+        <w:suppressAutoHyphens w:val="0"/>
+        <w:spacing w:line="240" w:lineRule="auto"/>
+        <w:textAlignment w:val="baseline"/>
+        <w:rPr>
+          <w:rFonts w:eastAsia="Times New Roman" w:cs="Tahoma"/>
+          <w:color w:val="000000"/>
+          <w:lang w:eastAsia="en-US" w:bidi="ar-SA"/>
+        </w:rPr>
+      </w:pPr>
+      <w:proofErr w:type="spellStart"/>
+      <w:r>
+        <w:rPr>
+          <w:rFonts w:eastAsia="Times New Roman" w:cs="Tahoma"/>
+          <w:color w:val="000000"/>
+          <w:lang w:eastAsia="en-US" w:bidi="ar-SA"/>
+        </w:rPr>
+        <w:t>Giải</w:t>
+      </w:r>
+      <w:proofErr w:type="spellEnd"/>
+      <w:r>
+        <w:rPr>
+          <w:rFonts w:eastAsia="Times New Roman" w:cs="Tahoma"/>
+          <w:color w:val="000000"/>
+          <w:lang w:eastAsia="en-US" w:bidi="ar-SA"/>
+        </w:rPr>
+        <w:t xml:space="preserve"> </w:t>
+      </w:r>
+      <w:proofErr w:type="spellStart"/>
+      <w:r>
+        <w:rPr>
+          <w:rFonts w:eastAsia="Times New Roman" w:cs="Tahoma"/>
+          <w:color w:val="000000"/>
+          <w:lang w:eastAsia="en-US" w:bidi="ar-SA"/>
+        </w:rPr>
+        <w:t>pháp</w:t>
+      </w:r>
+      <w:proofErr w:type="spellEnd"/>
+      <w:r>
+        <w:rPr>
+          <w:rFonts w:eastAsia="Times New Roman" w:cs="Tahoma"/>
+          <w:color w:val="000000"/>
+          <w:lang w:eastAsia="en-US" w:bidi="ar-SA"/>
+        </w:rPr>
+        <w:t xml:space="preserve"> </w:t>
+      </w:r>
+      <w:proofErr w:type="spellStart"/>
+      <w:r>
+        <w:rPr>
+          <w:rFonts w:eastAsia="Times New Roman" w:cs="Tahoma"/>
+          <w:color w:val="000000"/>
+          <w:lang w:eastAsia="en-US" w:bidi="ar-SA"/>
+        </w:rPr>
+        <w:t>xử</w:t>
+      </w:r>
+      <w:proofErr w:type="spellEnd"/>
+      <w:r>
+        <w:rPr>
+          <w:rFonts w:eastAsia="Times New Roman" w:cs="Tahoma"/>
+          <w:color w:val="000000"/>
+          <w:lang w:eastAsia="en-US" w:bidi="ar-SA"/>
+        </w:rPr>
+        <w:t xml:space="preserve"> </w:t>
+      </w:r>
+      <w:proofErr w:type="spellStart"/>
+      <w:r>
+        <w:rPr>
+          <w:rFonts w:eastAsia="Times New Roman" w:cs="Tahoma"/>
+          <w:color w:val="000000"/>
+          <w:lang w:eastAsia="en-US" w:bidi="ar-SA"/>
+        </w:rPr>
+        <w:t>lý</w:t>
+      </w:r>
+      <w:proofErr w:type="spellEnd"/>
+      <w:r>
+        <w:rPr>
+          <w:rFonts w:eastAsia="Times New Roman" w:cs="Tahoma"/>
+          <w:color w:val="000000"/>
+          <w:lang w:eastAsia="en-US" w:bidi="ar-SA"/>
+        </w:rPr>
+        <w:t xml:space="preserve">: </w:t>
+      </w:r>
+      <w:proofErr w:type="spellStart"/>
+      <w:r>
+        <w:rPr>
+          <w:rFonts w:eastAsia="Times New Roman" w:cs="Tahoma"/>
+          <w:color w:val="000000"/>
+          <w:lang w:eastAsia="en-US" w:bidi="ar-SA"/>
+        </w:rPr>
+        <w:t>các</w:t>
+      </w:r>
+      <w:proofErr w:type="spellEnd"/>
+      <w:r>
+        <w:rPr>
+          <w:rFonts w:eastAsia="Times New Roman" w:cs="Tahoma"/>
+          <w:color w:val="000000"/>
+          <w:lang w:eastAsia="en-US" w:bidi="ar-SA"/>
+        </w:rPr>
+        <w:t xml:space="preserve"> </w:t>
+      </w:r>
+      <w:proofErr w:type="spellStart"/>
+      <w:r>
+        <w:rPr>
+          <w:rFonts w:eastAsia="Times New Roman" w:cs="Tahoma"/>
+          <w:color w:val="000000"/>
+          <w:lang w:eastAsia="en-US" w:bidi="ar-SA"/>
+        </w:rPr>
+        <w:t>nhân</w:t>
+      </w:r>
+      <w:proofErr w:type="spellEnd"/>
+      <w:r>
+        <w:rPr>
+          <w:rFonts w:eastAsia="Times New Roman" w:cs="Tahoma"/>
+          <w:color w:val="000000"/>
+          <w:lang w:eastAsia="en-US" w:bidi="ar-SA"/>
+        </w:rPr>
+        <w:t xml:space="preserve"> </w:t>
+      </w:r>
+      <w:proofErr w:type="spellStart"/>
+      <w:r>
+        <w:rPr>
+          <w:rFonts w:eastAsia="Times New Roman" w:cs="Tahoma"/>
+          <w:color w:val="000000"/>
+          <w:lang w:eastAsia="en-US" w:bidi="ar-SA"/>
+        </w:rPr>
+        <w:t>viên</w:t>
+      </w:r>
+      <w:proofErr w:type="spellEnd"/>
+      <w:r>
+        <w:rPr>
+          <w:rFonts w:eastAsia="Times New Roman" w:cs="Tahoma"/>
+          <w:color w:val="000000"/>
+          <w:lang w:eastAsia="en-US" w:bidi="ar-SA"/>
+        </w:rPr>
+        <w:t xml:space="preserve"> </w:t>
+      </w:r>
+      <w:proofErr w:type="spellStart"/>
+      <w:r>
+        <w:rPr>
+          <w:rFonts w:eastAsia="Times New Roman" w:cs="Tahoma"/>
+          <w:color w:val="000000"/>
+          <w:lang w:eastAsia="en-US" w:bidi="ar-SA"/>
+        </w:rPr>
+        <w:t>làm</w:t>
+      </w:r>
+      <w:proofErr w:type="spellEnd"/>
+      <w:r>
+        <w:rPr>
+          <w:rFonts w:eastAsia="Times New Roman" w:cs="Tahoma"/>
+          <w:color w:val="000000"/>
+          <w:lang w:eastAsia="en-US" w:bidi="ar-SA"/>
+        </w:rPr>
+        <w:t xml:space="preserve"> </w:t>
+      </w:r>
+      <w:proofErr w:type="spellStart"/>
+      <w:r>
+        <w:rPr>
+          <w:rFonts w:eastAsia="Times New Roman" w:cs="Tahoma"/>
+          <w:color w:val="000000"/>
+          <w:lang w:eastAsia="en-US" w:bidi="ar-SA"/>
+        </w:rPr>
+        <w:t>việc</w:t>
+      </w:r>
+      <w:proofErr w:type="spellEnd"/>
+      <w:r>
+        <w:rPr>
+          <w:rFonts w:eastAsia="Times New Roman" w:cs="Tahoma"/>
+          <w:color w:val="000000"/>
+          <w:lang w:eastAsia="en-US" w:bidi="ar-SA"/>
+        </w:rPr>
+        <w:t xml:space="preserve"> </w:t>
+      </w:r>
+      <w:proofErr w:type="spellStart"/>
+      <w:r>
+        <w:rPr>
+          <w:rFonts w:eastAsia="Times New Roman" w:cs="Tahoma"/>
+          <w:color w:val="000000"/>
+          <w:lang w:eastAsia="en-US" w:bidi="ar-SA"/>
+        </w:rPr>
+        <w:t>tại</w:t>
+      </w:r>
+      <w:proofErr w:type="spellEnd"/>
+      <w:r>
+        <w:rPr>
+          <w:rFonts w:eastAsia="Times New Roman" w:cs="Tahoma"/>
+          <w:color w:val="000000"/>
+          <w:lang w:eastAsia="en-US" w:bidi="ar-SA"/>
+        </w:rPr>
+        <w:t xml:space="preserve"> </w:t>
+      </w:r>
+      <w:proofErr w:type="spellStart"/>
+      <w:r>
+        <w:rPr>
+          <w:rFonts w:eastAsia="Times New Roman" w:cs="Tahoma"/>
+          <w:color w:val="000000"/>
+          <w:lang w:eastAsia="en-US" w:bidi="ar-SA"/>
+        </w:rPr>
+        <w:t>nhà</w:t>
+      </w:r>
+      <w:proofErr w:type="spellEnd"/>
+      <w:r>
+        <w:rPr>
+          <w:rFonts w:eastAsia="Times New Roman" w:cs="Tahoma"/>
+          <w:color w:val="000000"/>
+          <w:lang w:eastAsia="en-US" w:bidi="ar-SA"/>
+        </w:rPr>
+        <w:t xml:space="preserve"> và </w:t>
+      </w:r>
+      <w:proofErr w:type="spellStart"/>
+      <w:r>
+        <w:rPr>
+          <w:rFonts w:eastAsia="Times New Roman" w:cs="Tahoma"/>
+          <w:color w:val="000000"/>
+          <w:lang w:eastAsia="en-US" w:bidi="ar-SA"/>
+        </w:rPr>
+        <w:t>họp</w:t>
+      </w:r>
+      <w:proofErr w:type="spellEnd"/>
+      <w:r>
+        <w:rPr>
+          <w:rFonts w:eastAsia="Times New Roman" w:cs="Tahoma"/>
+          <w:color w:val="000000"/>
+          <w:lang w:eastAsia="en-US" w:bidi="ar-SA"/>
+        </w:rPr>
+        <w:t xml:space="preserve"> </w:t>
+      </w:r>
+      <w:proofErr w:type="spellStart"/>
+      <w:r>
+        <w:rPr>
+          <w:rFonts w:eastAsia="Times New Roman" w:cs="Tahoma"/>
+          <w:color w:val="000000"/>
+          <w:lang w:eastAsia="en-US" w:bidi="ar-SA"/>
+        </w:rPr>
+        <w:t>bàn</w:t>
+      </w:r>
+      <w:proofErr w:type="spellEnd"/>
+      <w:r>
+        <w:rPr>
+          <w:rFonts w:eastAsia="Times New Roman" w:cs="Tahoma"/>
+          <w:color w:val="000000"/>
+          <w:lang w:eastAsia="en-US" w:bidi="ar-SA"/>
+        </w:rPr>
+        <w:t xml:space="preserve"> qua Microsoft Team</w:t>
+      </w:r>
+    </w:p>
+    <w:p>
+      <w:pPr>
+        <w:widowControl/>
+        <w:suppressAutoHyphens w:val="0"/>
+        <w:spacing w:line="240" w:lineRule="auto"/>
         <w:textAlignment w:val="baseline"/>
         <w:rPr>
           <w:rFonts w:eastAsia="Times New Roman" w:cs="Tahoma"/>
@@ -15119,7 +16194,6 @@
       <w:bookmarkStart w:id="17" w:name="_Toc57272154"/>
       <w:proofErr w:type="spellStart"/>
       <w:r>
-        <w:lastRenderedPageBreak/>
         <w:t>Ước</w:t>
       </w:r>
       <w:proofErr w:type="spellEnd"/>
@@ -17411,7 +18485,7 @@
         <w:color w:val="C00000"/>
         <w:lang w:eastAsia="ar-SA" w:bidi="ar-SA"/>
       </w:rPr>
-      <w:t>9</w:t>
+      <w:t>10</w:t>
     </w:r>
     <w:r>
       <w:rPr>
@@ -17460,7 +18534,7 @@
         <w:color w:val="C00000"/>
         <w:lang w:eastAsia="ar-SA" w:bidi="ar-SA"/>
       </w:rPr>
-      <w:t>9</w:t>
+      <w:t>10</w:t>
     </w:r>
     <w:r>
       <w:rPr>
@@ -20253,6 +21327,155 @@
     </w:lvl>
   </w:abstractNum>
   <w:abstractNum w:abstractNumId="30" w15:restartNumberingAfterBreak="0">
+    <w:nsid w:val="2D4272BA"/>
+    <w:multiLevelType w:val="multilevel"/>
+    <w:tmpl w:val="331043DA"/>
+    <w:lvl w:ilvl="0">
+      <w:start w:val="1"/>
+      <w:numFmt w:val="bullet"/>
+      <w:lvlText w:val=""/>
+      <w:lvlJc w:val="left"/>
+      <w:pPr>
+        <w:tabs>
+          <w:tab w:val="num" w:pos="720"/>
+        </w:tabs>
+        <w:ind w:left="720" w:hanging="360"/>
+      </w:pPr>
+      <w:rPr>
+        <w:rFonts w:ascii="Symbol" w:hAnsi="Symbol" w:hint="default"/>
+        <w:sz w:val="20"/>
+      </w:rPr>
+    </w:lvl>
+    <w:lvl w:ilvl="1" w:tentative="1">
+      <w:start w:val="1"/>
+      <w:numFmt w:val="bullet"/>
+      <w:lvlText w:val="o"/>
+      <w:lvlJc w:val="left"/>
+      <w:pPr>
+        <w:tabs>
+          <w:tab w:val="num" w:pos="1440"/>
+        </w:tabs>
+        <w:ind w:left="1440" w:hanging="360"/>
+      </w:pPr>
+      <w:rPr>
+        <w:rFonts w:ascii="Courier New" w:hAnsi="Courier New" w:hint="default"/>
+        <w:sz w:val="20"/>
+      </w:rPr>
+    </w:lvl>
+    <w:lvl w:ilvl="2" w:tentative="1">
+      <w:start w:val="1"/>
+      <w:numFmt w:val="bullet"/>
+      <w:lvlText w:val=""/>
+      <w:lvlJc w:val="left"/>
+      <w:pPr>
+        <w:tabs>
+          <w:tab w:val="num" w:pos="2160"/>
+        </w:tabs>
+        <w:ind w:left="2160" w:hanging="360"/>
+      </w:pPr>
+      <w:rPr>
+        <w:rFonts w:ascii="Wingdings" w:hAnsi="Wingdings" w:hint="default"/>
+        <w:sz w:val="20"/>
+      </w:rPr>
+    </w:lvl>
+    <w:lvl w:ilvl="3" w:tentative="1">
+      <w:start w:val="1"/>
+      <w:numFmt w:val="bullet"/>
+      <w:lvlText w:val=""/>
+      <w:lvlJc w:val="left"/>
+      <w:pPr>
+        <w:tabs>
+          <w:tab w:val="num" w:pos="2880"/>
+        </w:tabs>
+        <w:ind w:left="2880" w:hanging="360"/>
+      </w:pPr>
+      <w:rPr>
+        <w:rFonts w:ascii="Wingdings" w:hAnsi="Wingdings" w:hint="default"/>
+        <w:sz w:val="20"/>
+      </w:rPr>
+    </w:lvl>
+    <w:lvl w:ilvl="4" w:tentative="1">
+      <w:start w:val="1"/>
+      <w:numFmt w:val="bullet"/>
+      <w:lvlText w:val=""/>
+      <w:lvlJc w:val="left"/>
+      <w:pPr>
+        <w:tabs>
+          <w:tab w:val="num" w:pos="3600"/>
+        </w:tabs>
+        <w:ind w:left="3600" w:hanging="360"/>
+      </w:pPr>
+      <w:rPr>
+        <w:rFonts w:ascii="Wingdings" w:hAnsi="Wingdings" w:hint="default"/>
+        <w:sz w:val="20"/>
+      </w:rPr>
+    </w:lvl>
+    <w:lvl w:ilvl="5" w:tentative="1">
+      <w:start w:val="1"/>
+      <w:numFmt w:val="bullet"/>
+      <w:lvlText w:val=""/>
+      <w:lvlJc w:val="left"/>
+      <w:pPr>
+        <w:tabs>
+          <w:tab w:val="num" w:pos="4320"/>
+        </w:tabs>
+        <w:ind w:left="4320" w:hanging="360"/>
+      </w:pPr>
+      <w:rPr>
+        <w:rFonts w:ascii="Wingdings" w:hAnsi="Wingdings" w:hint="default"/>
+        <w:sz w:val="20"/>
+      </w:rPr>
+    </w:lvl>
+    <w:lvl w:ilvl="6" w:tentative="1">
+      <w:start w:val="1"/>
+      <w:numFmt w:val="bullet"/>
+      <w:lvlText w:val=""/>
+      <w:lvlJc w:val="left"/>
+      <w:pPr>
+        <w:tabs>
+          <w:tab w:val="num" w:pos="5040"/>
+        </w:tabs>
+        <w:ind w:left="5040" w:hanging="360"/>
+      </w:pPr>
+      <w:rPr>
+        <w:rFonts w:ascii="Wingdings" w:hAnsi="Wingdings" w:hint="default"/>
+        <w:sz w:val="20"/>
+      </w:rPr>
+    </w:lvl>
+    <w:lvl w:ilvl="7" w:tentative="1">
+      <w:start w:val="1"/>
+      <w:numFmt w:val="bullet"/>
+      <w:lvlText w:val=""/>
+      <w:lvlJc w:val="left"/>
+      <w:pPr>
+        <w:tabs>
+          <w:tab w:val="num" w:pos="5760"/>
+        </w:tabs>
+        <w:ind w:left="5760" w:hanging="360"/>
+      </w:pPr>
+      <w:rPr>
+        <w:rFonts w:ascii="Wingdings" w:hAnsi="Wingdings" w:hint="default"/>
+        <w:sz w:val="20"/>
+      </w:rPr>
+    </w:lvl>
+    <w:lvl w:ilvl="8" w:tentative="1">
+      <w:start w:val="1"/>
+      <w:numFmt w:val="bullet"/>
+      <w:lvlText w:val=""/>
+      <w:lvlJc w:val="left"/>
+      <w:pPr>
+        <w:tabs>
+          <w:tab w:val="num" w:pos="6480"/>
+        </w:tabs>
+        <w:ind w:left="6480" w:hanging="360"/>
+      </w:pPr>
+      <w:rPr>
+        <w:rFonts w:ascii="Wingdings" w:hAnsi="Wingdings" w:hint="default"/>
+        <w:sz w:val="20"/>
+      </w:rPr>
+    </w:lvl>
+  </w:abstractNum>
+  <w:abstractNum w:abstractNumId="31" w15:restartNumberingAfterBreak="0">
     <w:nsid w:val="2D5B3E5E"/>
     <w:multiLevelType w:val="multilevel"/>
     <w:tmpl w:val="AC12CE28"/>
@@ -20368,7 +21591,7 @@
       </w:pPr>
     </w:lvl>
   </w:abstractNum>
-  <w:abstractNum w:abstractNumId="31" w15:restartNumberingAfterBreak="0">
+  <w:abstractNum w:abstractNumId="32" w15:restartNumberingAfterBreak="0">
     <w:nsid w:val="3A2B4E87"/>
     <w:multiLevelType w:val="multilevel"/>
     <w:tmpl w:val="AC12CE28"/>
@@ -20484,7 +21707,7 @@
       </w:pPr>
     </w:lvl>
   </w:abstractNum>
-  <w:abstractNum w:abstractNumId="32" w15:restartNumberingAfterBreak="0">
+  <w:abstractNum w:abstractNumId="33" w15:restartNumberingAfterBreak="0">
     <w:nsid w:val="434F6183"/>
     <w:multiLevelType w:val="hybridMultilevel"/>
     <w:tmpl w:val="77F43510"/>
@@ -20570,7 +21793,7 @@
       </w:pPr>
     </w:lvl>
   </w:abstractNum>
-  <w:abstractNum w:abstractNumId="33" w15:restartNumberingAfterBreak="0">
+  <w:abstractNum w:abstractNumId="34" w15:restartNumberingAfterBreak="0">
     <w:nsid w:val="483C5EC0"/>
     <w:multiLevelType w:val="multilevel"/>
     <w:tmpl w:val="551EF6A6"/>
@@ -20719,7 +21942,7 @@
       </w:rPr>
     </w:lvl>
   </w:abstractNum>
-  <w:abstractNum w:abstractNumId="34" w15:restartNumberingAfterBreak="0">
+  <w:abstractNum w:abstractNumId="35" w15:restartNumberingAfterBreak="0">
     <w:nsid w:val="48A10028"/>
     <w:multiLevelType w:val="hybridMultilevel"/>
     <w:tmpl w:val="58A2CCCA"/>
@@ -20808,7 +22031,7 @@
       </w:pPr>
     </w:lvl>
   </w:abstractNum>
-  <w:abstractNum w:abstractNumId="35" w15:restartNumberingAfterBreak="0">
+  <w:abstractNum w:abstractNumId="36" w15:restartNumberingAfterBreak="0">
     <w:nsid w:val="4EAF51D8"/>
     <w:multiLevelType w:val="hybridMultilevel"/>
     <w:tmpl w:val="58A2CCCA"/>
@@ -20897,7 +22120,7 @@
       </w:pPr>
     </w:lvl>
   </w:abstractNum>
-  <w:abstractNum w:abstractNumId="36" w15:restartNumberingAfterBreak="0">
+  <w:abstractNum w:abstractNumId="37" w15:restartNumberingAfterBreak="0">
     <w:nsid w:val="58B72105"/>
     <w:multiLevelType w:val="multilevel"/>
     <w:tmpl w:val="D960FB60"/>
@@ -21046,7 +22269,7 @@
       </w:rPr>
     </w:lvl>
   </w:abstractNum>
-  <w:abstractNum w:abstractNumId="37" w15:restartNumberingAfterBreak="0">
+  <w:abstractNum w:abstractNumId="38" w15:restartNumberingAfterBreak="0">
     <w:nsid w:val="61E30A30"/>
     <w:multiLevelType w:val="multilevel"/>
     <w:tmpl w:val="F57ADD5A"/>
@@ -21195,7 +22418,7 @@
       </w:rPr>
     </w:lvl>
   </w:abstractNum>
-  <w:abstractNum w:abstractNumId="38" w15:restartNumberingAfterBreak="0">
+  <w:abstractNum w:abstractNumId="39" w15:restartNumberingAfterBreak="0">
     <w:nsid w:val="67C1146D"/>
     <w:multiLevelType w:val="hybridMultilevel"/>
     <w:tmpl w:val="7DA8282E"/>
@@ -21335,7 +22558,7 @@
       </w:rPr>
     </w:lvl>
   </w:abstractNum>
-  <w:abstractNum w:abstractNumId="39" w15:restartNumberingAfterBreak="0">
+  <w:abstractNum w:abstractNumId="40" w15:restartNumberingAfterBreak="0">
     <w:nsid w:val="6E6566D4"/>
     <w:multiLevelType w:val="hybridMultilevel"/>
     <w:tmpl w:val="DC94D102"/>
@@ -21424,7 +22647,7 @@
       </w:pPr>
     </w:lvl>
   </w:abstractNum>
-  <w:abstractNum w:abstractNumId="40" w15:restartNumberingAfterBreak="0">
+  <w:abstractNum w:abstractNumId="41" w15:restartNumberingAfterBreak="0">
     <w:nsid w:val="7745669D"/>
     <w:multiLevelType w:val="hybridMultilevel"/>
     <w:tmpl w:val="7C84415A"/>
@@ -21513,7 +22736,7 @@
       </w:pPr>
     </w:lvl>
   </w:abstractNum>
-  <w:abstractNum w:abstractNumId="41" w15:restartNumberingAfterBreak="0">
+  <w:abstractNum w:abstractNumId="42" w15:restartNumberingAfterBreak="0">
     <w:nsid w:val="79405515"/>
     <w:multiLevelType w:val="hybridMultilevel"/>
     <w:tmpl w:val="B588D586"/>
@@ -21629,7 +22852,7 @@
       </w:pPr>
     </w:lvl>
   </w:abstractNum>
-  <w:abstractNum w:abstractNumId="42" w15:restartNumberingAfterBreak="0">
+  <w:abstractNum w:abstractNumId="43" w15:restartNumberingAfterBreak="0">
     <w:nsid w:val="795348F1"/>
     <w:multiLevelType w:val="multilevel"/>
     <w:tmpl w:val="00000011"/>
@@ -21800,10 +23023,10 @@
     <w:abstractNumId w:val="24"/>
   </w:num>
   <w:num w:numId="20">
-    <w:abstractNumId w:val="42"/>
+    <w:abstractNumId w:val="43"/>
   </w:num>
   <w:num w:numId="21">
-    <w:abstractNumId w:val="41"/>
+    <w:abstractNumId w:val="42"/>
   </w:num>
   <w:num w:numId="22">
     <w:abstractNumId w:val="23"/>
@@ -21815,16 +23038,16 @@
     <w:abstractNumId w:val="25"/>
   </w:num>
   <w:num w:numId="25">
-    <w:abstractNumId w:val="30"/>
+    <w:abstractNumId w:val="31"/>
   </w:num>
   <w:num w:numId="26">
     <w:abstractNumId w:val="26"/>
   </w:num>
   <w:num w:numId="27">
-    <w:abstractNumId w:val="38"/>
+    <w:abstractNumId w:val="39"/>
   </w:num>
   <w:num w:numId="28">
-    <w:abstractNumId w:val="31"/>
+    <w:abstractNumId w:val="32"/>
   </w:num>
   <w:num w:numId="29">
     <w:abstractNumId w:val="21"/>
@@ -21833,43 +23056,46 @@
     <w:abstractNumId w:val="19"/>
   </w:num>
   <w:num w:numId="31">
-    <w:abstractNumId w:val="36"/>
+    <w:abstractNumId w:val="37"/>
   </w:num>
   <w:num w:numId="32">
     <w:abstractNumId w:val="29"/>
   </w:num>
   <w:num w:numId="33">
-    <w:abstractNumId w:val="32"/>
+    <w:abstractNumId w:val="33"/>
   </w:num>
   <w:num w:numId="34">
     <w:abstractNumId w:val="28"/>
   </w:num>
   <w:num w:numId="35">
+    <w:abstractNumId w:val="36"/>
+  </w:num>
+  <w:num w:numId="36">
     <w:abstractNumId w:val="35"/>
   </w:num>
-  <w:num w:numId="36">
-    <w:abstractNumId w:val="34"/>
-  </w:num>
   <w:num w:numId="37">
-    <w:abstractNumId w:val="39"/>
+    <w:abstractNumId w:val="40"/>
   </w:num>
   <w:num w:numId="38">
     <w:abstractNumId w:val="27"/>
   </w:num>
   <w:num w:numId="39">
-    <w:abstractNumId w:val="40"/>
+    <w:abstractNumId w:val="41"/>
   </w:num>
   <w:num w:numId="40">
     <w:abstractNumId w:val="18"/>
   </w:num>
   <w:num w:numId="41">
-    <w:abstractNumId w:val="37"/>
+    <w:abstractNumId w:val="38"/>
   </w:num>
   <w:num w:numId="42">
     <w:abstractNumId w:val="22"/>
   </w:num>
   <w:num w:numId="43">
-    <w:abstractNumId w:val="33"/>
+    <w:abstractNumId w:val="34"/>
+  </w:num>
+  <w:num w:numId="44">
+    <w:abstractNumId w:val="30"/>
   </w:num>
 </w:numbering>
 </file>
@@ -23696,7 +24922,7 @@
 </file>
 
 <file path=customXml/itemProps1.xml><?xml version="1.0" encoding="utf-8"?>
-<ds:datastoreItem xmlns:ds="http://schemas.openxmlformats.org/officeDocument/2006/customXml" ds:itemID="{35051A8B-102D-4E81-8FB4-3A6E52DA8A4A}">
+<ds:datastoreItem xmlns:ds="http://schemas.openxmlformats.org/officeDocument/2006/customXml" ds:itemID="{B99F3C60-195A-4EBB-9F2A-5C121FFC3002}">
   <ds:schemaRefs>
     <ds:schemaRef ds:uri="http://schemas.openxmlformats.org/officeDocument/2006/bibliography"/>
   </ds:schemaRefs>

</xml_diff>

<commit_message>
Thêm rủi ro 5
</commit_message>
<xml_diff>
--- a/docs/MyProjectMgnt.docx
+++ b/docs/MyProjectMgnt.docx
@@ -6215,6 +6215,152 @@
         <w:widowControl/>
         <w:suppressAutoHyphens w:val="0"/>
         <w:spacing w:line="240" w:lineRule="auto"/>
+        <w:rPr>
+          <w:rFonts w:ascii="Times New Roman" w:eastAsia="Times New Roman" w:hAnsi="Times New Roman" w:cs="Times New Roman"/>
+          <w:sz w:val="24"/>
+          <w:szCs w:val="24"/>
+          <w:lang w:eastAsia="en-US" w:bidi="ar-SA"/>
+        </w:rPr>
+      </w:pPr>
+      <w:r>
+        <w:rPr>
+          <w:rFonts w:eastAsia="Times New Roman" w:cs="Tahoma"/>
+          <w:color w:val="000000"/>
+          <w:lang w:eastAsia="en-US" w:bidi="ar-SA"/>
+        </w:rPr>
+        <w:t>Rủi ro 5: </w:t>
+      </w:r>
+    </w:p>
+    <w:p>
+      <w:pPr>
+        <w:widowControl/>
+        <w:numPr>
+          <w:ilvl w:val="0"/>
+          <w:numId w:val="46"/>
+        </w:numPr>
+        <w:suppressAutoHyphens w:val="0"/>
+        <w:spacing w:after="0" w:line="240" w:lineRule="auto"/>
+        <w:textAlignment w:val="baseline"/>
+        <w:rPr>
+          <w:rFonts w:eastAsia="Times New Roman" w:cs="Tahoma"/>
+          <w:color w:val="000000"/>
+          <w:lang w:eastAsia="en-US" w:bidi="ar-SA"/>
+        </w:rPr>
+      </w:pPr>
+      <w:r>
+        <w:rPr>
+          <w:rFonts w:eastAsia="Times New Roman" w:cs="Tahoma"/>
+          <w:color w:val="000000"/>
+          <w:lang w:eastAsia="en-US" w:bidi="ar-SA"/>
+        </w:rPr>
+        <w:t>Tên rủi ro: Khách hàng thêm yêu cầu</w:t>
+      </w:r>
+    </w:p>
+    <w:p>
+      <w:pPr>
+        <w:widowControl/>
+        <w:numPr>
+          <w:ilvl w:val="0"/>
+          <w:numId w:val="46"/>
+        </w:numPr>
+        <w:suppressAutoHyphens w:val="0"/>
+        <w:spacing w:after="0" w:line="240" w:lineRule="auto"/>
+        <w:textAlignment w:val="baseline"/>
+        <w:rPr>
+          <w:rFonts w:eastAsia="Times New Roman" w:cs="Tahoma"/>
+          <w:color w:val="000000"/>
+          <w:lang w:eastAsia="en-US" w:bidi="ar-SA"/>
+        </w:rPr>
+      </w:pPr>
+      <w:r>
+        <w:rPr>
+          <w:rFonts w:eastAsia="Times New Roman" w:cs="Tahoma"/>
+          <w:color w:val="000000"/>
+          <w:lang w:eastAsia="en-US" w:bidi="ar-SA"/>
+        </w:rPr>
+        <w:t>Mô tả rủi ro: Khách hàng thêm yêu cầu làm khối lượng công việc tăng lên 15%, không thể hoàn thành trong thời hạn</w:t>
+      </w:r>
+    </w:p>
+    <w:p>
+      <w:pPr>
+        <w:widowControl/>
+        <w:numPr>
+          <w:ilvl w:val="0"/>
+          <w:numId w:val="46"/>
+        </w:numPr>
+        <w:suppressAutoHyphens w:val="0"/>
+        <w:spacing w:after="0" w:line="240" w:lineRule="auto"/>
+        <w:textAlignment w:val="baseline"/>
+        <w:rPr>
+          <w:rFonts w:eastAsia="Times New Roman" w:cs="Tahoma"/>
+          <w:color w:val="000000"/>
+          <w:lang w:eastAsia="en-US" w:bidi="ar-SA"/>
+        </w:rPr>
+      </w:pPr>
+      <w:r>
+        <w:rPr>
+          <w:rFonts w:eastAsia="Times New Roman" w:cs="Tahoma"/>
+          <w:color w:val="000000"/>
+          <w:lang w:eastAsia="en-US" w:bidi="ar-SA"/>
+        </w:rPr>
+        <w:t>Xác suất xảy ra: 60%</w:t>
+      </w:r>
+    </w:p>
+    <w:p>
+      <w:pPr>
+        <w:widowControl/>
+        <w:numPr>
+          <w:ilvl w:val="0"/>
+          <w:numId w:val="46"/>
+        </w:numPr>
+        <w:suppressAutoHyphens w:val="0"/>
+        <w:spacing w:after="0" w:line="240" w:lineRule="auto"/>
+        <w:textAlignment w:val="baseline"/>
+        <w:rPr>
+          <w:rFonts w:eastAsia="Times New Roman" w:cs="Tahoma"/>
+          <w:color w:val="000000"/>
+          <w:lang w:eastAsia="en-US" w:bidi="ar-SA"/>
+        </w:rPr>
+      </w:pPr>
+      <w:r>
+        <w:rPr>
+          <w:rFonts w:eastAsia="Times New Roman" w:cs="Tahoma"/>
+          <w:color w:val="000000"/>
+          <w:lang w:eastAsia="en-US" w:bidi="ar-SA"/>
+        </w:rPr>
+        <w:t>Mức độ thiệt hại:</w:t>
+      </w:r>
+    </w:p>
+    <w:p>
+      <w:pPr>
+        <w:widowControl/>
+        <w:numPr>
+          <w:ilvl w:val="0"/>
+          <w:numId w:val="46"/>
+        </w:numPr>
+        <w:suppressAutoHyphens w:val="0"/>
+        <w:spacing w:line="240" w:lineRule="auto"/>
+        <w:textAlignment w:val="baseline"/>
+        <w:rPr>
+          <w:rFonts w:eastAsia="Times New Roman" w:cs="Tahoma"/>
+          <w:color w:val="000000"/>
+          <w:lang w:eastAsia="en-US" w:bidi="ar-SA"/>
+        </w:rPr>
+      </w:pPr>
+      <w:r>
+        <w:rPr>
+          <w:rFonts w:eastAsia="Times New Roman" w:cs="Tahoma"/>
+          <w:color w:val="000000"/>
+          <w:lang w:eastAsia="en-US" w:bidi="ar-SA"/>
+        </w:rPr>
+        <w:t>Giải pháp xử lý: Yêu cầu thêm thời gian hoàn thành</w:t>
+      </w:r>
+    </w:p>
+    <w:p>
+      <w:pPr>
+        <w:widowControl/>
+        <w:suppressAutoHyphens w:val="0"/>
+        <w:spacing w:line="240" w:lineRule="auto"/>
         <w:textAlignment w:val="baseline"/>
         <w:rPr>
           <w:rFonts w:eastAsia="Times New Roman" w:cs="Tahoma"/>
@@ -6558,6 +6704,7 @@
       </w:pPr>
       <w:bookmarkStart w:id="21" w:name="_Toc57272158"/>
       <w:r>
+        <w:lastRenderedPageBreak/>
         <w:t>Quản lý công việc</w:t>
       </w:r>
       <w:bookmarkEnd w:id="21"/>
@@ -6630,7 +6777,6 @@
         <w:rPr>
           <w:lang w:eastAsia="en-US" w:bidi="ar-SA"/>
         </w:rPr>
-        <w:lastRenderedPageBreak/>
         <w:t>Danh mục tài liệu liên quan</w:t>
       </w:r>
       <w:bookmarkEnd w:id="22"/>
@@ -11167,6 +11313,155 @@
     </w:lvl>
   </w:abstractNum>
   <w:abstractNum w:abstractNumId="42" w15:restartNumberingAfterBreak="0">
+    <w:nsid w:val="74B47C55"/>
+    <w:multiLevelType w:val="multilevel"/>
+    <w:tmpl w:val="23CE185C"/>
+    <w:lvl w:ilvl="0">
+      <w:start w:val="1"/>
+      <w:numFmt w:val="bullet"/>
+      <w:lvlText w:val=""/>
+      <w:lvlJc w:val="left"/>
+      <w:pPr>
+        <w:tabs>
+          <w:tab w:val="num" w:pos="720"/>
+        </w:tabs>
+        <w:ind w:left="720" w:hanging="360"/>
+      </w:pPr>
+      <w:rPr>
+        <w:rFonts w:ascii="Symbol" w:hAnsi="Symbol" w:hint="default"/>
+        <w:sz w:val="20"/>
+      </w:rPr>
+    </w:lvl>
+    <w:lvl w:ilvl="1" w:tentative="1">
+      <w:start w:val="1"/>
+      <w:numFmt w:val="bullet"/>
+      <w:lvlText w:val="o"/>
+      <w:lvlJc w:val="left"/>
+      <w:pPr>
+        <w:tabs>
+          <w:tab w:val="num" w:pos="1440"/>
+        </w:tabs>
+        <w:ind w:left="1440" w:hanging="360"/>
+      </w:pPr>
+      <w:rPr>
+        <w:rFonts w:ascii="Courier New" w:hAnsi="Courier New" w:hint="default"/>
+        <w:sz w:val="20"/>
+      </w:rPr>
+    </w:lvl>
+    <w:lvl w:ilvl="2" w:tentative="1">
+      <w:start w:val="1"/>
+      <w:numFmt w:val="bullet"/>
+      <w:lvlText w:val=""/>
+      <w:lvlJc w:val="left"/>
+      <w:pPr>
+        <w:tabs>
+          <w:tab w:val="num" w:pos="2160"/>
+        </w:tabs>
+        <w:ind w:left="2160" w:hanging="360"/>
+      </w:pPr>
+      <w:rPr>
+        <w:rFonts w:ascii="Wingdings" w:hAnsi="Wingdings" w:hint="default"/>
+        <w:sz w:val="20"/>
+      </w:rPr>
+    </w:lvl>
+    <w:lvl w:ilvl="3" w:tentative="1">
+      <w:start w:val="1"/>
+      <w:numFmt w:val="bullet"/>
+      <w:lvlText w:val=""/>
+      <w:lvlJc w:val="left"/>
+      <w:pPr>
+        <w:tabs>
+          <w:tab w:val="num" w:pos="2880"/>
+        </w:tabs>
+        <w:ind w:left="2880" w:hanging="360"/>
+      </w:pPr>
+      <w:rPr>
+        <w:rFonts w:ascii="Wingdings" w:hAnsi="Wingdings" w:hint="default"/>
+        <w:sz w:val="20"/>
+      </w:rPr>
+    </w:lvl>
+    <w:lvl w:ilvl="4" w:tentative="1">
+      <w:start w:val="1"/>
+      <w:numFmt w:val="bullet"/>
+      <w:lvlText w:val=""/>
+      <w:lvlJc w:val="left"/>
+      <w:pPr>
+        <w:tabs>
+          <w:tab w:val="num" w:pos="3600"/>
+        </w:tabs>
+        <w:ind w:left="3600" w:hanging="360"/>
+      </w:pPr>
+      <w:rPr>
+        <w:rFonts w:ascii="Wingdings" w:hAnsi="Wingdings" w:hint="default"/>
+        <w:sz w:val="20"/>
+      </w:rPr>
+    </w:lvl>
+    <w:lvl w:ilvl="5" w:tentative="1">
+      <w:start w:val="1"/>
+      <w:numFmt w:val="bullet"/>
+      <w:lvlText w:val=""/>
+      <w:lvlJc w:val="left"/>
+      <w:pPr>
+        <w:tabs>
+          <w:tab w:val="num" w:pos="4320"/>
+        </w:tabs>
+        <w:ind w:left="4320" w:hanging="360"/>
+      </w:pPr>
+      <w:rPr>
+        <w:rFonts w:ascii="Wingdings" w:hAnsi="Wingdings" w:hint="default"/>
+        <w:sz w:val="20"/>
+      </w:rPr>
+    </w:lvl>
+    <w:lvl w:ilvl="6" w:tentative="1">
+      <w:start w:val="1"/>
+      <w:numFmt w:val="bullet"/>
+      <w:lvlText w:val=""/>
+      <w:lvlJc w:val="left"/>
+      <w:pPr>
+        <w:tabs>
+          <w:tab w:val="num" w:pos="5040"/>
+        </w:tabs>
+        <w:ind w:left="5040" w:hanging="360"/>
+      </w:pPr>
+      <w:rPr>
+        <w:rFonts w:ascii="Wingdings" w:hAnsi="Wingdings" w:hint="default"/>
+        <w:sz w:val="20"/>
+      </w:rPr>
+    </w:lvl>
+    <w:lvl w:ilvl="7" w:tentative="1">
+      <w:start w:val="1"/>
+      <w:numFmt w:val="bullet"/>
+      <w:lvlText w:val=""/>
+      <w:lvlJc w:val="left"/>
+      <w:pPr>
+        <w:tabs>
+          <w:tab w:val="num" w:pos="5760"/>
+        </w:tabs>
+        <w:ind w:left="5760" w:hanging="360"/>
+      </w:pPr>
+      <w:rPr>
+        <w:rFonts w:ascii="Wingdings" w:hAnsi="Wingdings" w:hint="default"/>
+        <w:sz w:val="20"/>
+      </w:rPr>
+    </w:lvl>
+    <w:lvl w:ilvl="8" w:tentative="1">
+      <w:start w:val="1"/>
+      <w:numFmt w:val="bullet"/>
+      <w:lvlText w:val=""/>
+      <w:lvlJc w:val="left"/>
+      <w:pPr>
+        <w:tabs>
+          <w:tab w:val="num" w:pos="6480"/>
+        </w:tabs>
+        <w:ind w:left="6480" w:hanging="360"/>
+      </w:pPr>
+      <w:rPr>
+        <w:rFonts w:ascii="Wingdings" w:hAnsi="Wingdings" w:hint="default"/>
+        <w:sz w:val="20"/>
+      </w:rPr>
+    </w:lvl>
+  </w:abstractNum>
+  <w:abstractNum w:abstractNumId="43" w15:restartNumberingAfterBreak="0">
     <w:nsid w:val="7745669D"/>
     <w:multiLevelType w:val="hybridMultilevel"/>
     <w:tmpl w:val="7C84415A"/>
@@ -11255,7 +11550,7 @@
       </w:pPr>
     </w:lvl>
   </w:abstractNum>
-  <w:abstractNum w:abstractNumId="43" w15:restartNumberingAfterBreak="0">
+  <w:abstractNum w:abstractNumId="44" w15:restartNumberingAfterBreak="0">
     <w:nsid w:val="79405515"/>
     <w:multiLevelType w:val="hybridMultilevel"/>
     <w:tmpl w:val="B588D586"/>
@@ -11371,7 +11666,7 @@
       </w:pPr>
     </w:lvl>
   </w:abstractNum>
-  <w:abstractNum w:abstractNumId="44" w15:restartNumberingAfterBreak="0">
+  <w:abstractNum w:abstractNumId="45" w15:restartNumberingAfterBreak="0">
     <w:nsid w:val="795348F1"/>
     <w:multiLevelType w:val="multilevel"/>
     <w:tmpl w:val="00000011"/>
@@ -11542,10 +11837,10 @@
     <w:abstractNumId w:val="25"/>
   </w:num>
   <w:num w:numId="20">
-    <w:abstractNumId w:val="44"/>
+    <w:abstractNumId w:val="45"/>
   </w:num>
   <w:num w:numId="21">
-    <w:abstractNumId w:val="43"/>
+    <w:abstractNumId w:val="44"/>
   </w:num>
   <w:num w:numId="22">
     <w:abstractNumId w:val="23"/>
@@ -11599,7 +11894,7 @@
     <w:abstractNumId w:val="28"/>
   </w:num>
   <w:num w:numId="39">
-    <w:abstractNumId w:val="42"/>
+    <w:abstractNumId w:val="43"/>
   </w:num>
   <w:num w:numId="40">
     <w:abstractNumId w:val="18"/>
@@ -11618,6 +11913,9 @@
   </w:num>
   <w:num w:numId="45">
     <w:abstractNumId w:val="24"/>
+  </w:num>
+  <w:num w:numId="46">
+    <w:abstractNumId w:val="42"/>
   </w:num>
 </w:numbering>
 </file>
@@ -13444,7 +13742,7 @@
 </file>
 
 <file path=customXml/itemProps1.xml><?xml version="1.0" encoding="utf-8"?>
-<ds:datastoreItem xmlns:ds="http://schemas.openxmlformats.org/officeDocument/2006/customXml" ds:itemID="{A1589B62-3C67-4C9B-BFD6-31AB80E3906F}">
+<ds:datastoreItem xmlns:ds="http://schemas.openxmlformats.org/officeDocument/2006/customXml" ds:itemID="{74F585A0-03B0-4FE6-9BF5-D6331386B362}">
   <ds:schemaRefs>
     <ds:schemaRef ds:uri="http://schemas.openxmlformats.org/officeDocument/2006/bibliography"/>
   </ds:schemaRefs>

</xml_diff>

<commit_message>
Sửa rủi ro 5
</commit_message>
<xml_diff>
--- a/docs/MyProjectMgnt.docx
+++ b/docs/MyProjectMgnt.docx
@@ -6330,6 +6330,16 @@
         </w:rPr>
         <w:t>Mức độ thiệt hại:</w:t>
       </w:r>
+      <w:r>
+        <w:rPr>
+          <w:rFonts w:eastAsia="Times New Roman" w:cs="Tahoma"/>
+          <w:color w:val="000000"/>
+          <w:lang w:eastAsia="en-US" w:bidi="ar-SA"/>
+        </w:rPr>
+        <w:t xml:space="preserve"> trung bình</w:t>
+      </w:r>
+      <w:bookmarkStart w:id="16" w:name="_GoBack"/>
+      <w:bookmarkEnd w:id="16"/>
     </w:p>
     <w:p>
       <w:pPr>
@@ -6368,8 +6378,6 @@
           <w:lang w:eastAsia="en-US" w:bidi="ar-SA"/>
         </w:rPr>
       </w:pPr>
-      <w:bookmarkStart w:id="16" w:name="_GoBack"/>
-      <w:bookmarkEnd w:id="16"/>
     </w:p>
     <w:p/>
     <w:p>
@@ -7167,7 +7175,7 @@
         <w:color w:val="C00000"/>
         <w:lang w:eastAsia="ar-SA" w:bidi="ar-SA"/>
       </w:rPr>
-      <w:t>10</w:t>
+      <w:t>9</w:t>
     </w:r>
     <w:r>
       <w:rPr>
@@ -13742,7 +13750,7 @@
 </file>
 
 <file path=customXml/itemProps1.xml><?xml version="1.0" encoding="utf-8"?>
-<ds:datastoreItem xmlns:ds="http://schemas.openxmlformats.org/officeDocument/2006/customXml" ds:itemID="{74F585A0-03B0-4FE6-9BF5-D6331386B362}">
+<ds:datastoreItem xmlns:ds="http://schemas.openxmlformats.org/officeDocument/2006/customXml" ds:itemID="{FBF31888-7235-4264-849C-07CF19ACBD64}">
   <ds:schemaRefs>
     <ds:schemaRef ds:uri="http://schemas.openxmlformats.org/officeDocument/2006/bibliography"/>
   </ds:schemaRefs>

</xml_diff>

<commit_message>
Ước lượng chi phí phát triển và kiểm thử
</commit_message>
<xml_diff>
--- a/docs/MyProjectMgnt.docx
+++ b/docs/MyProjectMgnt.docx
@@ -6338,8 +6338,6 @@
         </w:rPr>
         <w:t xml:space="preserve"> trung bình</w:t>
       </w:r>
-      <w:bookmarkStart w:id="16" w:name="_GoBack"/>
-      <w:bookmarkEnd w:id="16"/>
     </w:p>
     <w:p>
       <w:pPr>
@@ -6384,107 +6382,158 @@
       <w:pPr>
         <w:pStyle w:val="Heading1"/>
       </w:pPr>
-      <w:bookmarkStart w:id="17" w:name="_Toc57272154"/>
+      <w:bookmarkStart w:id="16" w:name="_Toc57272154"/>
       <w:r>
         <w:t>Ước lượng giá thành</w:t>
       </w:r>
+      <w:bookmarkEnd w:id="16"/>
+    </w:p>
+    <w:p>
+      <w:pPr>
+        <w:rPr>
+          <w:i/>
+        </w:rPr>
+      </w:pPr>
+      <w:r>
+        <w:rPr>
+          <w:i/>
+        </w:rPr>
+        <w:t>Giả định rằng nhóm tải về mã nguồn mở này</w:t>
+      </w:r>
+      <w:r>
+        <w:rPr>
+          <w:i/>
+        </w:rPr>
+        <w:t>, tìm hiểu</w:t>
+      </w:r>
+      <w:r>
+        <w:rPr>
+          <w:i/>
+        </w:rPr>
+        <w:t xml:space="preserve"> và đem </w:t>
+      </w:r>
+      <w:r>
+        <w:rPr>
+          <w:i/>
+        </w:rPr>
+        <w:t>bán luôn cho người sử dụng</w:t>
+      </w:r>
+    </w:p>
+    <w:p>
+      <w:pPr>
+        <w:rPr>
+          <w:i/>
+        </w:rPr>
+      </w:pPr>
+      <w:r>
+        <w:rPr>
+          <w:i/>
+        </w:rPr>
+        <w:t xml:space="preserve">Chi phí </w:t>
+      </w:r>
+      <w:r>
+        <w:rPr>
+          <w:i/>
+        </w:rPr>
+        <w:t xml:space="preserve">phát </w:t>
+      </w:r>
+      <w:proofErr w:type="gramStart"/>
+      <w:r>
+        <w:rPr>
+          <w:i/>
+        </w:rPr>
+        <w:t>triển  +</w:t>
+      </w:r>
+      <w:proofErr w:type="gramEnd"/>
+      <w:r>
+        <w:rPr>
+          <w:i/>
+        </w:rPr>
+        <w:t xml:space="preserve">  Chi phí kiểm thử</w:t>
+      </w:r>
+    </w:p>
+    <w:p>
+      <w:pPr>
+        <w:rPr>
+          <w:i/>
+        </w:rPr>
+      </w:pPr>
+      <w:r>
+        <w:rPr>
+          <w:i/>
+        </w:rPr>
+        <w:t>Chi phí vận hành</w:t>
+      </w:r>
+      <w:r>
+        <w:rPr>
+          <w:i/>
+        </w:rPr>
+        <w:t>, quản lý, hành chính</w:t>
+      </w:r>
+    </w:p>
+    <w:p>
+      <w:pPr>
+        <w:rPr>
+          <w:i/>
+        </w:rPr>
+      </w:pPr>
+      <w:r>
+        <w:rPr>
+          <w:i/>
+        </w:rPr>
+        <w:t>Chi phí kính doanh, quảng cáo, tiếp thị</w:t>
+      </w:r>
+    </w:p>
+    <w:p>
+      <w:pPr>
+        <w:widowControl/>
+        <w:suppressAutoHyphens w:val="0"/>
+        <w:spacing w:line="240" w:lineRule="auto"/>
+        <w:rPr>
+          <w:rFonts w:ascii="Times New Roman" w:eastAsia="Times New Roman" w:hAnsi="Times New Roman" w:cs="Times New Roman"/>
+          <w:sz w:val="24"/>
+          <w:szCs w:val="24"/>
+          <w:lang w:eastAsia="en-US" w:bidi="ar-SA"/>
+        </w:rPr>
+      </w:pPr>
+      <w:r>
+        <w:rPr>
+          <w:rFonts w:eastAsia="Times New Roman" w:cs="Tahoma"/>
+          <w:color w:val="000000"/>
+          <w:lang w:eastAsia="en-US" w:bidi="ar-SA"/>
+        </w:rPr>
+        <w:t>Chi phí phát triển: 110.000.000 VNĐ</w:t>
+      </w:r>
+    </w:p>
+    <w:p>
+      <w:pPr>
+        <w:widowControl/>
+        <w:suppressAutoHyphens w:val="0"/>
+        <w:spacing w:line="240" w:lineRule="auto"/>
+        <w:rPr>
+          <w:rFonts w:ascii="Times New Roman" w:eastAsia="Times New Roman" w:hAnsi="Times New Roman" w:cs="Times New Roman"/>
+          <w:sz w:val="24"/>
+          <w:szCs w:val="24"/>
+          <w:lang w:eastAsia="en-US" w:bidi="ar-SA"/>
+        </w:rPr>
+      </w:pPr>
+      <w:r>
+        <w:rPr>
+          <w:rFonts w:eastAsia="Times New Roman" w:cs="Tahoma"/>
+          <w:color w:val="000000"/>
+          <w:lang w:eastAsia="en-US" w:bidi="ar-SA"/>
+        </w:rPr>
+        <w:t>Chi phí kiểm thử: 150.000.000 VNĐ</w:t>
+      </w:r>
+    </w:p>
+    <w:p>
+      <w:pPr>
+        <w:rPr>
+          <w:i/>
+        </w:rPr>
+      </w:pPr>
+      <w:bookmarkStart w:id="17" w:name="_GoBack"/>
       <w:bookmarkEnd w:id="17"/>
-    </w:p>
-    <w:p>
-      <w:pPr>
-        <w:rPr>
-          <w:i/>
-        </w:rPr>
-      </w:pPr>
-      <w:r>
-        <w:rPr>
-          <w:i/>
-        </w:rPr>
-        <w:t>Giả định rằng nhóm tải về mã nguồn mở này</w:t>
-      </w:r>
-      <w:r>
-        <w:rPr>
-          <w:i/>
-        </w:rPr>
-        <w:t>, tìm hiểu</w:t>
-      </w:r>
-      <w:r>
-        <w:rPr>
-          <w:i/>
-        </w:rPr>
-        <w:t xml:space="preserve"> và đem </w:t>
-      </w:r>
-      <w:r>
-        <w:rPr>
-          <w:i/>
-        </w:rPr>
-        <w:t>bán luôn cho người sử dụng</w:t>
-      </w:r>
-    </w:p>
-    <w:p>
-      <w:pPr>
-        <w:rPr>
-          <w:i/>
-        </w:rPr>
-      </w:pPr>
-      <w:r>
-        <w:rPr>
-          <w:i/>
-        </w:rPr>
-        <w:t xml:space="preserve">Chi phí </w:t>
-      </w:r>
-      <w:r>
-        <w:rPr>
-          <w:i/>
-        </w:rPr>
-        <w:t xml:space="preserve">phát </w:t>
-      </w:r>
-      <w:proofErr w:type="gramStart"/>
-      <w:r>
-        <w:rPr>
-          <w:i/>
-        </w:rPr>
-        <w:t>triển  +</w:t>
-      </w:r>
-      <w:proofErr w:type="gramEnd"/>
-      <w:r>
-        <w:rPr>
-          <w:i/>
-        </w:rPr>
-        <w:t xml:space="preserve">  Chi phí kiểm thử</w:t>
-      </w:r>
-    </w:p>
-    <w:p>
-      <w:pPr>
-        <w:rPr>
-          <w:i/>
-        </w:rPr>
-      </w:pPr>
-      <w:r>
-        <w:rPr>
-          <w:i/>
-        </w:rPr>
-        <w:t>Chi phí vận hành</w:t>
-      </w:r>
-      <w:r>
-        <w:rPr>
-          <w:i/>
-        </w:rPr>
-        <w:t>, quản lý, hành chính</w:t>
-      </w:r>
-    </w:p>
-    <w:p>
-      <w:pPr>
-        <w:rPr>
-          <w:i/>
-        </w:rPr>
-      </w:pPr>
-      <w:r>
-        <w:rPr>
-          <w:i/>
-        </w:rPr>
-        <w:t>Chi phí kính doanh, quảng cáo, tiếp thị</w:t>
-      </w:r>
     </w:p>
     <w:p>
       <w:pPr>
@@ -6667,6 +6716,7 @@
         </w:numPr>
       </w:pPr>
       <w:r>
+        <w:lastRenderedPageBreak/>
         <w:t xml:space="preserve">Số </w:t>
       </w:r>
       <w:r>
@@ -6712,7 +6762,6 @@
       </w:pPr>
       <w:bookmarkStart w:id="21" w:name="_Toc57272158"/>
       <w:r>
-        <w:lastRenderedPageBreak/>
         <w:t>Quản lý công việc</w:t>
       </w:r>
       <w:bookmarkEnd w:id="21"/>
@@ -7175,7 +7224,7 @@
         <w:color w:val="C00000"/>
         <w:lang w:eastAsia="ar-SA" w:bidi="ar-SA"/>
       </w:rPr>
-      <w:t>9</w:t>
+      <w:t>10</w:t>
     </w:r>
     <w:r>
       <w:rPr>
@@ -13750,7 +13799,7 @@
 </file>
 
 <file path=customXml/itemProps1.xml><?xml version="1.0" encoding="utf-8"?>
-<ds:datastoreItem xmlns:ds="http://schemas.openxmlformats.org/officeDocument/2006/customXml" ds:itemID="{FBF31888-7235-4264-849C-07CF19ACBD64}">
+<ds:datastoreItem xmlns:ds="http://schemas.openxmlformats.org/officeDocument/2006/customXml" ds:itemID="{73E93D4B-CF87-4878-A619-06C6022673A7}">
   <ds:schemaRefs>
     <ds:schemaRef ds:uri="http://schemas.openxmlformats.org/officeDocument/2006/bibliography"/>
   </ds:schemaRefs>

</xml_diff>

<commit_message>
Ước lượng chi phí vận hành, quản lý và hành chính
</commit_message>
<xml_diff>
--- a/docs/MyProjectMgnt.docx
+++ b/docs/MyProjectMgnt.docx
@@ -6528,6 +6528,48 @@
     </w:p>
     <w:p>
       <w:pPr>
+        <w:widowControl/>
+        <w:suppressAutoHyphens w:val="0"/>
+        <w:spacing w:line="240" w:lineRule="auto"/>
+        <w:rPr>
+          <w:rFonts w:ascii="Times New Roman" w:eastAsia="Times New Roman" w:hAnsi="Times New Roman" w:cs="Times New Roman"/>
+          <w:sz w:val="24"/>
+          <w:szCs w:val="24"/>
+          <w:lang w:eastAsia="en-US" w:bidi="ar-SA"/>
+        </w:rPr>
+      </w:pPr>
+      <w:r>
+        <w:rPr>
+          <w:rFonts w:eastAsia="Times New Roman" w:cs="Tahoma"/>
+          <w:color w:val="000000"/>
+          <w:lang w:eastAsia="en-US" w:bidi="ar-SA"/>
+        </w:rPr>
+        <w:t>Chi phí vận hành: 80.000.000 VNĐ</w:t>
+      </w:r>
+    </w:p>
+    <w:p>
+      <w:pPr>
+        <w:widowControl/>
+        <w:suppressAutoHyphens w:val="0"/>
+        <w:spacing w:line="240" w:lineRule="auto"/>
+        <w:rPr>
+          <w:rFonts w:ascii="Times New Roman" w:eastAsia="Times New Roman" w:hAnsi="Times New Roman" w:cs="Times New Roman"/>
+          <w:sz w:val="24"/>
+          <w:szCs w:val="24"/>
+          <w:lang w:eastAsia="en-US" w:bidi="ar-SA"/>
+        </w:rPr>
+      </w:pPr>
+      <w:r>
+        <w:rPr>
+          <w:rFonts w:eastAsia="Times New Roman" w:cs="Tahoma"/>
+          <w:color w:val="000000"/>
+          <w:lang w:eastAsia="en-US" w:bidi="ar-SA"/>
+        </w:rPr>
+        <w:t>Chi phí quản lý, hành chính: 60.000.000 VNĐ</w:t>
+      </w:r>
+    </w:p>
+    <w:p>
+      <w:pPr>
         <w:rPr>
           <w:i/>
         </w:rPr>
@@ -6692,6 +6734,7 @@
         </w:numPr>
       </w:pPr>
       <w:r>
+        <w:lastRenderedPageBreak/>
         <w:t>Số commit của mỗi người</w:t>
       </w:r>
     </w:p>
@@ -6716,7 +6759,6 @@
         </w:numPr>
       </w:pPr>
       <w:r>
-        <w:lastRenderedPageBreak/>
         <w:t xml:space="preserve">Số </w:t>
       </w:r>
       <w:r>
@@ -13799,7 +13841,7 @@
 </file>
 
 <file path=customXml/itemProps1.xml><?xml version="1.0" encoding="utf-8"?>
-<ds:datastoreItem xmlns:ds="http://schemas.openxmlformats.org/officeDocument/2006/customXml" ds:itemID="{73E93D4B-CF87-4878-A619-06C6022673A7}">
+<ds:datastoreItem xmlns:ds="http://schemas.openxmlformats.org/officeDocument/2006/customXml" ds:itemID="{BBB7C913-F4AB-4803-94B1-87032BD1AE8A}">
   <ds:schemaRefs>
     <ds:schemaRef ds:uri="http://schemas.openxmlformats.org/officeDocument/2006/bibliography"/>
   </ds:schemaRefs>

</xml_diff>

<commit_message>
Ước lượng chi phí kinh doanh, quảng cáo, tiếp thị
</commit_message>
<xml_diff>
--- a/docs/MyProjectMgnt.docx
+++ b/docs/MyProjectMgnt.docx
@@ -6570,6 +6570,27 @@
     </w:p>
     <w:p>
       <w:pPr>
+        <w:widowControl/>
+        <w:suppressAutoHyphens w:val="0"/>
+        <w:spacing w:line="240" w:lineRule="auto"/>
+        <w:rPr>
+          <w:rFonts w:ascii="Times New Roman" w:eastAsia="Times New Roman" w:hAnsi="Times New Roman" w:cs="Times New Roman"/>
+          <w:sz w:val="24"/>
+          <w:szCs w:val="24"/>
+          <w:lang w:eastAsia="en-US" w:bidi="ar-SA"/>
+        </w:rPr>
+      </w:pPr>
+      <w:r>
+        <w:rPr>
+          <w:rFonts w:eastAsia="Times New Roman" w:cs="Tahoma"/>
+          <w:color w:val="000000"/>
+          <w:lang w:eastAsia="en-US" w:bidi="ar-SA"/>
+        </w:rPr>
+        <w:t>Chi phí kinh doanh, quảng cáo, tiếp thị: 100.000.000 VNĐ</w:t>
+      </w:r>
+    </w:p>
+    <w:p>
+      <w:pPr>
         <w:rPr>
           <w:i/>
         </w:rPr>
@@ -6710,7 +6731,11 @@
         <w:t>,</w:t>
       </w:r>
       <w:r>
-        <w:t xml:space="preserve"> xuất ra </w:t>
+        <w:t xml:space="preserve"> </w:t>
+      </w:r>
+      <w:r>
+        <w:lastRenderedPageBreak/>
+        <w:t xml:space="preserve">xuất ra </w:t>
       </w:r>
       <w:r>
         <w:t>3</w:t>
@@ -6734,7 +6759,6 @@
         </w:numPr>
       </w:pPr>
       <w:r>
-        <w:lastRenderedPageBreak/>
         <w:t>Số commit của mỗi người</w:t>
       </w:r>
     </w:p>
@@ -13841,7 +13865,7 @@
 </file>
 
 <file path=customXml/itemProps1.xml><?xml version="1.0" encoding="utf-8"?>
-<ds:datastoreItem xmlns:ds="http://schemas.openxmlformats.org/officeDocument/2006/customXml" ds:itemID="{BBB7C913-F4AB-4803-94B1-87032BD1AE8A}">
+<ds:datastoreItem xmlns:ds="http://schemas.openxmlformats.org/officeDocument/2006/customXml" ds:itemID="{1C22F4AC-C464-4642-B880-8C6DD8EC12DD}">
   <ds:schemaRefs>
     <ds:schemaRef ds:uri="http://schemas.openxmlformats.org/officeDocument/2006/bibliography"/>
   </ds:schemaRefs>

</xml_diff>

<commit_message>
Update all the report
</commit_message>
<xml_diff>
--- a/docs/MyProjectMgnt.docx
+++ b/docs/MyProjectMgnt.docx
@@ -1146,7 +1146,7 @@
             <w:noProof/>
             <w:webHidden/>
           </w:rPr>
-          <w:t>6</w:t>
+          <w:t>7</w:t>
         </w:r>
         <w:r>
           <w:rPr>
@@ -1233,7 +1233,7 @@
             <w:noProof/>
             <w:webHidden/>
           </w:rPr>
-          <w:t>6</w:t>
+          <w:t>7</w:t>
         </w:r>
         <w:r>
           <w:rPr>
@@ -1494,7 +1494,7 @@
             <w:noProof/>
             <w:webHidden/>
           </w:rPr>
-          <w:t>7</w:t>
+          <w:t>9</w:t>
         </w:r>
         <w:r>
           <w:rPr>
@@ -1586,7 +1586,7 @@
             <w:noProof/>
             <w:webHidden/>
           </w:rPr>
-          <w:t>7</w:t>
+          <w:t>9</w:t>
         </w:r>
         <w:r>
           <w:rPr>
@@ -1678,7 +1678,7 @@
             <w:noProof/>
             <w:webHidden/>
           </w:rPr>
-          <w:t>7</w:t>
+          <w:t>10</w:t>
         </w:r>
         <w:r>
           <w:rPr>
@@ -1765,7 +1765,7 @@
             <w:noProof/>
             <w:webHidden/>
           </w:rPr>
-          <w:t>7</w:t>
+          <w:t>10</w:t>
         </w:r>
         <w:r>
           <w:rPr>
@@ -1852,7 +1852,7 @@
             <w:noProof/>
             <w:webHidden/>
           </w:rPr>
-          <w:t>7</w:t>
+          <w:t>10</w:t>
         </w:r>
         <w:r>
           <w:rPr>
@@ -1944,7 +1944,7 @@
             <w:noProof/>
             <w:webHidden/>
           </w:rPr>
-          <w:t>7</w:t>
+          <w:t>11</w:t>
         </w:r>
         <w:r>
           <w:rPr>
@@ -2036,7 +2036,7 @@
             <w:noProof/>
             <w:webHidden/>
           </w:rPr>
-          <w:t>8</w:t>
+          <w:t>11</w:t>
         </w:r>
         <w:r>
           <w:rPr>
@@ -2128,7 +2128,7 @@
             <w:noProof/>
             <w:webHidden/>
           </w:rPr>
-          <w:t>8</w:t>
+          <w:t>11</w:t>
         </w:r>
         <w:r>
           <w:rPr>
@@ -2215,7 +2215,7 @@
             <w:noProof/>
             <w:webHidden/>
           </w:rPr>
-          <w:t>8</w:t>
+          <w:t>11</w:t>
         </w:r>
         <w:r>
           <w:rPr>
@@ -2302,7 +2302,7 @@
             <w:noProof/>
             <w:webHidden/>
           </w:rPr>
-          <w:t>8</w:t>
+          <w:t>13</w:t>
         </w:r>
         <w:r>
           <w:rPr>
@@ -2396,7 +2396,7 @@
             <w:noProof/>
             <w:webHidden/>
           </w:rPr>
-          <w:t>8</w:t>
+          <w:t>16</w:t>
         </w:r>
         <w:r>
           <w:rPr>
@@ -5715,7 +5715,19 @@
           </w:tcPr>
           <w:p>
             <w:r>
-              <w:t>15/09/2005</w:t>
+              <w:t>5</w:t>
+            </w:r>
+            <w:r>
+              <w:t>/</w:t>
+            </w:r>
+            <w:r>
+              <w:t>12</w:t>
+            </w:r>
+            <w:r>
+              <w:t>/20</w:t>
+            </w:r>
+            <w:r>
+              <w:t>20</w:t>
             </w:r>
           </w:p>
         </w:tc>
@@ -5727,6 +5739,19 @@
             <w:pPr>
               <w:cnfStyle w:val="000000000000" w:firstRow="0" w:lastRow="0" w:firstColumn="0" w:lastColumn="0" w:oddVBand="0" w:evenVBand="0" w:oddHBand="0" w:evenHBand="0" w:firstRowFirstColumn="0" w:firstRowLastColumn="0" w:lastRowFirstColumn="0" w:lastRowLastColumn="0"/>
             </w:pPr>
+            <w:proofErr w:type="spellStart"/>
+            <w:r>
+              <w:t>Tạo</w:t>
+            </w:r>
+            <w:proofErr w:type="spellEnd"/>
+            <w:r>
+              <w:t xml:space="preserve"> </w:t>
+            </w:r>
+            <w:proofErr w:type="spellStart"/>
+            <w:r>
+              <w:t>mới</w:t>
+            </w:r>
+            <w:proofErr w:type="spellEnd"/>
           </w:p>
         </w:tc>
         <w:tc>
@@ -5738,7 +5763,10 @@
               <w:cnfStyle w:val="000000000000" w:firstRow="0" w:lastRow="0" w:firstColumn="0" w:lastColumn="0" w:oddVBand="0" w:evenVBand="0" w:oddHBand="0" w:evenHBand="0" w:firstRowFirstColumn="0" w:firstRowLastColumn="0" w:lastRowFirstColumn="0" w:lastRowLastColumn="0"/>
             </w:pPr>
             <w:r>
-              <w:t>0.4</w:t>
+              <w:t>0.</w:t>
+            </w:r>
+            <w:r>
+              <w:t>1</w:t>
             </w:r>
           </w:p>
         </w:tc>
@@ -5750,6 +5778,25 @@
             <w:pPr>
               <w:cnfStyle w:val="000000000000" w:firstRow="0" w:lastRow="0" w:firstColumn="0" w:lastColumn="0" w:oddVBand="0" w:evenVBand="0" w:oddHBand="0" w:evenHBand="0" w:firstRowFirstColumn="0" w:firstRowLastColumn="0" w:lastRowFirstColumn="0" w:lastRowLastColumn="0"/>
             </w:pPr>
+            <w:r>
+              <w:t xml:space="preserve">Trần </w:t>
+            </w:r>
+            <w:proofErr w:type="spellStart"/>
+            <w:r>
+              <w:t>Thị</w:t>
+            </w:r>
+            <w:proofErr w:type="spellEnd"/>
+            <w:r>
+              <w:t xml:space="preserve"> </w:t>
+            </w:r>
+            <w:proofErr w:type="spellStart"/>
+            <w:r>
+              <w:t>Đỗ</w:t>
+            </w:r>
+            <w:proofErr w:type="spellEnd"/>
+            <w:r>
+              <w:t xml:space="preserve"> Hải</w:t>
+            </w:r>
           </w:p>
         </w:tc>
         <w:tc>
@@ -5774,7 +5821,19 @@
           </w:tcPr>
           <w:p>
             <w:r>
-              <w:t>15/11/2005</w:t>
+              <w:t>6</w:t>
+            </w:r>
+            <w:r>
+              <w:t>/1</w:t>
+            </w:r>
+            <w:r>
+              <w:t>2</w:t>
+            </w:r>
+            <w:r>
+              <w:t>/20</w:t>
+            </w:r>
+            <w:r>
+              <w:t>20</w:t>
             </w:r>
           </w:p>
         </w:tc>
@@ -5786,6 +5845,43 @@
             <w:pPr>
               <w:cnfStyle w:val="000000000000" w:firstRow="0" w:lastRow="0" w:firstColumn="0" w:lastColumn="0" w:oddVBand="0" w:evenVBand="0" w:oddHBand="0" w:evenHBand="0" w:firstRowFirstColumn="0" w:firstRowLastColumn="0" w:lastRowFirstColumn="0" w:lastRowLastColumn="0"/>
             </w:pPr>
+            <w:proofErr w:type="spellStart"/>
+            <w:r>
+              <w:t>Cập</w:t>
+            </w:r>
+            <w:proofErr w:type="spellEnd"/>
+            <w:r>
+              <w:t xml:space="preserve"> </w:t>
+            </w:r>
+            <w:proofErr w:type="spellStart"/>
+            <w:r>
+              <w:t>nhật</w:t>
+            </w:r>
+            <w:proofErr w:type="spellEnd"/>
+            <w:r>
+              <w:t xml:space="preserve"> </w:t>
+            </w:r>
+            <w:proofErr w:type="spellStart"/>
+            <w:r>
+              <w:t>thông</w:t>
+            </w:r>
+            <w:proofErr w:type="spellEnd"/>
+            <w:r>
+              <w:t xml:space="preserve"> tin </w:t>
+            </w:r>
+            <w:proofErr w:type="spellStart"/>
+            <w:r>
+              <w:t>dự</w:t>
+            </w:r>
+            <w:proofErr w:type="spellEnd"/>
+            <w:r>
+              <w:t xml:space="preserve"> </w:t>
+            </w:r>
+            <w:proofErr w:type="spellStart"/>
+            <w:r>
+              <w:t>án</w:t>
+            </w:r>
+            <w:proofErr w:type="spellEnd"/>
           </w:p>
         </w:tc>
         <w:tc>
@@ -5797,7 +5893,10 @@
               <w:cnfStyle w:val="000000000000" w:firstRow="0" w:lastRow="0" w:firstColumn="0" w:lastColumn="0" w:oddVBand="0" w:evenVBand="0" w:oddHBand="0" w:evenHBand="0" w:firstRowFirstColumn="0" w:firstRowLastColumn="0" w:lastRowFirstColumn="0" w:lastRowLastColumn="0"/>
             </w:pPr>
             <w:r>
-              <w:t>0.6</w:t>
+              <w:t>0.</w:t>
+            </w:r>
+            <w:r>
+              <w:t>2</w:t>
             </w:r>
           </w:p>
         </w:tc>
@@ -5809,6 +5908,19 @@
             <w:pPr>
               <w:cnfStyle w:val="000000000000" w:firstRow="0" w:lastRow="0" w:firstColumn="0" w:lastColumn="0" w:oddVBand="0" w:evenVBand="0" w:oddHBand="0" w:evenHBand="0" w:firstRowFirstColumn="0" w:firstRowLastColumn="0" w:lastRowFirstColumn="0" w:lastRowLastColumn="0"/>
             </w:pPr>
+            <w:proofErr w:type="spellStart"/>
+            <w:r>
+              <w:t>Nguyễn</w:t>
+            </w:r>
+            <w:proofErr w:type="spellEnd"/>
+            <w:r>
+              <w:t xml:space="preserve"> Ngoc </w:t>
+            </w:r>
+            <w:proofErr w:type="spellStart"/>
+            <w:r>
+              <w:t>Lâm</w:t>
+            </w:r>
+            <w:proofErr w:type="spellEnd"/>
           </w:p>
         </w:tc>
         <w:tc>
@@ -5833,7 +5945,13 @@
           </w:tcPr>
           <w:p>
             <w:r>
-              <w:t>15/12/2005</w:t>
+              <w:t>7</w:t>
+            </w:r>
+            <w:r>
+              <w:t>/12/20</w:t>
+            </w:r>
+            <w:r>
+              <w:t>20</w:t>
             </w:r>
           </w:p>
         </w:tc>
@@ -5845,6 +5963,35 @@
             <w:pPr>
               <w:cnfStyle w:val="000000000000" w:firstRow="0" w:lastRow="0" w:firstColumn="0" w:lastColumn="0" w:oddVBand="0" w:evenVBand="0" w:oddHBand="0" w:evenHBand="0" w:firstRowFirstColumn="0" w:firstRowLastColumn="0" w:lastRowFirstColumn="0" w:lastRowLastColumn="0"/>
             </w:pPr>
+            <w:proofErr w:type="spellStart"/>
+            <w:r>
+              <w:t>Khảo</w:t>
+            </w:r>
+            <w:proofErr w:type="spellEnd"/>
+            <w:r>
+              <w:t xml:space="preserve"> </w:t>
+            </w:r>
+            <w:proofErr w:type="spellStart"/>
+            <w:r>
+              <w:t>sát</w:t>
+            </w:r>
+            <w:proofErr w:type="spellEnd"/>
+            <w:r>
+              <w:t xml:space="preserve"> </w:t>
+            </w:r>
+            <w:proofErr w:type="spellStart"/>
+            <w:r>
+              <w:t>dự</w:t>
+            </w:r>
+            <w:proofErr w:type="spellEnd"/>
+            <w:r>
+              <w:t xml:space="preserve"> </w:t>
+            </w:r>
+            <w:proofErr w:type="spellStart"/>
+            <w:r>
+              <w:t>án</w:t>
+            </w:r>
+            <w:proofErr w:type="spellEnd"/>
           </w:p>
         </w:tc>
         <w:tc>
@@ -5856,7 +6003,10 @@
               <w:cnfStyle w:val="000000000000" w:firstRow="0" w:lastRow="0" w:firstColumn="0" w:lastColumn="0" w:oddVBand="0" w:evenVBand="0" w:oddHBand="0" w:evenHBand="0" w:firstRowFirstColumn="0" w:firstRowLastColumn="0" w:lastRowFirstColumn="0" w:lastRowLastColumn="0"/>
             </w:pPr>
             <w:r>
-              <w:t>0.9</w:t>
+              <w:t>0.</w:t>
+            </w:r>
+            <w:r>
+              <w:t>3</w:t>
             </w:r>
           </w:p>
         </w:tc>
@@ -5868,6 +6018,27 @@
             <w:pPr>
               <w:cnfStyle w:val="000000000000" w:firstRow="0" w:lastRow="0" w:firstColumn="0" w:lastColumn="0" w:oddVBand="0" w:evenVBand="0" w:oddHBand="0" w:evenHBand="0" w:firstRowFirstColumn="0" w:firstRowLastColumn="0" w:lastRowFirstColumn="0" w:lastRowLastColumn="0"/>
             </w:pPr>
+            <w:proofErr w:type="spellStart"/>
+            <w:r>
+              <w:t>Võ</w:t>
+            </w:r>
+            <w:proofErr w:type="spellEnd"/>
+            <w:r>
+              <w:t xml:space="preserve"> </w:t>
+            </w:r>
+            <w:proofErr w:type="spellStart"/>
+            <w:r>
+              <w:t>Đình</w:t>
+            </w:r>
+            <w:proofErr w:type="spellEnd"/>
+            <w:r>
+              <w:t xml:space="preserve"> </w:t>
+            </w:r>
+            <w:proofErr w:type="spellStart"/>
+            <w:r>
+              <w:t>Hùng</w:t>
+            </w:r>
+            <w:proofErr w:type="spellEnd"/>
           </w:p>
         </w:tc>
         <w:tc>
@@ -5890,7 +6061,11 @@
             <w:cnfStyle w:val="001000000000" w:firstRow="0" w:lastRow="0" w:firstColumn="1" w:lastColumn="0" w:oddVBand="0" w:evenVBand="0" w:oddHBand="0" w:evenHBand="0" w:firstRowFirstColumn="0" w:firstRowLastColumn="0" w:lastRowFirstColumn="0" w:lastRowLastColumn="0"/>
             <w:tcW w:w="1495" w:type="dxa"/>
           </w:tcPr>
-          <w:p/>
+          <w:p>
+            <w:r>
+              <w:t>8/12/2020</w:t>
+            </w:r>
+          </w:p>
         </w:tc>
         <w:tc>
           <w:tcPr>
@@ -5900,6 +6075,51 @@
             <w:pPr>
               <w:cnfStyle w:val="000000000000" w:firstRow="0" w:lastRow="0" w:firstColumn="0" w:lastColumn="0" w:oddVBand="0" w:evenVBand="0" w:oddHBand="0" w:evenHBand="0" w:firstRowFirstColumn="0" w:firstRowLastColumn="0" w:lastRowFirstColumn="0" w:lastRowLastColumn="0"/>
             </w:pPr>
+            <w:proofErr w:type="spellStart"/>
+            <w:r>
+              <w:t>Ước</w:t>
+            </w:r>
+            <w:proofErr w:type="spellEnd"/>
+            <w:r>
+              <w:t xml:space="preserve"> </w:t>
+            </w:r>
+            <w:proofErr w:type="spellStart"/>
+            <w:r>
+              <w:t>lượng</w:t>
+            </w:r>
+            <w:proofErr w:type="spellEnd"/>
+            <w:r>
+              <w:t xml:space="preserve"> </w:t>
+            </w:r>
+            <w:proofErr w:type="spellStart"/>
+            <w:r>
+              <w:t>chung</w:t>
+            </w:r>
+            <w:proofErr w:type="spellEnd"/>
+            <w:r>
+              <w:t xml:space="preserve"> </w:t>
+            </w:r>
+            <w:proofErr w:type="spellStart"/>
+            <w:r>
+              <w:t>cho</w:t>
+            </w:r>
+            <w:proofErr w:type="spellEnd"/>
+            <w:r>
+              <w:t xml:space="preserve"> </w:t>
+            </w:r>
+            <w:proofErr w:type="spellStart"/>
+            <w:r>
+              <w:t>dự</w:t>
+            </w:r>
+            <w:proofErr w:type="spellEnd"/>
+            <w:r>
+              <w:t xml:space="preserve"> </w:t>
+            </w:r>
+            <w:proofErr w:type="spellStart"/>
+            <w:r>
+              <w:t>án</w:t>
+            </w:r>
+            <w:proofErr w:type="spellEnd"/>
           </w:p>
         </w:tc>
         <w:tc>
@@ -5910,6 +6130,9 @@
             <w:pPr>
               <w:cnfStyle w:val="000000000000" w:firstRow="0" w:lastRow="0" w:firstColumn="0" w:lastColumn="0" w:oddVBand="0" w:evenVBand="0" w:oddHBand="0" w:evenHBand="0" w:firstRowFirstColumn="0" w:firstRowLastColumn="0" w:lastRowFirstColumn="0" w:lastRowLastColumn="0"/>
             </w:pPr>
+            <w:r>
+              <w:t>0.4</w:t>
+            </w:r>
           </w:p>
         </w:tc>
         <w:tc>
@@ -5920,6 +6143,30 @@
             <w:pPr>
               <w:cnfStyle w:val="000000000000" w:firstRow="0" w:lastRow="0" w:firstColumn="0" w:lastColumn="0" w:oddVBand="0" w:evenVBand="0" w:oddHBand="0" w:evenHBand="0" w:firstRowFirstColumn="0" w:firstRowLastColumn="0" w:lastRowFirstColumn="0" w:lastRowLastColumn="0"/>
             </w:pPr>
+            <w:proofErr w:type="spellStart"/>
+            <w:r>
+              <w:t>Nguyễn</w:t>
+            </w:r>
+            <w:proofErr w:type="spellEnd"/>
+            <w:r>
+              <w:t xml:space="preserve"> </w:t>
+            </w:r>
+            <w:proofErr w:type="spellStart"/>
+            <w:r>
+              <w:t>Thị</w:t>
+            </w:r>
+            <w:proofErr w:type="spellEnd"/>
+            <w:r>
+              <w:t xml:space="preserve"> </w:t>
+            </w:r>
+            <w:proofErr w:type="spellStart"/>
+            <w:r>
+              <w:t>Hoài</w:t>
+            </w:r>
+            <w:proofErr w:type="spellEnd"/>
+            <w:r>
+              <w:t xml:space="preserve"> Anh</w:t>
+            </w:r>
           </w:p>
         </w:tc>
         <w:tc>
@@ -5942,7 +6189,11 @@
             <w:cnfStyle w:val="001000000000" w:firstRow="0" w:lastRow="0" w:firstColumn="1" w:lastColumn="0" w:oddVBand="0" w:evenVBand="0" w:oddHBand="0" w:evenHBand="0" w:firstRowFirstColumn="0" w:firstRowLastColumn="0" w:lastRowFirstColumn="0" w:lastRowLastColumn="0"/>
             <w:tcW w:w="1495" w:type="dxa"/>
           </w:tcPr>
-          <w:p/>
+          <w:p>
+            <w:r>
+              <w:t>9/12/2020</w:t>
+            </w:r>
+          </w:p>
         </w:tc>
         <w:tc>
           <w:tcPr>
@@ -5952,6 +6203,38 @@
             <w:pPr>
               <w:cnfStyle w:val="000000000000" w:firstRow="0" w:lastRow="0" w:firstColumn="0" w:lastColumn="0" w:oddVBand="0" w:evenVBand="0" w:oddHBand="0" w:evenHBand="0" w:firstRowFirstColumn="0" w:firstRowLastColumn="0" w:lastRowFirstColumn="0" w:lastRowLastColumn="0"/>
             </w:pPr>
+            <w:proofErr w:type="spellStart"/>
+            <w:r>
+              <w:t>Thực</w:t>
+            </w:r>
+            <w:proofErr w:type="spellEnd"/>
+            <w:r>
+              <w:t xml:space="preserve"> </w:t>
+            </w:r>
+            <w:proofErr w:type="spellStart"/>
+            <w:r>
+              <w:t>hiện</w:t>
+            </w:r>
+            <w:proofErr w:type="spellEnd"/>
+            <w:r>
+              <w:t xml:space="preserve"> </w:t>
+            </w:r>
+            <w:proofErr w:type="spellStart"/>
+            <w:r>
+              <w:t>thống</w:t>
+            </w:r>
+            <w:proofErr w:type="spellEnd"/>
+            <w:r>
+              <w:t xml:space="preserve"> </w:t>
+            </w:r>
+            <w:proofErr w:type="spellStart"/>
+            <w:r>
+              <w:t>kê</w:t>
+            </w:r>
+            <w:proofErr w:type="spellEnd"/>
+            <w:r>
+              <w:t xml:space="preserve"> </w:t>
+            </w:r>
           </w:p>
         </w:tc>
         <w:tc>
@@ -5962,6 +6245,9 @@
             <w:pPr>
               <w:cnfStyle w:val="000000000000" w:firstRow="0" w:lastRow="0" w:firstColumn="0" w:lastColumn="0" w:oddVBand="0" w:evenVBand="0" w:oddHBand="0" w:evenHBand="0" w:firstRowFirstColumn="0" w:firstRowLastColumn="0" w:lastRowFirstColumn="0" w:lastRowLastColumn="0"/>
             </w:pPr>
+            <w:r>
+              <w:t>0.5</w:t>
+            </w:r>
           </w:p>
         </w:tc>
         <w:tc>
@@ -5972,6 +6258,25 @@
             <w:pPr>
               <w:cnfStyle w:val="000000000000" w:firstRow="0" w:lastRow="0" w:firstColumn="0" w:lastColumn="0" w:oddVBand="0" w:evenVBand="0" w:oddHBand="0" w:evenHBand="0" w:firstRowFirstColumn="0" w:firstRowLastColumn="0" w:lastRowFirstColumn="0" w:lastRowLastColumn="0"/>
             </w:pPr>
+            <w:r>
+              <w:t xml:space="preserve">Trần </w:t>
+            </w:r>
+            <w:proofErr w:type="spellStart"/>
+            <w:r>
+              <w:t>Thị</w:t>
+            </w:r>
+            <w:proofErr w:type="spellEnd"/>
+            <w:r>
+              <w:t xml:space="preserve"> </w:t>
+            </w:r>
+            <w:proofErr w:type="spellStart"/>
+            <w:r>
+              <w:t>Đỗ</w:t>
+            </w:r>
+            <w:proofErr w:type="spellEnd"/>
+            <w:r>
+              <w:t xml:space="preserve"> Hải</w:t>
+            </w:r>
           </w:p>
         </w:tc>
         <w:tc>
@@ -7967,7 +8272,7 @@
       </w:r>
     </w:p>
     <w:p>
-      <w:hyperlink r:id="rId14" w:history="1">
+      <w:hyperlink r:id="rId14" w:anchor="/plantaskboard?groupId=6b8bd059-a70c-4e4c-a13d-b867bb8347d9&amp;planId=M32_F7TUykWyB4pfL5ZkUskAHsZa" w:history="1">
         <w:r>
           <w:rPr>
             <w:rStyle w:val="Hyperlink"/>
@@ -10619,13 +10924,7 @@
                 <w:rPr>
                   <w:rStyle w:val="Hyperlink"/>
                 </w:rPr>
-                <w:t>https://github.com/TCourtneyOwe</w:t>
-              </w:r>
-              <w:r>
-                <w:rPr>
-                  <w:rStyle w:val="Hyperlink"/>
-                </w:rPr>
-                <w:t>n</w:t>
+                <w:t>https://github.com/TCourtneyOwen</w:t>
               </w:r>
             </w:hyperlink>
             <w:r>
@@ -10880,585 +11179,458 @@
       <w:proofErr w:type="spellEnd"/>
     </w:p>
     <w:p>
+      <w:proofErr w:type="spellStart"/>
+      <w:r>
+        <w:t>C</w:t>
+      </w:r>
+      <w:r>
+        <w:t>ác</w:t>
+      </w:r>
+      <w:proofErr w:type="spellEnd"/>
+      <w:r>
+        <w:t xml:space="preserve"> </w:t>
+      </w:r>
+      <w:proofErr w:type="spellStart"/>
+      <w:r>
+        <w:t>bước</w:t>
+      </w:r>
+      <w:proofErr w:type="spellEnd"/>
+      <w:r>
+        <w:t xml:space="preserve"> </w:t>
+      </w:r>
+      <w:proofErr w:type="spellStart"/>
+      <w:r>
+        <w:t>chạy</w:t>
+      </w:r>
+      <w:proofErr w:type="spellEnd"/>
+      <w:r>
+        <w:t xml:space="preserve"> </w:t>
+      </w:r>
+      <w:proofErr w:type="spellStart"/>
+      <w:r>
+        <w:t>chương</w:t>
+      </w:r>
+      <w:proofErr w:type="spellEnd"/>
+      <w:r>
+        <w:t xml:space="preserve"> </w:t>
+      </w:r>
+      <w:proofErr w:type="spellStart"/>
+      <w:r>
+        <w:t>trình</w:t>
+      </w:r>
+      <w:proofErr w:type="spellEnd"/>
+      <w:r>
+        <w:t xml:space="preserve"> </w:t>
+      </w:r>
+      <w:proofErr w:type="spellStart"/>
+      <w:r>
+        <w:t>được</w:t>
+      </w:r>
+      <w:proofErr w:type="spellEnd"/>
+      <w:r>
+        <w:t xml:space="preserve"> </w:t>
+      </w:r>
+      <w:proofErr w:type="spellStart"/>
+      <w:r>
+        <w:t>thể</w:t>
+      </w:r>
+      <w:proofErr w:type="spellEnd"/>
+      <w:r>
+        <w:t xml:space="preserve"> </w:t>
+      </w:r>
+      <w:proofErr w:type="spellStart"/>
+      <w:r>
+        <w:t>hiện</w:t>
+      </w:r>
+      <w:proofErr w:type="spellEnd"/>
+      <w:r>
+        <w:t xml:space="preserve"> qua:</w:t>
+      </w:r>
+    </w:p>
+    <w:p>
       <w:pPr>
         <w:rPr>
           <w:i/>
           <w:iCs/>
         </w:rPr>
       </w:pPr>
-      <w:proofErr w:type="spellStart"/>
       <w:r>
         <w:rPr>
           <w:i/>
           <w:iCs/>
-        </w:rPr>
-        <w:t>Mô</w:t>
-      </w:r>
-      <w:proofErr w:type="spellEnd"/>
-      <w:r>
+          <w:noProof/>
+        </w:rPr>
+        <w:lastRenderedPageBreak/>
+        <w:drawing>
+          <wp:inline distT="0" distB="0" distL="0" distR="0" wp14:anchorId="3550813C" wp14:editId="020C5694">
+            <wp:extent cx="5575300" cy="3134360"/>
+            <wp:effectExtent l="19050" t="19050" r="25400" b="27940"/>
+            <wp:docPr id="6" name="Picture 6" descr="Text&#10;&#10;Description automatically generated"/>
+            <wp:cNvGraphicFramePr>
+              <a:graphicFrameLocks xmlns:a="http://schemas.openxmlformats.org/drawingml/2006/main" noChangeAspect="1"/>
+            </wp:cNvGraphicFramePr>
+            <a:graphic xmlns:a="http://schemas.openxmlformats.org/drawingml/2006/main">
+              <a:graphicData uri="http://schemas.openxmlformats.org/drawingml/2006/picture">
+                <pic:pic xmlns:pic="http://schemas.openxmlformats.org/drawingml/2006/picture">
+                  <pic:nvPicPr>
+                    <pic:cNvPr id="6" name="Picture 6" descr="Text&#10;&#10;Description automatically generated"/>
+                    <pic:cNvPicPr/>
+                  </pic:nvPicPr>
+                  <pic:blipFill>
+                    <a:blip r:embed="rId27" cstate="print">
+                      <a:extLst>
+                        <a:ext uri="{28A0092B-C50C-407E-A947-70E740481C1C}">
+                          <a14:useLocalDpi xmlns:a14="http://schemas.microsoft.com/office/drawing/2010/main" val="0"/>
+                        </a:ext>
+                      </a:extLst>
+                    </a:blip>
+                    <a:stretch>
+                      <a:fillRect/>
+                    </a:stretch>
+                  </pic:blipFill>
+                  <pic:spPr>
+                    <a:xfrm>
+                      <a:off x="0" y="0"/>
+                      <a:ext cx="5575300" cy="3134360"/>
+                    </a:xfrm>
+                    <a:prstGeom prst="rect">
+                      <a:avLst/>
+                    </a:prstGeom>
+                    <a:ln>
+                      <a:solidFill>
+                        <a:schemeClr val="tx1"/>
+                      </a:solidFill>
+                    </a:ln>
+                  </pic:spPr>
+                </pic:pic>
+              </a:graphicData>
+            </a:graphic>
+          </wp:inline>
+        </w:drawing>
+      </w:r>
+    </w:p>
+    <w:p>
+      <w:pPr>
         <w:rPr>
           <w:i/>
           <w:iCs/>
         </w:rPr>
-        <w:t xml:space="preserve"> </w:t>
-      </w:r>
-      <w:proofErr w:type="spellStart"/>
+      </w:pPr>
       <w:r>
         <w:rPr>
           <w:i/>
           <w:iCs/>
-        </w:rPr>
-        <w:t>tả</w:t>
-      </w:r>
-      <w:proofErr w:type="spellEnd"/>
+          <w:noProof/>
+        </w:rPr>
+        <w:drawing>
+          <wp:inline distT="0" distB="0" distL="0" distR="0" wp14:anchorId="4BEE2880" wp14:editId="04D12527">
+            <wp:extent cx="5575300" cy="3134360"/>
+            <wp:effectExtent l="19050" t="19050" r="25400" b="27940"/>
+            <wp:docPr id="2" name="Picture 2" descr="Text&#10;&#10;Description automatically generated"/>
+            <wp:cNvGraphicFramePr>
+              <a:graphicFrameLocks xmlns:a="http://schemas.openxmlformats.org/drawingml/2006/main" noChangeAspect="1"/>
+            </wp:cNvGraphicFramePr>
+            <a:graphic xmlns:a="http://schemas.openxmlformats.org/drawingml/2006/main">
+              <a:graphicData uri="http://schemas.openxmlformats.org/drawingml/2006/picture">
+                <pic:pic xmlns:pic="http://schemas.openxmlformats.org/drawingml/2006/picture">
+                  <pic:nvPicPr>
+                    <pic:cNvPr id="2" name="Picture 2" descr="Text&#10;&#10;Description automatically generated"/>
+                    <pic:cNvPicPr/>
+                  </pic:nvPicPr>
+                  <pic:blipFill>
+                    <a:blip r:embed="rId28" cstate="print">
+                      <a:extLst>
+                        <a:ext uri="{28A0092B-C50C-407E-A947-70E740481C1C}">
+                          <a14:useLocalDpi xmlns:a14="http://schemas.microsoft.com/office/drawing/2010/main" val="0"/>
+                        </a:ext>
+                      </a:extLst>
+                    </a:blip>
+                    <a:stretch>
+                      <a:fillRect/>
+                    </a:stretch>
+                  </pic:blipFill>
+                  <pic:spPr>
+                    <a:xfrm>
+                      <a:off x="0" y="0"/>
+                      <a:ext cx="5575300" cy="3134360"/>
+                    </a:xfrm>
+                    <a:prstGeom prst="rect">
+                      <a:avLst/>
+                    </a:prstGeom>
+                    <a:ln>
+                      <a:solidFill>
+                        <a:schemeClr val="tx1"/>
+                      </a:solidFill>
+                    </a:ln>
+                  </pic:spPr>
+                </pic:pic>
+              </a:graphicData>
+            </a:graphic>
+          </wp:inline>
+        </w:drawing>
+      </w:r>
       <w:r>
         <w:rPr>
           <w:i/>
           <w:iCs/>
-        </w:rPr>
-        <w:t xml:space="preserve"> </w:t>
-      </w:r>
-      <w:proofErr w:type="spellStart"/>
+          <w:noProof/>
+        </w:rPr>
+        <w:lastRenderedPageBreak/>
+        <w:drawing>
+          <wp:inline distT="0" distB="0" distL="0" distR="0" wp14:anchorId="1D409E80" wp14:editId="7A5656C7">
+            <wp:extent cx="5575300" cy="3134360"/>
+            <wp:effectExtent l="19050" t="19050" r="25400" b="27940"/>
+            <wp:docPr id="3" name="Picture 3" descr="Text&#10;&#10;Description automatically generated"/>
+            <wp:cNvGraphicFramePr>
+              <a:graphicFrameLocks xmlns:a="http://schemas.openxmlformats.org/drawingml/2006/main" noChangeAspect="1"/>
+            </wp:cNvGraphicFramePr>
+            <a:graphic xmlns:a="http://schemas.openxmlformats.org/drawingml/2006/main">
+              <a:graphicData uri="http://schemas.openxmlformats.org/drawingml/2006/picture">
+                <pic:pic xmlns:pic="http://schemas.openxmlformats.org/drawingml/2006/picture">
+                  <pic:nvPicPr>
+                    <pic:cNvPr id="3" name="Picture 3" descr="Text&#10;&#10;Description automatically generated"/>
+                    <pic:cNvPicPr/>
+                  </pic:nvPicPr>
+                  <pic:blipFill>
+                    <a:blip r:embed="rId29" cstate="print">
+                      <a:extLst>
+                        <a:ext uri="{28A0092B-C50C-407E-A947-70E740481C1C}">
+                          <a14:useLocalDpi xmlns:a14="http://schemas.microsoft.com/office/drawing/2010/main" val="0"/>
+                        </a:ext>
+                      </a:extLst>
+                    </a:blip>
+                    <a:stretch>
+                      <a:fillRect/>
+                    </a:stretch>
+                  </pic:blipFill>
+                  <pic:spPr>
+                    <a:xfrm>
+                      <a:off x="0" y="0"/>
+                      <a:ext cx="5575300" cy="3134360"/>
+                    </a:xfrm>
+                    <a:prstGeom prst="rect">
+                      <a:avLst/>
+                    </a:prstGeom>
+                    <a:ln>
+                      <a:solidFill>
+                        <a:schemeClr val="tx1"/>
+                      </a:solidFill>
+                    </a:ln>
+                  </pic:spPr>
+                </pic:pic>
+              </a:graphicData>
+            </a:graphic>
+          </wp:inline>
+        </w:drawing>
+      </w:r>
       <w:r>
         <w:rPr>
           <w:i/>
           <w:iCs/>
-        </w:rPr>
-        <w:t>các</w:t>
-      </w:r>
-      <w:proofErr w:type="spellEnd"/>
-      <w:r>
-        <w:rPr>
-          <w:i/>
-          <w:iCs/>
-        </w:rPr>
-        <w:t xml:space="preserve"> </w:t>
-      </w:r>
-      <w:proofErr w:type="spellStart"/>
-      <w:r>
-        <w:rPr>
-          <w:i/>
-          <w:iCs/>
-        </w:rPr>
-        <w:t>bước</w:t>
-      </w:r>
-      <w:proofErr w:type="spellEnd"/>
-      <w:r>
-        <w:rPr>
-          <w:i/>
-          <w:iCs/>
-        </w:rPr>
-        <w:t xml:space="preserve"> </w:t>
-      </w:r>
-      <w:proofErr w:type="spellStart"/>
-      <w:r>
-        <w:rPr>
-          <w:i/>
-          <w:iCs/>
-        </w:rPr>
-        <w:t>chạy</w:t>
-      </w:r>
-      <w:proofErr w:type="spellEnd"/>
-      <w:r>
-        <w:rPr>
-          <w:i/>
-          <w:iCs/>
-        </w:rPr>
-        <w:t xml:space="preserve"> </w:t>
-      </w:r>
-      <w:proofErr w:type="spellStart"/>
-      <w:r>
-        <w:rPr>
-          <w:i/>
-          <w:iCs/>
-        </w:rPr>
-        <w:t>chương</w:t>
-      </w:r>
-      <w:proofErr w:type="spellEnd"/>
-      <w:r>
-        <w:rPr>
-          <w:i/>
-          <w:iCs/>
-        </w:rPr>
-        <w:t xml:space="preserve"> </w:t>
-      </w:r>
-      <w:proofErr w:type="spellStart"/>
-      <w:r>
-        <w:rPr>
-          <w:i/>
-          <w:iCs/>
-        </w:rPr>
-        <w:t>trình</w:t>
-      </w:r>
-      <w:proofErr w:type="spellEnd"/>
-      <w:r>
-        <w:rPr>
-          <w:i/>
-          <w:iCs/>
-        </w:rPr>
-        <w:t xml:space="preserve">, </w:t>
-      </w:r>
-      <w:proofErr w:type="spellStart"/>
-      <w:r>
-        <w:rPr>
-          <w:i/>
-          <w:iCs/>
-        </w:rPr>
-        <w:t>có</w:t>
-      </w:r>
-      <w:proofErr w:type="spellEnd"/>
-      <w:r>
-        <w:rPr>
-          <w:i/>
-          <w:iCs/>
-        </w:rPr>
-        <w:t xml:space="preserve"> </w:t>
-      </w:r>
-      <w:proofErr w:type="spellStart"/>
-      <w:r>
-        <w:rPr>
-          <w:i/>
-          <w:iCs/>
-        </w:rPr>
-        <w:t>thể</w:t>
-      </w:r>
-      <w:proofErr w:type="spellEnd"/>
-      <w:r>
-        <w:rPr>
-          <w:i/>
-          <w:iCs/>
-        </w:rPr>
-        <w:t xml:space="preserve"> </w:t>
-      </w:r>
-      <w:proofErr w:type="spellStart"/>
-      <w:r>
-        <w:rPr>
-          <w:i/>
-          <w:iCs/>
-        </w:rPr>
-        <w:t>thành</w:t>
-      </w:r>
-      <w:proofErr w:type="spellEnd"/>
-      <w:r>
-        <w:rPr>
-          <w:i/>
-          <w:iCs/>
-        </w:rPr>
-        <w:t xml:space="preserve"> </w:t>
-      </w:r>
-      <w:proofErr w:type="spellStart"/>
-      <w:r>
-        <w:rPr>
-          <w:i/>
-          <w:iCs/>
-        </w:rPr>
-        <w:t>công</w:t>
-      </w:r>
-      <w:proofErr w:type="spellEnd"/>
-      <w:r>
-        <w:rPr>
-          <w:i/>
-          <w:iCs/>
-        </w:rPr>
-        <w:t xml:space="preserve"> </w:t>
-      </w:r>
-      <w:proofErr w:type="spellStart"/>
-      <w:r>
-        <w:rPr>
-          <w:i/>
-          <w:iCs/>
-        </w:rPr>
-        <w:t>hoặc</w:t>
-      </w:r>
-      <w:proofErr w:type="spellEnd"/>
-      <w:r>
-        <w:rPr>
-          <w:i/>
-          <w:iCs/>
-        </w:rPr>
-        <w:t xml:space="preserve"> </w:t>
-      </w:r>
-      <w:proofErr w:type="spellStart"/>
-      <w:r>
-        <w:rPr>
-          <w:i/>
-          <w:iCs/>
-        </w:rPr>
-        <w:t>không</w:t>
-      </w:r>
-      <w:proofErr w:type="spellEnd"/>
-      <w:r>
-        <w:rPr>
-          <w:i/>
-          <w:iCs/>
-        </w:rPr>
-        <w:t xml:space="preserve"> </w:t>
-      </w:r>
-      <w:proofErr w:type="spellStart"/>
-      <w:r>
-        <w:rPr>
-          <w:i/>
-          <w:iCs/>
-        </w:rPr>
-        <w:t>thành</w:t>
-      </w:r>
-      <w:proofErr w:type="spellEnd"/>
-      <w:r>
-        <w:rPr>
-          <w:i/>
-          <w:iCs/>
-        </w:rPr>
-        <w:t xml:space="preserve"> </w:t>
-      </w:r>
-      <w:proofErr w:type="spellStart"/>
-      <w:r>
-        <w:rPr>
-          <w:i/>
-          <w:iCs/>
-        </w:rPr>
-        <w:t>công</w:t>
-      </w:r>
-      <w:proofErr w:type="spellEnd"/>
-      <w:r>
-        <w:rPr>
-          <w:i/>
-          <w:iCs/>
-        </w:rPr>
-        <w:t xml:space="preserve">. Cho </w:t>
-      </w:r>
-      <w:proofErr w:type="spellStart"/>
-      <w:r>
-        <w:rPr>
-          <w:i/>
-          <w:iCs/>
-        </w:rPr>
-        <w:t>biết</w:t>
-      </w:r>
-      <w:proofErr w:type="spellEnd"/>
-      <w:r>
-        <w:rPr>
-          <w:i/>
-          <w:iCs/>
-        </w:rPr>
-        <w:t xml:space="preserve"> </w:t>
-      </w:r>
-      <w:proofErr w:type="spellStart"/>
-      <w:r>
-        <w:rPr>
-          <w:i/>
-          <w:iCs/>
-        </w:rPr>
-        <w:t>các</w:t>
-      </w:r>
-      <w:proofErr w:type="spellEnd"/>
-      <w:r>
-        <w:rPr>
-          <w:i/>
-          <w:iCs/>
-        </w:rPr>
-        <w:t xml:space="preserve"> </w:t>
-      </w:r>
-      <w:proofErr w:type="spellStart"/>
-      <w:r>
-        <w:rPr>
-          <w:i/>
-          <w:iCs/>
-        </w:rPr>
-        <w:t>lỗi</w:t>
-      </w:r>
-      <w:proofErr w:type="spellEnd"/>
-      <w:r>
-        <w:rPr>
-          <w:i/>
-          <w:iCs/>
-        </w:rPr>
-        <w:t xml:space="preserve"> </w:t>
-      </w:r>
-      <w:proofErr w:type="spellStart"/>
-      <w:r>
-        <w:rPr>
-          <w:i/>
-          <w:iCs/>
-        </w:rPr>
-        <w:t>xuất</w:t>
-      </w:r>
-      <w:proofErr w:type="spellEnd"/>
-      <w:r>
-        <w:rPr>
-          <w:i/>
-          <w:iCs/>
-        </w:rPr>
-        <w:t xml:space="preserve"> </w:t>
-      </w:r>
-      <w:proofErr w:type="spellStart"/>
-      <w:r>
-        <w:rPr>
-          <w:i/>
-          <w:iCs/>
-        </w:rPr>
-        <w:t>hiện</w:t>
-      </w:r>
-      <w:proofErr w:type="spellEnd"/>
-      <w:r>
-        <w:rPr>
-          <w:i/>
-          <w:iCs/>
-        </w:rPr>
-        <w:t xml:space="preserve"> </w:t>
-      </w:r>
-      <w:proofErr w:type="spellStart"/>
-      <w:r>
-        <w:rPr>
-          <w:i/>
-          <w:iCs/>
-        </w:rPr>
-        <w:t>và</w:t>
-      </w:r>
-      <w:proofErr w:type="spellEnd"/>
-      <w:r>
-        <w:rPr>
-          <w:i/>
-          <w:iCs/>
-        </w:rPr>
-        <w:t xml:space="preserve"> </w:t>
-      </w:r>
-      <w:proofErr w:type="spellStart"/>
-      <w:r>
-        <w:rPr>
-          <w:i/>
-          <w:iCs/>
-        </w:rPr>
-        <w:t>cách</w:t>
-      </w:r>
-      <w:proofErr w:type="spellEnd"/>
-      <w:r>
-        <w:rPr>
-          <w:i/>
-          <w:iCs/>
-        </w:rPr>
-        <w:t xml:space="preserve"> </w:t>
-      </w:r>
-      <w:proofErr w:type="spellStart"/>
-      <w:r>
-        <w:rPr>
-          <w:i/>
-          <w:iCs/>
-        </w:rPr>
-        <w:t>xử</w:t>
-      </w:r>
-      <w:proofErr w:type="spellEnd"/>
-      <w:r>
-        <w:rPr>
-          <w:i/>
-          <w:iCs/>
-        </w:rPr>
-        <w:t xml:space="preserve"> </w:t>
-      </w:r>
-      <w:proofErr w:type="spellStart"/>
-      <w:r>
-        <w:rPr>
-          <w:i/>
-          <w:iCs/>
-        </w:rPr>
-        <w:t>lý</w:t>
-      </w:r>
-      <w:proofErr w:type="spellEnd"/>
-      <w:r>
-        <w:rPr>
-          <w:i/>
-          <w:iCs/>
-        </w:rPr>
-        <w:t xml:space="preserve"> </w:t>
-      </w:r>
-      <w:proofErr w:type="spellStart"/>
-      <w:r>
-        <w:rPr>
-          <w:i/>
-          <w:iCs/>
-        </w:rPr>
-        <w:t>nếu</w:t>
-      </w:r>
-      <w:proofErr w:type="spellEnd"/>
-      <w:r>
-        <w:rPr>
-          <w:i/>
-          <w:iCs/>
-        </w:rPr>
-        <w:t xml:space="preserve"> </w:t>
-      </w:r>
-      <w:proofErr w:type="spellStart"/>
-      <w:r>
-        <w:rPr>
-          <w:i/>
-          <w:iCs/>
-        </w:rPr>
-        <w:t>có</w:t>
-      </w:r>
-      <w:proofErr w:type="spellEnd"/>
-      <w:r>
-        <w:rPr>
-          <w:i/>
-          <w:iCs/>
-        </w:rPr>
-        <w:t>.</w:t>
+          <w:noProof/>
+        </w:rPr>
+        <w:drawing>
+          <wp:inline distT="0" distB="0" distL="0" distR="0" wp14:anchorId="2B864CDF" wp14:editId="496C91F5">
+            <wp:extent cx="5575300" cy="3134360"/>
+            <wp:effectExtent l="19050" t="19050" r="25400" b="27940"/>
+            <wp:docPr id="5" name="Picture 5" descr="Graphical user interface, application, table, Excel&#10;&#10;Description automatically generated"/>
+            <wp:cNvGraphicFramePr>
+              <a:graphicFrameLocks xmlns:a="http://schemas.openxmlformats.org/drawingml/2006/main" noChangeAspect="1"/>
+            </wp:cNvGraphicFramePr>
+            <a:graphic xmlns:a="http://schemas.openxmlformats.org/drawingml/2006/main">
+              <a:graphicData uri="http://schemas.openxmlformats.org/drawingml/2006/picture">
+                <pic:pic xmlns:pic="http://schemas.openxmlformats.org/drawingml/2006/picture">
+                  <pic:nvPicPr>
+                    <pic:cNvPr id="5" name="Picture 5" descr="Graphical user interface, application, table, Excel&#10;&#10;Description automatically generated"/>
+                    <pic:cNvPicPr/>
+                  </pic:nvPicPr>
+                  <pic:blipFill>
+                    <a:blip r:embed="rId30" cstate="print">
+                      <a:extLst>
+                        <a:ext uri="{28A0092B-C50C-407E-A947-70E740481C1C}">
+                          <a14:useLocalDpi xmlns:a14="http://schemas.microsoft.com/office/drawing/2010/main" val="0"/>
+                        </a:ext>
+                      </a:extLst>
+                    </a:blip>
+                    <a:stretch>
+                      <a:fillRect/>
+                    </a:stretch>
+                  </pic:blipFill>
+                  <pic:spPr>
+                    <a:xfrm>
+                      <a:off x="0" y="0"/>
+                      <a:ext cx="5575300" cy="3134360"/>
+                    </a:xfrm>
+                    <a:prstGeom prst="rect">
+                      <a:avLst/>
+                    </a:prstGeom>
+                    <a:ln>
+                      <a:solidFill>
+                        <a:schemeClr val="tx1"/>
+                      </a:solidFill>
+                    </a:ln>
+                  </pic:spPr>
+                </pic:pic>
+              </a:graphicData>
+            </a:graphic>
+          </wp:inline>
+        </w:drawing>
       </w:r>
     </w:p>
     <w:p>
-      <w:pPr>
-        <w:pStyle w:val="Heading2"/>
-      </w:pPr>
-      <w:bookmarkStart w:id="11" w:name="_Toc57272149"/>
-      <w:proofErr w:type="spellStart"/>
-      <w:r>
-        <w:t>Phạm</w:t>
-      </w:r>
-      <w:proofErr w:type="spellEnd"/>
-      <w:r>
-        <w:t xml:space="preserve"> vi</w:t>
-      </w:r>
-      <w:r>
-        <w:t xml:space="preserve"> </w:t>
-      </w:r>
-      <w:proofErr w:type="spellStart"/>
-      <w:r>
-        <w:t>dự</w:t>
-      </w:r>
-      <w:proofErr w:type="spellEnd"/>
-      <w:r>
-        <w:t xml:space="preserve"> </w:t>
-      </w:r>
-      <w:proofErr w:type="spellStart"/>
-      <w:r>
-        <w:t>án</w:t>
-      </w:r>
-      <w:bookmarkEnd w:id="11"/>
-      <w:proofErr w:type="spellEnd"/>
+      <w:proofErr w:type="spellStart"/>
+      <w:r>
+        <w:t>Kết</w:t>
+      </w:r>
+      <w:proofErr w:type="spellEnd"/>
+      <w:r>
+        <w:t xml:space="preserve"> </w:t>
+      </w:r>
+      <w:proofErr w:type="spellStart"/>
+      <w:r>
+        <w:t>quả</w:t>
+      </w:r>
+      <w:proofErr w:type="spellEnd"/>
+      <w:r>
+        <w:t xml:space="preserve"> </w:t>
+      </w:r>
+      <w:proofErr w:type="spellStart"/>
+      <w:r>
+        <w:t>chạy</w:t>
+      </w:r>
+      <w:proofErr w:type="spellEnd"/>
+      <w:r>
+        <w:t xml:space="preserve"> </w:t>
+      </w:r>
+      <w:proofErr w:type="spellStart"/>
+      <w:r>
+        <w:t>không</w:t>
+      </w:r>
+      <w:proofErr w:type="spellEnd"/>
+      <w:r>
+        <w:t xml:space="preserve"> </w:t>
+      </w:r>
+      <w:proofErr w:type="spellStart"/>
+      <w:r>
+        <w:t>thành</w:t>
+      </w:r>
+      <w:proofErr w:type="spellEnd"/>
+      <w:r>
+        <w:t xml:space="preserve"> </w:t>
+      </w:r>
+      <w:proofErr w:type="spellStart"/>
+      <w:r>
+        <w:t>công</w:t>
+      </w:r>
+      <w:proofErr w:type="spellEnd"/>
+      <w:r>
+        <w:t xml:space="preserve">. </w:t>
+      </w:r>
+      <w:r>
+        <w:t xml:space="preserve">App </w:t>
+      </w:r>
+      <w:proofErr w:type="spellStart"/>
+      <w:r>
+        <w:t>này</w:t>
+      </w:r>
+      <w:proofErr w:type="spellEnd"/>
+      <w:r>
+        <w:t xml:space="preserve"> </w:t>
+      </w:r>
+      <w:proofErr w:type="spellStart"/>
+      <w:r>
+        <w:t>không</w:t>
+      </w:r>
+      <w:proofErr w:type="spellEnd"/>
+      <w:r>
+        <w:t xml:space="preserve"> </w:t>
+      </w:r>
+      <w:proofErr w:type="spellStart"/>
+      <w:r>
+        <w:t>còn</w:t>
+      </w:r>
+      <w:proofErr w:type="spellEnd"/>
+      <w:r>
+        <w:t xml:space="preserve"> </w:t>
+      </w:r>
+      <w:proofErr w:type="spellStart"/>
+      <w:r>
+        <w:t>khả</w:t>
+      </w:r>
+      <w:proofErr w:type="spellEnd"/>
+      <w:r>
+        <w:t xml:space="preserve"> </w:t>
+      </w:r>
+      <w:proofErr w:type="spellStart"/>
+      <w:r>
+        <w:t>dụng</w:t>
+      </w:r>
+      <w:proofErr w:type="spellEnd"/>
+      <w:r>
+        <w:t xml:space="preserve"> </w:t>
+      </w:r>
+      <w:proofErr w:type="spellStart"/>
+      <w:r>
+        <w:t>với</w:t>
+      </w:r>
+      <w:proofErr w:type="spellEnd"/>
+      <w:r>
+        <w:t xml:space="preserve"> Microsoft Excel.</w:t>
+      </w:r>
     </w:p>
     <w:p>
       <w:pPr>
-        <w:rPr>
-          <w:i/>
-          <w:iCs/>
-        </w:rPr>
-      </w:pPr>
-      <w:proofErr w:type="spellStart"/>
-      <w:r>
-        <w:rPr>
-          <w:i/>
-          <w:iCs/>
-        </w:rPr>
-        <w:t>Chạy</w:t>
-      </w:r>
-      <w:proofErr w:type="spellEnd"/>
-      <w:r>
-        <w:rPr>
-          <w:i/>
-          <w:iCs/>
-        </w:rPr>
-        <w:t xml:space="preserve"> </w:t>
-      </w:r>
-      <w:proofErr w:type="spellStart"/>
-      <w:r>
-        <w:rPr>
-          <w:i/>
-          <w:iCs/>
-        </w:rPr>
-        <w:t>được</w:t>
-      </w:r>
-      <w:proofErr w:type="spellEnd"/>
-      <w:r>
-        <w:rPr>
-          <w:i/>
-          <w:iCs/>
-        </w:rPr>
-        <w:t xml:space="preserve"> </w:t>
-      </w:r>
-      <w:proofErr w:type="spellStart"/>
-      <w:r>
-        <w:rPr>
-          <w:i/>
-          <w:iCs/>
-        </w:rPr>
+        <w:pStyle w:val="Heading2"/>
+      </w:pPr>
+      <w:bookmarkStart w:id="11" w:name="_Toc57272149"/>
+      <w:proofErr w:type="spellStart"/>
+      <w:r>
+        <w:t>Phạm</w:t>
+      </w:r>
+      <w:proofErr w:type="spellEnd"/>
+      <w:r>
+        <w:t xml:space="preserve"> vi</w:t>
+      </w:r>
+      <w:r>
+        <w:t xml:space="preserve"> </w:t>
+      </w:r>
+      <w:proofErr w:type="spellStart"/>
+      <w:r>
+        <w:t>dự</w:t>
+      </w:r>
+      <w:proofErr w:type="spellEnd"/>
+      <w:r>
+        <w:t xml:space="preserve"> </w:t>
+      </w:r>
+      <w:proofErr w:type="spellStart"/>
+      <w:r>
+        <w:t>án</w:t>
+      </w:r>
+      <w:bookmarkEnd w:id="11"/>
+      <w:proofErr w:type="spellEnd"/>
+    </w:p>
+    <w:p>
+      <w:r>
+        <w:t xml:space="preserve">App </w:t>
+      </w:r>
+      <w:proofErr w:type="spellStart"/>
+      <w:r>
+        <w:t>chạy</w:t>
+      </w:r>
+      <w:proofErr w:type="spellEnd"/>
+      <w:r>
+        <w:t xml:space="preserve"> </w:t>
+      </w:r>
+      <w:proofErr w:type="spellStart"/>
+      <w:r>
         <w:t>trên</w:t>
       </w:r>
       <w:proofErr w:type="spellEnd"/>
       <w:r>
-        <w:rPr>
-          <w:i/>
-          <w:iCs/>
-        </w:rPr>
-        <w:t xml:space="preserve"> </w:t>
-      </w:r>
-      <w:proofErr w:type="spellStart"/>
-      <w:r>
-        <w:rPr>
-          <w:i/>
-          <w:iCs/>
-        </w:rPr>
-        <w:t>nền</w:t>
-      </w:r>
-      <w:proofErr w:type="spellEnd"/>
-      <w:r>
-        <w:rPr>
-          <w:i/>
-          <w:iCs/>
-        </w:rPr>
-        <w:t xml:space="preserve"> </w:t>
-      </w:r>
-      <w:proofErr w:type="spellStart"/>
-      <w:r>
-        <w:rPr>
-          <w:i/>
-          <w:iCs/>
-        </w:rPr>
-        <w:t>t</w:t>
-      </w:r>
-      <w:r>
-        <w:rPr>
-          <w:i/>
-          <w:iCs/>
-        </w:rPr>
-        <w:t>ảng</w:t>
-      </w:r>
-      <w:proofErr w:type="spellEnd"/>
-      <w:r>
-        <w:rPr>
-          <w:i/>
-          <w:iCs/>
-        </w:rPr>
-        <w:t xml:space="preserve"> </w:t>
-      </w:r>
-      <w:proofErr w:type="spellStart"/>
-      <w:r>
-        <w:rPr>
-          <w:i/>
-          <w:iCs/>
-        </w:rPr>
-        <w:t>nào</w:t>
-      </w:r>
-      <w:proofErr w:type="spellEnd"/>
-      <w:r>
-        <w:rPr>
-          <w:i/>
-          <w:iCs/>
-        </w:rPr>
-        <w:t xml:space="preserve">, OS </w:t>
-      </w:r>
-      <w:proofErr w:type="spellStart"/>
-      <w:r>
-        <w:rPr>
-          <w:i/>
-          <w:iCs/>
-        </w:rPr>
-        <w:t>nào</w:t>
-      </w:r>
-      <w:proofErr w:type="spellEnd"/>
-      <w:r>
-        <w:rPr>
-          <w:i/>
-          <w:iCs/>
-        </w:rPr>
-        <w:t>?...</w:t>
+        <w:t xml:space="preserve"> </w:t>
+      </w:r>
+      <w:r>
+        <w:t>Microsoft Excel.</w:t>
       </w:r>
     </w:p>
     <w:p>
@@ -11686,7 +11858,6 @@
       </w:r>
       <w:proofErr w:type="spellStart"/>
       <w:r>
-        <w:lastRenderedPageBreak/>
         <w:t>phải</w:t>
       </w:r>
       <w:proofErr w:type="spellEnd"/>
@@ -12026,6 +12197,7 @@
     <w:p>
       <w:proofErr w:type="spellStart"/>
       <w:r>
+        <w:lastRenderedPageBreak/>
         <w:t>Các</w:t>
       </w:r>
       <w:proofErr w:type="spellEnd"/>
@@ -17173,7 +17345,6 @@
           <w:color w:val="000000"/>
           <w:lang w:eastAsia="en-US" w:bidi="ar-SA"/>
         </w:rPr>
-        <w:lastRenderedPageBreak/>
         <w:t>Giải</w:t>
       </w:r>
       <w:proofErr w:type="spellEnd"/>
@@ -17536,6 +17707,7 @@
           <w:color w:val="000000"/>
           <w:lang w:eastAsia="en-US" w:bidi="ar-SA"/>
         </w:rPr>
+        <w:lastRenderedPageBreak/>
         <w:t>Mô</w:t>
       </w:r>
       <w:proofErr w:type="spellEnd"/>
@@ -20290,213 +20462,6 @@
       <w:proofErr w:type="spellEnd"/>
     </w:p>
     <w:p>
-      <w:proofErr w:type="spellStart"/>
-      <w:r>
-        <w:t>Dựa</w:t>
-      </w:r>
-      <w:proofErr w:type="spellEnd"/>
-      <w:r>
-        <w:t xml:space="preserve"> </w:t>
-      </w:r>
-      <w:proofErr w:type="spellStart"/>
-      <w:r>
-        <w:t>trên</w:t>
-      </w:r>
-      <w:proofErr w:type="spellEnd"/>
-      <w:r>
-        <w:t xml:space="preserve"> </w:t>
-      </w:r>
-      <w:proofErr w:type="spellStart"/>
-      <w:r>
-        <w:t>các</w:t>
-      </w:r>
-      <w:proofErr w:type="spellEnd"/>
-      <w:r>
-        <w:t xml:space="preserve"> </w:t>
-      </w:r>
-      <w:proofErr w:type="spellStart"/>
-      <w:r>
-        <w:t>biểu</w:t>
-      </w:r>
-      <w:proofErr w:type="spellEnd"/>
-      <w:r>
-        <w:t xml:space="preserve"> </w:t>
-      </w:r>
-      <w:proofErr w:type="spellStart"/>
-      <w:r>
-        <w:t>đồ</w:t>
-      </w:r>
-      <w:proofErr w:type="spellEnd"/>
-      <w:r>
-        <w:t xml:space="preserve"> </w:t>
-      </w:r>
-      <w:proofErr w:type="spellStart"/>
-      <w:r>
-        <w:t>của</w:t>
-      </w:r>
-      <w:proofErr w:type="spellEnd"/>
-      <w:r>
-        <w:t xml:space="preserve"> Git</w:t>
-      </w:r>
-      <w:r>
-        <w:t xml:space="preserve"> </w:t>
-      </w:r>
-      <w:proofErr w:type="spellStart"/>
-      <w:r>
-        <w:t>của</w:t>
-      </w:r>
-      <w:proofErr w:type="spellEnd"/>
-      <w:r>
-        <w:t xml:space="preserve"> </w:t>
-      </w:r>
-      <w:proofErr w:type="spellStart"/>
-      <w:r>
-        <w:t>dự</w:t>
-      </w:r>
-      <w:proofErr w:type="spellEnd"/>
-      <w:r>
-        <w:t xml:space="preserve"> </w:t>
-      </w:r>
-      <w:proofErr w:type="spellStart"/>
-      <w:r>
-        <w:t>án</w:t>
-      </w:r>
-      <w:proofErr w:type="spellEnd"/>
-      <w:r>
-        <w:t xml:space="preserve"> </w:t>
-      </w:r>
-      <w:proofErr w:type="spellStart"/>
-      <w:r>
-        <w:t>mới</w:t>
-      </w:r>
-      <w:proofErr w:type="spellEnd"/>
-      <w:r>
-        <w:t xml:space="preserve"> </w:t>
-      </w:r>
-      <w:proofErr w:type="spellStart"/>
-      <w:r>
-        <w:t>mà</w:t>
-      </w:r>
-      <w:proofErr w:type="spellEnd"/>
-      <w:r>
-        <w:t xml:space="preserve"> </w:t>
-      </w:r>
-      <w:proofErr w:type="spellStart"/>
-      <w:r>
-        <w:t>nhóm</w:t>
-      </w:r>
-      <w:proofErr w:type="spellEnd"/>
-      <w:r>
-        <w:t xml:space="preserve"> </w:t>
-      </w:r>
-      <w:proofErr w:type="spellStart"/>
-      <w:r>
-        <w:t>đã</w:t>
-      </w:r>
-      <w:proofErr w:type="spellEnd"/>
-      <w:r>
-        <w:t xml:space="preserve"> fork</w:t>
-      </w:r>
-      <w:r>
-        <w:t xml:space="preserve">, </w:t>
-      </w:r>
-      <w:proofErr w:type="spellStart"/>
-      <w:r>
-        <w:t>hoặc</w:t>
-      </w:r>
-      <w:proofErr w:type="spellEnd"/>
-      <w:r>
-        <w:t xml:space="preserve"> </w:t>
-      </w:r>
-      <w:proofErr w:type="spellStart"/>
-      <w:r>
-        <w:t>các</w:t>
-      </w:r>
-      <w:proofErr w:type="spellEnd"/>
-      <w:r>
-        <w:t xml:space="preserve"> </w:t>
-      </w:r>
-      <w:proofErr w:type="spellStart"/>
-      <w:r>
-        <w:t>công</w:t>
-      </w:r>
-      <w:proofErr w:type="spellEnd"/>
-      <w:r>
-        <w:t xml:space="preserve"> </w:t>
-      </w:r>
-      <w:proofErr w:type="spellStart"/>
-      <w:r>
-        <w:t>cụ</w:t>
-      </w:r>
-      <w:proofErr w:type="spellEnd"/>
-      <w:r>
-        <w:t xml:space="preserve"> </w:t>
-      </w:r>
-      <w:proofErr w:type="spellStart"/>
-      <w:r>
-        <w:t>phân</w:t>
-      </w:r>
-      <w:proofErr w:type="spellEnd"/>
-      <w:r>
-        <w:t xml:space="preserve"> </w:t>
-      </w:r>
-      <w:proofErr w:type="spellStart"/>
-      <w:r>
-        <w:t>tích</w:t>
-      </w:r>
-      <w:proofErr w:type="spellEnd"/>
-      <w:r>
-        <w:t xml:space="preserve"> code</w:t>
-      </w:r>
-      <w:r>
-        <w:t>,</w:t>
-      </w:r>
-      <w:r>
-        <w:t xml:space="preserve"> </w:t>
-      </w:r>
-      <w:proofErr w:type="spellStart"/>
-      <w:r>
-        <w:t>xuất</w:t>
-      </w:r>
-      <w:proofErr w:type="spellEnd"/>
-      <w:r>
-        <w:t xml:space="preserve"> ra </w:t>
-      </w:r>
-      <w:r>
-        <w:t>3</w:t>
-      </w:r>
-      <w:r>
-        <w:t xml:space="preserve"> </w:t>
-      </w:r>
-      <w:proofErr w:type="spellStart"/>
-      <w:r>
-        <w:t>thông</w:t>
-      </w:r>
-      <w:proofErr w:type="spellEnd"/>
-      <w:r>
-        <w:t xml:space="preserve"> </w:t>
-      </w:r>
-      <w:proofErr w:type="spellStart"/>
-      <w:r>
-        <w:t>kê</w:t>
-      </w:r>
-      <w:proofErr w:type="spellEnd"/>
-      <w:r>
-        <w:t xml:space="preserve">. </w:t>
-      </w:r>
-      <w:proofErr w:type="spellStart"/>
-      <w:r>
-        <w:t>Gợi</w:t>
-      </w:r>
-      <w:proofErr w:type="spellEnd"/>
-      <w:r>
-        <w:t xml:space="preserve"> ý</w:t>
-      </w:r>
-      <w:r>
-        <w:t xml:space="preserve"> </w:t>
-      </w:r>
-    </w:p>
-    <w:p>
       <w:pPr>
         <w:pStyle w:val="ListParagraph"/>
         <w:numPr>
@@ -20536,6 +20501,207 @@
     </w:p>
     <w:p>
       <w:pPr>
+        <w:jc w:val="center"/>
+      </w:pPr>
+      <w:r>
+        <w:rPr>
+          <w:noProof/>
+        </w:rPr>
+        <w:drawing>
+          <wp:inline distT="0" distB="0" distL="0" distR="0" wp14:anchorId="09F0D230" wp14:editId="383A4741">
+            <wp:extent cx="4514850" cy="1438275"/>
+            <wp:effectExtent l="19050" t="19050" r="19050" b="28575"/>
+            <wp:docPr id="12" name="Picture 12"/>
+            <wp:cNvGraphicFramePr>
+              <a:graphicFrameLocks xmlns:a="http://schemas.openxmlformats.org/drawingml/2006/main" noChangeAspect="1"/>
+            </wp:cNvGraphicFramePr>
+            <a:graphic xmlns:a="http://schemas.openxmlformats.org/drawingml/2006/main">
+              <a:graphicData uri="http://schemas.openxmlformats.org/drawingml/2006/picture">
+                <pic:pic xmlns:pic="http://schemas.openxmlformats.org/drawingml/2006/picture">
+                  <pic:nvPicPr>
+                    <pic:cNvPr id="1" name=""/>
+                    <pic:cNvPicPr/>
+                  </pic:nvPicPr>
+                  <pic:blipFill>
+                    <a:blip r:embed="rId31"/>
+                    <a:stretch>
+                      <a:fillRect/>
+                    </a:stretch>
+                  </pic:blipFill>
+                  <pic:spPr>
+                    <a:xfrm>
+                      <a:off x="0" y="0"/>
+                      <a:ext cx="4514850" cy="1438275"/>
+                    </a:xfrm>
+                    <a:prstGeom prst="rect">
+                      <a:avLst/>
+                    </a:prstGeom>
+                    <a:ln>
+                      <a:solidFill>
+                        <a:schemeClr val="tx1"/>
+                      </a:solidFill>
+                    </a:ln>
+                  </pic:spPr>
+                </pic:pic>
+              </a:graphicData>
+            </a:graphic>
+          </wp:inline>
+        </w:drawing>
+      </w:r>
+    </w:p>
+    <w:p>
+      <w:pPr>
+        <w:jc w:val="center"/>
+      </w:pPr>
+      <w:r>
+        <w:rPr>
+          <w:noProof/>
+        </w:rPr>
+        <w:lastRenderedPageBreak/>
+        <w:drawing>
+          <wp:inline distT="0" distB="0" distL="0" distR="0" wp14:anchorId="77497442" wp14:editId="513DEF90">
+            <wp:extent cx="4371975" cy="2686050"/>
+            <wp:effectExtent l="19050" t="19050" r="28575" b="19050"/>
+            <wp:docPr id="7" name="Picture 7"/>
+            <wp:cNvGraphicFramePr>
+              <a:graphicFrameLocks xmlns:a="http://schemas.openxmlformats.org/drawingml/2006/main" noChangeAspect="1"/>
+            </wp:cNvGraphicFramePr>
+            <a:graphic xmlns:a="http://schemas.openxmlformats.org/drawingml/2006/main">
+              <a:graphicData uri="http://schemas.openxmlformats.org/drawingml/2006/picture">
+                <pic:pic xmlns:pic="http://schemas.openxmlformats.org/drawingml/2006/picture">
+                  <pic:nvPicPr>
+                    <pic:cNvPr id="1" name=""/>
+                    <pic:cNvPicPr/>
+                  </pic:nvPicPr>
+                  <pic:blipFill>
+                    <a:blip r:embed="rId32"/>
+                    <a:stretch>
+                      <a:fillRect/>
+                    </a:stretch>
+                  </pic:blipFill>
+                  <pic:spPr>
+                    <a:xfrm>
+                      <a:off x="0" y="0"/>
+                      <a:ext cx="4371975" cy="2686050"/>
+                    </a:xfrm>
+                    <a:prstGeom prst="rect">
+                      <a:avLst/>
+                    </a:prstGeom>
+                    <a:ln>
+                      <a:solidFill>
+                        <a:schemeClr val="tx1"/>
+                      </a:solidFill>
+                    </a:ln>
+                  </pic:spPr>
+                </pic:pic>
+              </a:graphicData>
+            </a:graphic>
+          </wp:inline>
+        </w:drawing>
+      </w:r>
+    </w:p>
+    <w:p>
+      <w:pPr>
+        <w:jc w:val="center"/>
+      </w:pPr>
+      <w:r>
+        <w:rPr>
+          <w:noProof/>
+        </w:rPr>
+        <w:drawing>
+          <wp:inline distT="0" distB="0" distL="0" distR="0" wp14:anchorId="7E6B0A4A" wp14:editId="67977FDB">
+            <wp:extent cx="4352925" cy="2705100"/>
+            <wp:effectExtent l="19050" t="19050" r="28575" b="19050"/>
+            <wp:docPr id="8" name="Picture 8"/>
+            <wp:cNvGraphicFramePr>
+              <a:graphicFrameLocks xmlns:a="http://schemas.openxmlformats.org/drawingml/2006/main" noChangeAspect="1"/>
+            </wp:cNvGraphicFramePr>
+            <a:graphic xmlns:a="http://schemas.openxmlformats.org/drawingml/2006/main">
+              <a:graphicData uri="http://schemas.openxmlformats.org/drawingml/2006/picture">
+                <pic:pic xmlns:pic="http://schemas.openxmlformats.org/drawingml/2006/picture">
+                  <pic:nvPicPr>
+                    <pic:cNvPr id="1" name=""/>
+                    <pic:cNvPicPr/>
+                  </pic:nvPicPr>
+                  <pic:blipFill>
+                    <a:blip r:embed="rId33"/>
+                    <a:stretch>
+                      <a:fillRect/>
+                    </a:stretch>
+                  </pic:blipFill>
+                  <pic:spPr>
+                    <a:xfrm>
+                      <a:off x="0" y="0"/>
+                      <a:ext cx="4352925" cy="2705100"/>
+                    </a:xfrm>
+                    <a:prstGeom prst="rect">
+                      <a:avLst/>
+                    </a:prstGeom>
+                    <a:ln>
+                      <a:solidFill>
+                        <a:schemeClr val="tx1"/>
+                      </a:solidFill>
+                    </a:ln>
+                  </pic:spPr>
+                </pic:pic>
+              </a:graphicData>
+            </a:graphic>
+          </wp:inline>
+        </w:drawing>
+      </w:r>
+    </w:p>
+    <w:p>
+      <w:pPr>
+        <w:jc w:val="center"/>
+      </w:pPr>
+      <w:r>
+        <w:rPr>
+          <w:noProof/>
+        </w:rPr>
+        <w:drawing>
+          <wp:inline distT="0" distB="0" distL="0" distR="0" wp14:anchorId="31097DD9" wp14:editId="32DEE450">
+            <wp:extent cx="4333875" cy="2686050"/>
+            <wp:effectExtent l="19050" t="19050" r="28575" b="19050"/>
+            <wp:docPr id="9" name="Picture 9"/>
+            <wp:cNvGraphicFramePr>
+              <a:graphicFrameLocks xmlns:a="http://schemas.openxmlformats.org/drawingml/2006/main" noChangeAspect="1"/>
+            </wp:cNvGraphicFramePr>
+            <a:graphic xmlns:a="http://schemas.openxmlformats.org/drawingml/2006/main">
+              <a:graphicData uri="http://schemas.openxmlformats.org/drawingml/2006/picture">
+                <pic:pic xmlns:pic="http://schemas.openxmlformats.org/drawingml/2006/picture">
+                  <pic:nvPicPr>
+                    <pic:cNvPr id="1" name=""/>
+                    <pic:cNvPicPr/>
+                  </pic:nvPicPr>
+                  <pic:blipFill>
+                    <a:blip r:embed="rId34"/>
+                    <a:stretch>
+                      <a:fillRect/>
+                    </a:stretch>
+                  </pic:blipFill>
+                  <pic:spPr>
+                    <a:xfrm>
+                      <a:off x="0" y="0"/>
+                      <a:ext cx="4333875" cy="2686050"/>
+                    </a:xfrm>
+                    <a:prstGeom prst="rect">
+                      <a:avLst/>
+                    </a:prstGeom>
+                    <a:ln>
+                      <a:solidFill>
+                        <a:schemeClr val="tx1"/>
+                      </a:solidFill>
+                    </a:ln>
+                  </pic:spPr>
+                </pic:pic>
+              </a:graphicData>
+            </a:graphic>
+          </wp:inline>
+        </w:drawing>
+      </w:r>
+    </w:p>
+    <w:p>
+      <w:pPr>
         <w:pStyle w:val="ListParagraph"/>
         <w:numPr>
           <w:ilvl w:val="0"/>
@@ -20580,32 +20746,64 @@
       </w:r>
       <w:proofErr w:type="spellEnd"/>
       <w:r>
-        <w:t xml:space="preserve"> (</w:t>
-      </w:r>
-      <w:proofErr w:type="spellStart"/>
-      <w:r>
-        <w:t>sáng</w:t>
-      </w:r>
-      <w:proofErr w:type="spellEnd"/>
-      <w:r>
-        <w:t xml:space="preserve"> </w:t>
-      </w:r>
-      <w:proofErr w:type="spellStart"/>
-      <w:r>
-        <w:t>chiều</w:t>
-      </w:r>
-      <w:proofErr w:type="spellEnd"/>
-      <w:r>
-        <w:t xml:space="preserve"> </w:t>
-      </w:r>
-      <w:proofErr w:type="spellStart"/>
-      <w:r>
-        <w:t>đêm</w:t>
-      </w:r>
-      <w:proofErr w:type="spellEnd"/>
-      <w:r>
-        <w:t>…)</w:t>
-      </w:r>
+        <w:t xml:space="preserve"> </w:t>
+      </w:r>
+    </w:p>
+    <w:p>
+      <w:pPr>
+        <w:jc w:val="center"/>
+      </w:pPr>
+      <w:r>
+        <w:rPr>
+          <w:noProof/>
+        </w:rPr>
+        <w:lastRenderedPageBreak/>
+        <w:drawing>
+          <wp:inline distT="0" distB="0" distL="0" distR="0" wp14:anchorId="155794B7" wp14:editId="14E6125F">
+            <wp:extent cx="5575300" cy="3253740"/>
+            <wp:effectExtent l="19050" t="19050" r="25400" b="22860"/>
+            <wp:docPr id="10" name="Picture 10"/>
+            <wp:cNvGraphicFramePr>
+              <a:graphicFrameLocks xmlns:a="http://schemas.openxmlformats.org/drawingml/2006/main" noChangeAspect="1"/>
+            </wp:cNvGraphicFramePr>
+            <a:graphic xmlns:a="http://schemas.openxmlformats.org/drawingml/2006/main">
+              <a:graphicData uri="http://schemas.openxmlformats.org/drawingml/2006/picture">
+                <pic:pic xmlns:pic="http://schemas.openxmlformats.org/drawingml/2006/picture">
+                  <pic:nvPicPr>
+                    <pic:cNvPr id="1" name=""/>
+                    <pic:cNvPicPr/>
+                  </pic:nvPicPr>
+                  <pic:blipFill>
+                    <a:blip r:embed="rId35"/>
+                    <a:stretch>
+                      <a:fillRect/>
+                    </a:stretch>
+                  </pic:blipFill>
+                  <pic:spPr>
+                    <a:xfrm>
+                      <a:off x="0" y="0"/>
+                      <a:ext cx="5575300" cy="3253740"/>
+                    </a:xfrm>
+                    <a:prstGeom prst="rect">
+                      <a:avLst/>
+                    </a:prstGeom>
+                    <a:ln>
+                      <a:solidFill>
+                        <a:schemeClr val="tx1"/>
+                      </a:solidFill>
+                    </a:ln>
+                  </pic:spPr>
+                </pic:pic>
+              </a:graphicData>
+            </a:graphic>
+          </wp:inline>
+        </w:drawing>
+      </w:r>
+    </w:p>
+    <w:p>
+      <w:pPr>
+        <w:jc w:val="center"/>
+      </w:pPr>
     </w:p>
     <w:p>
       <w:pPr>
@@ -20617,159 +20815,100 @@
       </w:pPr>
       <w:proofErr w:type="spellStart"/>
       <w:r>
-        <w:t>Số</w:t>
-      </w:r>
-      <w:proofErr w:type="spellEnd"/>
-      <w:r>
-        <w:t xml:space="preserve"> </w:t>
-      </w:r>
-      <w:proofErr w:type="spellStart"/>
-      <w:r>
-        <w:t>dòng</w:t>
-      </w:r>
-      <w:proofErr w:type="spellEnd"/>
-      <w:r>
-        <w:t xml:space="preserve"> </w:t>
-      </w:r>
-      <w:proofErr w:type="spellStart"/>
-      <w:r>
-        <w:t>lệnh</w:t>
-      </w:r>
-      <w:proofErr w:type="spellEnd"/>
-      <w:r>
-        <w:t xml:space="preserve"> </w:t>
-      </w:r>
-      <w:proofErr w:type="spellStart"/>
-      <w:r>
-        <w:t>bị</w:t>
-      </w:r>
-      <w:proofErr w:type="spellEnd"/>
-      <w:r>
-        <w:t xml:space="preserve"> </w:t>
-      </w:r>
-      <w:proofErr w:type="spellStart"/>
-      <w:r>
-        <w:t>thay</w:t>
-      </w:r>
-      <w:proofErr w:type="spellEnd"/>
-      <w:r>
-        <w:t xml:space="preserve"> </w:t>
-      </w:r>
-      <w:proofErr w:type="spellStart"/>
-      <w:r>
-        <w:t>đổi</w:t>
-      </w:r>
-      <w:proofErr w:type="spellEnd"/>
+        <w:t>Sơ</w:t>
+      </w:r>
+      <w:proofErr w:type="spellEnd"/>
+      <w:r>
+        <w:t xml:space="preserve"> </w:t>
+      </w:r>
+      <w:proofErr w:type="spellStart"/>
+      <w:r>
+        <w:t>đồ</w:t>
+      </w:r>
+      <w:proofErr w:type="spellEnd"/>
+      <w:r>
+        <w:t xml:space="preserve"> </w:t>
+      </w:r>
+      <w:proofErr w:type="spellStart"/>
+      <w:r>
+        <w:t>các</w:t>
+      </w:r>
+      <w:proofErr w:type="spellEnd"/>
+      <w:r>
+        <w:t xml:space="preserve"> branch </w:t>
+      </w:r>
+      <w:proofErr w:type="spellStart"/>
+      <w:r>
+        <w:t>được</w:t>
+      </w:r>
+      <w:proofErr w:type="spellEnd"/>
+      <w:r>
+        <w:t xml:space="preserve"> </w:t>
+      </w:r>
+      <w:proofErr w:type="spellStart"/>
+      <w:r>
+        <w:t>t</w:t>
+      </w:r>
+      <w:r>
+        <w:t>ạo</w:t>
+      </w:r>
+      <w:proofErr w:type="spellEnd"/>
+      <w:r>
+        <w:t xml:space="preserve"> ra</w:t>
+      </w:r>
     </w:p>
     <w:p>
       <w:pPr>
-        <w:pStyle w:val="ListParagraph"/>
-        <w:numPr>
-          <w:ilvl w:val="0"/>
-          <w:numId w:val="5"/>
-        </w:numPr>
-      </w:pPr>
-      <w:proofErr w:type="spellStart"/>
-      <w:r>
-        <w:t>Sơ</w:t>
-      </w:r>
-      <w:proofErr w:type="spellEnd"/>
-      <w:r>
-        <w:t xml:space="preserve"> </w:t>
-      </w:r>
-      <w:proofErr w:type="spellStart"/>
-      <w:r>
-        <w:t>đồ</w:t>
-      </w:r>
-      <w:proofErr w:type="spellEnd"/>
-      <w:r>
-        <w:t xml:space="preserve"> </w:t>
-      </w:r>
-      <w:proofErr w:type="spellStart"/>
-      <w:r>
-        <w:t>các</w:t>
-      </w:r>
-      <w:proofErr w:type="spellEnd"/>
-      <w:r>
-        <w:t xml:space="preserve"> branch </w:t>
-      </w:r>
-      <w:proofErr w:type="spellStart"/>
-      <w:r>
-        <w:t>được</w:t>
-      </w:r>
-      <w:proofErr w:type="spellEnd"/>
-      <w:r>
-        <w:t xml:space="preserve"> </w:t>
-      </w:r>
-      <w:proofErr w:type="spellStart"/>
-      <w:r>
-        <w:t>t</w:t>
-      </w:r>
-      <w:r>
-        <w:t>ạo</w:t>
-      </w:r>
-      <w:proofErr w:type="spellEnd"/>
-      <w:r>
-        <w:t xml:space="preserve"> ra</w:t>
+        <w:jc w:val="center"/>
+      </w:pPr>
+      <w:r>
+        <w:rPr>
+          <w:noProof/>
+        </w:rPr>
+        <w:drawing>
+          <wp:inline distT="0" distB="0" distL="0" distR="0" wp14:anchorId="55DF0E80" wp14:editId="5172D264">
+            <wp:extent cx="5575300" cy="1772285"/>
+            <wp:effectExtent l="19050" t="19050" r="25400" b="18415"/>
+            <wp:docPr id="11" name="Picture 11"/>
+            <wp:cNvGraphicFramePr>
+              <a:graphicFrameLocks xmlns:a="http://schemas.openxmlformats.org/drawingml/2006/main" noChangeAspect="1"/>
+            </wp:cNvGraphicFramePr>
+            <a:graphic xmlns:a="http://schemas.openxmlformats.org/drawingml/2006/main">
+              <a:graphicData uri="http://schemas.openxmlformats.org/drawingml/2006/picture">
+                <pic:pic xmlns:pic="http://schemas.openxmlformats.org/drawingml/2006/picture">
+                  <pic:nvPicPr>
+                    <pic:cNvPr id="1" name=""/>
+                    <pic:cNvPicPr/>
+                  </pic:nvPicPr>
+                  <pic:blipFill>
+                    <a:blip r:embed="rId36"/>
+                    <a:stretch>
+                      <a:fillRect/>
+                    </a:stretch>
+                  </pic:blipFill>
+                  <pic:spPr>
+                    <a:xfrm>
+                      <a:off x="0" y="0"/>
+                      <a:ext cx="5575300" cy="1772285"/>
+                    </a:xfrm>
+                    <a:prstGeom prst="rect">
+                      <a:avLst/>
+                    </a:prstGeom>
+                    <a:ln>
+                      <a:solidFill>
+                        <a:schemeClr val="tx1"/>
+                      </a:solidFill>
+                    </a:ln>
+                  </pic:spPr>
+                </pic:pic>
+              </a:graphicData>
+            </a:graphic>
+          </wp:inline>
+        </w:drawing>
       </w:r>
     </w:p>
     <w:p>
       <w:pPr>
-        <w:pStyle w:val="ListParagraph"/>
-        <w:numPr>
-          <w:ilvl w:val="0"/>
-          <w:numId w:val="5"/>
-        </w:numPr>
-      </w:pPr>
-      <w:proofErr w:type="spellStart"/>
-      <w:r>
-        <w:lastRenderedPageBreak/>
-        <w:t>Số</w:t>
-      </w:r>
-      <w:proofErr w:type="spellEnd"/>
-      <w:r>
-        <w:t xml:space="preserve"> </w:t>
-      </w:r>
-      <w:proofErr w:type="spellStart"/>
-      <w:r>
-        <w:t>dòng</w:t>
-      </w:r>
-      <w:proofErr w:type="spellEnd"/>
-      <w:r>
-        <w:t xml:space="preserve"> </w:t>
-      </w:r>
-      <w:proofErr w:type="spellStart"/>
-      <w:r>
-        <w:t>lệnh</w:t>
-      </w:r>
-      <w:proofErr w:type="spellEnd"/>
-      <w:r>
-        <w:t xml:space="preserve"> </w:t>
-      </w:r>
-      <w:proofErr w:type="spellStart"/>
-      <w:r>
-        <w:t>của</w:t>
-      </w:r>
-      <w:proofErr w:type="spellEnd"/>
-      <w:r>
-        <w:t xml:space="preserve"> </w:t>
-      </w:r>
-      <w:proofErr w:type="spellStart"/>
-      <w:r>
-        <w:t>dự</w:t>
-      </w:r>
-      <w:proofErr w:type="spellEnd"/>
-      <w:r>
-        <w:t xml:space="preserve"> </w:t>
-      </w:r>
-      <w:proofErr w:type="spellStart"/>
-      <w:r>
-        <w:t>án</w:t>
-      </w:r>
-      <w:proofErr w:type="spellEnd"/>
-    </w:p>
-    <w:p>
-      <w:pPr>
         <w:pStyle w:val="Heading2"/>
       </w:pPr>
       <w:bookmarkStart w:id="20" w:name="_Toc57272158"/>
@@ -20803,106 +20942,6 @@
       </w:r>
       <w:bookmarkEnd w:id="20"/>
       <w:proofErr w:type="spellEnd"/>
-    </w:p>
-    <w:p>
-      <w:proofErr w:type="spellStart"/>
-      <w:r>
-        <w:t>Dựa</w:t>
-      </w:r>
-      <w:proofErr w:type="spellEnd"/>
-      <w:r>
-        <w:t xml:space="preserve"> </w:t>
-      </w:r>
-      <w:proofErr w:type="spellStart"/>
-      <w:r>
-        <w:t>trên</w:t>
-      </w:r>
-      <w:proofErr w:type="spellEnd"/>
-      <w:r>
-        <w:t xml:space="preserve"> </w:t>
-      </w:r>
-      <w:proofErr w:type="spellStart"/>
-      <w:r>
-        <w:t>các</w:t>
-      </w:r>
-      <w:proofErr w:type="spellEnd"/>
-      <w:r>
-        <w:t xml:space="preserve"> </w:t>
-      </w:r>
-      <w:proofErr w:type="spellStart"/>
-      <w:r>
-        <w:t>biểu</w:t>
-      </w:r>
-      <w:proofErr w:type="spellEnd"/>
-      <w:r>
-        <w:t xml:space="preserve"> </w:t>
-      </w:r>
-      <w:proofErr w:type="spellStart"/>
-      <w:r>
-        <w:t>đồ</w:t>
-      </w:r>
-      <w:proofErr w:type="spellEnd"/>
-      <w:r>
-        <w:t xml:space="preserve"> </w:t>
-      </w:r>
-      <w:proofErr w:type="spellStart"/>
-      <w:r>
-        <w:t>của</w:t>
-      </w:r>
-      <w:proofErr w:type="spellEnd"/>
-      <w:r>
-        <w:t xml:space="preserve"> </w:t>
-      </w:r>
-      <w:r>
-        <w:t>Planner</w:t>
-      </w:r>
-      <w:r>
-        <w:t xml:space="preserve">, </w:t>
-      </w:r>
-      <w:proofErr w:type="spellStart"/>
-      <w:r>
-        <w:t>xuất</w:t>
-      </w:r>
-      <w:proofErr w:type="spellEnd"/>
-      <w:r>
-        <w:t xml:space="preserve"> ra </w:t>
-      </w:r>
-      <w:r>
-        <w:t>2</w:t>
-      </w:r>
-      <w:r>
-        <w:t xml:space="preserve"> </w:t>
-      </w:r>
-      <w:proofErr w:type="spellStart"/>
-      <w:r>
-        <w:t>th</w:t>
-      </w:r>
-      <w:r>
-        <w:t>ố</w:t>
-      </w:r>
-      <w:r>
-        <w:t>ng</w:t>
-      </w:r>
-      <w:proofErr w:type="spellEnd"/>
-      <w:r>
-        <w:t xml:space="preserve"> </w:t>
-      </w:r>
-      <w:proofErr w:type="spellStart"/>
-      <w:r>
-        <w:t>kê</w:t>
-      </w:r>
-      <w:proofErr w:type="spellEnd"/>
-      <w:r>
-        <w:t xml:space="preserve">. </w:t>
-      </w:r>
-      <w:proofErr w:type="spellStart"/>
-      <w:r>
-        <w:t>Gợi</w:t>
-      </w:r>
-      <w:proofErr w:type="spellEnd"/>
-      <w:r>
-        <w:t xml:space="preserve"> ý</w:t>
-      </w:r>
     </w:p>
     <w:p>
       <w:pPr>
@@ -20914,6 +20953,47 @@
       </w:pPr>
       <w:proofErr w:type="spellStart"/>
       <w:r>
+        <w:t>Tình</w:t>
+      </w:r>
+      <w:proofErr w:type="spellEnd"/>
+      <w:r>
+        <w:t xml:space="preserve"> </w:t>
+      </w:r>
+      <w:proofErr w:type="spellStart"/>
+      <w:r>
+        <w:t>hình</w:t>
+      </w:r>
+      <w:proofErr w:type="spellEnd"/>
+      <w:r>
+        <w:t xml:space="preserve"> task </w:t>
+      </w:r>
+      <w:proofErr w:type="spellStart"/>
+      <w:r>
+        <w:t>công</w:t>
+      </w:r>
+      <w:proofErr w:type="spellEnd"/>
+      <w:r>
+        <w:t xml:space="preserve"> </w:t>
+      </w:r>
+      <w:proofErr w:type="spellStart"/>
+      <w:r>
+        <w:t>việc</w:t>
+      </w:r>
+      <w:proofErr w:type="spellEnd"/>
+      <w:r>
+        <w:t>:</w:t>
+      </w:r>
+    </w:p>
+    <w:p>
+      <w:pPr>
+        <w:pStyle w:val="ListParagraph"/>
+        <w:numPr>
+          <w:ilvl w:val="0"/>
+          <w:numId w:val="12"/>
+        </w:numPr>
+      </w:pPr>
+      <w:proofErr w:type="spellStart"/>
+      <w:r>
         <w:t>Số</w:t>
       </w:r>
       <w:proofErr w:type="spellEnd"/>
@@ -20945,7 +21025,24 @@
       </w:r>
       <w:proofErr w:type="spellEnd"/>
       <w:r>
-        <w:t xml:space="preserve">, </w:t>
+        <w:t>: 12</w:t>
+      </w:r>
+    </w:p>
+    <w:p>
+      <w:pPr>
+        <w:pStyle w:val="ListParagraph"/>
+        <w:numPr>
+          <w:ilvl w:val="0"/>
+          <w:numId w:val="12"/>
+        </w:numPr>
+      </w:pPr>
+      <w:proofErr w:type="spellStart"/>
+      <w:r>
+        <w:t>Số</w:t>
+      </w:r>
+      <w:proofErr w:type="spellEnd"/>
+      <w:r>
+        <w:t xml:space="preserve"> task </w:t>
       </w:r>
       <w:proofErr w:type="spellStart"/>
       <w:r>
@@ -20957,22 +21054,77 @@
       </w:r>
       <w:proofErr w:type="spellStart"/>
       <w:r>
-        <w:t>hoàn</w:t>
-      </w:r>
-      <w:proofErr w:type="spellEnd"/>
-      <w:r>
-        <w:t xml:space="preserve"> </w:t>
-      </w:r>
-      <w:proofErr w:type="spellStart"/>
-      <w:r>
-        <w:t>thành</w:t>
-      </w:r>
-      <w:proofErr w:type="spellEnd"/>
-      <w:r>
-        <w:t>,</w:t>
-      </w:r>
-      <w:r>
-        <w:t xml:space="preserve"> </w:t>
+        <w:t>thực</w:t>
+      </w:r>
+      <w:proofErr w:type="spellEnd"/>
+      <w:r>
+        <w:t xml:space="preserve"> </w:t>
+      </w:r>
+      <w:proofErr w:type="spellStart"/>
+      <w:r>
+        <w:t>hiện</w:t>
+      </w:r>
+      <w:proofErr w:type="spellEnd"/>
+      <w:r>
+        <w:t>: 12</w:t>
+      </w:r>
+    </w:p>
+    <w:p>
+      <w:pPr>
+        <w:pStyle w:val="ListParagraph"/>
+        <w:numPr>
+          <w:ilvl w:val="0"/>
+          <w:numId w:val="12"/>
+        </w:numPr>
+      </w:pPr>
+      <w:proofErr w:type="spellStart"/>
+      <w:r>
+        <w:t>Số</w:t>
+      </w:r>
+      <w:proofErr w:type="spellEnd"/>
+      <w:r>
+        <w:t xml:space="preserve"> task </w:t>
+      </w:r>
+      <w:proofErr w:type="spellStart"/>
+      <w:r>
+        <w:t>đang</w:t>
+      </w:r>
+      <w:proofErr w:type="spellEnd"/>
+      <w:r>
+        <w:t xml:space="preserve"> </w:t>
+      </w:r>
+      <w:proofErr w:type="spellStart"/>
+      <w:r>
+        <w:t>thực</w:t>
+      </w:r>
+      <w:proofErr w:type="spellEnd"/>
+      <w:r>
+        <w:t xml:space="preserve"> </w:t>
+      </w:r>
+      <w:proofErr w:type="spellStart"/>
+      <w:r>
+        <w:t>hiện</w:t>
+      </w:r>
+      <w:proofErr w:type="spellEnd"/>
+      <w:r>
+        <w:t>: 12</w:t>
+      </w:r>
+    </w:p>
+    <w:p>
+      <w:pPr>
+        <w:pStyle w:val="ListParagraph"/>
+        <w:numPr>
+          <w:ilvl w:val="0"/>
+          <w:numId w:val="12"/>
+        </w:numPr>
+      </w:pPr>
+      <w:proofErr w:type="spellStart"/>
+      <w:r>
+        <w:t>Số</w:t>
+      </w:r>
+      <w:proofErr w:type="spellEnd"/>
+      <w:r>
+        <w:t xml:space="preserve"> task </w:t>
       </w:r>
       <w:proofErr w:type="spellStart"/>
       <w:r>
@@ -20980,7 +21132,160 @@
       </w:r>
       <w:proofErr w:type="spellEnd"/>
       <w:r>
-        <w:t>…</w:t>
+        <w:t>: 0</w:t>
+      </w:r>
+    </w:p>
+    <w:p>
+      <w:pPr>
+        <w:jc w:val="center"/>
+      </w:pPr>
+      <w:r>
+        <w:rPr>
+          <w:noProof/>
+        </w:rPr>
+        <w:lastRenderedPageBreak/>
+        <w:drawing>
+          <wp:inline distT="0" distB="0" distL="0" distR="0" wp14:anchorId="08749D25" wp14:editId="14F1A844">
+            <wp:extent cx="2752725" cy="5067300"/>
+            <wp:effectExtent l="19050" t="19050" r="28575" b="19050"/>
+            <wp:docPr id="13" name="Picture 13"/>
+            <wp:cNvGraphicFramePr>
+              <a:graphicFrameLocks xmlns:a="http://schemas.openxmlformats.org/drawingml/2006/main" noChangeAspect="1"/>
+            </wp:cNvGraphicFramePr>
+            <a:graphic xmlns:a="http://schemas.openxmlformats.org/drawingml/2006/main">
+              <a:graphicData uri="http://schemas.openxmlformats.org/drawingml/2006/picture">
+                <pic:pic xmlns:pic="http://schemas.openxmlformats.org/drawingml/2006/picture">
+                  <pic:nvPicPr>
+                    <pic:cNvPr id="1" name=""/>
+                    <pic:cNvPicPr/>
+                  </pic:nvPicPr>
+                  <pic:blipFill>
+                    <a:blip r:embed="rId37"/>
+                    <a:stretch>
+                      <a:fillRect/>
+                    </a:stretch>
+                  </pic:blipFill>
+                  <pic:spPr>
+                    <a:xfrm>
+                      <a:off x="0" y="0"/>
+                      <a:ext cx="2752725" cy="5067300"/>
+                    </a:xfrm>
+                    <a:prstGeom prst="rect">
+                      <a:avLst/>
+                    </a:prstGeom>
+                    <a:ln>
+                      <a:solidFill>
+                        <a:schemeClr val="tx1"/>
+                      </a:solidFill>
+                    </a:ln>
+                  </pic:spPr>
+                </pic:pic>
+              </a:graphicData>
+            </a:graphic>
+          </wp:inline>
+        </w:drawing>
+      </w:r>
+    </w:p>
+    <w:p>
+      <w:pPr>
+        <w:jc w:val="center"/>
+      </w:pPr>
+      <w:r>
+        <w:rPr>
+          <w:noProof/>
+        </w:rPr>
+        <w:lastRenderedPageBreak/>
+        <w:drawing>
+          <wp:inline distT="0" distB="0" distL="0" distR="0" wp14:anchorId="56B4CDB3" wp14:editId="3971EB1F">
+            <wp:extent cx="3343275" cy="5124450"/>
+            <wp:effectExtent l="19050" t="19050" r="28575" b="19050"/>
+            <wp:docPr id="14" name="Picture 14"/>
+            <wp:cNvGraphicFramePr>
+              <a:graphicFrameLocks xmlns:a="http://schemas.openxmlformats.org/drawingml/2006/main" noChangeAspect="1"/>
+            </wp:cNvGraphicFramePr>
+            <a:graphic xmlns:a="http://schemas.openxmlformats.org/drawingml/2006/main">
+              <a:graphicData uri="http://schemas.openxmlformats.org/drawingml/2006/picture">
+                <pic:pic xmlns:pic="http://schemas.openxmlformats.org/drawingml/2006/picture">
+                  <pic:nvPicPr>
+                    <pic:cNvPr id="1" name=""/>
+                    <pic:cNvPicPr/>
+                  </pic:nvPicPr>
+                  <pic:blipFill>
+                    <a:blip r:embed="rId38"/>
+                    <a:stretch>
+                      <a:fillRect/>
+                    </a:stretch>
+                  </pic:blipFill>
+                  <pic:spPr>
+                    <a:xfrm>
+                      <a:off x="0" y="0"/>
+                      <a:ext cx="3343275" cy="5124450"/>
+                    </a:xfrm>
+                    <a:prstGeom prst="rect">
+                      <a:avLst/>
+                    </a:prstGeom>
+                    <a:ln>
+                      <a:solidFill>
+                        <a:schemeClr val="tx1"/>
+                      </a:solidFill>
+                    </a:ln>
+                  </pic:spPr>
+                </pic:pic>
+              </a:graphicData>
+            </a:graphic>
+          </wp:inline>
+        </w:drawing>
+      </w:r>
+    </w:p>
+    <w:p>
+      <w:pPr>
+        <w:jc w:val="center"/>
+      </w:pPr>
+      <w:r>
+        <w:rPr>
+          <w:noProof/>
+        </w:rPr>
+        <w:lastRenderedPageBreak/>
+        <w:drawing>
+          <wp:inline distT="0" distB="0" distL="0" distR="0" wp14:anchorId="2C368D2B" wp14:editId="13059652">
+            <wp:extent cx="3324225" cy="5143500"/>
+            <wp:effectExtent l="19050" t="19050" r="28575" b="19050"/>
+            <wp:docPr id="15" name="Picture 15"/>
+            <wp:cNvGraphicFramePr>
+              <a:graphicFrameLocks xmlns:a="http://schemas.openxmlformats.org/drawingml/2006/main" noChangeAspect="1"/>
+            </wp:cNvGraphicFramePr>
+            <a:graphic xmlns:a="http://schemas.openxmlformats.org/drawingml/2006/main">
+              <a:graphicData uri="http://schemas.openxmlformats.org/drawingml/2006/picture">
+                <pic:pic xmlns:pic="http://schemas.openxmlformats.org/drawingml/2006/picture">
+                  <pic:nvPicPr>
+                    <pic:cNvPr id="1" name=""/>
+                    <pic:cNvPicPr/>
+                  </pic:nvPicPr>
+                  <pic:blipFill>
+                    <a:blip r:embed="rId39"/>
+                    <a:stretch>
+                      <a:fillRect/>
+                    </a:stretch>
+                  </pic:blipFill>
+                  <pic:spPr>
+                    <a:xfrm>
+                      <a:off x="0" y="0"/>
+                      <a:ext cx="3324225" cy="5143500"/>
+                    </a:xfrm>
+                    <a:prstGeom prst="rect">
+                      <a:avLst/>
+                    </a:prstGeom>
+                    <a:ln>
+                      <a:solidFill>
+                        <a:schemeClr val="tx1"/>
+                      </a:solidFill>
+                    </a:ln>
+                  </pic:spPr>
+                </pic:pic>
+              </a:graphicData>
+            </a:graphic>
+          </wp:inline>
+        </w:drawing>
       </w:r>
     </w:p>
     <w:p>
@@ -21018,6 +21323,56 @@
     </w:p>
     <w:p>
       <w:pPr>
+        <w:jc w:val="center"/>
+      </w:pPr>
+      <w:r>
+        <w:rPr>
+          <w:noProof/>
+        </w:rPr>
+        <w:drawing>
+          <wp:inline distT="0" distB="0" distL="0" distR="0" wp14:anchorId="4F62FAC4" wp14:editId="5E480A62">
+            <wp:extent cx="5575300" cy="2670175"/>
+            <wp:effectExtent l="19050" t="19050" r="25400" b="15875"/>
+            <wp:docPr id="16" name="Picture 16"/>
+            <wp:cNvGraphicFramePr>
+              <a:graphicFrameLocks xmlns:a="http://schemas.openxmlformats.org/drawingml/2006/main" noChangeAspect="1"/>
+            </wp:cNvGraphicFramePr>
+            <a:graphic xmlns:a="http://schemas.openxmlformats.org/drawingml/2006/main">
+              <a:graphicData uri="http://schemas.openxmlformats.org/drawingml/2006/picture">
+                <pic:pic xmlns:pic="http://schemas.openxmlformats.org/drawingml/2006/picture">
+                  <pic:nvPicPr>
+                    <pic:cNvPr id="1" name=""/>
+                    <pic:cNvPicPr/>
+                  </pic:nvPicPr>
+                  <pic:blipFill>
+                    <a:blip r:embed="rId40"/>
+                    <a:stretch>
+                      <a:fillRect/>
+                    </a:stretch>
+                  </pic:blipFill>
+                  <pic:spPr>
+                    <a:xfrm>
+                      <a:off x="0" y="0"/>
+                      <a:ext cx="5575300" cy="2670175"/>
+                    </a:xfrm>
+                    <a:prstGeom prst="rect">
+                      <a:avLst/>
+                    </a:prstGeom>
+                    <a:ln>
+                      <a:solidFill>
+                        <a:schemeClr val="tx1"/>
+                      </a:solidFill>
+                    </a:ln>
+                  </pic:spPr>
+                </pic:pic>
+              </a:graphicData>
+            </a:graphic>
+          </wp:inline>
+        </w:drawing>
+      </w:r>
+    </w:p>
+    <w:p>
+      <w:pPr>
         <w:pStyle w:val="Heading1"/>
         <w:rPr>
           <w:lang w:eastAsia="en-US" w:bidi="ar-SA"/>
@@ -21120,12 +21475,12 @@
     </w:p>
     <w:p/>
     <w:sectPr>
-      <w:headerReference w:type="even" r:id="rId27"/>
-      <w:headerReference w:type="default" r:id="rId28"/>
-      <w:footerReference w:type="even" r:id="rId29"/>
-      <w:footerReference w:type="default" r:id="rId30"/>
-      <w:headerReference w:type="first" r:id="rId31"/>
-      <w:footerReference w:type="first" r:id="rId32"/>
+      <w:headerReference w:type="even" r:id="rId41"/>
+      <w:headerReference w:type="default" r:id="rId42"/>
+      <w:footerReference w:type="even" r:id="rId43"/>
+      <w:footerReference w:type="default" r:id="rId44"/>
+      <w:headerReference w:type="first" r:id="rId45"/>
+      <w:footerReference w:type="first" r:id="rId46"/>
       <w:footnotePr>
         <w:pos w:val="beneathText"/>
       </w:footnotePr>
@@ -22949,7 +23304,7 @@
       <w:lvlText w:val="%1."/>
       <w:lvlJc w:val="left"/>
       <w:pPr>
-        <w:ind w:left="720" w:hanging="360"/>
+        <w:ind w:left="360" w:hanging="360"/>
       </w:pPr>
       <w:rPr>
         <w:rFonts w:hint="default"/>
@@ -22961,7 +23316,7 @@
       <w:lvlText w:val="%2."/>
       <w:lvlJc w:val="left"/>
       <w:pPr>
-        <w:ind w:left="1440" w:hanging="360"/>
+        <w:ind w:left="1080" w:hanging="360"/>
       </w:pPr>
     </w:lvl>
     <w:lvl w:ilvl="2" w:tplc="0409001B" w:tentative="1">
@@ -22970,7 +23325,7 @@
       <w:lvlText w:val="%3."/>
       <w:lvlJc w:val="right"/>
       <w:pPr>
-        <w:ind w:left="2160" w:hanging="180"/>
+        <w:ind w:left="1800" w:hanging="180"/>
       </w:pPr>
     </w:lvl>
     <w:lvl w:ilvl="3" w:tplc="0409000F" w:tentative="1">
@@ -22979,7 +23334,7 @@
       <w:lvlText w:val="%4."/>
       <w:lvlJc w:val="left"/>
       <w:pPr>
-        <w:ind w:left="2880" w:hanging="360"/>
+        <w:ind w:left="2520" w:hanging="360"/>
       </w:pPr>
     </w:lvl>
     <w:lvl w:ilvl="4" w:tplc="04090019" w:tentative="1">
@@ -22988,7 +23343,7 @@
       <w:lvlText w:val="%5."/>
       <w:lvlJc w:val="left"/>
       <w:pPr>
-        <w:ind w:left="3600" w:hanging="360"/>
+        <w:ind w:left="3240" w:hanging="360"/>
       </w:pPr>
     </w:lvl>
     <w:lvl w:ilvl="5" w:tplc="0409001B" w:tentative="1">
@@ -22997,7 +23352,7 @@
       <w:lvlText w:val="%6."/>
       <w:lvlJc w:val="right"/>
       <w:pPr>
-        <w:ind w:left="4320" w:hanging="180"/>
+        <w:ind w:left="3960" w:hanging="180"/>
       </w:pPr>
     </w:lvl>
     <w:lvl w:ilvl="6" w:tplc="0409000F" w:tentative="1">
@@ -23006,7 +23361,7 @@
       <w:lvlText w:val="%7."/>
       <w:lvlJc w:val="left"/>
       <w:pPr>
-        <w:ind w:left="5040" w:hanging="360"/>
+        <w:ind w:left="4680" w:hanging="360"/>
       </w:pPr>
     </w:lvl>
     <w:lvl w:ilvl="7" w:tplc="04090019" w:tentative="1">
@@ -23015,7 +23370,7 @@
       <w:lvlText w:val="%8."/>
       <w:lvlJc w:val="left"/>
       <w:pPr>
-        <w:ind w:left="5760" w:hanging="360"/>
+        <w:ind w:left="5400" w:hanging="360"/>
       </w:pPr>
     </w:lvl>
     <w:lvl w:ilvl="8" w:tplc="0409001B" w:tentative="1">
@@ -23024,7 +23379,7 @@
       <w:lvlText w:val="%9."/>
       <w:lvlJc w:val="right"/>
       <w:pPr>
-        <w:ind w:left="6480" w:hanging="180"/>
+        <w:ind w:left="6120" w:hanging="180"/>
       </w:pPr>
     </w:lvl>
   </w:abstractNum>
@@ -23897,7 +24252,7 @@
       <w:lvlText w:val="%1."/>
       <w:lvlJc w:val="left"/>
       <w:pPr>
-        <w:ind w:left="720" w:hanging="360"/>
+        <w:ind w:left="360" w:hanging="360"/>
       </w:pPr>
       <w:rPr>
         <w:rFonts w:hint="default"/>
@@ -23909,7 +24264,7 @@
       <w:lvlText w:val="%2."/>
       <w:lvlJc w:val="left"/>
       <w:pPr>
-        <w:ind w:left="1440" w:hanging="360"/>
+        <w:ind w:left="1080" w:hanging="360"/>
       </w:pPr>
     </w:lvl>
     <w:lvl w:ilvl="2" w:tplc="0409001B" w:tentative="1">
@@ -23918,7 +24273,7 @@
       <w:lvlText w:val="%3."/>
       <w:lvlJc w:val="right"/>
       <w:pPr>
-        <w:ind w:left="2160" w:hanging="180"/>
+        <w:ind w:left="1800" w:hanging="180"/>
       </w:pPr>
     </w:lvl>
     <w:lvl w:ilvl="3" w:tplc="0409000F" w:tentative="1">
@@ -23927,7 +24282,7 @@
       <w:lvlText w:val="%4."/>
       <w:lvlJc w:val="left"/>
       <w:pPr>
-        <w:ind w:left="2880" w:hanging="360"/>
+        <w:ind w:left="2520" w:hanging="360"/>
       </w:pPr>
     </w:lvl>
     <w:lvl w:ilvl="4" w:tplc="04090019" w:tentative="1">
@@ -23936,7 +24291,7 @@
       <w:lvlText w:val="%5."/>
       <w:lvlJc w:val="left"/>
       <w:pPr>
-        <w:ind w:left="3600" w:hanging="360"/>
+        <w:ind w:left="3240" w:hanging="360"/>
       </w:pPr>
     </w:lvl>
     <w:lvl w:ilvl="5" w:tplc="0409001B" w:tentative="1">
@@ -23945,7 +24300,7 @@
       <w:lvlText w:val="%6."/>
       <w:lvlJc w:val="right"/>
       <w:pPr>
-        <w:ind w:left="4320" w:hanging="180"/>
+        <w:ind w:left="3960" w:hanging="180"/>
       </w:pPr>
     </w:lvl>
     <w:lvl w:ilvl="6" w:tplc="0409000F" w:tentative="1">
@@ -23954,7 +24309,7 @@
       <w:lvlText w:val="%7."/>
       <w:lvlJc w:val="left"/>
       <w:pPr>
-        <w:ind w:left="5040" w:hanging="360"/>
+        <w:ind w:left="4680" w:hanging="360"/>
       </w:pPr>
     </w:lvl>
     <w:lvl w:ilvl="7" w:tplc="04090019" w:tentative="1">
@@ -23963,7 +24318,7 @@
       <w:lvlText w:val="%8."/>
       <w:lvlJc w:val="left"/>
       <w:pPr>
-        <w:ind w:left="5760" w:hanging="360"/>
+        <w:ind w:left="5400" w:hanging="360"/>
       </w:pPr>
     </w:lvl>
     <w:lvl w:ilvl="8" w:tplc="0409001B" w:tentative="1">
@@ -23972,7 +24327,7 @@
       <w:lvlText w:val="%9."/>
       <w:lvlJc w:val="right"/>
       <w:pPr>
-        <w:ind w:left="6480" w:hanging="180"/>
+        <w:ind w:left="6120" w:hanging="180"/>
       </w:pPr>
     </w:lvl>
   </w:abstractNum>

</xml_diff>